<commit_message>
Add Menelaos Manoussakis and Marinos Tsiatas to Scientific Organising Committee (.docs, and .pdf).
</commit_message>
<xml_diff>
--- a/docs/preliminary_scientific_programme_and_sponsors.docx
+++ b/docs/preliminary_scientific_programme_and_sponsors.docx
@@ -1,6 +1,6 @@
 
 <file path=word/document.xml><?xml version="1.0" encoding="utf-8"?>
-<w:document xmlns:wpc="http://schemas.microsoft.com/office/word/2010/wordprocessingCanvas" xmlns:cx="http://schemas.microsoft.com/office/drawing/2014/chartex" xmlns:cx1="http://schemas.microsoft.com/office/drawing/2015/9/8/chartex" xmlns:cx2="http://schemas.microsoft.com/office/drawing/2015/10/21/chartex" xmlns:cx3="http://schemas.microsoft.com/office/drawing/2016/5/9/chartex" xmlns:cx4="http://schemas.microsoft.com/office/drawing/2016/5/10/chartex" xmlns:cx5="http://schemas.microsoft.com/office/drawing/2016/5/11/chartex" xmlns:mc="http://schemas.openxmlformats.org/markup-compatibility/2006" xmlns:o="urn:schemas-microsoft-com:office:office" xmlns:r="http://schemas.openxmlformats.org/officeDocument/2006/relationships" xmlns:m="http://schemas.openxmlformats.org/officeDocument/2006/math" xmlns:v="urn:schemas-microsoft-com:vml" xmlns:wp14="http://schemas.microsoft.com/office/word/2010/wordprocessingDrawing" xmlns:wp="http://schemas.openxmlformats.org/drawingml/2006/wordprocessingDrawing" xmlns:w10="urn:schemas-microsoft-com:office:word" xmlns:w="http://schemas.openxmlformats.org/wordprocessingml/2006/main" xmlns:w14="http://schemas.microsoft.com/office/word/2010/wordml" xmlns:w15="http://schemas.microsoft.com/office/word/2012/wordml" xmlns:w16se="http://schemas.microsoft.com/office/word/2015/wordml/symex" xmlns:wpg="http://schemas.microsoft.com/office/word/2010/wordprocessingGroup" xmlns:wpi="http://schemas.microsoft.com/office/word/2010/wordprocessingInk" xmlns:wne="http://schemas.microsoft.com/office/word/2006/wordml" xmlns:wps="http://schemas.microsoft.com/office/word/2010/wordprocessingShape" mc:Ignorable="w14 w15 w16se wp14">
+<w:document xmlns:wpc="http://schemas.microsoft.com/office/word/2010/wordprocessingCanvas" xmlns:cx="http://schemas.microsoft.com/office/drawing/2014/chartex" xmlns:cx1="http://schemas.microsoft.com/office/drawing/2015/9/8/chartex" xmlns:cx2="http://schemas.microsoft.com/office/drawing/2015/10/21/chartex" xmlns:cx3="http://schemas.microsoft.com/office/drawing/2016/5/9/chartex" xmlns:cx4="http://schemas.microsoft.com/office/drawing/2016/5/10/chartex" xmlns:cx5="http://schemas.microsoft.com/office/drawing/2016/5/11/chartex" xmlns:cx6="http://schemas.microsoft.com/office/drawing/2016/5/12/chartex" xmlns:cx7="http://schemas.microsoft.com/office/drawing/2016/5/13/chartex" xmlns:cx8="http://schemas.microsoft.com/office/drawing/2016/5/14/chartex" xmlns:mc="http://schemas.openxmlformats.org/markup-compatibility/2006" xmlns:o="urn:schemas-microsoft-com:office:office" xmlns:r="http://schemas.openxmlformats.org/officeDocument/2006/relationships" xmlns:m="http://schemas.openxmlformats.org/officeDocument/2006/math" xmlns:v="urn:schemas-microsoft-com:vml" xmlns:wp14="http://schemas.microsoft.com/office/word/2010/wordprocessingDrawing" xmlns:wp="http://schemas.openxmlformats.org/drawingml/2006/wordprocessingDrawing" xmlns:w10="urn:schemas-microsoft-com:office:word" xmlns:w="http://schemas.openxmlformats.org/wordprocessingml/2006/main" xmlns:w14="http://schemas.microsoft.com/office/word/2010/wordml" xmlns:w15="http://schemas.microsoft.com/office/word/2012/wordml" xmlns:w16se="http://schemas.microsoft.com/office/word/2015/wordml/symex" xmlns:wpg="http://schemas.microsoft.com/office/word/2010/wordprocessingGroup" xmlns:wpi="http://schemas.microsoft.com/office/word/2010/wordprocessingInk" xmlns:wne="http://schemas.microsoft.com/office/word/2006/wordml" xmlns:wps="http://schemas.microsoft.com/office/word/2010/wordprocessingShape" mc:Ignorable="w14 w15 w16se wp14">
   <w:body>
     <w:p>
       <w:pPr>
@@ -324,7 +324,7 @@
           </mc:Choice>
           <mc:Fallback>
             <w:pict>
-              <v:group id="Group 815" o:spid="_x0000_s1026" style="position:absolute;left:0;text-align:left;margin-left:0;margin-top:-173.35pt;width:595.3pt;height:131.05pt;z-index:1072;mso-position-horizontal-relative:page" coordorigin=",-3467" coordsize="11906,2621" o:gfxdata="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">
+              <v:group id="Group 815" o:spid="_x0000_s1026" style="position:absolute;left:0;text-align:left;margin-left:0;margin-top:-173.35pt;width:595.3pt;height:131.05pt;z-index:1072;mso-position-horizontal-relative:page" coordorigin=",-3467" coordsize="11906,2621" o:gfxdata="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">
                 <v:shapetype id="_x0000_t75" coordsize="21600,21600" o:spt="75" o:preferrelative="t" path="m@4@5l@4@11@9@11@9@5xe" filled="f" stroked="f">
                   <v:stroke joinstyle="miter"/>
                   <v:formulas>
@@ -344,7 +344,7 @@
                   <v:path o:extrusionok="f" gradientshapeok="t" o:connecttype="rect"/>
                   <o:lock v:ext="edit" aspectratio="t"/>
                 </v:shapetype>
-                <v:shape id="Picture 818" o:spid="_x0000_s1027" type="#_x0000_t75" style="position:absolute;left:7408;top:-3467;width:4498;height:2620;visibility:visible;mso-wrap-style:square" o:gfxdata="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">
+                <v:shape id="Picture 818" o:spid="_x0000_s1027" type="#_x0000_t75" style="position:absolute;left:7408;top:-3467;width:4498;height:2620;visibility:visible;mso-wrap-style:square" o:gfxdata="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">
                   <v:imagedata r:id="rId8" o:title=""/>
                 </v:shape>
                 <v:rect id="Rectangle 817" o:spid="_x0000_s1028" style="position:absolute;top:-3467;width:8320;height:2620;visibility:visible;mso-wrap-style:square;v-text-anchor:top" o:gfxdata="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" fillcolor="#6caddf" stroked="f"/>
@@ -630,99 +630,14 @@
     </w:p>
     <w:p>
       <w:pPr>
-        <w:pStyle w:val="BodyText"/>
+        <w:spacing w:before="57"/>
+        <w:ind w:left="3077" w:right="3077"/>
+        <w:jc w:val="center"/>
         <w:rPr>
           <w:b/>
           <w:sz w:val="34"/>
         </w:rPr>
       </w:pPr>
-    </w:p>
-    <w:p>
-      <w:pPr>
-        <w:tabs>
-          <w:tab w:val="left" w:pos="6347"/>
-          <w:tab w:val="left" w:pos="6678"/>
-          <w:tab w:val="left" w:pos="6953"/>
-          <w:tab w:val="left" w:pos="7284"/>
-        </w:tabs>
-        <w:spacing w:before="214" w:line="446" w:lineRule="auto"/>
-        <w:ind w:left="3079" w:right="3077"/>
-        <w:jc w:val="center"/>
-        <w:rPr>
-          <w:sz w:val="28"/>
-        </w:rPr>
-      </w:pPr>
-      <w:r>
-        <w:rPr>
-          <w:color w:val="231F20"/>
-          <w:sz w:val="28"/>
-        </w:rPr>
-        <w:t>C</w:t>
-      </w:r>
-      <w:r>
-        <w:rPr>
-          <w:color w:val="231F20"/>
-          <w:sz w:val="28"/>
-        </w:rPr>
-        <w:t xml:space="preserve">ostas </w:t>
-      </w:r>
-      <w:proofErr w:type="spellStart"/>
-      <w:r>
-        <w:rPr>
-          <w:color w:val="231F20"/>
-          <w:sz w:val="28"/>
-        </w:rPr>
-        <w:t>Baxevanis</w:t>
-      </w:r>
-      <w:proofErr w:type="spellEnd"/>
-      <w:r>
-        <w:rPr>
-          <w:color w:val="231F20"/>
-          <w:spacing w:val="-1"/>
-          <w:sz w:val="28"/>
-        </w:rPr>
-        <w:t xml:space="preserve"> </w:t>
-      </w:r>
-      <w:r>
-        <w:rPr>
-          <w:color w:val="231F20"/>
-          <w:sz w:val="28"/>
-        </w:rPr>
-        <w:t>(Chair)</w:t>
-      </w:r>
-      <w:r>
-        <w:rPr>
-          <w:color w:val="231F20"/>
-          <w:sz w:val="28"/>
-        </w:rPr>
-        <w:tab/>
-        <w:t>•</w:t>
-      </w:r>
-      <w:r>
-        <w:rPr>
-          <w:color w:val="231F20"/>
-          <w:sz w:val="28"/>
-        </w:rPr>
-        <w:tab/>
-        <w:t>Graham</w:t>
-      </w:r>
-      <w:r>
-        <w:rPr>
-          <w:color w:val="231F20"/>
-          <w:spacing w:val="-1"/>
-          <w:sz w:val="28"/>
-        </w:rPr>
-        <w:t xml:space="preserve"> </w:t>
-      </w:r>
-      <w:proofErr w:type="spellStart"/>
-      <w:r>
-        <w:rPr>
-          <w:color w:val="231F20"/>
-          <w:sz w:val="28"/>
-        </w:rPr>
-        <w:t>Pawelec</w:t>
-      </w:r>
-      <w:proofErr w:type="spellEnd"/>
     </w:p>
     <w:p>
       <w:pPr>
@@ -735,6 +650,7 @@
         <w:spacing w:before="9"/>
         <w:jc w:val="center"/>
         <w:rPr>
+          <w:color w:val="231F20"/>
           <w:sz w:val="28"/>
         </w:rPr>
       </w:pPr>
@@ -743,6 +659,100 @@
           <w:color w:val="231F20"/>
           <w:sz w:val="28"/>
         </w:rPr>
+        <w:t xml:space="preserve">Costas </w:t>
+      </w:r>
+      <w:proofErr w:type="spellStart"/>
+      <w:r>
+        <w:rPr>
+          <w:color w:val="231F20"/>
+          <w:sz w:val="28"/>
+        </w:rPr>
+        <w:t>Baxevanis</w:t>
+      </w:r>
+      <w:proofErr w:type="spellEnd"/>
+      <w:r>
+        <w:rPr>
+          <w:color w:val="231F20"/>
+          <w:spacing w:val="-1"/>
+          <w:sz w:val="28"/>
+        </w:rPr>
+        <w:t xml:space="preserve"> </w:t>
+      </w:r>
+      <w:r>
+        <w:rPr>
+          <w:color w:val="231F20"/>
+          <w:sz w:val="28"/>
+        </w:rPr>
+        <w:t>(Chair)</w:t>
+      </w:r>
+    </w:p>
+    <w:p>
+      <w:pPr>
+        <w:tabs>
+          <w:tab w:val="left" w:pos="1805"/>
+          <w:tab w:val="left" w:pos="2136"/>
+          <w:tab w:val="left" w:pos="4610"/>
+          <w:tab w:val="left" w:pos="4942"/>
+        </w:tabs>
+        <w:spacing w:before="9"/>
+        <w:jc w:val="center"/>
+        <w:rPr>
+          <w:color w:val="231F20"/>
+          <w:sz w:val="28"/>
+        </w:rPr>
+      </w:pPr>
+      <w:r>
+        <w:rPr>
+          <w:color w:val="231F20"/>
+          <w:sz w:val="28"/>
+        </w:rPr>
+        <w:t>Graham</w:t>
+      </w:r>
+      <w:r>
+        <w:rPr>
+          <w:color w:val="231F20"/>
+          <w:spacing w:val="-1"/>
+          <w:sz w:val="28"/>
+        </w:rPr>
+        <w:t xml:space="preserve"> </w:t>
+      </w:r>
+      <w:proofErr w:type="spellStart"/>
+      <w:r>
+        <w:rPr>
+          <w:color w:val="231F20"/>
+          <w:sz w:val="28"/>
+        </w:rPr>
+        <w:t>Pawelec</w:t>
+      </w:r>
+      <w:proofErr w:type="spellEnd"/>
+      <w:r>
+        <w:rPr>
+          <w:color w:val="231F20"/>
+          <w:sz w:val="28"/>
+        </w:rPr>
+        <w:t xml:space="preserve"> </w:t>
+      </w:r>
+    </w:p>
+    <w:p>
+      <w:pPr>
+        <w:tabs>
+          <w:tab w:val="left" w:pos="1805"/>
+          <w:tab w:val="left" w:pos="2136"/>
+          <w:tab w:val="left" w:pos="4610"/>
+          <w:tab w:val="left" w:pos="4942"/>
+        </w:tabs>
+        <w:spacing w:before="9"/>
+        <w:jc w:val="center"/>
+        <w:rPr>
+          <w:color w:val="231F20"/>
+          <w:sz w:val="28"/>
+        </w:rPr>
+      </w:pPr>
+      <w:r>
+        <w:rPr>
+          <w:color w:val="231F20"/>
+          <w:sz w:val="28"/>
+        </w:rPr>
         <w:t xml:space="preserve">Per Thor </w:t>
       </w:r>
       <w:proofErr w:type="spellStart"/>
@@ -753,64 +763,143 @@
         </w:rPr>
         <w:t>Straten</w:t>
       </w:r>
+    </w:p>
+    <w:p>
+      <w:pPr>
+        <w:tabs>
+          <w:tab w:val="left" w:pos="1805"/>
+          <w:tab w:val="left" w:pos="2136"/>
+          <w:tab w:val="left" w:pos="4610"/>
+          <w:tab w:val="left" w:pos="4942"/>
+        </w:tabs>
+        <w:spacing w:before="9"/>
+        <w:jc w:val="center"/>
+        <w:rPr>
+          <w:color w:val="231F20"/>
+          <w:sz w:val="28"/>
+        </w:rPr>
+      </w:pPr>
       <w:proofErr w:type="spellEnd"/>
       <w:r>
         <w:rPr>
           <w:color w:val="231F20"/>
           <w:sz w:val="28"/>
         </w:rPr>
-        <w:tab/>
-        <w:t>•</w:t>
-      </w:r>
+        <w:t xml:space="preserve">Victor </w:t>
+      </w:r>
+      <w:proofErr w:type="spellStart"/>
       <w:r>
         <w:rPr>
           <w:color w:val="231F20"/>
           <w:sz w:val="28"/>
         </w:rPr>
-        <w:t xml:space="preserve"> Victor </w:t>
-      </w:r>
+        <w:t>Umansky</w:t>
+      </w:r>
+    </w:p>
+    <w:p>
+      <w:pPr>
+        <w:tabs>
+          <w:tab w:val="left" w:pos="1805"/>
+          <w:tab w:val="left" w:pos="2136"/>
+          <w:tab w:val="left" w:pos="4610"/>
+          <w:tab w:val="left" w:pos="4942"/>
+        </w:tabs>
+        <w:spacing w:before="9"/>
+        <w:jc w:val="center"/>
+        <w:rPr>
+          <w:color w:val="231F20"/>
+          <w:sz w:val="28"/>
+        </w:rPr>
+      </w:pPr>
+      <w:proofErr w:type="spellEnd"/>
+      <w:r>
+        <w:rPr>
+          <w:color w:val="231F20"/>
+          <w:sz w:val="28"/>
+        </w:rPr>
+        <w:t>S</w:t>
+      </w:r>
+      <w:r>
+        <w:rPr>
+          <w:color w:val="231F20"/>
+          <w:sz w:val="28"/>
+        </w:rPr>
+        <w:t>onia Perez</w:t>
+      </w:r>
+    </w:p>
+    <w:p>
+      <w:pPr>
+        <w:tabs>
+          <w:tab w:val="left" w:pos="1805"/>
+          <w:tab w:val="left" w:pos="2136"/>
+          <w:tab w:val="left" w:pos="4610"/>
+          <w:tab w:val="left" w:pos="4942"/>
+        </w:tabs>
+        <w:spacing w:before="9"/>
+        <w:jc w:val="center"/>
+        <w:rPr>
+          <w:sz w:val="28"/>
+        </w:rPr>
+      </w:pPr>
       <w:proofErr w:type="spellStart"/>
       <w:r>
         <w:rPr>
-          <w:color w:val="231F20"/>
           <w:sz w:val="28"/>
         </w:rPr>
-        <w:t>Umansky</w:t>
+        <w:t>Menelaos</w:t>
       </w:r>
       <w:proofErr w:type="spellEnd"/>
       <w:r>
         <w:rPr>
-          <w:color w:val="231F20"/>
           <w:sz w:val="28"/>
         </w:rPr>
         <w:t xml:space="preserve"> </w:t>
       </w:r>
-      <w:r>
-        <w:rPr>
-          <w:color w:val="231F20"/>
+      <w:proofErr w:type="spellStart"/>
+      <w:r>
+        <w:rPr>
           <w:sz w:val="28"/>
         </w:rPr>
-        <w:t>•</w:t>
-      </w:r>
-      <w:r>
-        <w:rPr>
-          <w:color w:val="231F20"/>
+        <w:t>Manoussakis</w:t>
+      </w:r>
+    </w:p>
+    <w:p>
+      <w:pPr>
+        <w:tabs>
+          <w:tab w:val="left" w:pos="1805"/>
+          <w:tab w:val="left" w:pos="2136"/>
+          <w:tab w:val="left" w:pos="4610"/>
+          <w:tab w:val="left" w:pos="4942"/>
+        </w:tabs>
+        <w:spacing w:before="9"/>
+        <w:jc w:val="center"/>
+        <w:rPr>
           <w:sz w:val="28"/>
         </w:rPr>
-        <w:tab/>
-      </w:r>
-      <w:r>
-        <w:rPr>
-          <w:color w:val="231F20"/>
+      </w:pPr>
+      <w:r>
+        <w:rPr>
           <w:sz w:val="28"/>
         </w:rPr>
-        <w:t>Sonia Perez</w:t>
-      </w:r>
-    </w:p>
-    <w:p>
-      <w:pPr>
-        <w:pStyle w:val="BodyText"/>
-      </w:pPr>
+        <w:t>Marinos</w:t>
+      </w:r>
+      <w:proofErr w:type="spellEnd"/>
+      <w:r>
+        <w:rPr>
+          <w:sz w:val="28"/>
+        </w:rPr>
+        <w:t xml:space="preserve"> </w:t>
+      </w:r>
+      <w:proofErr w:type="spellStart"/>
+      <w:r>
+        <w:rPr>
+          <w:sz w:val="28"/>
+        </w:rPr>
+        <w:t>Tsiatas</w:t>
+      </w:r>
+      <w:bookmarkStart w:id="0" w:name="_GoBack"/>
+      <w:bookmarkEnd w:id="0"/>
+      <w:proofErr w:type="spellEnd"/>
     </w:p>
     <w:p>
       <w:pPr>
@@ -1711,13 +1800,7 @@
                                 <w:rPr>
                                   <w:color w:val="FFFFFF"/>
                                 </w:rPr>
-                                <w:t xml:space="preserve">27 – 30 September </w:t>
-                              </w:r>
-                              <w:r>
-                                <w:rPr>
-                                  <w:color w:val="FFFFFF"/>
-                                </w:rPr>
-                                <w:t xml:space="preserve">2017  •  </w:t>
+                                <w:t xml:space="preserve">27 – 30 September 2017  •  </w:t>
                               </w:r>
                               <w:proofErr w:type="spellStart"/>
                               <w:r>
@@ -1748,7 +1831,7 @@
           </mc:Choice>
           <mc:Fallback>
             <w:pict>
-              <v:group id="Group 420" o:spid="_x0000_s1030" style="width:549.25pt;height:131.2pt;mso-position-horizontal-relative:char;mso-position-vertical-relative:line" coordsize="10985,2624" o:gfxdata="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">
+              <v:group id="Group 420" o:spid="_x0000_s1030" style="width:549.25pt;height:131.2pt;mso-position-horizontal-relative:char;mso-position-vertical-relative:line" coordsize="10985,2624" o:gfxdata="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">
                 <v:shape id="Freeform 431" o:spid="_x0000_s1031" style="position:absolute;width:2;height:2624;visibility:visible;mso-wrap-style:square;v-text-anchor:top" coordsize="1,2624" o:gfxdata="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" path="m,2624l,,,2624xe" fillcolor="#6caddf" stroked="f">
                   <v:path arrowok="t" o:connecttype="custom" o:connectlocs="0,2624;0,0;0,2624" o:connectangles="0,0,0"/>
                 </v:shape>
@@ -1770,7 +1853,7 @@
                 <v:shape id="Picture 423" o:spid="_x0000_s1039" type="#_x0000_t75" style="position:absolute;left:2882;top:301;width:263;height:389;visibility:visible;mso-wrap-style:square" o:gfxdata="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">
                   <v:imagedata r:id="rId20" o:title=""/>
                 </v:shape>
-                <v:shape id="Picture 422" o:spid="_x0000_s1040" type="#_x0000_t75" style="position:absolute;left:8433;top:559;width:2032;height:1507;visibility:visible;mso-wrap-style:square" o:gfxdata="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">
+                <v:shape id="Picture 422" o:spid="_x0000_s1040" type="#_x0000_t75" style="position:absolute;left:8433;top:559;width:2032;height:1507;visibility:visible;mso-wrap-style:square" o:gfxdata="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">
                   <v:imagedata r:id="rId21" o:title=""/>
                 </v:shape>
                 <v:shape id="Text Box 421" o:spid="_x0000_s1041" type="#_x0000_t202" style="position:absolute;width:10985;height:2624;visibility:visible;mso-wrap-style:square;v-text-anchor:top" o:gfxdata="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" filled="f" stroked="f">
@@ -1803,13 +1886,23 @@
                           </w:rPr>
                           <w:t>17</w:t>
                         </w:r>
+                        <w:proofErr w:type="spellStart"/>
                         <w:r>
                           <w:rPr>
                             <w:color w:val="FFFFFF"/>
                             <w:position w:val="9"/>
                             <w:sz w:val="16"/>
                           </w:rPr>
-                          <w:t xml:space="preserve">th </w:t>
+                          <w:t>th</w:t>
+                        </w:r>
+                        <w:proofErr w:type="spellEnd"/>
+                        <w:r>
+                          <w:rPr>
+                            <w:color w:val="FFFFFF"/>
+                            <w:position w:val="9"/>
+                            <w:sz w:val="16"/>
+                          </w:rPr>
+                          <w:t xml:space="preserve"> </w:t>
                         </w:r>
                         <w:r>
                           <w:rPr>
@@ -1846,7 +1939,21 @@
                           <w:rPr>
                             <w:color w:val="FFFFFF"/>
                           </w:rPr>
-                          <w:t>27 – 30 September 2017  •  Loutraki, Corinth, Greece</w:t>
+                          <w:t xml:space="preserve">27 – 30 September 2017  •  </w:t>
+                        </w:r>
+                        <w:proofErr w:type="spellStart"/>
+                        <w:r>
+                          <w:rPr>
+                            <w:color w:val="FFFFFF"/>
+                          </w:rPr>
+                          <w:t>Loutraki</w:t>
+                        </w:r>
+                        <w:proofErr w:type="spellEnd"/>
+                        <w:r>
+                          <w:rPr>
+                            <w:color w:val="FFFFFF"/>
+                          </w:rPr>
+                          <w:t>, Corinth, Greece</w:t>
                         </w:r>
                       </w:p>
                     </w:txbxContent>
@@ -12905,8 +13012,6 @@
           <w:b/>
         </w:rPr>
       </w:pPr>
-      <w:bookmarkStart w:id="0" w:name="_GoBack"/>
-      <w:bookmarkEnd w:id="0"/>
     </w:p>
     <w:p>
       <w:pPr>
@@ -14447,7 +14552,7 @@
 </file>
 
 <file path=word/endnotes.xml><?xml version="1.0" encoding="utf-8"?>
-<w:endnotes xmlns:wpc="http://schemas.microsoft.com/office/word/2010/wordprocessingCanvas" xmlns:cx="http://schemas.microsoft.com/office/drawing/2014/chartex" xmlns:cx1="http://schemas.microsoft.com/office/drawing/2015/9/8/chartex" xmlns:cx2="http://schemas.microsoft.com/office/drawing/2015/10/21/chartex" xmlns:cx3="http://schemas.microsoft.com/office/drawing/2016/5/9/chartex" xmlns:cx4="http://schemas.microsoft.com/office/drawing/2016/5/10/chartex" xmlns:cx5="http://schemas.microsoft.com/office/drawing/2016/5/11/chartex" xmlns:mc="http://schemas.openxmlformats.org/markup-compatibility/2006" xmlns:o="urn:schemas-microsoft-com:office:office" xmlns:r="http://schemas.openxmlformats.org/officeDocument/2006/relationships" xmlns:m="http://schemas.openxmlformats.org/officeDocument/2006/math" xmlns:v="urn:schemas-microsoft-com:vml" xmlns:wp14="http://schemas.microsoft.com/office/word/2010/wordprocessingDrawing" xmlns:wp="http://schemas.openxmlformats.org/drawingml/2006/wordprocessingDrawing" xmlns:w10="urn:schemas-microsoft-com:office:word" xmlns:w="http://schemas.openxmlformats.org/wordprocessingml/2006/main" xmlns:w14="http://schemas.microsoft.com/office/word/2010/wordml" xmlns:w15="http://schemas.microsoft.com/office/word/2012/wordml" xmlns:w16se="http://schemas.microsoft.com/office/word/2015/wordml/symex" xmlns:wpg="http://schemas.microsoft.com/office/word/2010/wordprocessingGroup" xmlns:wpi="http://schemas.microsoft.com/office/word/2010/wordprocessingInk" xmlns:wne="http://schemas.microsoft.com/office/word/2006/wordml" xmlns:wps="http://schemas.microsoft.com/office/word/2010/wordprocessingShape" mc:Ignorable="w14 w15 w16se wp14">
+<w:endnotes xmlns:wpc="http://schemas.microsoft.com/office/word/2010/wordprocessingCanvas" xmlns:cx="http://schemas.microsoft.com/office/drawing/2014/chartex" xmlns:cx1="http://schemas.microsoft.com/office/drawing/2015/9/8/chartex" xmlns:cx2="http://schemas.microsoft.com/office/drawing/2015/10/21/chartex" xmlns:cx3="http://schemas.microsoft.com/office/drawing/2016/5/9/chartex" xmlns:cx4="http://schemas.microsoft.com/office/drawing/2016/5/10/chartex" xmlns:cx5="http://schemas.microsoft.com/office/drawing/2016/5/11/chartex" xmlns:cx6="http://schemas.microsoft.com/office/drawing/2016/5/12/chartex" xmlns:cx7="http://schemas.microsoft.com/office/drawing/2016/5/13/chartex" xmlns:cx8="http://schemas.microsoft.com/office/drawing/2016/5/14/chartex" xmlns:mc="http://schemas.openxmlformats.org/markup-compatibility/2006" xmlns:o="urn:schemas-microsoft-com:office:office" xmlns:r="http://schemas.openxmlformats.org/officeDocument/2006/relationships" xmlns:m="http://schemas.openxmlformats.org/officeDocument/2006/math" xmlns:v="urn:schemas-microsoft-com:vml" xmlns:wp14="http://schemas.microsoft.com/office/word/2010/wordprocessingDrawing" xmlns:wp="http://schemas.openxmlformats.org/drawingml/2006/wordprocessingDrawing" xmlns:w10="urn:schemas-microsoft-com:office:word" xmlns:w="http://schemas.openxmlformats.org/wordprocessingml/2006/main" xmlns:w14="http://schemas.microsoft.com/office/word/2010/wordml" xmlns:w15="http://schemas.microsoft.com/office/word/2012/wordml" xmlns:w16se="http://schemas.microsoft.com/office/word/2015/wordml/symex" xmlns:wpg="http://schemas.microsoft.com/office/word/2010/wordprocessingGroup" xmlns:wpi="http://schemas.microsoft.com/office/word/2010/wordprocessingInk" xmlns:wne="http://schemas.microsoft.com/office/word/2006/wordml" xmlns:wps="http://schemas.microsoft.com/office/word/2010/wordprocessingShape" mc:Ignorable="w14 w15 w16se wp14">
   <w:endnote w:type="separator" w:id="-1">
     <w:p>
       <w:r>
@@ -14466,7 +14571,7 @@
 </file>
 
 <file path=word/footnotes.xml><?xml version="1.0" encoding="utf-8"?>
-<w:footnotes xmlns:wpc="http://schemas.microsoft.com/office/word/2010/wordprocessingCanvas" xmlns:cx="http://schemas.microsoft.com/office/drawing/2014/chartex" xmlns:cx1="http://schemas.microsoft.com/office/drawing/2015/9/8/chartex" xmlns:cx2="http://schemas.microsoft.com/office/drawing/2015/10/21/chartex" xmlns:cx3="http://schemas.microsoft.com/office/drawing/2016/5/9/chartex" xmlns:cx4="http://schemas.microsoft.com/office/drawing/2016/5/10/chartex" xmlns:cx5="http://schemas.microsoft.com/office/drawing/2016/5/11/chartex" xmlns:mc="http://schemas.openxmlformats.org/markup-compatibility/2006" xmlns:o="urn:schemas-microsoft-com:office:office" xmlns:r="http://schemas.openxmlformats.org/officeDocument/2006/relationships" xmlns:m="http://schemas.openxmlformats.org/officeDocument/2006/math" xmlns:v="urn:schemas-microsoft-com:vml" xmlns:wp14="http://schemas.microsoft.com/office/word/2010/wordprocessingDrawing" xmlns:wp="http://schemas.openxmlformats.org/drawingml/2006/wordprocessingDrawing" xmlns:w10="urn:schemas-microsoft-com:office:word" xmlns:w="http://schemas.openxmlformats.org/wordprocessingml/2006/main" xmlns:w14="http://schemas.microsoft.com/office/word/2010/wordml" xmlns:w15="http://schemas.microsoft.com/office/word/2012/wordml" xmlns:w16se="http://schemas.microsoft.com/office/word/2015/wordml/symex" xmlns:wpg="http://schemas.microsoft.com/office/word/2010/wordprocessingGroup" xmlns:wpi="http://schemas.microsoft.com/office/word/2010/wordprocessingInk" xmlns:wne="http://schemas.microsoft.com/office/word/2006/wordml" xmlns:wps="http://schemas.microsoft.com/office/word/2010/wordprocessingShape" mc:Ignorable="w14 w15 w16se wp14">
+<w:footnotes xmlns:wpc="http://schemas.microsoft.com/office/word/2010/wordprocessingCanvas" xmlns:cx="http://schemas.microsoft.com/office/drawing/2014/chartex" xmlns:cx1="http://schemas.microsoft.com/office/drawing/2015/9/8/chartex" xmlns:cx2="http://schemas.microsoft.com/office/drawing/2015/10/21/chartex" xmlns:cx3="http://schemas.microsoft.com/office/drawing/2016/5/9/chartex" xmlns:cx4="http://schemas.microsoft.com/office/drawing/2016/5/10/chartex" xmlns:cx5="http://schemas.microsoft.com/office/drawing/2016/5/11/chartex" xmlns:cx6="http://schemas.microsoft.com/office/drawing/2016/5/12/chartex" xmlns:cx7="http://schemas.microsoft.com/office/drawing/2016/5/13/chartex" xmlns:cx8="http://schemas.microsoft.com/office/drawing/2016/5/14/chartex" xmlns:mc="http://schemas.openxmlformats.org/markup-compatibility/2006" xmlns:o="urn:schemas-microsoft-com:office:office" xmlns:r="http://schemas.openxmlformats.org/officeDocument/2006/relationships" xmlns:m="http://schemas.openxmlformats.org/officeDocument/2006/math" xmlns:v="urn:schemas-microsoft-com:vml" xmlns:wp14="http://schemas.microsoft.com/office/word/2010/wordprocessingDrawing" xmlns:wp="http://schemas.openxmlformats.org/drawingml/2006/wordprocessingDrawing" xmlns:w10="urn:schemas-microsoft-com:office:word" xmlns:w="http://schemas.openxmlformats.org/wordprocessingml/2006/main" xmlns:w14="http://schemas.microsoft.com/office/word/2010/wordml" xmlns:w15="http://schemas.microsoft.com/office/word/2012/wordml" xmlns:w16se="http://schemas.microsoft.com/office/word/2015/wordml/symex" xmlns:wpg="http://schemas.microsoft.com/office/word/2010/wordprocessingGroup" xmlns:wpi="http://schemas.microsoft.com/office/word/2010/wordprocessingInk" xmlns:wne="http://schemas.microsoft.com/office/word/2006/wordml" xmlns:wps="http://schemas.microsoft.com/office/word/2010/wordprocessingShape" mc:Ignorable="w14 w15 w16se wp14">
   <w:footnote w:type="separator" w:id="-1">
     <w:p>
       <w:r>
@@ -14485,7 +14590,7 @@
 </file>
 
 <file path=word/header1.xml><?xml version="1.0" encoding="utf-8"?>
-<w:hdr xmlns:wpc="http://schemas.microsoft.com/office/word/2010/wordprocessingCanvas" xmlns:cx="http://schemas.microsoft.com/office/drawing/2014/chartex" xmlns:cx1="http://schemas.microsoft.com/office/drawing/2015/9/8/chartex" xmlns:cx2="http://schemas.microsoft.com/office/drawing/2015/10/21/chartex" xmlns:cx3="http://schemas.microsoft.com/office/drawing/2016/5/9/chartex" xmlns:cx4="http://schemas.microsoft.com/office/drawing/2016/5/10/chartex" xmlns:cx5="http://schemas.microsoft.com/office/drawing/2016/5/11/chartex" xmlns:mc="http://schemas.openxmlformats.org/markup-compatibility/2006" xmlns:o="urn:schemas-microsoft-com:office:office" xmlns:r="http://schemas.openxmlformats.org/officeDocument/2006/relationships" xmlns:m="http://schemas.openxmlformats.org/officeDocument/2006/math" xmlns:v="urn:schemas-microsoft-com:vml" xmlns:wp14="http://schemas.microsoft.com/office/word/2010/wordprocessingDrawing" xmlns:wp="http://schemas.openxmlformats.org/drawingml/2006/wordprocessingDrawing" xmlns:w10="urn:schemas-microsoft-com:office:word" xmlns:w="http://schemas.openxmlformats.org/wordprocessingml/2006/main" xmlns:w14="http://schemas.microsoft.com/office/word/2010/wordml" xmlns:w15="http://schemas.microsoft.com/office/word/2012/wordml" xmlns:w16se="http://schemas.microsoft.com/office/word/2015/wordml/symex" xmlns:wpg="http://schemas.microsoft.com/office/word/2010/wordprocessingGroup" xmlns:wpi="http://schemas.microsoft.com/office/word/2010/wordprocessingInk" xmlns:wne="http://schemas.microsoft.com/office/word/2006/wordml" xmlns:wps="http://schemas.microsoft.com/office/word/2010/wordprocessingShape" mc:Ignorable="w14 w15 w16se wp14">
+<w:hdr xmlns:wpc="http://schemas.microsoft.com/office/word/2010/wordprocessingCanvas" xmlns:cx="http://schemas.microsoft.com/office/drawing/2014/chartex" xmlns:cx1="http://schemas.microsoft.com/office/drawing/2015/9/8/chartex" xmlns:cx2="http://schemas.microsoft.com/office/drawing/2015/10/21/chartex" xmlns:cx3="http://schemas.microsoft.com/office/drawing/2016/5/9/chartex" xmlns:cx4="http://schemas.microsoft.com/office/drawing/2016/5/10/chartex" xmlns:cx5="http://schemas.microsoft.com/office/drawing/2016/5/11/chartex" xmlns:cx6="http://schemas.microsoft.com/office/drawing/2016/5/12/chartex" xmlns:cx7="http://schemas.microsoft.com/office/drawing/2016/5/13/chartex" xmlns:cx8="http://schemas.microsoft.com/office/drawing/2016/5/14/chartex" xmlns:mc="http://schemas.openxmlformats.org/markup-compatibility/2006" xmlns:o="urn:schemas-microsoft-com:office:office" xmlns:r="http://schemas.openxmlformats.org/officeDocument/2006/relationships" xmlns:m="http://schemas.openxmlformats.org/officeDocument/2006/math" xmlns:v="urn:schemas-microsoft-com:vml" xmlns:wp14="http://schemas.microsoft.com/office/word/2010/wordprocessingDrawing" xmlns:wp="http://schemas.openxmlformats.org/drawingml/2006/wordprocessingDrawing" xmlns:w10="urn:schemas-microsoft-com:office:word" xmlns:w="http://schemas.openxmlformats.org/wordprocessingml/2006/main" xmlns:w14="http://schemas.microsoft.com/office/word/2010/wordml" xmlns:w15="http://schemas.microsoft.com/office/word/2012/wordml" xmlns:w16se="http://schemas.microsoft.com/office/word/2015/wordml/symex" xmlns:wpg="http://schemas.microsoft.com/office/word/2010/wordprocessingGroup" xmlns:wpi="http://schemas.microsoft.com/office/word/2010/wordprocessingInk" xmlns:wne="http://schemas.microsoft.com/office/word/2006/wordml" xmlns:wps="http://schemas.microsoft.com/office/word/2010/wordprocessingShape" mc:Ignorable="w14 w15 w16se wp14">
   <w:p>
     <w:pPr>
       <w:pStyle w:val="BodyText"/>
@@ -14499,7 +14604,7 @@
 </file>
 
 <file path=word/numbering.xml><?xml version="1.0" encoding="utf-8"?>
-<w:numbering xmlns:wpc="http://schemas.microsoft.com/office/word/2010/wordprocessingCanvas" xmlns:cx="http://schemas.microsoft.com/office/drawing/2014/chartex" xmlns:cx1="http://schemas.microsoft.com/office/drawing/2015/9/8/chartex" xmlns:cx2="http://schemas.microsoft.com/office/drawing/2015/10/21/chartex" xmlns:cx3="http://schemas.microsoft.com/office/drawing/2016/5/9/chartex" xmlns:cx4="http://schemas.microsoft.com/office/drawing/2016/5/10/chartex" xmlns:cx5="http://schemas.microsoft.com/office/drawing/2016/5/11/chartex" xmlns:mc="http://schemas.openxmlformats.org/markup-compatibility/2006" xmlns:o="urn:schemas-microsoft-com:office:office" xmlns:r="http://schemas.openxmlformats.org/officeDocument/2006/relationships" xmlns:m="http://schemas.openxmlformats.org/officeDocument/2006/math" xmlns:v="urn:schemas-microsoft-com:vml" xmlns:wp14="http://schemas.microsoft.com/office/word/2010/wordprocessingDrawing" xmlns:wp="http://schemas.openxmlformats.org/drawingml/2006/wordprocessingDrawing" xmlns:w10="urn:schemas-microsoft-com:office:word" xmlns:w="http://schemas.openxmlformats.org/wordprocessingml/2006/main" xmlns:w14="http://schemas.microsoft.com/office/word/2010/wordml" xmlns:w15="http://schemas.microsoft.com/office/word/2012/wordml" xmlns:w16se="http://schemas.microsoft.com/office/word/2015/wordml/symex" xmlns:wpg="http://schemas.microsoft.com/office/word/2010/wordprocessingGroup" xmlns:wpi="http://schemas.microsoft.com/office/word/2010/wordprocessingInk" xmlns:wne="http://schemas.microsoft.com/office/word/2006/wordml" xmlns:wps="http://schemas.microsoft.com/office/word/2010/wordprocessingShape" mc:Ignorable="w14 w15 w16se wp14">
+<w:numbering xmlns:wpc="http://schemas.microsoft.com/office/word/2010/wordprocessingCanvas" xmlns:cx="http://schemas.microsoft.com/office/drawing/2014/chartex" xmlns:cx1="http://schemas.microsoft.com/office/drawing/2015/9/8/chartex" xmlns:cx2="http://schemas.microsoft.com/office/drawing/2015/10/21/chartex" xmlns:cx3="http://schemas.microsoft.com/office/drawing/2016/5/9/chartex" xmlns:cx4="http://schemas.microsoft.com/office/drawing/2016/5/10/chartex" xmlns:cx5="http://schemas.microsoft.com/office/drawing/2016/5/11/chartex" xmlns:cx6="http://schemas.microsoft.com/office/drawing/2016/5/12/chartex" xmlns:cx7="http://schemas.microsoft.com/office/drawing/2016/5/13/chartex" xmlns:cx8="http://schemas.microsoft.com/office/drawing/2016/5/14/chartex" xmlns:mc="http://schemas.openxmlformats.org/markup-compatibility/2006" xmlns:o="urn:schemas-microsoft-com:office:office" xmlns:r="http://schemas.openxmlformats.org/officeDocument/2006/relationships" xmlns:m="http://schemas.openxmlformats.org/officeDocument/2006/math" xmlns:v="urn:schemas-microsoft-com:vml" xmlns:wp14="http://schemas.microsoft.com/office/word/2010/wordprocessingDrawing" xmlns:wp="http://schemas.openxmlformats.org/drawingml/2006/wordprocessingDrawing" xmlns:w10="urn:schemas-microsoft-com:office:word" xmlns:w="http://schemas.openxmlformats.org/wordprocessingml/2006/main" xmlns:w14="http://schemas.microsoft.com/office/word/2010/wordml" xmlns:w15="http://schemas.microsoft.com/office/word/2012/wordml" xmlns:w16se="http://schemas.microsoft.com/office/word/2015/wordml/symex" xmlns:wpg="http://schemas.microsoft.com/office/word/2010/wordprocessingGroup" xmlns:wpi="http://schemas.microsoft.com/office/word/2010/wordprocessingInk" xmlns:wne="http://schemas.microsoft.com/office/word/2006/wordml" xmlns:wps="http://schemas.microsoft.com/office/word/2010/wordprocessingShape" mc:Ignorable="w14 w15 w16se wp14">
   <w:abstractNum w:abstractNumId="0" w15:restartNumberingAfterBreak="0">
     <w:nsid w:val="4F12393D"/>
     <w:multiLevelType w:val="hybridMultilevel"/>

</xml_diff>

<commit_message>
Update preliminary scientific programme and sponsors.
</commit_message>
<xml_diff>
--- a/docs/preliminary_scientific_programme_and_sponsors.docx
+++ b/docs/preliminary_scientific_programme_and_sponsors.docx
@@ -1,6 +1,6 @@
 
 <file path=word/document.xml><?xml version="1.0" encoding="utf-8"?>
-<w:document xmlns:wpc="http://schemas.microsoft.com/office/word/2010/wordprocessingCanvas" xmlns:cx="http://schemas.microsoft.com/office/drawing/2014/chartex" xmlns:cx1="http://schemas.microsoft.com/office/drawing/2015/9/8/chartex" xmlns:cx2="http://schemas.microsoft.com/office/drawing/2015/10/21/chartex" xmlns:cx3="http://schemas.microsoft.com/office/drawing/2016/5/9/chartex" xmlns:cx4="http://schemas.microsoft.com/office/drawing/2016/5/10/chartex" xmlns:cx5="http://schemas.microsoft.com/office/drawing/2016/5/11/chartex" xmlns:cx6="http://schemas.microsoft.com/office/drawing/2016/5/12/chartex" xmlns:cx7="http://schemas.microsoft.com/office/drawing/2016/5/13/chartex" xmlns:cx8="http://schemas.microsoft.com/office/drawing/2016/5/14/chartex" xmlns:mc="http://schemas.openxmlformats.org/markup-compatibility/2006" xmlns:o="urn:schemas-microsoft-com:office:office" xmlns:r="http://schemas.openxmlformats.org/officeDocument/2006/relationships" xmlns:m="http://schemas.openxmlformats.org/officeDocument/2006/math" xmlns:v="urn:schemas-microsoft-com:vml" xmlns:wp14="http://schemas.microsoft.com/office/word/2010/wordprocessingDrawing" xmlns:wp="http://schemas.openxmlformats.org/drawingml/2006/wordprocessingDrawing" xmlns:w10="urn:schemas-microsoft-com:office:word" xmlns:w="http://schemas.openxmlformats.org/wordprocessingml/2006/main" xmlns:w14="http://schemas.microsoft.com/office/word/2010/wordml" xmlns:w15="http://schemas.microsoft.com/office/word/2012/wordml" xmlns:w16se="http://schemas.microsoft.com/office/word/2015/wordml/symex" xmlns:wpg="http://schemas.microsoft.com/office/word/2010/wordprocessingGroup" xmlns:wpi="http://schemas.microsoft.com/office/word/2010/wordprocessingInk" xmlns:wne="http://schemas.microsoft.com/office/word/2006/wordml" xmlns:wps="http://schemas.microsoft.com/office/word/2010/wordprocessingShape" mc:Ignorable="w14 w15 w16se wp14">
+<w:document xmlns:wpc="http://schemas.microsoft.com/office/word/2010/wordprocessingCanvas" xmlns:cx="http://schemas.microsoft.com/office/drawing/2014/chartex" xmlns:cx1="http://schemas.microsoft.com/office/drawing/2015/9/8/chartex" xmlns:cx2="http://schemas.microsoft.com/office/drawing/2015/10/21/chartex" xmlns:cx3="http://schemas.microsoft.com/office/drawing/2016/5/9/chartex" xmlns:cx4="http://schemas.microsoft.com/office/drawing/2016/5/10/chartex" xmlns:cx5="http://schemas.microsoft.com/office/drawing/2016/5/11/chartex" xmlns:cx6="http://schemas.microsoft.com/office/drawing/2016/5/12/chartex" xmlns:cx7="http://schemas.microsoft.com/office/drawing/2016/5/13/chartex" xmlns:cx8="http://schemas.microsoft.com/office/drawing/2016/5/14/chartex" xmlns:mc="http://schemas.openxmlformats.org/markup-compatibility/2006" xmlns:aink="http://schemas.microsoft.com/office/drawing/2016/ink" xmlns:am3d="http://schemas.microsoft.com/office/drawing/2017/model3d" xmlns:o="urn:schemas-microsoft-com:office:office" xmlns:r="http://schemas.openxmlformats.org/officeDocument/2006/relationships" xmlns:m="http://schemas.openxmlformats.org/officeDocument/2006/math" xmlns:v="urn:schemas-microsoft-com:vml" xmlns:wp14="http://schemas.microsoft.com/office/word/2010/wordprocessingDrawing" xmlns:wp="http://schemas.openxmlformats.org/drawingml/2006/wordprocessingDrawing" xmlns:w10="urn:schemas-microsoft-com:office:word" xmlns:w="http://schemas.openxmlformats.org/wordprocessingml/2006/main" xmlns:w14="http://schemas.microsoft.com/office/word/2010/wordml" xmlns:w15="http://schemas.microsoft.com/office/word/2012/wordml" xmlns:w16se="http://schemas.microsoft.com/office/word/2015/wordml/symex" xmlns:wpg="http://schemas.microsoft.com/office/word/2010/wordprocessingGroup" xmlns:wpi="http://schemas.microsoft.com/office/word/2010/wordprocessingInk" xmlns:wne="http://schemas.microsoft.com/office/word/2006/wordml" xmlns:wps="http://schemas.microsoft.com/office/word/2010/wordprocessingShape" mc:Ignorable="w14 w15 w16se wp14">
   <w:body>
     <w:p>
       <w:pPr>
@@ -401,23 +401,13 @@
         </w:rPr>
         <w:t>7</w:t>
       </w:r>
-      <w:proofErr w:type="spellStart"/>
       <w:r>
         <w:rPr>
           <w:color w:val="231F20"/>
           <w:position w:val="15"/>
           <w:sz w:val="25"/>
         </w:rPr>
-        <w:t>th</w:t>
-      </w:r>
-      <w:proofErr w:type="spellEnd"/>
-      <w:r>
-        <w:rPr>
-          <w:color w:val="231F20"/>
-          <w:position w:val="15"/>
-          <w:sz w:val="25"/>
-        </w:rPr>
-        <w:t xml:space="preserve"> </w:t>
+        <w:t xml:space="preserve">th </w:t>
       </w:r>
       <w:r>
         <w:rPr>
@@ -535,19 +525,11 @@
         <w:spacing w:before="175" w:line="312" w:lineRule="auto"/>
         <w:ind w:left="3911" w:right="2536" w:firstLine="99"/>
       </w:pPr>
-      <w:proofErr w:type="spellStart"/>
-      <w:r>
-        <w:rPr>
-          <w:color w:val="231F20"/>
-        </w:rPr>
-        <w:t>Loutraki</w:t>
-      </w:r>
-      <w:proofErr w:type="spellEnd"/>
-      <w:r>
-        <w:rPr>
-          <w:color w:val="231F20"/>
-        </w:rPr>
-        <w:t>, Corinth</w:t>
+      <w:r>
+        <w:rPr>
+          <w:color w:val="231F20"/>
+        </w:rPr>
+        <w:t>Loutraki, Corinth</w:t>
       </w:r>
       <w:r>
         <w:rPr>
@@ -607,25 +589,7 @@
           <w:color w:val="231F20"/>
           <w:sz w:val="34"/>
         </w:rPr>
-        <w:t xml:space="preserve">Scientific </w:t>
-      </w:r>
-      <w:proofErr w:type="spellStart"/>
-      <w:r>
-        <w:rPr>
-          <w:b/>
-          <w:color w:val="231F20"/>
-          <w:sz w:val="34"/>
-        </w:rPr>
-        <w:t>Organising</w:t>
-      </w:r>
-      <w:proofErr w:type="spellEnd"/>
-      <w:r>
-        <w:rPr>
-          <w:b/>
-          <w:color w:val="231F20"/>
-          <w:sz w:val="34"/>
-        </w:rPr>
-        <w:t xml:space="preserve"> Committee</w:t>
+        <w:t>Scientific Organising Committee</w:t>
       </w:r>
     </w:p>
     <w:p>
@@ -659,17 +623,8 @@
           <w:color w:val="231F20"/>
           <w:sz w:val="28"/>
         </w:rPr>
-        <w:t xml:space="preserve">Costas </w:t>
-      </w:r>
-      <w:proofErr w:type="spellStart"/>
-      <w:r>
-        <w:rPr>
-          <w:color w:val="231F20"/>
-          <w:sz w:val="28"/>
-        </w:rPr>
-        <w:t>Baxevanis</w:t>
-      </w:r>
-      <w:proofErr w:type="spellEnd"/>
+        <w:t>Costas Baxevanis</w:t>
+      </w:r>
       <w:r>
         <w:rPr>
           <w:color w:val="231F20"/>
@@ -716,21 +671,12 @@
         </w:rPr>
         <w:t xml:space="preserve"> </w:t>
       </w:r>
-      <w:proofErr w:type="spellStart"/>
       <w:r>
         <w:rPr>
           <w:color w:val="231F20"/>
           <w:sz w:val="28"/>
         </w:rPr>
-        <w:t>Pawelec</w:t>
-      </w:r>
-      <w:proofErr w:type="spellEnd"/>
-      <w:r>
-        <w:rPr>
-          <w:color w:val="231F20"/>
-          <w:sz w:val="28"/>
-        </w:rPr>
-        <w:t xml:space="preserve"> </w:t>
+        <w:t xml:space="preserve">Pawelec </w:t>
       </w:r>
     </w:p>
     <w:p>
@@ -753,15 +699,7 @@
           <w:color w:val="231F20"/>
           <w:sz w:val="28"/>
         </w:rPr>
-        <w:t xml:space="preserve">Per Thor </w:t>
-      </w:r>
-      <w:proofErr w:type="spellStart"/>
-      <w:r>
-        <w:rPr>
-          <w:color w:val="231F20"/>
-          <w:sz w:val="28"/>
-        </w:rPr>
-        <w:t>Straten</w:t>
+        <w:t>Per Thor Straten</w:t>
       </w:r>
     </w:p>
     <w:p>
@@ -779,21 +717,12 @@
           <w:sz w:val="28"/>
         </w:rPr>
       </w:pPr>
-      <w:proofErr w:type="spellEnd"/>
       <w:r>
         <w:rPr>
           <w:color w:val="231F20"/>
           <w:sz w:val="28"/>
         </w:rPr>
-        <w:t xml:space="preserve">Victor </w:t>
-      </w:r>
-      <w:proofErr w:type="spellStart"/>
-      <w:r>
-        <w:rPr>
-          <w:color w:val="231F20"/>
-          <w:sz w:val="28"/>
-        </w:rPr>
-        <w:t>Umansky</w:t>
+        <w:t>Victor Umansky</w:t>
       </w:r>
     </w:p>
     <w:p>
@@ -811,7 +740,6 @@
           <w:sz w:val="28"/>
         </w:rPr>
       </w:pPr>
-      <w:proofErr w:type="spellEnd"/>
       <w:r>
         <w:rPr>
           <w:color w:val="231F20"/>
@@ -841,26 +769,11 @@
           <w:sz w:val="28"/>
         </w:rPr>
       </w:pPr>
-      <w:proofErr w:type="spellStart"/>
       <w:r>
         <w:rPr>
           <w:sz w:val="28"/>
         </w:rPr>
-        <w:t>Menelaos</w:t>
-      </w:r>
-      <w:proofErr w:type="spellEnd"/>
-      <w:r>
-        <w:rPr>
-          <w:sz w:val="28"/>
-        </w:rPr>
-        <w:t xml:space="preserve"> </w:t>
-      </w:r>
-      <w:proofErr w:type="spellStart"/>
-      <w:r>
-        <w:rPr>
-          <w:sz w:val="28"/>
-        </w:rPr>
-        <w:t>Manoussakis</w:t>
+        <w:t>Menelaos Manoussakis</w:t>
       </w:r>
     </w:p>
     <w:p>
@@ -881,25 +794,8 @@
         <w:rPr>
           <w:sz w:val="28"/>
         </w:rPr>
-        <w:t>Marinos</w:t>
-      </w:r>
-      <w:proofErr w:type="spellEnd"/>
-      <w:r>
-        <w:rPr>
-          <w:sz w:val="28"/>
-        </w:rPr>
-        <w:t xml:space="preserve"> </w:t>
-      </w:r>
-      <w:proofErr w:type="spellStart"/>
-      <w:r>
-        <w:rPr>
-          <w:sz w:val="28"/>
-        </w:rPr>
-        <w:t>Tsiatas</w:t>
-      </w:r>
-      <w:bookmarkStart w:id="0" w:name="_GoBack"/>
-      <w:bookmarkEnd w:id="0"/>
-      <w:proofErr w:type="spellEnd"/>
+        <w:t>Marinos Tsiatas</w:t>
+      </w:r>
     </w:p>
     <w:p>
       <w:pPr>
@@ -1747,23 +1643,13 @@
                                 </w:rPr>
                                 <w:t>17</w:t>
                               </w:r>
-                              <w:proofErr w:type="spellStart"/>
                               <w:r>
                                 <w:rPr>
                                   <w:color w:val="FFFFFF"/>
                                   <w:position w:val="9"/>
                                   <w:sz w:val="16"/>
                                 </w:rPr>
-                                <w:t>th</w:t>
-                              </w:r>
-                              <w:proofErr w:type="spellEnd"/>
-                              <w:r>
-                                <w:rPr>
-                                  <w:color w:val="FFFFFF"/>
-                                  <w:position w:val="9"/>
-                                  <w:sz w:val="16"/>
-                                </w:rPr>
-                                <w:t xml:space="preserve"> </w:t>
+                                <w:t xml:space="preserve">th </w:t>
                               </w:r>
                               <w:r>
                                 <w:rPr>
@@ -1800,21 +1686,7 @@
                                 <w:rPr>
                                   <w:color w:val="FFFFFF"/>
                                 </w:rPr>
-                                <w:t xml:space="preserve">27 – 30 September 2017  •  </w:t>
-                              </w:r>
-                              <w:proofErr w:type="spellStart"/>
-                              <w:r>
-                                <w:rPr>
-                                  <w:color w:val="FFFFFF"/>
-                                </w:rPr>
-                                <w:t>Loutraki</w:t>
-                              </w:r>
-                              <w:proofErr w:type="spellEnd"/>
-                              <w:r>
-                                <w:rPr>
-                                  <w:color w:val="FFFFFF"/>
-                                </w:rPr>
-                                <w:t>, Corinth, Greece</w:t>
+                                <w:t>27 – 30 September 2017  •  Loutraki, Corinth, Greece</w:t>
                               </w:r>
                             </w:p>
                           </w:txbxContent>
@@ -2199,7 +2071,6 @@
         </w:rPr>
         <w:t xml:space="preserve"> </w:t>
       </w:r>
-      <w:proofErr w:type="spellStart"/>
       <w:r>
         <w:rPr>
           <w:rFonts w:ascii="Calibri" w:hAnsi="Calibri"/>
@@ -2208,18 +2079,7 @@
           <w:w w:val="105"/>
           <w:sz w:val="20"/>
         </w:rPr>
-        <w:t>Alexandrion</w:t>
-      </w:r>
-      <w:proofErr w:type="spellEnd"/>
-      <w:r>
-        <w:rPr>
-          <w:rFonts w:ascii="Calibri" w:hAnsi="Calibri"/>
-          <w:i/>
-          <w:color w:val="45555F"/>
-          <w:w w:val="105"/>
-          <w:sz w:val="20"/>
-        </w:rPr>
-        <w:t xml:space="preserve"> Conference Hall</w:t>
+        <w:t>Alexandrion Conference Hall</w:t>
       </w:r>
     </w:p>
     <w:p>
@@ -2554,20 +2414,8 @@
           <w:w w:val="105"/>
           <w:sz w:val="20"/>
         </w:rPr>
-        <w:t xml:space="preserve">George </w:t>
-      </w:r>
-      <w:proofErr w:type="spellStart"/>
-      <w:r>
-        <w:rPr>
-          <w:rFonts w:ascii="Calibri"/>
-          <w:b/>
-          <w:color w:val="231F20"/>
-          <w:w w:val="105"/>
-          <w:sz w:val="20"/>
-        </w:rPr>
-        <w:t>Gionis</w:t>
-      </w:r>
-      <w:proofErr w:type="spellEnd"/>
+        <w:t>George Gionis</w:t>
+      </w:r>
     </w:p>
     <w:p>
       <w:pPr>
@@ -2709,20 +2557,8 @@
           <w:w w:val="105"/>
           <w:sz w:val="20"/>
         </w:rPr>
-        <w:t xml:space="preserve">Costas </w:t>
-      </w:r>
-      <w:proofErr w:type="spellStart"/>
-      <w:r>
-        <w:rPr>
-          <w:rFonts w:ascii="Calibri"/>
-          <w:b/>
-          <w:color w:val="231F20"/>
-          <w:w w:val="105"/>
-          <w:sz w:val="20"/>
-        </w:rPr>
-        <w:t>Baxevanis</w:t>
-      </w:r>
-      <w:proofErr w:type="spellEnd"/>
+        <w:t>Costas Baxevanis</w:t>
+      </w:r>
       <w:r>
         <w:rPr>
           <w:rFonts w:ascii="Calibri"/>
@@ -2741,29 +2577,7 @@
           <w:sz w:val="18"/>
           <w:szCs w:val="18"/>
         </w:rPr>
-        <w:t xml:space="preserve">Cancer Immunology and Immunotherapy Center, St </w:t>
-      </w:r>
-      <w:proofErr w:type="spellStart"/>
-      <w:r>
-        <w:rPr>
-          <w:rFonts w:ascii="Calibri"/>
-          <w:color w:val="45555F"/>
-          <w:w w:val="105"/>
-          <w:sz w:val="18"/>
-          <w:szCs w:val="18"/>
-        </w:rPr>
-        <w:t>Savas</w:t>
-      </w:r>
-      <w:proofErr w:type="spellEnd"/>
-      <w:r>
-        <w:rPr>
-          <w:rFonts w:ascii="Calibri"/>
-          <w:color w:val="45555F"/>
-          <w:w w:val="105"/>
-          <w:sz w:val="18"/>
-          <w:szCs w:val="18"/>
-        </w:rPr>
-        <w:t xml:space="preserve"> Hospital (GR)</w:t>
+        <w:t>Cancer Immunology and Immunotherapy Center, St Savas Hospital (GR)</w:t>
       </w:r>
     </w:p>
     <w:p>
@@ -2913,45 +2727,8 @@
           <w:w w:val="105"/>
           <w:sz w:val="20"/>
         </w:rPr>
-        <w:t xml:space="preserve">Per </w:t>
-      </w:r>
-      <w:proofErr w:type="spellStart"/>
-      <w:r>
-        <w:rPr>
-          <w:rFonts w:ascii="Calibri" w:hAnsi="Calibri"/>
-          <w:b/>
-          <w:color w:val="231F20"/>
-          <w:spacing w:val="-3"/>
-          <w:w w:val="105"/>
-          <w:sz w:val="20"/>
-        </w:rPr>
-        <w:t>thor</w:t>
-      </w:r>
-      <w:proofErr w:type="spellEnd"/>
-      <w:r>
-        <w:rPr>
-          <w:rFonts w:ascii="Calibri" w:hAnsi="Calibri"/>
-          <w:b/>
-          <w:color w:val="231F20"/>
-          <w:spacing w:val="-3"/>
-          <w:w w:val="105"/>
-          <w:sz w:val="20"/>
-        </w:rPr>
-        <w:t xml:space="preserve"> </w:t>
-      </w:r>
-      <w:proofErr w:type="spellStart"/>
-      <w:r>
-        <w:rPr>
-          <w:rFonts w:ascii="Calibri" w:hAnsi="Calibri"/>
-          <w:b/>
-          <w:color w:val="231F20"/>
-          <w:spacing w:val="-3"/>
-          <w:w w:val="105"/>
-          <w:sz w:val="20"/>
-        </w:rPr>
-        <w:t>Straten</w:t>
-      </w:r>
-      <w:proofErr w:type="spellEnd"/>
+        <w:t>Per thor Straten</w:t>
+      </w:r>
       <w:r>
         <w:rPr>
           <w:rFonts w:ascii="Calibri" w:hAnsi="Calibri"/>
@@ -2990,9 +2767,8 @@
           <w:szCs w:val="16"/>
           <w:shd w:val="clear" w:color="auto" w:fill="FFFFFF"/>
         </w:rPr>
-        <w:t xml:space="preserve">, Department of Hematology, University Hospital </w:t>
-      </w:r>
-      <w:proofErr w:type="spellStart"/>
+        <w:t>, Department of Hematology, University Hospital Herle</w:t>
+      </w:r>
       <w:r>
         <w:rPr>
           <w:rFonts w:asciiTheme="minorHAnsi" w:hAnsiTheme="minorHAnsi" w:cstheme="minorHAnsi"/>
@@ -3001,19 +2777,8 @@
           <w:szCs w:val="16"/>
           <w:shd w:val="clear" w:color="auto" w:fill="FFFFFF"/>
         </w:rPr>
-        <w:t>Herle</w:t>
-      </w:r>
-      <w:r>
-        <w:rPr>
-          <w:rFonts w:asciiTheme="minorHAnsi" w:hAnsiTheme="minorHAnsi" w:cstheme="minorHAnsi"/>
-          <w:color w:val="000000"/>
-          <w:sz w:val="16"/>
-          <w:szCs w:val="16"/>
-          <w:shd w:val="clear" w:color="auto" w:fill="FFFFFF"/>
-        </w:rPr>
         <w:t>v</w:t>
       </w:r>
-      <w:proofErr w:type="spellEnd"/>
     </w:p>
     <w:p>
       <w:pPr>
@@ -3171,20 +2936,8 @@
           <w:w w:val="105"/>
           <w:sz w:val="20"/>
         </w:rPr>
-        <w:t xml:space="preserve">Rolf </w:t>
-      </w:r>
-      <w:proofErr w:type="spellStart"/>
-      <w:r>
-        <w:rPr>
-          <w:rFonts w:ascii="Calibri" w:hAnsi="Calibri"/>
-          <w:b/>
-          <w:color w:val="231F20"/>
-          <w:w w:val="105"/>
-          <w:sz w:val="20"/>
-        </w:rPr>
-        <w:t>Kiessling</w:t>
-      </w:r>
-      <w:proofErr w:type="spellEnd"/>
+        <w:t>Rolf Kiessling</w:t>
+      </w:r>
       <w:r>
         <w:rPr>
           <w:rFonts w:asciiTheme="minorHAnsi" w:hAnsiTheme="minorHAnsi" w:cstheme="minorHAnsi"/>
@@ -3195,7 +2948,6 @@
         </w:rPr>
         <w:t xml:space="preserve"> </w:t>
       </w:r>
-      <w:proofErr w:type="spellStart"/>
       <w:r>
         <w:rPr>
           <w:rFonts w:asciiTheme="minorHAnsi" w:hAnsiTheme="minorHAnsi" w:cstheme="minorHAnsi"/>
@@ -3204,40 +2956,7 @@
           <w:szCs w:val="16"/>
           <w:shd w:val="clear" w:color="auto" w:fill="FFFFFF"/>
         </w:rPr>
-        <w:t>Karolinska</w:t>
-      </w:r>
-      <w:proofErr w:type="spellEnd"/>
-      <w:r>
-        <w:rPr>
-          <w:rFonts w:asciiTheme="minorHAnsi" w:hAnsiTheme="minorHAnsi" w:cstheme="minorHAnsi"/>
-          <w:color w:val="000000"/>
-          <w:sz w:val="16"/>
-          <w:szCs w:val="16"/>
-          <w:shd w:val="clear" w:color="auto" w:fill="FFFFFF"/>
-        </w:rPr>
-        <w:t xml:space="preserve"> </w:t>
-      </w:r>
-      <w:proofErr w:type="spellStart"/>
-      <w:r>
-        <w:rPr>
-          <w:rFonts w:asciiTheme="minorHAnsi" w:hAnsiTheme="minorHAnsi" w:cstheme="minorHAnsi"/>
-          <w:color w:val="000000"/>
-          <w:sz w:val="16"/>
-          <w:szCs w:val="16"/>
-          <w:shd w:val="clear" w:color="auto" w:fill="FFFFFF"/>
-        </w:rPr>
-        <w:t>Institutet</w:t>
-      </w:r>
-      <w:proofErr w:type="spellEnd"/>
-      <w:r>
-        <w:rPr>
-          <w:rFonts w:asciiTheme="minorHAnsi" w:hAnsiTheme="minorHAnsi" w:cstheme="minorHAnsi"/>
-          <w:color w:val="000000"/>
-          <w:sz w:val="16"/>
-          <w:szCs w:val="16"/>
-          <w:shd w:val="clear" w:color="auto" w:fill="FFFFFF"/>
-        </w:rPr>
-        <w:t>, CCK, Stockholm, Sweden</w:t>
+        <w:t>Karolinska Institutet, CCK, Stockholm, Sweden</w:t>
       </w:r>
       <w:r>
         <w:rPr>
@@ -3841,20 +3560,8 @@
           <w:w w:val="105"/>
           <w:sz w:val="20"/>
         </w:rPr>
-        <w:t xml:space="preserve">Barbara </w:t>
-      </w:r>
-      <w:proofErr w:type="spellStart"/>
-      <w:r>
-        <w:rPr>
-          <w:rFonts w:ascii="Calibri" w:hAnsi="Calibri"/>
-          <w:b/>
-          <w:color w:val="231F20"/>
-          <w:w w:val="105"/>
-          <w:sz w:val="20"/>
-        </w:rPr>
-        <w:t>Seliger</w:t>
-      </w:r>
-      <w:proofErr w:type="spellEnd"/>
+        <w:t>Barbara Seliger</w:t>
+      </w:r>
       <w:r>
         <w:rPr>
           <w:rFonts w:ascii="Calibri" w:hAnsi="Calibri"/>
@@ -4075,7 +3782,6 @@
         </w:rPr>
         <w:t xml:space="preserve"> </w:t>
       </w:r>
-      <w:proofErr w:type="spellStart"/>
       <w:r>
         <w:rPr>
           <w:rFonts w:asciiTheme="minorHAnsi" w:hAnsiTheme="minorHAnsi" w:cstheme="minorHAnsi"/>
@@ -4084,128 +3790,7 @@
           <w:szCs w:val="16"/>
           <w:shd w:val="clear" w:color="auto" w:fill="FFFFFF"/>
         </w:rPr>
-        <w:t>Departamento</w:t>
-      </w:r>
-      <w:proofErr w:type="spellEnd"/>
-      <w:r>
-        <w:rPr>
-          <w:rFonts w:asciiTheme="minorHAnsi" w:hAnsiTheme="minorHAnsi" w:cstheme="minorHAnsi"/>
-          <w:color w:val="000000"/>
-          <w:sz w:val="16"/>
-          <w:szCs w:val="16"/>
-          <w:shd w:val="clear" w:color="auto" w:fill="FFFFFF"/>
-        </w:rPr>
-        <w:t xml:space="preserve"> de </w:t>
-      </w:r>
-      <w:proofErr w:type="spellStart"/>
-      <w:r>
-        <w:rPr>
-          <w:rFonts w:asciiTheme="minorHAnsi" w:hAnsiTheme="minorHAnsi" w:cstheme="minorHAnsi"/>
-          <w:color w:val="000000"/>
-          <w:sz w:val="16"/>
-          <w:szCs w:val="16"/>
-          <w:shd w:val="clear" w:color="auto" w:fill="FFFFFF"/>
-        </w:rPr>
-        <w:t>Bioquimica</w:t>
-      </w:r>
-      <w:proofErr w:type="spellEnd"/>
-      <w:r>
-        <w:rPr>
-          <w:rFonts w:asciiTheme="minorHAnsi" w:hAnsiTheme="minorHAnsi" w:cstheme="minorHAnsi"/>
-          <w:color w:val="000000"/>
-          <w:sz w:val="16"/>
-          <w:szCs w:val="16"/>
-          <w:shd w:val="clear" w:color="auto" w:fill="FFFFFF"/>
-        </w:rPr>
-        <w:t xml:space="preserve">, </w:t>
-      </w:r>
-      <w:proofErr w:type="spellStart"/>
-      <w:r>
-        <w:rPr>
-          <w:rFonts w:asciiTheme="minorHAnsi" w:hAnsiTheme="minorHAnsi" w:cstheme="minorHAnsi"/>
-          <w:color w:val="000000"/>
-          <w:sz w:val="16"/>
-          <w:szCs w:val="16"/>
-          <w:shd w:val="clear" w:color="auto" w:fill="FFFFFF"/>
-        </w:rPr>
-        <w:t>Biologia</w:t>
-      </w:r>
-      <w:proofErr w:type="spellEnd"/>
-      <w:r>
-        <w:rPr>
-          <w:rFonts w:asciiTheme="minorHAnsi" w:hAnsiTheme="minorHAnsi" w:cstheme="minorHAnsi"/>
-          <w:color w:val="000000"/>
-          <w:sz w:val="16"/>
-          <w:szCs w:val="16"/>
-          <w:shd w:val="clear" w:color="auto" w:fill="FFFFFF"/>
-        </w:rPr>
-        <w:t xml:space="preserve"> Molecular III e </w:t>
-      </w:r>
-      <w:proofErr w:type="spellStart"/>
-      <w:r>
-        <w:rPr>
-          <w:rFonts w:asciiTheme="minorHAnsi" w:hAnsiTheme="minorHAnsi" w:cstheme="minorHAnsi"/>
-          <w:color w:val="000000"/>
-          <w:sz w:val="16"/>
-          <w:szCs w:val="16"/>
-          <w:shd w:val="clear" w:color="auto" w:fill="FFFFFF"/>
-        </w:rPr>
-        <w:t>Inmunologia</w:t>
-      </w:r>
-      <w:proofErr w:type="spellEnd"/>
-      <w:r>
-        <w:rPr>
-          <w:rFonts w:asciiTheme="minorHAnsi" w:hAnsiTheme="minorHAnsi" w:cstheme="minorHAnsi"/>
-          <w:color w:val="000000"/>
-          <w:sz w:val="16"/>
-          <w:szCs w:val="16"/>
-          <w:shd w:val="clear" w:color="auto" w:fill="FFFFFF"/>
-        </w:rPr>
-        <w:t xml:space="preserve">, </w:t>
-      </w:r>
-      <w:proofErr w:type="spellStart"/>
-      <w:r>
-        <w:rPr>
-          <w:rFonts w:asciiTheme="minorHAnsi" w:hAnsiTheme="minorHAnsi" w:cstheme="minorHAnsi"/>
-          <w:color w:val="000000"/>
-          <w:sz w:val="16"/>
-          <w:szCs w:val="16"/>
-          <w:shd w:val="clear" w:color="auto" w:fill="FFFFFF"/>
-        </w:rPr>
-        <w:t>Facultad</w:t>
-      </w:r>
-      <w:proofErr w:type="spellEnd"/>
-      <w:r>
-        <w:rPr>
-          <w:rFonts w:asciiTheme="minorHAnsi" w:hAnsiTheme="minorHAnsi" w:cstheme="minorHAnsi"/>
-          <w:color w:val="000000"/>
-          <w:sz w:val="16"/>
-          <w:szCs w:val="16"/>
-          <w:shd w:val="clear" w:color="auto" w:fill="FFFFFF"/>
-        </w:rPr>
-        <w:t xml:space="preserve"> de </w:t>
-      </w:r>
-      <w:proofErr w:type="spellStart"/>
-      <w:r>
-        <w:rPr>
-          <w:rFonts w:asciiTheme="minorHAnsi" w:hAnsiTheme="minorHAnsi" w:cstheme="minorHAnsi"/>
-          <w:color w:val="000000"/>
-          <w:sz w:val="16"/>
-          <w:szCs w:val="16"/>
-          <w:shd w:val="clear" w:color="auto" w:fill="FFFFFF"/>
-        </w:rPr>
-        <w:t>Medicina</w:t>
-      </w:r>
-      <w:proofErr w:type="spellEnd"/>
-      <w:r>
-        <w:rPr>
-          <w:rFonts w:asciiTheme="minorHAnsi" w:hAnsiTheme="minorHAnsi" w:cstheme="minorHAnsi"/>
-          <w:color w:val="000000"/>
-          <w:sz w:val="16"/>
-          <w:szCs w:val="16"/>
-          <w:shd w:val="clear" w:color="auto" w:fill="FFFFFF"/>
-        </w:rPr>
-        <w:t xml:space="preserve">,  </w:t>
+        <w:t xml:space="preserve">Departamento de Bioquimica, Biologia Molecular III e Inmunologia, Facultad de Medicina,  </w:t>
       </w:r>
     </w:p>
     <w:p>
@@ -4243,57 +3828,56 @@
       <w:r>
         <w:rPr>
           <w:rFonts w:asciiTheme="minorHAnsi" w:hAnsiTheme="minorHAnsi" w:cstheme="minorHAnsi"/>
-          <w:color w:val="231F20"/>
-          <w:w w:val="105"/>
-          <w:sz w:val="16"/>
-          <w:szCs w:val="16"/>
-        </w:rPr>
-        <w:t xml:space="preserve"> </w:t>
-      </w:r>
-      <w:r>
-        <w:rPr>
-          <w:rFonts w:ascii="Calibri" w:hAnsi="Calibri"/>
-          <w:color w:val="231F20"/>
-          <w:w w:val="105"/>
-          <w:sz w:val="20"/>
+          <w:color w:val="000000"/>
+          <w:sz w:val="16"/>
+          <w:szCs w:val="16"/>
+          <w:shd w:val="clear" w:color="auto" w:fill="FFFFFF"/>
+        </w:rPr>
+        <w:t xml:space="preserve"> </w:t>
+      </w:r>
+      <w:r>
+        <w:rPr>
+          <w:rFonts w:asciiTheme="minorHAnsi" w:hAnsiTheme="minorHAnsi" w:cstheme="minorHAnsi"/>
+          <w:b/>
+          <w:color w:val="000000"/>
+          <w:sz w:val="20"/>
+          <w:szCs w:val="20"/>
+          <w:shd w:val="clear" w:color="auto" w:fill="FFFFFF"/>
         </w:rPr>
         <w:t>“</w:t>
       </w:r>
       <w:r>
         <w:rPr>
-          <w:rStyle w:val="Strong"/>
+          <w:rFonts w:asciiTheme="minorHAnsi" w:hAnsiTheme="minorHAnsi" w:cstheme="minorHAnsi"/>
+          <w:b/>
+          <w:color w:val="000000"/>
           <w:sz w:val="16"/>
           <w:szCs w:val="16"/>
           <w:shd w:val="clear" w:color="auto" w:fill="FFFFFF"/>
         </w:rPr>
-        <w:t xml:space="preserve">Rejection versus escape: the </w:t>
-      </w:r>
-      <w:proofErr w:type="spellStart"/>
-      <w:r>
-        <w:rPr>
-          <w:rStyle w:val="Strong"/>
+        <w:t xml:space="preserve">Cancer Immune Escape: </w:t>
+      </w:r>
+      <w:bookmarkStart w:id="0" w:name="_GoBack"/>
+      <w:bookmarkEnd w:id="0"/>
+      <w:r>
+        <w:rPr>
+          <w:rFonts w:asciiTheme="minorHAnsi" w:hAnsiTheme="minorHAnsi" w:cstheme="minorHAnsi"/>
+          <w:b/>
+          <w:color w:val="000000"/>
           <w:sz w:val="16"/>
           <w:szCs w:val="16"/>
           <w:shd w:val="clear" w:color="auto" w:fill="FFFFFF"/>
         </w:rPr>
-        <w:t>tumour</w:t>
-      </w:r>
-      <w:proofErr w:type="spellEnd"/>
-      <w:r>
-        <w:rPr>
-          <w:rStyle w:val="Strong"/>
-          <w:sz w:val="16"/>
-          <w:szCs w:val="16"/>
+        <w:t>HLA Class I Loss And Tumour Tissue Architecture</w:t>
+      </w:r>
+      <w:r>
+        <w:rPr>
+          <w:rFonts w:asciiTheme="minorHAnsi" w:hAnsiTheme="minorHAnsi" w:cstheme="minorHAnsi"/>
+          <w:b/>
+          <w:color w:val="000000"/>
+          <w:sz w:val="20"/>
+          <w:szCs w:val="20"/>
           <w:shd w:val="clear" w:color="auto" w:fill="FFFFFF"/>
-        </w:rPr>
-        <w:t>-MHC dilemma</w:t>
-      </w:r>
-      <w:r>
-        <w:rPr>
-          <w:rFonts w:ascii="Calibri" w:hAnsi="Calibri"/>
-          <w:color w:val="231F20"/>
-          <w:w w:val="105"/>
-          <w:sz w:val="20"/>
         </w:rPr>
         <w:t>”</w:t>
       </w:r>
@@ -4919,20 +4503,8 @@
           <w:w w:val="105"/>
           <w:sz w:val="20"/>
         </w:rPr>
-        <w:t xml:space="preserve">Giuseppe </w:t>
-      </w:r>
-      <w:proofErr w:type="spellStart"/>
-      <w:r>
-        <w:rPr>
-          <w:rFonts w:ascii="Calibri" w:hAnsi="Calibri"/>
-          <w:b/>
-          <w:color w:val="231F20"/>
-          <w:w w:val="105"/>
-          <w:sz w:val="20"/>
-        </w:rPr>
-        <w:t>Masucci</w:t>
-      </w:r>
-      <w:proofErr w:type="spellEnd"/>
+        <w:t>Giuseppe Masucci</w:t>
+      </w:r>
       <w:r>
         <w:rPr>
           <w:rFonts w:ascii="Calibri" w:hAnsi="Calibri"/>
@@ -4951,27 +4523,7 @@
           <w:szCs w:val="16"/>
           <w:shd w:val="clear" w:color="auto" w:fill="FFFFFF"/>
         </w:rPr>
-        <w:t xml:space="preserve">Department of Oncology-Pathology, The </w:t>
-      </w:r>
-      <w:proofErr w:type="spellStart"/>
-      <w:r>
-        <w:rPr>
-          <w:rFonts w:asciiTheme="minorHAnsi" w:hAnsiTheme="minorHAnsi" w:cstheme="minorHAnsi"/>
-          <w:sz w:val="16"/>
-          <w:szCs w:val="16"/>
-          <w:shd w:val="clear" w:color="auto" w:fill="FFFFFF"/>
-        </w:rPr>
-        <w:t>Karolinska</w:t>
-      </w:r>
-      <w:proofErr w:type="spellEnd"/>
-      <w:r>
-        <w:rPr>
-          <w:rFonts w:asciiTheme="minorHAnsi" w:hAnsiTheme="minorHAnsi" w:cstheme="minorHAnsi"/>
-          <w:sz w:val="16"/>
-          <w:szCs w:val="16"/>
-          <w:shd w:val="clear" w:color="auto" w:fill="FFFFFF"/>
-        </w:rPr>
-        <w:t xml:space="preserve"> Hospital, Stockholm</w:t>
+        <w:t>Department of Oncology-Pathology, The Karolinska Hospital, Stockholm</w:t>
       </w:r>
     </w:p>
     <w:p>
@@ -5011,27 +4563,7 @@
           <w:szCs w:val="16"/>
           <w:shd w:val="clear" w:color="auto" w:fill="FFFFFF"/>
         </w:rPr>
-        <w:t xml:space="preserve">Prognostic factors and </w:t>
-      </w:r>
-      <w:proofErr w:type="spellStart"/>
-      <w:r>
-        <w:rPr>
-          <w:b/>
-          <w:sz w:val="16"/>
-          <w:szCs w:val="16"/>
-          <w:shd w:val="clear" w:color="auto" w:fill="FFFFFF"/>
-        </w:rPr>
-        <w:t>Immmunoscore</w:t>
-      </w:r>
-      <w:proofErr w:type="spellEnd"/>
-      <w:r>
-        <w:rPr>
-          <w:b/>
-          <w:sz w:val="16"/>
-          <w:szCs w:val="16"/>
-          <w:shd w:val="clear" w:color="auto" w:fill="FFFFFF"/>
-        </w:rPr>
-        <w:t xml:space="preserve"> in personalized cancer treatment</w:t>
+        <w:t>Prognostic factors and Immmunoscore in personalized cancer treatment</w:t>
       </w:r>
       <w:r>
         <w:rPr>
@@ -5139,20 +4671,8 @@
           <w:w w:val="105"/>
           <w:sz w:val="20"/>
         </w:rPr>
-        <w:t xml:space="preserve">Francesco </w:t>
-      </w:r>
-      <w:proofErr w:type="spellStart"/>
-      <w:r>
-        <w:rPr>
-          <w:rFonts w:ascii="Calibri" w:hAnsi="Calibri"/>
-          <w:b/>
-          <w:color w:val="231F20"/>
-          <w:w w:val="105"/>
-          <w:sz w:val="20"/>
-        </w:rPr>
-        <w:t>Marincola</w:t>
-      </w:r>
-      <w:proofErr w:type="spellEnd"/>
+        <w:t>Francesco Marincola</w:t>
+      </w:r>
       <w:r>
         <w:rPr>
           <w:rFonts w:ascii="Calibri" w:hAnsi="Calibri"/>
@@ -5329,42 +4849,8 @@
           <w:w w:val="105"/>
           <w:sz w:val="20"/>
         </w:rPr>
-        <w:t xml:space="preserve">Wolf </w:t>
-      </w:r>
-      <w:proofErr w:type="spellStart"/>
-      <w:r>
-        <w:rPr>
-          <w:rFonts w:ascii="Calibri" w:hAnsi="Calibri"/>
-          <w:b/>
-          <w:color w:val="231F20"/>
-          <w:w w:val="105"/>
-          <w:sz w:val="20"/>
-        </w:rPr>
-        <w:t>Herve</w:t>
-      </w:r>
-      <w:proofErr w:type="spellEnd"/>
-      <w:r>
-        <w:rPr>
-          <w:rFonts w:ascii="Calibri" w:hAnsi="Calibri"/>
-          <w:b/>
-          <w:color w:val="231F20"/>
-          <w:w w:val="105"/>
-          <w:sz w:val="20"/>
-        </w:rPr>
-        <w:t xml:space="preserve"> </w:t>
-      </w:r>
-      <w:proofErr w:type="spellStart"/>
-      <w:r>
-        <w:rPr>
-          <w:rFonts w:ascii="Calibri" w:hAnsi="Calibri"/>
-          <w:b/>
-          <w:color w:val="231F20"/>
-          <w:w w:val="105"/>
-          <w:sz w:val="20"/>
-        </w:rPr>
-        <w:t>Fridman</w:t>
-      </w:r>
-      <w:proofErr w:type="spellEnd"/>
+        <w:t>Wolf Herve Fridman</w:t>
+      </w:r>
       <w:r>
         <w:rPr>
           <w:rFonts w:ascii="Calibri" w:hAnsi="Calibri"/>
@@ -5383,9 +4869,18 @@
           <w:szCs w:val="16"/>
           <w:shd w:val="clear" w:color="auto" w:fill="FFFFFF"/>
         </w:rPr>
-        <w:t xml:space="preserve">INSERM Paris, France; </w:t>
-      </w:r>
-      <w:proofErr w:type="spellStart"/>
+        <w:t xml:space="preserve">INSERM Paris, France; Université Paris Descartes/Paris V, </w:t>
+      </w:r>
+      <w:r>
+        <w:rPr>
+          <w:rFonts w:asciiTheme="minorHAnsi" w:hAnsiTheme="minorHAnsi" w:cstheme="minorHAnsi"/>
+          <w:color w:val="231F20"/>
+          <w:w w:val="105"/>
+          <w:sz w:val="16"/>
+          <w:szCs w:val="16"/>
+        </w:rPr>
+        <w:t xml:space="preserve"> </w:t>
+      </w:r>
       <w:r>
         <w:rPr>
           <w:rFonts w:asciiTheme="minorHAnsi" w:hAnsiTheme="minorHAnsi" w:cstheme="minorHAnsi"/>
@@ -5394,9 +4889,53 @@
           <w:szCs w:val="16"/>
           <w:shd w:val="clear" w:color="auto" w:fill="FFFFFF"/>
         </w:rPr>
-        <w:t>Université</w:t>
-      </w:r>
-      <w:proofErr w:type="spellEnd"/>
+        <w:t xml:space="preserve">Sorbonne       </w:t>
+      </w:r>
+      <w:r>
+        <w:rPr>
+          <w:rFonts w:asciiTheme="minorHAnsi" w:hAnsiTheme="minorHAnsi" w:cstheme="minorHAnsi"/>
+          <w:color w:val="231F20"/>
+          <w:w w:val="105"/>
+          <w:sz w:val="16"/>
+          <w:szCs w:val="16"/>
+        </w:rPr>
+        <w:t xml:space="preserve">   </w:t>
+      </w:r>
+    </w:p>
+    <w:p>
+      <w:pPr>
+        <w:pStyle w:val="BodyText"/>
+        <w:spacing w:before="2"/>
+        <w:rPr>
+          <w:rFonts w:ascii="Calibri" w:hAnsi="Calibri"/>
+          <w:color w:val="231F20"/>
+          <w:w w:val="105"/>
+        </w:rPr>
+      </w:pPr>
+      <w:r>
+        <w:rPr>
+          <w:rFonts w:asciiTheme="minorHAnsi" w:hAnsiTheme="minorHAnsi" w:cstheme="minorHAnsi"/>
+          <w:sz w:val="16"/>
+          <w:szCs w:val="16"/>
+        </w:rPr>
+        <w:t xml:space="preserve">                                                  </w:t>
+      </w:r>
+      <w:r>
+        <w:rPr>
+          <w:rFonts w:asciiTheme="minorHAnsi" w:hAnsiTheme="minorHAnsi" w:cstheme="minorHAnsi"/>
+          <w:sz w:val="16"/>
+          <w:szCs w:val="16"/>
+        </w:rPr>
+        <w:t xml:space="preserve">             </w:t>
+      </w:r>
+      <w:r>
+        <w:rPr>
+          <w:rFonts w:asciiTheme="minorHAnsi" w:hAnsiTheme="minorHAnsi" w:cstheme="minorHAnsi"/>
+          <w:sz w:val="16"/>
+          <w:szCs w:val="16"/>
+        </w:rPr>
+        <w:t xml:space="preserve"> </w:t>
+      </w:r>
       <w:r>
         <w:rPr>
           <w:rFonts w:asciiTheme="minorHAnsi" w:hAnsiTheme="minorHAnsi" w:cstheme="minorHAnsi"/>
@@ -5405,104 +4944,7 @@
           <w:szCs w:val="16"/>
           <w:shd w:val="clear" w:color="auto" w:fill="FFFFFF"/>
         </w:rPr>
-        <w:t xml:space="preserve"> Paris Descartes/Paris V, </w:t>
-      </w:r>
-      <w:r>
-        <w:rPr>
-          <w:rFonts w:asciiTheme="minorHAnsi" w:hAnsiTheme="minorHAnsi" w:cstheme="minorHAnsi"/>
-          <w:color w:val="231F20"/>
-          <w:w w:val="105"/>
-          <w:sz w:val="16"/>
-          <w:szCs w:val="16"/>
-        </w:rPr>
-        <w:t xml:space="preserve"> </w:t>
-      </w:r>
-      <w:r>
-        <w:rPr>
-          <w:rFonts w:asciiTheme="minorHAnsi" w:hAnsiTheme="minorHAnsi" w:cstheme="minorHAnsi"/>
-          <w:color w:val="000000"/>
-          <w:sz w:val="16"/>
-          <w:szCs w:val="16"/>
-          <w:shd w:val="clear" w:color="auto" w:fill="FFFFFF"/>
-        </w:rPr>
-        <w:t xml:space="preserve">Sorbonne       </w:t>
-      </w:r>
-      <w:r>
-        <w:rPr>
-          <w:rFonts w:asciiTheme="minorHAnsi" w:hAnsiTheme="minorHAnsi" w:cstheme="minorHAnsi"/>
-          <w:color w:val="231F20"/>
-          <w:w w:val="105"/>
-          <w:sz w:val="16"/>
-          <w:szCs w:val="16"/>
-        </w:rPr>
-        <w:t xml:space="preserve">   </w:t>
-      </w:r>
-    </w:p>
-    <w:p>
-      <w:pPr>
-        <w:pStyle w:val="BodyText"/>
-        <w:spacing w:before="2"/>
-        <w:rPr>
-          <w:rFonts w:ascii="Calibri" w:hAnsi="Calibri"/>
-          <w:color w:val="231F20"/>
-          <w:w w:val="105"/>
-        </w:rPr>
-      </w:pPr>
-      <w:r>
-        <w:rPr>
-          <w:rFonts w:asciiTheme="minorHAnsi" w:hAnsiTheme="minorHAnsi" w:cstheme="minorHAnsi"/>
-          <w:sz w:val="16"/>
-          <w:szCs w:val="16"/>
-        </w:rPr>
-        <w:t xml:space="preserve">                                                  </w:t>
-      </w:r>
-      <w:r>
-        <w:rPr>
-          <w:rFonts w:asciiTheme="minorHAnsi" w:hAnsiTheme="minorHAnsi" w:cstheme="minorHAnsi"/>
-          <w:sz w:val="16"/>
-          <w:szCs w:val="16"/>
-        </w:rPr>
-        <w:t xml:space="preserve">             </w:t>
-      </w:r>
-      <w:r>
-        <w:rPr>
-          <w:rFonts w:asciiTheme="minorHAnsi" w:hAnsiTheme="minorHAnsi" w:cstheme="minorHAnsi"/>
-          <w:sz w:val="16"/>
-          <w:szCs w:val="16"/>
-        </w:rPr>
-        <w:t xml:space="preserve"> </w:t>
-      </w:r>
-      <w:r>
-        <w:rPr>
-          <w:rFonts w:asciiTheme="minorHAnsi" w:hAnsiTheme="minorHAnsi" w:cstheme="minorHAnsi"/>
-          <w:color w:val="000000"/>
-          <w:sz w:val="16"/>
-          <w:szCs w:val="16"/>
-          <w:shd w:val="clear" w:color="auto" w:fill="FFFFFF"/>
-        </w:rPr>
-        <w:t xml:space="preserve">Paris </w:t>
-      </w:r>
-      <w:proofErr w:type="spellStart"/>
-      <w:r>
-        <w:rPr>
-          <w:rFonts w:asciiTheme="minorHAnsi" w:hAnsiTheme="minorHAnsi" w:cstheme="minorHAnsi"/>
-          <w:color w:val="000000"/>
-          <w:sz w:val="16"/>
-          <w:szCs w:val="16"/>
-          <w:shd w:val="clear" w:color="auto" w:fill="FFFFFF"/>
-        </w:rPr>
-        <w:t>Cité</w:t>
-      </w:r>
-      <w:proofErr w:type="spellEnd"/>
-      <w:r>
-        <w:rPr>
-          <w:rFonts w:asciiTheme="minorHAnsi" w:hAnsiTheme="minorHAnsi" w:cstheme="minorHAnsi"/>
-          <w:color w:val="000000"/>
-          <w:sz w:val="16"/>
-          <w:szCs w:val="16"/>
-          <w:shd w:val="clear" w:color="auto" w:fill="FFFFFF"/>
-        </w:rPr>
-        <w:t>, Paris</w:t>
+        <w:t>Paris Cité, Paris</w:t>
       </w:r>
       <w:r>
         <w:rPr>
@@ -5529,27 +4971,7 @@
           <w:szCs w:val="16"/>
           <w:shd w:val="clear" w:color="auto" w:fill="FFFFFF"/>
         </w:rPr>
-        <w:t xml:space="preserve">Cancer microenvironments: prognostic and </w:t>
-      </w:r>
-      <w:proofErr w:type="spellStart"/>
-      <w:r>
-        <w:rPr>
-          <w:b/>
-          <w:sz w:val="16"/>
-          <w:szCs w:val="16"/>
-          <w:shd w:val="clear" w:color="auto" w:fill="FFFFFF"/>
-        </w:rPr>
-        <w:t>theranostic</w:t>
-      </w:r>
-      <w:proofErr w:type="spellEnd"/>
-      <w:r>
-        <w:rPr>
-          <w:b/>
-          <w:sz w:val="16"/>
-          <w:szCs w:val="16"/>
-          <w:shd w:val="clear" w:color="auto" w:fill="FFFFFF"/>
-        </w:rPr>
-        <w:t xml:space="preserve"> impacts</w:t>
+        <w:t>Cancer microenvironments: prognostic and theranostic impacts</w:t>
       </w:r>
       <w:r>
         <w:rPr>
@@ -5648,40 +5070,16 @@
         </w:rPr>
         <w:tab/>
       </w:r>
-      <w:proofErr w:type="spellStart"/>
-      <w:r>
-        <w:rPr>
-          <w:rFonts w:ascii="Calibri" w:hAnsi="Calibri"/>
-          <w:b/>
-          <w:color w:val="231F20"/>
-          <w:w w:val="110"/>
-          <w:sz w:val="20"/>
-        </w:rPr>
-        <w:t>Doriana</w:t>
-      </w:r>
-      <w:proofErr w:type="spellEnd"/>
-      <w:r>
-        <w:rPr>
-          <w:rFonts w:ascii="Calibri" w:hAnsi="Calibri"/>
-          <w:b/>
-          <w:color w:val="231F20"/>
-          <w:w w:val="110"/>
-          <w:sz w:val="20"/>
-        </w:rPr>
-        <w:t xml:space="preserve"> </w:t>
-      </w:r>
-      <w:proofErr w:type="spellStart"/>
-      <w:r>
-        <w:rPr>
-          <w:rFonts w:ascii="Calibri" w:hAnsi="Calibri"/>
-          <w:b/>
-          <w:color w:val="231F20"/>
-          <w:w w:val="110"/>
-          <w:sz w:val="20"/>
-        </w:rPr>
-        <w:t>Fruci</w:t>
-      </w:r>
-      <w:proofErr w:type="spellEnd"/>
+      <w:r>
+        <w:rPr>
+          <w:rFonts w:ascii="Calibri" w:hAnsi="Calibri"/>
+          <w:b/>
+          <w:color w:val="231F20"/>
+          <w:w w:val="110"/>
+          <w:sz w:val="20"/>
+        </w:rPr>
+        <w:t>Doriana Fruci</w:t>
+      </w:r>
       <w:r>
         <w:rPr>
           <w:rFonts w:ascii="Calibri" w:hAnsi="Calibri"/>
@@ -5700,51 +5098,7 @@
           <w:szCs w:val="16"/>
           <w:shd w:val="clear" w:color="auto" w:fill="FFFFFF"/>
         </w:rPr>
-        <w:t xml:space="preserve">Immuno-Oncology Laboratory, </w:t>
-      </w:r>
-      <w:proofErr w:type="spellStart"/>
-      <w:r>
-        <w:rPr>
-          <w:rFonts w:ascii="Calibri" w:hAnsi="Calibri" w:cs="Calibri"/>
-          <w:color w:val="000000"/>
-          <w:sz w:val="16"/>
-          <w:szCs w:val="16"/>
-          <w:shd w:val="clear" w:color="auto" w:fill="FFFFFF"/>
-        </w:rPr>
-        <w:t>Ospedale</w:t>
-      </w:r>
-      <w:proofErr w:type="spellEnd"/>
-      <w:r>
-        <w:rPr>
-          <w:rFonts w:ascii="Calibri" w:hAnsi="Calibri" w:cs="Calibri"/>
-          <w:color w:val="000000"/>
-          <w:sz w:val="16"/>
-          <w:szCs w:val="16"/>
-          <w:shd w:val="clear" w:color="auto" w:fill="FFFFFF"/>
-        </w:rPr>
-        <w:t xml:space="preserve"> </w:t>
-      </w:r>
-      <w:proofErr w:type="spellStart"/>
-      <w:r>
-        <w:rPr>
-          <w:rFonts w:ascii="Calibri" w:hAnsi="Calibri" w:cs="Calibri"/>
-          <w:color w:val="000000"/>
-          <w:sz w:val="16"/>
-          <w:szCs w:val="16"/>
-          <w:shd w:val="clear" w:color="auto" w:fill="FFFFFF"/>
-        </w:rPr>
-        <w:t>Pediatrico</w:t>
-      </w:r>
-      <w:proofErr w:type="spellEnd"/>
-      <w:r>
-        <w:rPr>
-          <w:rFonts w:ascii="Calibri" w:hAnsi="Calibri" w:cs="Calibri"/>
-          <w:color w:val="000000"/>
-          <w:sz w:val="16"/>
-          <w:szCs w:val="16"/>
-          <w:shd w:val="clear" w:color="auto" w:fill="FFFFFF"/>
-        </w:rPr>
-        <w:t xml:space="preserve"> Bambino, Rome</w:t>
+        <w:t>Immuno-Oncology Laboratory, Ospedale Pediatrico Bambino, Rome</w:t>
       </w:r>
     </w:p>
     <w:p>
@@ -6051,29 +5405,7 @@
           <w:w w:val="105"/>
           <w:sz w:val="20"/>
         </w:rPr>
-        <w:t xml:space="preserve">Gustav </w:t>
-      </w:r>
-      <w:proofErr w:type="spellStart"/>
-      <w:r>
-        <w:rPr>
-          <w:rFonts w:ascii="Calibri" w:hAnsi="Calibri"/>
-          <w:b/>
-          <w:color w:val="231F20"/>
-          <w:w w:val="105"/>
-          <w:sz w:val="20"/>
-        </w:rPr>
-        <w:t>Gaudernack</w:t>
-      </w:r>
-      <w:proofErr w:type="spellEnd"/>
-      <w:r>
-        <w:rPr>
-          <w:rFonts w:ascii="Calibri" w:hAnsi="Calibri"/>
-          <w:b/>
-          <w:color w:val="231F20"/>
-          <w:w w:val="105"/>
-          <w:sz w:val="20"/>
-        </w:rPr>
-        <w:t xml:space="preserve"> </w:t>
+        <w:t xml:space="preserve">Gustav Gaudernack </w:t>
       </w:r>
       <w:r>
         <w:rPr>
@@ -6123,29 +5455,7 @@
           <w:szCs w:val="16"/>
           <w:shd w:val="clear" w:color="auto" w:fill="FFFFFF"/>
         </w:rPr>
-        <w:t>University Hospital-</w:t>
-      </w:r>
-      <w:proofErr w:type="spellStart"/>
-      <w:r>
-        <w:rPr>
-          <w:rFonts w:asciiTheme="minorHAnsi" w:hAnsiTheme="minorHAnsi" w:cstheme="minorHAnsi"/>
-          <w:color w:val="000000"/>
-          <w:sz w:val="16"/>
-          <w:szCs w:val="16"/>
-          <w:shd w:val="clear" w:color="auto" w:fill="FFFFFF"/>
-        </w:rPr>
-        <w:t>Radiumhospitalet</w:t>
-      </w:r>
-      <w:proofErr w:type="spellEnd"/>
-      <w:r>
-        <w:rPr>
-          <w:rFonts w:asciiTheme="minorHAnsi" w:hAnsiTheme="minorHAnsi" w:cstheme="minorHAnsi"/>
-          <w:color w:val="000000"/>
-          <w:sz w:val="16"/>
-          <w:szCs w:val="16"/>
-          <w:shd w:val="clear" w:color="auto" w:fill="FFFFFF"/>
-        </w:rPr>
-        <w:t>, Oslo</w:t>
+        <w:t>University Hospital-Radiumhospitalet, Oslo</w:t>
       </w:r>
       <w:r>
         <w:rPr>
@@ -6400,7 +5710,6 @@
         </w:rPr>
         <w:t xml:space="preserve"> </w:t>
       </w:r>
-      <w:proofErr w:type="spellStart"/>
       <w:r>
         <w:rPr>
           <w:rFonts w:asciiTheme="minorHAnsi" w:hAnsiTheme="minorHAnsi" w:cstheme="minorHAnsi"/>
@@ -6409,18 +5718,7 @@
           <w:szCs w:val="20"/>
           <w:shd w:val="clear" w:color="auto" w:fill="FFFFFF"/>
         </w:rPr>
-        <w:t>Sjoerd</w:t>
-      </w:r>
-      <w:proofErr w:type="spellEnd"/>
-      <w:r>
-        <w:rPr>
-          <w:rFonts w:asciiTheme="minorHAnsi" w:hAnsiTheme="minorHAnsi" w:cstheme="minorHAnsi"/>
-          <w:b/>
-          <w:sz w:val="20"/>
-          <w:szCs w:val="20"/>
-          <w:shd w:val="clear" w:color="auto" w:fill="FFFFFF"/>
-        </w:rPr>
-        <w:t xml:space="preserve"> van der Burg</w:t>
+        <w:t>Sjoerd van der Burg</w:t>
       </w:r>
       <w:r>
         <w:rPr>
@@ -6658,20 +5956,8 @@
           <w:w w:val="105"/>
           <w:sz w:val="20"/>
         </w:rPr>
-        <w:t xml:space="preserve">Carl </w:t>
-      </w:r>
-      <w:proofErr w:type="spellStart"/>
-      <w:r>
-        <w:rPr>
-          <w:rFonts w:ascii="Calibri" w:hAnsi="Calibri"/>
-          <w:b/>
-          <w:color w:val="231F20"/>
-          <w:w w:val="105"/>
-          <w:sz w:val="20"/>
-        </w:rPr>
-        <w:t>Figdor</w:t>
-      </w:r>
-      <w:proofErr w:type="spellEnd"/>
+        <w:t>Carl Figdor</w:t>
+      </w:r>
       <w:r>
         <w:rPr>
           <w:rFonts w:ascii="Calibri" w:hAnsi="Calibri"/>
@@ -6691,29 +5977,7 @@
           <w:szCs w:val="16"/>
           <w:shd w:val="clear" w:color="auto" w:fill="FFFFFF"/>
         </w:rPr>
-        <w:t xml:space="preserve">Department of Tumor Immunology, </w:t>
-      </w:r>
-      <w:proofErr w:type="spellStart"/>
-      <w:r>
-        <w:rPr>
-          <w:rFonts w:asciiTheme="minorHAnsi" w:hAnsiTheme="minorHAnsi" w:cstheme="minorHAnsi"/>
-          <w:color w:val="000000"/>
-          <w:sz w:val="16"/>
-          <w:szCs w:val="16"/>
-          <w:shd w:val="clear" w:color="auto" w:fill="FFFFFF"/>
-        </w:rPr>
-        <w:t>Radboud</w:t>
-      </w:r>
-      <w:proofErr w:type="spellEnd"/>
-      <w:r>
-        <w:rPr>
-          <w:rFonts w:asciiTheme="minorHAnsi" w:hAnsiTheme="minorHAnsi" w:cstheme="minorHAnsi"/>
-          <w:color w:val="000000"/>
-          <w:sz w:val="16"/>
-          <w:szCs w:val="16"/>
-          <w:shd w:val="clear" w:color="auto" w:fill="FFFFFF"/>
-        </w:rPr>
-        <w:t xml:space="preserve"> Institute for Molecular Life Sciences, Nijmegen</w:t>
+        <w:t>Department of Tumor Immunology, Radboud Institute for Molecular Life Sciences, Nijmegen</w:t>
       </w:r>
     </w:p>
     <w:p>
@@ -7041,20 +6305,8 @@
           <w:w w:val="105"/>
           <w:sz w:val="20"/>
         </w:rPr>
-        <w:t xml:space="preserve">Federica </w:t>
-      </w:r>
-      <w:proofErr w:type="spellStart"/>
-      <w:r>
-        <w:rPr>
-          <w:rFonts w:ascii="Calibri" w:hAnsi="Calibri"/>
-          <w:b/>
-          <w:color w:val="231F20"/>
-          <w:w w:val="105"/>
-          <w:sz w:val="20"/>
-        </w:rPr>
-        <w:t>Cavallo</w:t>
-      </w:r>
-      <w:proofErr w:type="spellEnd"/>
+        <w:t>Federica Cavallo</w:t>
+      </w:r>
       <w:r>
         <w:rPr>
           <w:rFonts w:ascii="Calibri" w:hAnsi="Calibri"/>
@@ -7308,7 +6560,6 @@
         </w:rPr>
         <w:t> </w:t>
       </w:r>
-      <w:proofErr w:type="spellStart"/>
       <w:r>
         <w:rPr>
           <w:b/>
@@ -7318,7 +6569,6 @@
         </w:rPr>
         <w:t>xCT</w:t>
       </w:r>
-      <w:proofErr w:type="spellEnd"/>
       <w:r>
         <w:rPr>
           <w:rStyle w:val="apple-converted-space"/>
@@ -7489,20 +6739,8 @@
           <w:w w:val="105"/>
           <w:sz w:val="20"/>
         </w:rPr>
-        <w:t xml:space="preserve">Pierre </w:t>
-      </w:r>
-      <w:proofErr w:type="spellStart"/>
-      <w:r>
-        <w:rPr>
-          <w:rFonts w:ascii="Calibri" w:hAnsi="Calibri"/>
-          <w:b/>
-          <w:color w:val="231F20"/>
-          <w:w w:val="105"/>
-          <w:sz w:val="20"/>
-        </w:rPr>
-        <w:t>Coulie</w:t>
-      </w:r>
-      <w:proofErr w:type="spellEnd"/>
+        <w:t>Pierre Coulie</w:t>
+      </w:r>
       <w:r>
         <w:rPr>
           <w:rFonts w:ascii="Calibri" w:hAnsi="Calibri"/>
@@ -7522,51 +6760,7 @@
           <w:szCs w:val="16"/>
           <w:shd w:val="clear" w:color="auto" w:fill="FFFFFF"/>
         </w:rPr>
-        <w:t xml:space="preserve">de Duve Institute, </w:t>
-      </w:r>
-      <w:proofErr w:type="spellStart"/>
-      <w:r>
-        <w:rPr>
-          <w:rFonts w:asciiTheme="minorHAnsi" w:hAnsiTheme="minorHAnsi" w:cstheme="minorHAnsi"/>
-          <w:color w:val="000000"/>
-          <w:sz w:val="16"/>
-          <w:szCs w:val="16"/>
-          <w:shd w:val="clear" w:color="auto" w:fill="FFFFFF"/>
-        </w:rPr>
-        <w:t>Université</w:t>
-      </w:r>
-      <w:proofErr w:type="spellEnd"/>
-      <w:r>
-        <w:rPr>
-          <w:rFonts w:asciiTheme="minorHAnsi" w:hAnsiTheme="minorHAnsi" w:cstheme="minorHAnsi"/>
-          <w:color w:val="000000"/>
-          <w:sz w:val="16"/>
-          <w:szCs w:val="16"/>
-          <w:shd w:val="clear" w:color="auto" w:fill="FFFFFF"/>
-        </w:rPr>
-        <w:t xml:space="preserve"> </w:t>
-      </w:r>
-      <w:proofErr w:type="spellStart"/>
-      <w:r>
-        <w:rPr>
-          <w:rFonts w:asciiTheme="minorHAnsi" w:hAnsiTheme="minorHAnsi" w:cstheme="minorHAnsi"/>
-          <w:color w:val="000000"/>
-          <w:sz w:val="16"/>
-          <w:szCs w:val="16"/>
-          <w:shd w:val="clear" w:color="auto" w:fill="FFFFFF"/>
-        </w:rPr>
-        <w:t>Catholique</w:t>
-      </w:r>
-      <w:proofErr w:type="spellEnd"/>
-      <w:r>
-        <w:rPr>
-          <w:rFonts w:asciiTheme="minorHAnsi" w:hAnsiTheme="minorHAnsi" w:cstheme="minorHAnsi"/>
-          <w:color w:val="000000"/>
-          <w:sz w:val="16"/>
-          <w:szCs w:val="16"/>
-          <w:shd w:val="clear" w:color="auto" w:fill="FFFFFF"/>
-        </w:rPr>
-        <w:t xml:space="preserve"> de Louvain, Brussels</w:t>
+        <w:t>de Duve Institute, Université Catholique de Louvain, Brussels</w:t>
       </w:r>
     </w:p>
     <w:p>
@@ -9020,7 +8214,6 @@
         </w:rPr>
         <w:t xml:space="preserve"> </w:t>
       </w:r>
-      <w:proofErr w:type="spellStart"/>
       <w:r>
         <w:rPr>
           <w:rFonts w:ascii="Calibri" w:hAnsi="Calibri"/>
@@ -9030,19 +8223,7 @@
           <w:w w:val="105"/>
           <w:sz w:val="20"/>
         </w:rPr>
-        <w:t>Umansky</w:t>
-      </w:r>
-      <w:proofErr w:type="spellEnd"/>
-      <w:r>
-        <w:rPr>
-          <w:rFonts w:ascii="Calibri" w:hAnsi="Calibri"/>
-          <w:b/>
-          <w:color w:val="231F20"/>
-          <w:spacing w:val="-7"/>
-          <w:w w:val="105"/>
-          <w:sz w:val="20"/>
-        </w:rPr>
-        <w:t xml:space="preserve"> </w:t>
+        <w:t xml:space="preserve">Umansky </w:t>
       </w:r>
       <w:r>
         <w:rPr>
@@ -9583,29 +8764,7 @@
           <w:w w:val="110"/>
           <w:sz w:val="20"/>
         </w:rPr>
-        <w:t xml:space="preserve">Vincenzo </w:t>
-      </w:r>
-      <w:proofErr w:type="spellStart"/>
-      <w:r>
-        <w:rPr>
-          <w:rFonts w:ascii="Calibri" w:hAnsi="Calibri"/>
-          <w:b/>
-          <w:color w:val="231F20"/>
-          <w:w w:val="110"/>
-          <w:sz w:val="20"/>
-        </w:rPr>
-        <w:t>Cerundolo</w:t>
-      </w:r>
-      <w:proofErr w:type="spellEnd"/>
-      <w:r>
-        <w:rPr>
-          <w:rFonts w:ascii="Calibri" w:hAnsi="Calibri"/>
-          <w:b/>
-          <w:color w:val="231F20"/>
-          <w:w w:val="110"/>
-          <w:sz w:val="20"/>
-        </w:rPr>
-        <w:t xml:space="preserve"> </w:t>
+        <w:t xml:space="preserve">Vincenzo Cerundolo </w:t>
       </w:r>
       <w:r>
         <w:rPr>
@@ -9615,7 +8774,7 @@
           <w:szCs w:val="16"/>
           <w:shd w:val="clear" w:color="auto" w:fill="FFFFFF"/>
         </w:rPr>
-        <w:t>Department of Medicine, University Hospital, University of Verona, Verona</w:t>
+        <w:t>MRC Human Immunology Unit, University of Oxford, UK</w:t>
       </w:r>
     </w:p>
     <w:p>
@@ -9656,47 +8815,7 @@
           <w:szCs w:val="16"/>
           <w:shd w:val="clear" w:color="auto" w:fill="FFFFFF"/>
         </w:rPr>
-        <w:t xml:space="preserve">Ability of the </w:t>
-      </w:r>
-      <w:proofErr w:type="spellStart"/>
-      <w:r>
-        <w:rPr>
-          <w:b/>
-          <w:sz w:val="16"/>
-          <w:szCs w:val="16"/>
-          <w:shd w:val="clear" w:color="auto" w:fill="FFFFFF"/>
-        </w:rPr>
-        <w:t>tumour</w:t>
-      </w:r>
-      <w:proofErr w:type="spellEnd"/>
-      <w:r>
-        <w:rPr>
-          <w:b/>
-          <w:sz w:val="16"/>
-          <w:szCs w:val="16"/>
-          <w:shd w:val="clear" w:color="auto" w:fill="FFFFFF"/>
-        </w:rPr>
-        <w:t xml:space="preserve"> micro-environment to hamper </w:t>
-      </w:r>
-      <w:proofErr w:type="spellStart"/>
-      <w:r>
-        <w:rPr>
-          <w:b/>
-          <w:sz w:val="16"/>
-          <w:szCs w:val="16"/>
-          <w:shd w:val="clear" w:color="auto" w:fill="FFFFFF"/>
-        </w:rPr>
-        <w:t>tumour</w:t>
-      </w:r>
-      <w:proofErr w:type="spellEnd"/>
-      <w:r>
-        <w:rPr>
-          <w:b/>
-          <w:sz w:val="16"/>
-          <w:szCs w:val="16"/>
-          <w:shd w:val="clear" w:color="auto" w:fill="FFFFFF"/>
-        </w:rPr>
-        <w:t xml:space="preserve"> specific immune response</w:t>
+        <w:t>Ability of the tumour micro-environment to hamper tumour specific immune response</w:t>
       </w:r>
       <w:r>
         <w:rPr>
@@ -9894,20 +9013,8 @@
           <w:w w:val="105"/>
           <w:sz w:val="20"/>
         </w:rPr>
-        <w:t xml:space="preserve">Ignacio </w:t>
-      </w:r>
-      <w:proofErr w:type="spellStart"/>
-      <w:r>
-        <w:rPr>
-          <w:rFonts w:ascii="Calibri" w:hAnsi="Calibri"/>
-          <w:b/>
-          <w:color w:val="231F20"/>
-          <w:w w:val="105"/>
-          <w:sz w:val="20"/>
-        </w:rPr>
-        <w:t>Melero</w:t>
-      </w:r>
-      <w:proofErr w:type="spellEnd"/>
+        <w:t>Ignacio Melero</w:t>
+      </w:r>
       <w:r>
         <w:rPr>
           <w:rFonts w:asciiTheme="minorHAnsi" w:hAnsiTheme="minorHAnsi" w:cstheme="minorHAnsi"/>
@@ -9972,29 +9079,7 @@
           <w:szCs w:val="16"/>
           <w:shd w:val="clear" w:color="auto" w:fill="FFFFFF"/>
         </w:rPr>
-        <w:t xml:space="preserve"> Medical Research (CIMA), University of Navarra and Instituto de </w:t>
-      </w:r>
-      <w:proofErr w:type="spellStart"/>
-      <w:r>
-        <w:rPr>
-          <w:rFonts w:asciiTheme="minorHAnsi" w:hAnsiTheme="minorHAnsi" w:cstheme="minorHAnsi"/>
-          <w:color w:val="000000"/>
-          <w:sz w:val="16"/>
-          <w:szCs w:val="16"/>
-          <w:shd w:val="clear" w:color="auto" w:fill="FFFFFF"/>
-        </w:rPr>
-        <w:t>Investigacion</w:t>
-      </w:r>
-      <w:proofErr w:type="spellEnd"/>
-      <w:r>
-        <w:rPr>
-          <w:rFonts w:asciiTheme="minorHAnsi" w:hAnsiTheme="minorHAnsi" w:cstheme="minorHAnsi"/>
-          <w:color w:val="000000"/>
-          <w:sz w:val="16"/>
-          <w:szCs w:val="16"/>
-          <w:shd w:val="clear" w:color="auto" w:fill="FFFFFF"/>
-        </w:rPr>
-        <w:t xml:space="preserve"> Sanitaria </w:t>
+        <w:t xml:space="preserve"> Medical Research (CIMA), University of Navarra and Instituto de Investigacion Sanitaria </w:t>
       </w:r>
       <w:r>
         <w:rPr>
@@ -10299,27 +9384,7 @@
           <w:szCs w:val="14"/>
           <w:shd w:val="clear" w:color="auto" w:fill="FFFFFF"/>
         </w:rPr>
-        <w:t xml:space="preserve">                                                           </w:t>
-      </w:r>
-      <w:proofErr w:type="spellStart"/>
-      <w:r>
-        <w:rPr>
-          <w:color w:val="000000"/>
-          <w:sz w:val="14"/>
-          <w:szCs w:val="14"/>
-          <w:shd w:val="clear" w:color="auto" w:fill="FFFFFF"/>
-        </w:rPr>
-        <w:t>Technion</w:t>
-      </w:r>
-      <w:proofErr w:type="spellEnd"/>
-      <w:r>
-        <w:rPr>
-          <w:color w:val="000000"/>
-          <w:sz w:val="14"/>
-          <w:szCs w:val="14"/>
-          <w:shd w:val="clear" w:color="auto" w:fill="FFFFFF"/>
-        </w:rPr>
-        <w:t>-Israel Institute of Technology, Haifa</w:t>
+        <w:t xml:space="preserve">                                                           Technion-Israel Institute of Technology, Haifa</w:t>
       </w:r>
     </w:p>
     <w:p>
@@ -10461,20 +9526,8 @@
           <w:w w:val="105"/>
           <w:sz w:val="20"/>
         </w:rPr>
-        <w:t xml:space="preserve">Benoit van den </w:t>
-      </w:r>
-      <w:proofErr w:type="spellStart"/>
-      <w:r>
-        <w:rPr>
-          <w:rFonts w:ascii="Calibri" w:hAnsi="Calibri"/>
-          <w:b/>
-          <w:color w:val="231F20"/>
-          <w:w w:val="105"/>
-          <w:sz w:val="20"/>
-        </w:rPr>
-        <w:t>Eynde</w:t>
-      </w:r>
-      <w:proofErr w:type="spellEnd"/>
+        <w:t>Benoit van den Eynde</w:t>
+      </w:r>
       <w:r>
         <w:rPr>
           <w:rFonts w:ascii="Calibri" w:hAnsi="Calibri"/>
@@ -10825,20 +9878,8 @@
           <w:w w:val="105"/>
           <w:sz w:val="20"/>
         </w:rPr>
-        <w:t xml:space="preserve">Gunter </w:t>
-      </w:r>
-      <w:proofErr w:type="spellStart"/>
-      <w:r>
-        <w:rPr>
-          <w:rFonts w:ascii="Calibri" w:hAnsi="Calibri"/>
-          <w:b/>
-          <w:color w:val="231F20"/>
-          <w:w w:val="105"/>
-          <w:sz w:val="20"/>
-        </w:rPr>
-        <w:t>Hammerling</w:t>
-      </w:r>
-      <w:proofErr w:type="spellEnd"/>
+        <w:t>Gunter Hammerling</w:t>
+      </w:r>
       <w:r>
         <w:rPr>
           <w:rFonts w:ascii="Calibri" w:hAnsi="Calibri"/>
@@ -10868,9 +9909,8 @@
           <w:szCs w:val="16"/>
           <w:shd w:val="clear" w:color="auto" w:fill="FFFFFF"/>
         </w:rPr>
-        <w:t xml:space="preserve">cular Immunology, German </w:t>
-      </w:r>
-      <w:proofErr w:type="spellStart"/>
+        <w:t>cular Immunology, German Cance r</w:t>
+      </w:r>
       <w:r>
         <w:rPr>
           <w:rFonts w:asciiTheme="minorHAnsi" w:hAnsiTheme="minorHAnsi" w:cstheme="minorHAnsi"/>
@@ -10879,41 +9919,8 @@
           <w:szCs w:val="16"/>
           <w:shd w:val="clear" w:color="auto" w:fill="FFFFFF"/>
         </w:rPr>
-        <w:t>Cance</w:t>
-      </w:r>
-      <w:proofErr w:type="spellEnd"/>
-      <w:r>
-        <w:rPr>
-          <w:rFonts w:asciiTheme="minorHAnsi" w:hAnsiTheme="minorHAnsi" w:cstheme="minorHAnsi"/>
-          <w:color w:val="000000"/>
-          <w:sz w:val="16"/>
-          <w:szCs w:val="16"/>
-          <w:shd w:val="clear" w:color="auto" w:fill="FFFFFF"/>
-        </w:rPr>
-        <w:t xml:space="preserve"> </w:t>
-      </w:r>
-      <w:proofErr w:type="spellStart"/>
-      <w:r>
-        <w:rPr>
-          <w:rFonts w:asciiTheme="minorHAnsi" w:hAnsiTheme="minorHAnsi" w:cstheme="minorHAnsi"/>
-          <w:color w:val="000000"/>
-          <w:sz w:val="16"/>
-          <w:szCs w:val="16"/>
-          <w:shd w:val="clear" w:color="auto" w:fill="FFFFFF"/>
-        </w:rPr>
-        <w:t>r</w:t>
-      </w:r>
-      <w:r>
-        <w:rPr>
-          <w:rFonts w:asciiTheme="minorHAnsi" w:hAnsiTheme="minorHAnsi" w:cstheme="minorHAnsi"/>
-          <w:color w:val="000000"/>
-          <w:sz w:val="16"/>
-          <w:szCs w:val="16"/>
-          <w:shd w:val="clear" w:color="auto" w:fill="FFFFFF"/>
-        </w:rPr>
         <w:t>Research</w:t>
       </w:r>
-      <w:proofErr w:type="spellEnd"/>
       <w:r>
         <w:rPr>
           <w:rFonts w:asciiTheme="minorHAnsi" w:hAnsiTheme="minorHAnsi" w:cstheme="minorHAnsi"/>
@@ -11100,20 +10107,8 @@
           <w:w w:val="105"/>
           <w:sz w:val="20"/>
         </w:rPr>
-        <w:t xml:space="preserve">Graham </w:t>
-      </w:r>
-      <w:proofErr w:type="spellStart"/>
-      <w:r>
-        <w:rPr>
-          <w:rFonts w:ascii="Calibri" w:hAnsi="Calibri"/>
-          <w:b/>
-          <w:color w:val="231F20"/>
-          <w:w w:val="105"/>
-          <w:sz w:val="20"/>
-        </w:rPr>
-        <w:t>Pawelec</w:t>
-      </w:r>
-      <w:proofErr w:type="spellEnd"/>
+        <w:t>Graham Pawelec</w:t>
+      </w:r>
       <w:r>
         <w:rPr>
           <w:rFonts w:ascii="Calibri" w:hAnsi="Calibri"/>
@@ -11173,19 +10168,8 @@
           <w:szCs w:val="16"/>
           <w:shd w:val="clear" w:color="auto" w:fill="FFFFFF"/>
         </w:rPr>
-        <w:t xml:space="preserve">Immunotherapy of Cancer: triumphs and challenges, and the impact of </w:t>
-      </w:r>
-      <w:proofErr w:type="spellStart"/>
-      <w:r>
-        <w:rPr>
-          <w:b/>
-          <w:sz w:val="16"/>
-          <w:szCs w:val="16"/>
-          <w:shd w:val="clear" w:color="auto" w:fill="FFFFFF"/>
-        </w:rPr>
-        <w:t>immunosenescence</w:t>
-      </w:r>
-      <w:proofErr w:type="spellEnd"/>
+        <w:t>Immunotherapy of Cancer: triumphs and challenges, and the impact of immunosenescence</w:t>
+      </w:r>
       <w:r>
         <w:rPr>
           <w:rFonts w:ascii="Calibri" w:hAnsi="Calibri"/>
@@ -11289,20 +10273,8 @@
           <w:w w:val="105"/>
           <w:sz w:val="20"/>
         </w:rPr>
-        <w:t xml:space="preserve">Cornelis </w:t>
-      </w:r>
-      <w:proofErr w:type="spellStart"/>
-      <w:r>
-        <w:rPr>
-          <w:rFonts w:ascii="Calibri" w:hAnsi="Calibri"/>
-          <w:b/>
-          <w:color w:val="231F20"/>
-          <w:w w:val="105"/>
-          <w:sz w:val="20"/>
-        </w:rPr>
-        <w:t>Melief</w:t>
-      </w:r>
-      <w:proofErr w:type="spellEnd"/>
+        <w:t>Cornelis Melief</w:t>
+      </w:r>
       <w:r>
         <w:rPr>
           <w:rFonts w:ascii="Calibri" w:hAnsi="Calibri"/>
@@ -11686,29 +10658,7 @@
           <w:w w:val="105"/>
           <w:sz w:val="20"/>
         </w:rPr>
-        <w:t xml:space="preserve">Gosse </w:t>
-      </w:r>
-      <w:proofErr w:type="spellStart"/>
-      <w:r>
-        <w:rPr>
-          <w:rFonts w:ascii="Calibri" w:hAnsi="Calibri"/>
-          <w:b/>
-          <w:color w:val="231F20"/>
-          <w:w w:val="105"/>
-          <w:sz w:val="20"/>
-        </w:rPr>
-        <w:t>Adema</w:t>
-      </w:r>
-      <w:proofErr w:type="spellEnd"/>
-      <w:r>
-        <w:rPr>
-          <w:rFonts w:ascii="Calibri" w:hAnsi="Calibri"/>
-          <w:b/>
-          <w:color w:val="231F20"/>
-          <w:w w:val="105"/>
-          <w:sz w:val="20"/>
-        </w:rPr>
-        <w:t xml:space="preserve"> </w:t>
+        <w:t xml:space="preserve">Gosse Adema </w:t>
       </w:r>
       <w:r>
         <w:rPr>
@@ -11718,29 +10668,7 @@
           <w:szCs w:val="16"/>
           <w:shd w:val="clear" w:color="auto" w:fill="FFFFFF"/>
         </w:rPr>
-        <w:t xml:space="preserve">Department of Tumor Immunology, </w:t>
-      </w:r>
-      <w:proofErr w:type="spellStart"/>
-      <w:r>
-        <w:rPr>
-          <w:rFonts w:asciiTheme="minorHAnsi" w:hAnsiTheme="minorHAnsi" w:cstheme="minorHAnsi"/>
-          <w:color w:val="000000"/>
-          <w:sz w:val="16"/>
-          <w:szCs w:val="16"/>
-          <w:shd w:val="clear" w:color="auto" w:fill="FFFFFF"/>
-        </w:rPr>
-        <w:t>Radboud</w:t>
-      </w:r>
-      <w:proofErr w:type="spellEnd"/>
-      <w:r>
-        <w:rPr>
-          <w:rFonts w:asciiTheme="minorHAnsi" w:hAnsiTheme="minorHAnsi" w:cstheme="minorHAnsi"/>
-          <w:color w:val="000000"/>
-          <w:sz w:val="16"/>
-          <w:szCs w:val="16"/>
-          <w:shd w:val="clear" w:color="auto" w:fill="FFFFFF"/>
-        </w:rPr>
-        <w:t xml:space="preserve"> Institute for Molecular Life Sciences, Nijmegen</w:t>
+        <w:t>Department of Tumor Immunology, Radboud Institute for Molecular Life Sciences, Nijmegen</w:t>
       </w:r>
     </w:p>
     <w:p>
@@ -11947,31 +10875,7 @@
           <w:w w:val="110"/>
           <w:sz w:val="20"/>
         </w:rPr>
-        <w:t xml:space="preserve"> </w:t>
-      </w:r>
-      <w:proofErr w:type="spellStart"/>
-      <w:r>
-        <w:rPr>
-          <w:rFonts w:ascii="Calibri" w:hAnsi="Calibri"/>
-          <w:b/>
-          <w:color w:val="231F20"/>
-          <w:spacing w:val="-5"/>
-          <w:w w:val="110"/>
-          <w:sz w:val="20"/>
-        </w:rPr>
-        <w:t>Dimitrakopoulou</w:t>
-      </w:r>
-      <w:proofErr w:type="spellEnd"/>
-      <w:r>
-        <w:rPr>
-          <w:rFonts w:ascii="Calibri" w:hAnsi="Calibri"/>
-          <w:b/>
-          <w:color w:val="231F20"/>
-          <w:spacing w:val="-5"/>
-          <w:w w:val="110"/>
-          <w:sz w:val="20"/>
-        </w:rPr>
-        <w:t>-Strauss</w:t>
+        <w:t xml:space="preserve"> Dimitrakopoulou-Strauss</w:t>
       </w:r>
       <w:r>
         <w:rPr>
@@ -12216,20 +11120,8 @@
           <w:w w:val="105"/>
           <w:sz w:val="20"/>
         </w:rPr>
-        <w:t xml:space="preserve">ecile </w:t>
-      </w:r>
-      <w:proofErr w:type="spellStart"/>
-      <w:r>
-        <w:rPr>
-          <w:rFonts w:ascii="Calibri" w:hAnsi="Calibri"/>
-          <w:b/>
-          <w:color w:val="231F20"/>
-          <w:w w:val="105"/>
-          <w:sz w:val="20"/>
-        </w:rPr>
-        <w:t>Gouttefangeas</w:t>
-      </w:r>
-      <w:proofErr w:type="spellEnd"/>
+        <w:t>ecile Gouttefangeas</w:t>
+      </w:r>
       <w:r>
         <w:rPr>
           <w:rFonts w:ascii="Calibri" w:hAnsi="Calibri"/>
@@ -12282,23 +11174,13 @@
         </w:rPr>
         <w:t>“</w:t>
       </w:r>
-      <w:proofErr w:type="spellStart"/>
-      <w:r>
-        <w:rPr>
-          <w:b/>
-          <w:sz w:val="16"/>
-          <w:szCs w:val="16"/>
-        </w:rPr>
-        <w:t>Immunomonitoring</w:t>
-      </w:r>
-      <w:proofErr w:type="spellEnd"/>
-      <w:r>
-        <w:rPr>
-          <w:b/>
-          <w:sz w:val="16"/>
-          <w:szCs w:val="16"/>
-        </w:rPr>
-        <w:t xml:space="preserve"> as a tool to identify biomarkers predicting the outcome of immunotherapy-treated patients</w:t>
+      <w:r>
+        <w:rPr>
+          <w:b/>
+          <w:sz w:val="16"/>
+          <w:szCs w:val="16"/>
+        </w:rPr>
+        <w:t>Immunomonitoring as a tool to identify biomarkers predicting the outcome of immunotherapy-treated patients</w:t>
       </w:r>
       <w:r>
         <w:rPr>
@@ -12576,7 +11458,6 @@
         </w:rPr>
         <w:t xml:space="preserve">, </w:t>
       </w:r>
-      <w:proofErr w:type="spellStart"/>
       <w:r>
         <w:rPr>
           <w:b/>
@@ -12588,7 +11469,6 @@
         </w:rPr>
         <w:t>Nafplion</w:t>
       </w:r>
-      <w:proofErr w:type="spellEnd"/>
     </w:p>
     <w:p>
       <w:pPr>
@@ -12671,108 +11551,60 @@
           <w:sz w:val="26"/>
         </w:rPr>
         <w:lastRenderedPageBreak/>
-        <w:t xml:space="preserve">The </w:t>
-      </w:r>
-      <w:proofErr w:type="spellStart"/>
+        <w:t xml:space="preserve">The organisers wish to express their appreciation for the significant support provided by sponsors at the </w:t>
+      </w:r>
+      <w:r>
+        <w:rPr>
+          <w:rFonts w:ascii="Gill Sans MT"/>
+          <w:b/>
+          <w:color w:val="53534A"/>
+          <w:sz w:val="26"/>
+        </w:rPr>
+        <w:t>1</w:t>
+      </w:r>
+      <w:r>
+        <w:rPr>
+          <w:rFonts w:ascii="Gill Sans MT"/>
+          <w:b/>
+          <w:color w:val="53534A"/>
+          <w:sz w:val="26"/>
+        </w:rPr>
+        <w:t>7</w:t>
+      </w:r>
+      <w:r>
+        <w:rPr>
+          <w:rFonts w:ascii="Gill Sans MT"/>
+          <w:b/>
+          <w:color w:val="53534A"/>
+          <w:position w:val="9"/>
+          <w:sz w:val="15"/>
+        </w:rPr>
+        <w:t xml:space="preserve">th </w:t>
+      </w:r>
+      <w:r>
+        <w:rPr>
+          <w:rFonts w:ascii="Gill Sans MT"/>
+          <w:b/>
+          <w:color w:val="53534A"/>
+          <w:sz w:val="26"/>
+        </w:rPr>
+        <w:t xml:space="preserve">International Conference on Progress in Vaccination Against Cancer. </w:t>
+      </w:r>
       <w:r>
         <w:rPr>
           <w:rFonts w:ascii="Gill Sans MT"/>
           <w:color w:val="53534A"/>
           <w:sz w:val="26"/>
         </w:rPr>
-        <w:t>organisers</w:t>
-      </w:r>
-      <w:proofErr w:type="spellEnd"/>
+        <w:t>Their</w:t>
+      </w:r>
       <w:r>
         <w:rPr>
           <w:rFonts w:ascii="Gill Sans MT"/>
           <w:color w:val="53534A"/>
           <w:sz w:val="26"/>
         </w:rPr>
-        <w:t xml:space="preserve"> wish to express their appreciation for the significant support provided by sponsors at the </w:t>
-      </w:r>
-      <w:r>
-        <w:rPr>
-          <w:rFonts w:ascii="Gill Sans MT"/>
-          <w:b/>
-          <w:color w:val="53534A"/>
-          <w:sz w:val="26"/>
-        </w:rPr>
-        <w:t>1</w:t>
-      </w:r>
-      <w:r>
-        <w:rPr>
-          <w:rFonts w:ascii="Gill Sans MT"/>
-          <w:b/>
-          <w:color w:val="53534A"/>
-          <w:sz w:val="26"/>
-        </w:rPr>
-        <w:t>7</w:t>
-      </w:r>
-      <w:proofErr w:type="spellStart"/>
-      <w:r>
-        <w:rPr>
-          <w:rFonts w:ascii="Gill Sans MT"/>
-          <w:b/>
-          <w:color w:val="53534A"/>
-          <w:position w:val="9"/>
-          <w:sz w:val="15"/>
-        </w:rPr>
-        <w:t>th</w:t>
-      </w:r>
-      <w:proofErr w:type="spellEnd"/>
-      <w:r>
-        <w:rPr>
-          <w:rFonts w:ascii="Gill Sans MT"/>
-          <w:b/>
-          <w:color w:val="53534A"/>
-          <w:position w:val="9"/>
-          <w:sz w:val="15"/>
-        </w:rPr>
-        <w:t xml:space="preserve"> </w:t>
-      </w:r>
-      <w:r>
-        <w:rPr>
-          <w:rFonts w:ascii="Gill Sans MT"/>
-          <w:b/>
-          <w:color w:val="53534A"/>
-          <w:sz w:val="26"/>
-        </w:rPr>
-        <w:t xml:space="preserve">International Conference on Progress in Vaccination Against Cancer. </w:t>
-      </w:r>
-      <w:r>
-        <w:rPr>
-          <w:rFonts w:ascii="Gill Sans MT"/>
-          <w:color w:val="53534A"/>
-          <w:sz w:val="26"/>
-        </w:rPr>
-        <w:t>Their</w:t>
-      </w:r>
-      <w:r>
-        <w:rPr>
-          <w:rFonts w:ascii="Gill Sans MT"/>
-          <w:color w:val="53534A"/>
-          <w:sz w:val="26"/>
-        </w:rPr>
-        <w:t xml:space="preserve"> interest and enthusiasm for the meeting has enabled the organizers to provide an impressive scientific </w:t>
-      </w:r>
-      <w:proofErr w:type="spellStart"/>
-      <w:r>
-        <w:rPr>
-          <w:rFonts w:ascii="Gill Sans MT"/>
-          <w:color w:val="53534A"/>
-          <w:sz w:val="26"/>
-        </w:rPr>
-        <w:t>programme</w:t>
-      </w:r>
-      <w:proofErr w:type="spellEnd"/>
-      <w:r>
-        <w:rPr>
-          <w:rFonts w:ascii="Gill Sans MT"/>
-          <w:color w:val="53534A"/>
-          <w:sz w:val="26"/>
-        </w:rPr>
-        <w:t>.</w:t>
+        <w:t xml:space="preserve"> interest and enthusiasm for the meeting has enabled the organizers to provide an impressive scientific programme.</w:t>
       </w:r>
     </w:p>
     <w:p>
@@ -13670,167 +12502,47 @@
           <w:szCs w:val="20"/>
         </w:rPr>
       </w:pPr>
-      <w:proofErr w:type="spellStart"/>
       <w:r>
         <w:rPr>
           <w:rStyle w:val="A9"/>
         </w:rPr>
-        <w:t>Talimogene</w:t>
-      </w:r>
-      <w:proofErr w:type="spellEnd"/>
+        <w:t>Talimogene laherparepvec (T-VEC) is a herpes simplex virus type 1-derived injectable oncolytic virus that is genetically modified to be selectively replication-competent in tumour cells (especially those with MAPK pathway activation). It also expresses human granulocyte-macrophage colony-stimulating factor as an immunostimulatory cytokine</w:t>
+      </w:r>
+      <w:r>
+        <w:rPr>
+          <w:rStyle w:val="A21"/>
+        </w:rPr>
+        <w:t>1</w:t>
+      </w:r>
       <w:r>
         <w:rPr>
           <w:rStyle w:val="A9"/>
         </w:rPr>
-        <w:t xml:space="preserve"> </w:t>
-      </w:r>
-      <w:proofErr w:type="spellStart"/>
+        <w:t>. In a phase 3 trial in 436 pts with unresected stage IIIB-IV melanoma (the OPTiM trial</w:t>
+      </w:r>
+      <w:r>
+        <w:rPr>
+          <w:rStyle w:val="A21"/>
+        </w:rPr>
+        <w:t>2</w:t>
+      </w:r>
       <w:r>
         <w:rPr>
           <w:rStyle w:val="A9"/>
         </w:rPr>
-        <w:t>laherparepvec</w:t>
-      </w:r>
-      <w:proofErr w:type="spellEnd"/>
+        <w:t>), intralesional T-VEC improved durable response rate (continuous partial response [PR] or CR ≥6 months; primary endpoint) from 2% to 16% vs subcutaneous recombinant GM-CSF. Overall response rates for T-VEC and GM-CSF were 26% and 6%, respectively. Median overall survival (OS; secondary endpoint) was 23.3 months with T-VEC vs 18.9 months with GM-CSF (hazard ratio [HR] = 0.79, 95% CI: 0.62–1.00, P = 0.051). Exploratory subgroup analysis demonstrated median OS of 41.1 months with T-VEC vs 21.5 months with GM-CSF (HR = 0.57, 95% CI: 0.40–0.80, P &lt; 0.001) in stage IIIb, IIIC and IVM1a disease. For those patients who achieved a durable response prior to the 12-month landmark, there was a 94% decrease in the risk of death (HR = 0.06, P = 0.0002)</w:t>
+      </w:r>
+      <w:r>
+        <w:rPr>
+          <w:rStyle w:val="A21"/>
+        </w:rPr>
+        <w:t>3</w:t>
+      </w:r>
       <w:r>
         <w:rPr>
           <w:rStyle w:val="A9"/>
         </w:rPr>
-        <w:t xml:space="preserve"> (T-VEC) is a herpes simplex virus type 1-derived injectable oncolytic virus that is genetically modified to be selectively replication-competent in </w:t>
-      </w:r>
-      <w:proofErr w:type="spellStart"/>
-      <w:r>
-        <w:rPr>
-          <w:rStyle w:val="A9"/>
-        </w:rPr>
-        <w:t>tumour</w:t>
-      </w:r>
-      <w:proofErr w:type="spellEnd"/>
-      <w:r>
-        <w:rPr>
-          <w:rStyle w:val="A9"/>
-        </w:rPr>
-        <w:t xml:space="preserve"> cells (especially those with MAPK pathway activation). It also expresses human granulocyte-macrophage colony-stimulating factor as an </w:t>
-      </w:r>
-      <w:proofErr w:type="spellStart"/>
-      <w:r>
-        <w:rPr>
-          <w:rStyle w:val="A9"/>
-        </w:rPr>
-        <w:t>immunostimulatory</w:t>
-      </w:r>
-      <w:proofErr w:type="spellEnd"/>
-      <w:r>
-        <w:rPr>
-          <w:rStyle w:val="A9"/>
-        </w:rPr>
-        <w:t xml:space="preserve"> cytokine</w:t>
-      </w:r>
-      <w:r>
-        <w:rPr>
-          <w:rStyle w:val="A21"/>
-        </w:rPr>
-        <w:t>1</w:t>
-      </w:r>
-      <w:r>
-        <w:rPr>
-          <w:rStyle w:val="A9"/>
-        </w:rPr>
-        <w:t xml:space="preserve">. In a phase 3 trial in 436 pts with unresected stage IIIB-IV melanoma (the </w:t>
-      </w:r>
-      <w:proofErr w:type="spellStart"/>
-      <w:r>
-        <w:rPr>
-          <w:rStyle w:val="A9"/>
-        </w:rPr>
-        <w:t>OPTiM</w:t>
-      </w:r>
-      <w:proofErr w:type="spellEnd"/>
-      <w:r>
-        <w:rPr>
-          <w:rStyle w:val="A9"/>
-        </w:rPr>
-        <w:t xml:space="preserve"> trial</w:t>
-      </w:r>
-      <w:r>
-        <w:rPr>
-          <w:rStyle w:val="A21"/>
-        </w:rPr>
-        <w:t>2</w:t>
-      </w:r>
-      <w:r>
-        <w:rPr>
-          <w:rStyle w:val="A9"/>
-        </w:rPr>
-        <w:t xml:space="preserve">), </w:t>
-      </w:r>
-      <w:proofErr w:type="spellStart"/>
-      <w:r>
-        <w:rPr>
-          <w:rStyle w:val="A9"/>
-        </w:rPr>
-        <w:t>intralesional</w:t>
-      </w:r>
-      <w:proofErr w:type="spellEnd"/>
-      <w:r>
-        <w:rPr>
-          <w:rStyle w:val="A9"/>
-        </w:rPr>
-        <w:t xml:space="preserve"> T-VEC improved durable response rate (continuous partial response [PR] or CR ≥6 months; primary endpoint) from 2% to 16% vs subcutaneous recombinant GM-CSF. Overall response rates for T-VEC and GM-CSF were 26% and 6%, respectively. Median overall survival (OS; secondary endpoint) was 23.3 months with T-VEC vs 18.9 months with GM-CSF (hazard ratio [HR] = 0.79, 95% CI: 0.62–1.00, P = 0.051). Exploratory subgroup analysis demonstrated median OS of 41.1 months with T-VEC vs 21.5 months with GM-CSF (HR = 0.57, 95% CI: 0.40–0.80, P &lt; 0.001) in stage </w:t>
-      </w:r>
-      <w:proofErr w:type="spellStart"/>
-      <w:r>
-        <w:rPr>
-          <w:rStyle w:val="A9"/>
-        </w:rPr>
-        <w:t>IIIb</w:t>
-      </w:r>
-      <w:proofErr w:type="spellEnd"/>
-      <w:r>
-        <w:rPr>
-          <w:rStyle w:val="A9"/>
-        </w:rPr>
-        <w:t>, IIIC and IVM1a disease. For those patients who achieved a durable response prior to the 12-month landmark, there was a 94% decrease in the risk of death (HR = 0.06, P = 0.0002)</w:t>
-      </w:r>
-      <w:r>
-        <w:rPr>
-          <w:rStyle w:val="A21"/>
-        </w:rPr>
-        <w:t>3</w:t>
-      </w:r>
-      <w:r>
-        <w:rPr>
-          <w:rStyle w:val="A9"/>
-        </w:rPr>
-        <w:t xml:space="preserve">. Responses were seen in 64% of injected non-visceral lesions, 34% of </w:t>
-      </w:r>
-      <w:proofErr w:type="spellStart"/>
-      <w:r>
-        <w:rPr>
-          <w:rStyle w:val="A9"/>
-        </w:rPr>
-        <w:t>uninjected</w:t>
-      </w:r>
-      <w:proofErr w:type="spellEnd"/>
-      <w:r>
-        <w:rPr>
-          <w:rStyle w:val="A9"/>
-        </w:rPr>
-        <w:t xml:space="preserve"> non-visceral lesions and 15% of </w:t>
-      </w:r>
-      <w:proofErr w:type="spellStart"/>
-      <w:r>
-        <w:rPr>
-          <w:rStyle w:val="A9"/>
-        </w:rPr>
-        <w:t>uninjected</w:t>
-      </w:r>
-      <w:proofErr w:type="spellEnd"/>
-      <w:r>
-        <w:rPr>
-          <w:rStyle w:val="A9"/>
-        </w:rPr>
-        <w:t xml:space="preserve"> visceral lesions. The majority of lesion level responses were complete remissions. T-VEC was well tolerated.</w:t>
+        <w:t>. Responses were seen in 64% of injected non-visceral lesions, 34% of uninjected non-visceral lesions and 15% of uninjected visceral lesions. The majority of lesion level responses were complete remissions. T-VEC was well tolerated.</w:t>
       </w:r>
     </w:p>
     <w:p>
@@ -13847,221 +12559,95 @@
         <w:rPr>
           <w:rStyle w:val="A9"/>
         </w:rPr>
-        <w:t xml:space="preserve">Subsequent phase </w:t>
-      </w:r>
-      <w:proofErr w:type="spellStart"/>
+        <w:t>Subsequent phase Ib studies of T-VEC and immuno-oncology (IO) agents (ipilimumab</w:t>
+      </w:r>
+      <w:r>
+        <w:rPr>
+          <w:rStyle w:val="A21"/>
+        </w:rPr>
+        <w:t xml:space="preserve">4 </w:t>
+      </w:r>
       <w:r>
         <w:rPr>
           <w:rStyle w:val="A9"/>
         </w:rPr>
-        <w:t>Ib</w:t>
-      </w:r>
-      <w:proofErr w:type="spellEnd"/>
+        <w:t>and pembrolizumab</w:t>
+      </w:r>
+      <w:r>
+        <w:rPr>
+          <w:rStyle w:val="A21"/>
+        </w:rPr>
+        <w:t>5</w:t>
+      </w:r>
       <w:r>
         <w:rPr>
           <w:rStyle w:val="A9"/>
         </w:rPr>
-        <w:t xml:space="preserve"> studies of T-VEC and immuno-oncology (IO) agents (ipilimumab</w:t>
-      </w:r>
-      <w:r>
-        <w:rPr>
-          <w:rStyle w:val="A21"/>
-        </w:rPr>
-        <w:t xml:space="preserve">4 </w:t>
-      </w:r>
+        <w:t>) have now completed recruitment. Each of these studies has demonstrated tolerable toxicity profiles (with no dose-limiting toxicities) and impressive anti-tumour efficacy. Detailed data from these studies will be presented and plans for subsequent phase III evaluations of T-VEC plus pembrolizumab (in melanoma and head and neck cancer) will be discussed. In addition, opportunities for synergistic interactions between oncolytic immunotherapies and other targeted drugs will be introduced.</w:t>
+      </w:r>
+    </w:p>
+    <w:p>
+      <w:pPr>
+        <w:pStyle w:val="Pa14"/>
+        <w:rPr>
+          <w:color w:val="000000"/>
+          <w:sz w:val="20"/>
+          <w:szCs w:val="20"/>
+        </w:rPr>
+      </w:pPr>
       <w:r>
         <w:rPr>
           <w:rStyle w:val="A9"/>
         </w:rPr>
-        <w:t>and pembrolizumab</w:t>
-      </w:r>
-      <w:r>
-        <w:rPr>
-          <w:rStyle w:val="A21"/>
-        </w:rPr>
-        <w:t>5</w:t>
-      </w:r>
+        <w:t>1. Liu BL, et al. Gene Ther 2003;10:292–303.</w:t>
+      </w:r>
+    </w:p>
+    <w:p>
+      <w:pPr>
+        <w:pStyle w:val="Pa14"/>
+        <w:rPr>
+          <w:color w:val="000000"/>
+          <w:sz w:val="20"/>
+          <w:szCs w:val="20"/>
+        </w:rPr>
+      </w:pPr>
       <w:r>
         <w:rPr>
           <w:rStyle w:val="A9"/>
         </w:rPr>
-        <w:t>) have now completed recruitment. Each of these studies has demonstrated tolerable toxicity profiles (with no dose-limiting toxicities) and impressive anti-</w:t>
-      </w:r>
-      <w:proofErr w:type="spellStart"/>
+        <w:t>2. Andtbacka RHI, et al. J Clin Oncol 2015;33:2780–8.</w:t>
+      </w:r>
+    </w:p>
+    <w:p>
+      <w:pPr>
+        <w:pStyle w:val="Pa14"/>
+        <w:rPr>
+          <w:color w:val="000000"/>
+          <w:sz w:val="20"/>
+          <w:szCs w:val="20"/>
+        </w:rPr>
+      </w:pPr>
       <w:r>
         <w:rPr>
           <w:rStyle w:val="A9"/>
         </w:rPr>
-        <w:t>tumour</w:t>
-      </w:r>
-      <w:proofErr w:type="spellEnd"/>
+        <w:t>3. Middleton MR, et al. EADV 2016: abstract FC07.09 (and oral presentation).</w:t>
+      </w:r>
+    </w:p>
+    <w:p>
+      <w:pPr>
+        <w:pStyle w:val="Pa14"/>
+        <w:rPr>
+          <w:color w:val="000000"/>
+          <w:sz w:val="20"/>
+          <w:szCs w:val="20"/>
+        </w:rPr>
+      </w:pPr>
       <w:r>
         <w:rPr>
           <w:rStyle w:val="A9"/>
         </w:rPr>
-        <w:t xml:space="preserve"> efficacy. Detailed data from these studies will be presented and plans for subsequent phase III evaluations of T-VEC plus pembrolizumab (in melanoma and head and neck cancer) will be discussed. In addition, opportunities for synergistic interactions between oncolytic immunotherapies and other targeted drugs will be introduced.</w:t>
-      </w:r>
-    </w:p>
-    <w:p>
-      <w:pPr>
-        <w:pStyle w:val="Pa14"/>
-        <w:rPr>
-          <w:color w:val="000000"/>
-          <w:sz w:val="20"/>
-          <w:szCs w:val="20"/>
-        </w:rPr>
-      </w:pPr>
-      <w:r>
-        <w:rPr>
-          <w:rStyle w:val="A9"/>
-        </w:rPr>
-        <w:t xml:space="preserve">1. Liu BL, et al. Gene </w:t>
-      </w:r>
-      <w:proofErr w:type="spellStart"/>
-      <w:r>
-        <w:rPr>
-          <w:rStyle w:val="A9"/>
-        </w:rPr>
-        <w:t>Ther</w:t>
-      </w:r>
-      <w:proofErr w:type="spellEnd"/>
-      <w:r>
-        <w:rPr>
-          <w:rStyle w:val="A9"/>
-        </w:rPr>
-        <w:t xml:space="preserve"> 2003;10:292–303.</w:t>
-      </w:r>
-    </w:p>
-    <w:p>
-      <w:pPr>
-        <w:pStyle w:val="Pa14"/>
-        <w:rPr>
-          <w:color w:val="000000"/>
-          <w:sz w:val="20"/>
-          <w:szCs w:val="20"/>
-        </w:rPr>
-      </w:pPr>
-      <w:r>
-        <w:rPr>
-          <w:rStyle w:val="A9"/>
-        </w:rPr>
-        <w:t xml:space="preserve">2. </w:t>
-      </w:r>
-      <w:proofErr w:type="spellStart"/>
-      <w:r>
-        <w:rPr>
-          <w:rStyle w:val="A9"/>
-        </w:rPr>
-        <w:t>Andtbacka</w:t>
-      </w:r>
-      <w:proofErr w:type="spellEnd"/>
-      <w:r>
-        <w:rPr>
-          <w:rStyle w:val="A9"/>
-        </w:rPr>
-        <w:t xml:space="preserve"> RHI, et al. J </w:t>
-      </w:r>
-      <w:proofErr w:type="spellStart"/>
-      <w:r>
-        <w:rPr>
-          <w:rStyle w:val="A9"/>
-        </w:rPr>
-        <w:t>Clin</w:t>
-      </w:r>
-      <w:proofErr w:type="spellEnd"/>
-      <w:r>
-        <w:rPr>
-          <w:rStyle w:val="A9"/>
-        </w:rPr>
-        <w:t xml:space="preserve"> </w:t>
-      </w:r>
-      <w:proofErr w:type="spellStart"/>
-      <w:r>
-        <w:rPr>
-          <w:rStyle w:val="A9"/>
-        </w:rPr>
-        <w:t>Oncol</w:t>
-      </w:r>
-      <w:proofErr w:type="spellEnd"/>
-      <w:r>
-        <w:rPr>
-          <w:rStyle w:val="A9"/>
-        </w:rPr>
-        <w:t xml:space="preserve"> 2015;33:2780–8.</w:t>
-      </w:r>
-    </w:p>
-    <w:p>
-      <w:pPr>
-        <w:pStyle w:val="Pa14"/>
-        <w:rPr>
-          <w:color w:val="000000"/>
-          <w:sz w:val="20"/>
-          <w:szCs w:val="20"/>
-        </w:rPr>
-      </w:pPr>
-      <w:r>
-        <w:rPr>
-          <w:rStyle w:val="A9"/>
-        </w:rPr>
-        <w:t>3. Middleton MR, et al. EADV 2016: abstract FC07.09 (and oral presentation).</w:t>
-      </w:r>
-    </w:p>
-    <w:p>
-      <w:pPr>
-        <w:pStyle w:val="Pa14"/>
-        <w:rPr>
-          <w:color w:val="000000"/>
-          <w:sz w:val="20"/>
-          <w:szCs w:val="20"/>
-        </w:rPr>
-      </w:pPr>
-      <w:r>
-        <w:rPr>
-          <w:rStyle w:val="A9"/>
-        </w:rPr>
-        <w:t xml:space="preserve">4. </w:t>
-      </w:r>
-      <w:proofErr w:type="spellStart"/>
-      <w:r>
-        <w:rPr>
-          <w:rStyle w:val="A9"/>
-        </w:rPr>
-        <w:t>Puzanov</w:t>
-      </w:r>
-      <w:proofErr w:type="spellEnd"/>
-      <w:r>
-        <w:rPr>
-          <w:rStyle w:val="A9"/>
-        </w:rPr>
-        <w:t xml:space="preserve"> I, et al. J </w:t>
-      </w:r>
-      <w:proofErr w:type="spellStart"/>
-      <w:r>
-        <w:rPr>
-          <w:rStyle w:val="A9"/>
-        </w:rPr>
-        <w:t>Clin</w:t>
-      </w:r>
-      <w:proofErr w:type="spellEnd"/>
-      <w:r>
-        <w:rPr>
-          <w:rStyle w:val="A9"/>
-        </w:rPr>
-        <w:t xml:space="preserve"> </w:t>
-      </w:r>
-      <w:proofErr w:type="spellStart"/>
-      <w:r>
-        <w:rPr>
-          <w:rStyle w:val="A9"/>
-        </w:rPr>
-        <w:t>Oncol</w:t>
-      </w:r>
-      <w:proofErr w:type="spellEnd"/>
-      <w:r>
-        <w:rPr>
-          <w:rStyle w:val="A9"/>
-        </w:rPr>
-        <w:t xml:space="preserve"> 2016 (in press).</w:t>
+        <w:t>4. Puzanov I, et al. J Clin Oncol 2016 (in press).</w:t>
       </w:r>
     </w:p>
     <w:p>
@@ -14276,18 +12862,8 @@
           <w:sz w:val="20"/>
           <w:szCs w:val="20"/>
         </w:rPr>
-        <w:t xml:space="preserve">, Guido </w:t>
-      </w:r>
-      <w:proofErr w:type="spellStart"/>
-      <w:r>
-        <w:rPr>
-          <w:color w:val="000000"/>
-          <w:sz w:val="20"/>
-          <w:szCs w:val="20"/>
-        </w:rPr>
-        <w:t>Grandi</w:t>
-      </w:r>
-      <w:proofErr w:type="spellEnd"/>
+        <w:t>, Guido Grandi</w:t>
+      </w:r>
     </w:p>
     <w:p>
       <w:pPr>
@@ -14317,7 +12893,6 @@
         </w:rPr>
         <w:t xml:space="preserve">1 </w:t>
       </w:r>
-      <w:proofErr w:type="spellStart"/>
       <w:r>
         <w:rPr>
           <w:i/>
@@ -14326,18 +12901,7 @@
           <w:sz w:val="20"/>
           <w:szCs w:val="20"/>
         </w:rPr>
-        <w:t>Externautics</w:t>
-      </w:r>
-      <w:proofErr w:type="spellEnd"/>
-      <w:r>
-        <w:rPr>
-          <w:i/>
-          <w:iCs/>
-          <w:color w:val="000000"/>
-          <w:sz w:val="20"/>
-          <w:szCs w:val="20"/>
-        </w:rPr>
-        <w:t xml:space="preserve"> Spa, Siena, ITALY, </w:t>
+        <w:t xml:space="preserve">Externautics Spa, Siena, ITALY, </w:t>
       </w:r>
       <w:r>
         <w:rPr>
@@ -14459,76 +13023,22 @@
           <w:sz w:val="20"/>
           <w:szCs w:val="20"/>
         </w:rPr>
-        <w:t xml:space="preserve">To test the ability of exosomes to generate complexes with OMVs, fluorescent vesicles were mixed together and visualized by confocal microscopy. Preliminary results showed that these nanovesicles spontaneously interact when simply mixed together in solution. In order to assess the immunogenicity of OMV-exosomes complexes, mice were immunized with </w:t>
-      </w:r>
-      <w:proofErr w:type="spellStart"/>
+        <w:t>To test the ability of exosomes to generate complexes with OMVs, fluorescent vesicles were mixed together and visualized by confocal microscopy. Preliminary results showed that these nanovesicles spontaneously interact when simply mixed together in solution. In order to assess the immunogenicity of OMV-exosomes complexes, mice were immunized with exosome+OMV formulation. ELISA assays revealed high antibody titers induction against specific TAAs. Notably, this formulation skewed the immune response towards a Th1 type (IgG2a prevalence), whereas exosomes alone formulated with Alum showed a Th2 (IGg1 prevalence) response.</w:t>
+      </w:r>
+    </w:p>
+    <w:p>
+      <w:pPr>
+        <w:rPr>
+          <w:rFonts w:asciiTheme="minorHAnsi" w:hAnsiTheme="minorHAnsi" w:cstheme="minorBidi"/>
+        </w:rPr>
+      </w:pPr>
       <w:r>
         <w:rPr>
           <w:color w:val="000000"/>
           <w:sz w:val="20"/>
           <w:szCs w:val="20"/>
         </w:rPr>
-        <w:t>exosome+OMV</w:t>
-      </w:r>
-      <w:proofErr w:type="spellEnd"/>
-      <w:r>
-        <w:rPr>
-          <w:color w:val="000000"/>
-          <w:sz w:val="20"/>
-          <w:szCs w:val="20"/>
-        </w:rPr>
-        <w:t xml:space="preserve"> formulation. ELISA assays revealed high antibody titers induction against specific TAAs. Notably, this formulation skewed the immune response towards a Th1 type (IgG2a prevalence), whereas exosomes alone formulated with Alum showed a Th2 (IGg1 prevalence) response.</w:t>
-      </w:r>
-    </w:p>
-    <w:p>
-      <w:pPr>
-        <w:rPr>
-          <w:rFonts w:asciiTheme="minorHAnsi" w:hAnsiTheme="minorHAnsi" w:cstheme="minorBidi"/>
-        </w:rPr>
-      </w:pPr>
-      <w:r>
-        <w:rPr>
-          <w:color w:val="000000"/>
-          <w:sz w:val="20"/>
-          <w:szCs w:val="20"/>
-        </w:rPr>
-        <w:t xml:space="preserve">To assess the ability of the complexes to protect against </w:t>
-      </w:r>
-      <w:proofErr w:type="spellStart"/>
-      <w:r>
-        <w:rPr>
-          <w:color w:val="000000"/>
-          <w:sz w:val="20"/>
-          <w:szCs w:val="20"/>
-        </w:rPr>
-        <w:t>tumour</w:t>
-      </w:r>
-      <w:proofErr w:type="spellEnd"/>
-      <w:r>
-        <w:rPr>
-          <w:color w:val="000000"/>
-          <w:sz w:val="20"/>
-          <w:szCs w:val="20"/>
-        </w:rPr>
-        <w:t xml:space="preserve"> growth in immunocompetent mouse models, exosomes from mouse cancer cell lines combined with OMVs have been used to immunize syngeneic mice and the effect in </w:t>
-      </w:r>
-      <w:proofErr w:type="spellStart"/>
-      <w:r>
-        <w:rPr>
-          <w:color w:val="000000"/>
-          <w:sz w:val="20"/>
-          <w:szCs w:val="20"/>
-        </w:rPr>
-        <w:t>tumour</w:t>
-      </w:r>
-      <w:proofErr w:type="spellEnd"/>
-      <w:r>
-        <w:rPr>
-          <w:color w:val="000000"/>
-          <w:sz w:val="20"/>
-          <w:szCs w:val="20"/>
-        </w:rPr>
-        <w:t xml:space="preserve"> growth inhibition is under investigation.</w:t>
+        <w:t>To assess the ability of the complexes to protect against tumour growth in immunocompetent mouse models, exosomes from mouse cancer cell lines combined with OMVs have been used to immunize syngeneic mice and the effect in tumour growth inhibition is under investigation.</w:t>
       </w:r>
     </w:p>
     <w:p>
@@ -14552,7 +13062,7 @@
 </file>
 
 <file path=word/endnotes.xml><?xml version="1.0" encoding="utf-8"?>
-<w:endnotes xmlns:wpc="http://schemas.microsoft.com/office/word/2010/wordprocessingCanvas" xmlns:cx="http://schemas.microsoft.com/office/drawing/2014/chartex" xmlns:cx1="http://schemas.microsoft.com/office/drawing/2015/9/8/chartex" xmlns:cx2="http://schemas.microsoft.com/office/drawing/2015/10/21/chartex" xmlns:cx3="http://schemas.microsoft.com/office/drawing/2016/5/9/chartex" xmlns:cx4="http://schemas.microsoft.com/office/drawing/2016/5/10/chartex" xmlns:cx5="http://schemas.microsoft.com/office/drawing/2016/5/11/chartex" xmlns:cx6="http://schemas.microsoft.com/office/drawing/2016/5/12/chartex" xmlns:cx7="http://schemas.microsoft.com/office/drawing/2016/5/13/chartex" xmlns:cx8="http://schemas.microsoft.com/office/drawing/2016/5/14/chartex" xmlns:mc="http://schemas.openxmlformats.org/markup-compatibility/2006" xmlns:o="urn:schemas-microsoft-com:office:office" xmlns:r="http://schemas.openxmlformats.org/officeDocument/2006/relationships" xmlns:m="http://schemas.openxmlformats.org/officeDocument/2006/math" xmlns:v="urn:schemas-microsoft-com:vml" xmlns:wp14="http://schemas.microsoft.com/office/word/2010/wordprocessingDrawing" xmlns:wp="http://schemas.openxmlformats.org/drawingml/2006/wordprocessingDrawing" xmlns:w10="urn:schemas-microsoft-com:office:word" xmlns:w="http://schemas.openxmlformats.org/wordprocessingml/2006/main" xmlns:w14="http://schemas.microsoft.com/office/word/2010/wordml" xmlns:w15="http://schemas.microsoft.com/office/word/2012/wordml" xmlns:w16se="http://schemas.microsoft.com/office/word/2015/wordml/symex" xmlns:wpg="http://schemas.microsoft.com/office/word/2010/wordprocessingGroup" xmlns:wpi="http://schemas.microsoft.com/office/word/2010/wordprocessingInk" xmlns:wne="http://schemas.microsoft.com/office/word/2006/wordml" xmlns:wps="http://schemas.microsoft.com/office/word/2010/wordprocessingShape" mc:Ignorable="w14 w15 w16se wp14">
+<w:endnotes xmlns:wpc="http://schemas.microsoft.com/office/word/2010/wordprocessingCanvas" xmlns:cx="http://schemas.microsoft.com/office/drawing/2014/chartex" xmlns:cx1="http://schemas.microsoft.com/office/drawing/2015/9/8/chartex" xmlns:cx2="http://schemas.microsoft.com/office/drawing/2015/10/21/chartex" xmlns:cx3="http://schemas.microsoft.com/office/drawing/2016/5/9/chartex" xmlns:cx4="http://schemas.microsoft.com/office/drawing/2016/5/10/chartex" xmlns:cx5="http://schemas.microsoft.com/office/drawing/2016/5/11/chartex" xmlns:cx6="http://schemas.microsoft.com/office/drawing/2016/5/12/chartex" xmlns:cx7="http://schemas.microsoft.com/office/drawing/2016/5/13/chartex" xmlns:cx8="http://schemas.microsoft.com/office/drawing/2016/5/14/chartex" xmlns:mc="http://schemas.openxmlformats.org/markup-compatibility/2006" xmlns:aink="http://schemas.microsoft.com/office/drawing/2016/ink" xmlns:am3d="http://schemas.microsoft.com/office/drawing/2017/model3d" xmlns:o="urn:schemas-microsoft-com:office:office" xmlns:r="http://schemas.openxmlformats.org/officeDocument/2006/relationships" xmlns:m="http://schemas.openxmlformats.org/officeDocument/2006/math" xmlns:v="urn:schemas-microsoft-com:vml" xmlns:wp14="http://schemas.microsoft.com/office/word/2010/wordprocessingDrawing" xmlns:wp="http://schemas.openxmlformats.org/drawingml/2006/wordprocessingDrawing" xmlns:w10="urn:schemas-microsoft-com:office:word" xmlns:w="http://schemas.openxmlformats.org/wordprocessingml/2006/main" xmlns:w14="http://schemas.microsoft.com/office/word/2010/wordml" xmlns:w15="http://schemas.microsoft.com/office/word/2012/wordml" xmlns:w16se="http://schemas.microsoft.com/office/word/2015/wordml/symex" xmlns:wpg="http://schemas.microsoft.com/office/word/2010/wordprocessingGroup" xmlns:wpi="http://schemas.microsoft.com/office/word/2010/wordprocessingInk" xmlns:wne="http://schemas.microsoft.com/office/word/2006/wordml" xmlns:wps="http://schemas.microsoft.com/office/word/2010/wordprocessingShape" mc:Ignorable="w14 w15 w16se wp14">
   <w:endnote w:type="separator" w:id="-1">
     <w:p>
       <w:r>
@@ -14571,7 +13081,7 @@
 </file>
 
 <file path=word/footnotes.xml><?xml version="1.0" encoding="utf-8"?>
-<w:footnotes xmlns:wpc="http://schemas.microsoft.com/office/word/2010/wordprocessingCanvas" xmlns:cx="http://schemas.microsoft.com/office/drawing/2014/chartex" xmlns:cx1="http://schemas.microsoft.com/office/drawing/2015/9/8/chartex" xmlns:cx2="http://schemas.microsoft.com/office/drawing/2015/10/21/chartex" xmlns:cx3="http://schemas.microsoft.com/office/drawing/2016/5/9/chartex" xmlns:cx4="http://schemas.microsoft.com/office/drawing/2016/5/10/chartex" xmlns:cx5="http://schemas.microsoft.com/office/drawing/2016/5/11/chartex" xmlns:cx6="http://schemas.microsoft.com/office/drawing/2016/5/12/chartex" xmlns:cx7="http://schemas.microsoft.com/office/drawing/2016/5/13/chartex" xmlns:cx8="http://schemas.microsoft.com/office/drawing/2016/5/14/chartex" xmlns:mc="http://schemas.openxmlformats.org/markup-compatibility/2006" xmlns:o="urn:schemas-microsoft-com:office:office" xmlns:r="http://schemas.openxmlformats.org/officeDocument/2006/relationships" xmlns:m="http://schemas.openxmlformats.org/officeDocument/2006/math" xmlns:v="urn:schemas-microsoft-com:vml" xmlns:wp14="http://schemas.microsoft.com/office/word/2010/wordprocessingDrawing" xmlns:wp="http://schemas.openxmlformats.org/drawingml/2006/wordprocessingDrawing" xmlns:w10="urn:schemas-microsoft-com:office:word" xmlns:w="http://schemas.openxmlformats.org/wordprocessingml/2006/main" xmlns:w14="http://schemas.microsoft.com/office/word/2010/wordml" xmlns:w15="http://schemas.microsoft.com/office/word/2012/wordml" xmlns:w16se="http://schemas.microsoft.com/office/word/2015/wordml/symex" xmlns:wpg="http://schemas.microsoft.com/office/word/2010/wordprocessingGroup" xmlns:wpi="http://schemas.microsoft.com/office/word/2010/wordprocessingInk" xmlns:wne="http://schemas.microsoft.com/office/word/2006/wordml" xmlns:wps="http://schemas.microsoft.com/office/word/2010/wordprocessingShape" mc:Ignorable="w14 w15 w16se wp14">
+<w:footnotes xmlns:wpc="http://schemas.microsoft.com/office/word/2010/wordprocessingCanvas" xmlns:cx="http://schemas.microsoft.com/office/drawing/2014/chartex" xmlns:cx1="http://schemas.microsoft.com/office/drawing/2015/9/8/chartex" xmlns:cx2="http://schemas.microsoft.com/office/drawing/2015/10/21/chartex" xmlns:cx3="http://schemas.microsoft.com/office/drawing/2016/5/9/chartex" xmlns:cx4="http://schemas.microsoft.com/office/drawing/2016/5/10/chartex" xmlns:cx5="http://schemas.microsoft.com/office/drawing/2016/5/11/chartex" xmlns:cx6="http://schemas.microsoft.com/office/drawing/2016/5/12/chartex" xmlns:cx7="http://schemas.microsoft.com/office/drawing/2016/5/13/chartex" xmlns:cx8="http://schemas.microsoft.com/office/drawing/2016/5/14/chartex" xmlns:mc="http://schemas.openxmlformats.org/markup-compatibility/2006" xmlns:aink="http://schemas.microsoft.com/office/drawing/2016/ink" xmlns:am3d="http://schemas.microsoft.com/office/drawing/2017/model3d" xmlns:o="urn:schemas-microsoft-com:office:office" xmlns:r="http://schemas.openxmlformats.org/officeDocument/2006/relationships" xmlns:m="http://schemas.openxmlformats.org/officeDocument/2006/math" xmlns:v="urn:schemas-microsoft-com:vml" xmlns:wp14="http://schemas.microsoft.com/office/word/2010/wordprocessingDrawing" xmlns:wp="http://schemas.openxmlformats.org/drawingml/2006/wordprocessingDrawing" xmlns:w10="urn:schemas-microsoft-com:office:word" xmlns:w="http://schemas.openxmlformats.org/wordprocessingml/2006/main" xmlns:w14="http://schemas.microsoft.com/office/word/2010/wordml" xmlns:w15="http://schemas.microsoft.com/office/word/2012/wordml" xmlns:w16se="http://schemas.microsoft.com/office/word/2015/wordml/symex" xmlns:wpg="http://schemas.microsoft.com/office/word/2010/wordprocessingGroup" xmlns:wpi="http://schemas.microsoft.com/office/word/2010/wordprocessingInk" xmlns:wne="http://schemas.microsoft.com/office/word/2006/wordml" xmlns:wps="http://schemas.microsoft.com/office/word/2010/wordprocessingShape" mc:Ignorable="w14 w15 w16se wp14">
   <w:footnote w:type="separator" w:id="-1">
     <w:p>
       <w:r>
@@ -14590,7 +13100,7 @@
 </file>
 
 <file path=word/header1.xml><?xml version="1.0" encoding="utf-8"?>
-<w:hdr xmlns:wpc="http://schemas.microsoft.com/office/word/2010/wordprocessingCanvas" xmlns:cx="http://schemas.microsoft.com/office/drawing/2014/chartex" xmlns:cx1="http://schemas.microsoft.com/office/drawing/2015/9/8/chartex" xmlns:cx2="http://schemas.microsoft.com/office/drawing/2015/10/21/chartex" xmlns:cx3="http://schemas.microsoft.com/office/drawing/2016/5/9/chartex" xmlns:cx4="http://schemas.microsoft.com/office/drawing/2016/5/10/chartex" xmlns:cx5="http://schemas.microsoft.com/office/drawing/2016/5/11/chartex" xmlns:cx6="http://schemas.microsoft.com/office/drawing/2016/5/12/chartex" xmlns:cx7="http://schemas.microsoft.com/office/drawing/2016/5/13/chartex" xmlns:cx8="http://schemas.microsoft.com/office/drawing/2016/5/14/chartex" xmlns:mc="http://schemas.openxmlformats.org/markup-compatibility/2006" xmlns:o="urn:schemas-microsoft-com:office:office" xmlns:r="http://schemas.openxmlformats.org/officeDocument/2006/relationships" xmlns:m="http://schemas.openxmlformats.org/officeDocument/2006/math" xmlns:v="urn:schemas-microsoft-com:vml" xmlns:wp14="http://schemas.microsoft.com/office/word/2010/wordprocessingDrawing" xmlns:wp="http://schemas.openxmlformats.org/drawingml/2006/wordprocessingDrawing" xmlns:w10="urn:schemas-microsoft-com:office:word" xmlns:w="http://schemas.openxmlformats.org/wordprocessingml/2006/main" xmlns:w14="http://schemas.microsoft.com/office/word/2010/wordml" xmlns:w15="http://schemas.microsoft.com/office/word/2012/wordml" xmlns:w16se="http://schemas.microsoft.com/office/word/2015/wordml/symex" xmlns:wpg="http://schemas.microsoft.com/office/word/2010/wordprocessingGroup" xmlns:wpi="http://schemas.microsoft.com/office/word/2010/wordprocessingInk" xmlns:wne="http://schemas.microsoft.com/office/word/2006/wordml" xmlns:wps="http://schemas.microsoft.com/office/word/2010/wordprocessingShape" mc:Ignorable="w14 w15 w16se wp14">
+<w:hdr xmlns:wpc="http://schemas.microsoft.com/office/word/2010/wordprocessingCanvas" xmlns:cx="http://schemas.microsoft.com/office/drawing/2014/chartex" xmlns:cx1="http://schemas.microsoft.com/office/drawing/2015/9/8/chartex" xmlns:cx2="http://schemas.microsoft.com/office/drawing/2015/10/21/chartex" xmlns:cx3="http://schemas.microsoft.com/office/drawing/2016/5/9/chartex" xmlns:cx4="http://schemas.microsoft.com/office/drawing/2016/5/10/chartex" xmlns:cx5="http://schemas.microsoft.com/office/drawing/2016/5/11/chartex" xmlns:cx6="http://schemas.microsoft.com/office/drawing/2016/5/12/chartex" xmlns:cx7="http://schemas.microsoft.com/office/drawing/2016/5/13/chartex" xmlns:cx8="http://schemas.microsoft.com/office/drawing/2016/5/14/chartex" xmlns:mc="http://schemas.openxmlformats.org/markup-compatibility/2006" xmlns:aink="http://schemas.microsoft.com/office/drawing/2016/ink" xmlns:am3d="http://schemas.microsoft.com/office/drawing/2017/model3d" xmlns:o="urn:schemas-microsoft-com:office:office" xmlns:r="http://schemas.openxmlformats.org/officeDocument/2006/relationships" xmlns:m="http://schemas.openxmlformats.org/officeDocument/2006/math" xmlns:v="urn:schemas-microsoft-com:vml" xmlns:wp14="http://schemas.microsoft.com/office/word/2010/wordprocessingDrawing" xmlns:wp="http://schemas.openxmlformats.org/drawingml/2006/wordprocessingDrawing" xmlns:w10="urn:schemas-microsoft-com:office:word" xmlns:w="http://schemas.openxmlformats.org/wordprocessingml/2006/main" xmlns:w14="http://schemas.microsoft.com/office/word/2010/wordml" xmlns:w15="http://schemas.microsoft.com/office/word/2012/wordml" xmlns:w16se="http://schemas.microsoft.com/office/word/2015/wordml/symex" xmlns:wpg="http://schemas.microsoft.com/office/word/2010/wordprocessingGroup" xmlns:wpi="http://schemas.microsoft.com/office/word/2010/wordprocessingInk" xmlns:wne="http://schemas.microsoft.com/office/word/2006/wordml" xmlns:wps="http://schemas.microsoft.com/office/word/2010/wordprocessingShape" mc:Ignorable="w14 w15 w16se wp14">
   <w:p>
     <w:pPr>
       <w:pStyle w:val="BodyText"/>
@@ -14604,7 +13114,7 @@
 </file>
 
 <file path=word/numbering.xml><?xml version="1.0" encoding="utf-8"?>
-<w:numbering xmlns:wpc="http://schemas.microsoft.com/office/word/2010/wordprocessingCanvas" xmlns:cx="http://schemas.microsoft.com/office/drawing/2014/chartex" xmlns:cx1="http://schemas.microsoft.com/office/drawing/2015/9/8/chartex" xmlns:cx2="http://schemas.microsoft.com/office/drawing/2015/10/21/chartex" xmlns:cx3="http://schemas.microsoft.com/office/drawing/2016/5/9/chartex" xmlns:cx4="http://schemas.microsoft.com/office/drawing/2016/5/10/chartex" xmlns:cx5="http://schemas.microsoft.com/office/drawing/2016/5/11/chartex" xmlns:cx6="http://schemas.microsoft.com/office/drawing/2016/5/12/chartex" xmlns:cx7="http://schemas.microsoft.com/office/drawing/2016/5/13/chartex" xmlns:cx8="http://schemas.microsoft.com/office/drawing/2016/5/14/chartex" xmlns:mc="http://schemas.openxmlformats.org/markup-compatibility/2006" xmlns:o="urn:schemas-microsoft-com:office:office" xmlns:r="http://schemas.openxmlformats.org/officeDocument/2006/relationships" xmlns:m="http://schemas.openxmlformats.org/officeDocument/2006/math" xmlns:v="urn:schemas-microsoft-com:vml" xmlns:wp14="http://schemas.microsoft.com/office/word/2010/wordprocessingDrawing" xmlns:wp="http://schemas.openxmlformats.org/drawingml/2006/wordprocessingDrawing" xmlns:w10="urn:schemas-microsoft-com:office:word" xmlns:w="http://schemas.openxmlformats.org/wordprocessingml/2006/main" xmlns:w14="http://schemas.microsoft.com/office/word/2010/wordml" xmlns:w15="http://schemas.microsoft.com/office/word/2012/wordml" xmlns:w16se="http://schemas.microsoft.com/office/word/2015/wordml/symex" xmlns:wpg="http://schemas.microsoft.com/office/word/2010/wordprocessingGroup" xmlns:wpi="http://schemas.microsoft.com/office/word/2010/wordprocessingInk" xmlns:wne="http://schemas.microsoft.com/office/word/2006/wordml" xmlns:wps="http://schemas.microsoft.com/office/word/2010/wordprocessingShape" mc:Ignorable="w14 w15 w16se wp14">
+<w:numbering xmlns:wpc="http://schemas.microsoft.com/office/word/2010/wordprocessingCanvas" xmlns:cx="http://schemas.microsoft.com/office/drawing/2014/chartex" xmlns:cx1="http://schemas.microsoft.com/office/drawing/2015/9/8/chartex" xmlns:cx2="http://schemas.microsoft.com/office/drawing/2015/10/21/chartex" xmlns:cx3="http://schemas.microsoft.com/office/drawing/2016/5/9/chartex" xmlns:cx4="http://schemas.microsoft.com/office/drawing/2016/5/10/chartex" xmlns:cx5="http://schemas.microsoft.com/office/drawing/2016/5/11/chartex" xmlns:cx6="http://schemas.microsoft.com/office/drawing/2016/5/12/chartex" xmlns:cx7="http://schemas.microsoft.com/office/drawing/2016/5/13/chartex" xmlns:cx8="http://schemas.microsoft.com/office/drawing/2016/5/14/chartex" xmlns:mc="http://schemas.openxmlformats.org/markup-compatibility/2006" xmlns:aink="http://schemas.microsoft.com/office/drawing/2016/ink" xmlns:am3d="http://schemas.microsoft.com/office/drawing/2017/model3d" xmlns:o="urn:schemas-microsoft-com:office:office" xmlns:r="http://schemas.openxmlformats.org/officeDocument/2006/relationships" xmlns:m="http://schemas.openxmlformats.org/officeDocument/2006/math" xmlns:v="urn:schemas-microsoft-com:vml" xmlns:wp14="http://schemas.microsoft.com/office/word/2010/wordprocessingDrawing" xmlns:wp="http://schemas.openxmlformats.org/drawingml/2006/wordprocessingDrawing" xmlns:w10="urn:schemas-microsoft-com:office:word" xmlns:w="http://schemas.openxmlformats.org/wordprocessingml/2006/main" xmlns:w14="http://schemas.microsoft.com/office/word/2010/wordml" xmlns:w15="http://schemas.microsoft.com/office/word/2012/wordml" xmlns:w16se="http://schemas.microsoft.com/office/word/2015/wordml/symex" xmlns:wpg="http://schemas.microsoft.com/office/word/2010/wordprocessingGroup" xmlns:wpi="http://schemas.microsoft.com/office/word/2010/wordprocessingInk" xmlns:wne="http://schemas.microsoft.com/office/word/2006/wordml" xmlns:wps="http://schemas.microsoft.com/office/word/2010/wordprocessingShape" mc:Ignorable="w14 w15 w16se wp14">
   <w:abstractNum w:abstractNumId="0" w15:restartNumberingAfterBreak="0">
     <w:nsid w:val="4F12393D"/>
     <w:multiLevelType w:val="hybridMultilevel"/>
@@ -14972,7 +13482,7 @@
       </w:pPr>
     </w:pPrDefault>
   </w:docDefaults>
-  <w:latentStyles w:defLockedState="0" w:defUIPriority="99" w:defSemiHidden="0" w:defUnhideWhenUsed="0" w:defQFormat="0" w:count="374">
+  <w:latentStyles w:defLockedState="0" w:defUIPriority="99" w:defSemiHidden="0" w:defUnhideWhenUsed="0" w:defQFormat="0" w:count="375">
     <w:lsdException w:name="Normal" w:uiPriority="0" w:qFormat="1"/>
     <w:lsdException w:name="heading 1" w:uiPriority="9" w:qFormat="1"/>
     <w:lsdException w:name="heading 2" w:semiHidden="1" w:uiPriority="9" w:unhideWhenUsed="1" w:qFormat="1"/>
@@ -15078,7 +13588,6 @@
     <w:lsdException w:name="HTML Sample" w:semiHidden="1" w:unhideWhenUsed="1"/>
     <w:lsdException w:name="HTML Typewriter" w:semiHidden="1" w:unhideWhenUsed="1"/>
     <w:lsdException w:name="HTML Variable" w:semiHidden="1" w:unhideWhenUsed="1"/>
-    <w:lsdException w:name="Normal Table" w:semiHidden="1" w:unhideWhenUsed="1"/>
     <w:lsdException w:name="annotation subject" w:semiHidden="1" w:unhideWhenUsed="1"/>
     <w:lsdException w:name="No List" w:semiHidden="1" w:unhideWhenUsed="1"/>
     <w:lsdException w:name="Outline List 1" w:semiHidden="1" w:unhideWhenUsed="1"/>
@@ -15125,10 +13634,8 @@
     <w:lsdException w:name="Table Subtle 2" w:semiHidden="1" w:unhideWhenUsed="1"/>
     <w:lsdException w:name="Table Web 1" w:semiHidden="1" w:unhideWhenUsed="1"/>
     <w:lsdException w:name="Table Web 2" w:semiHidden="1" w:unhideWhenUsed="1"/>
-    <w:lsdException w:name="Table Web 3" w:semiHidden="1" w:unhideWhenUsed="1"/>
     <w:lsdException w:name="Balloon Text" w:semiHidden="1" w:unhideWhenUsed="1"/>
     <w:lsdException w:name="Table Grid" w:uiPriority="59"/>
-    <w:lsdException w:name="Table Theme" w:semiHidden="1" w:unhideWhenUsed="1"/>
     <w:lsdException w:name="Placeholder Text" w:semiHidden="1"/>
     <w:lsdException w:name="No Spacing" w:uiPriority="1" w:qFormat="1"/>
     <w:lsdException w:name="Light Shading" w:uiPriority="60"/>
@@ -15347,6 +13854,7 @@
     <w:lsdException w:name="Mention" w:semiHidden="1" w:unhideWhenUsed="1"/>
     <w:lsdException w:name="Smart Hyperlink" w:semiHidden="1" w:unhideWhenUsed="1"/>
     <w:lsdException w:name="Hashtag" w:semiHidden="1" w:unhideWhenUsed="1"/>
+    <w:lsdException w:name="Unresolved Mention" w:semiHidden="1" w:unhideWhenUsed="1"/>
   </w:latentStyles>
   <w:style w:type="paragraph" w:default="1" w:styleId="Normal">
     <w:name w:val="Normal"/>

</xml_diff>

<commit_message>
Remove coffee breaks from day 2 and day 3.
</commit_message>
<xml_diff>
--- a/docs/preliminary_scientific_programme_and_sponsors.docx
+++ b/docs/preliminary_scientific_programme_and_sponsors.docx
@@ -322,7 +322,7 @@
               </wp:anchor>
             </w:drawing>
           </mc:Choice>
-          <mc:Fallback xmlns:am3d="http://schemas.microsoft.com/office/drawing/2017/model3d" xmlns:aink="http://schemas.microsoft.com/office/drawing/2016/ink" xmlns:cx8="http://schemas.microsoft.com/office/drawing/2016/5/14/chartex" xmlns:cx7="http://schemas.microsoft.com/office/drawing/2016/5/13/chartex" xmlns:cx6="http://schemas.microsoft.com/office/drawing/2016/5/12/chartex" xmlns:cx5="http://schemas.microsoft.com/office/drawing/2016/5/11/chartex" xmlns:cx4="http://schemas.microsoft.com/office/drawing/2016/5/10/chartex" xmlns:cx3="http://schemas.microsoft.com/office/drawing/2016/5/9/chartex" xmlns:cx2="http://schemas.microsoft.com/office/drawing/2015/10/21/chartex" xmlns:cx1="http://schemas.microsoft.com/office/drawing/2015/9/8/chartex">
+          <mc:Fallback xmlns:cx1="http://schemas.microsoft.com/office/drawing/2015/9/8/chartex" xmlns:cx2="http://schemas.microsoft.com/office/drawing/2015/10/21/chartex" xmlns:cx3="http://schemas.microsoft.com/office/drawing/2016/5/9/chartex" xmlns:cx4="http://schemas.microsoft.com/office/drawing/2016/5/10/chartex" xmlns:cx5="http://schemas.microsoft.com/office/drawing/2016/5/11/chartex" xmlns:cx6="http://schemas.microsoft.com/office/drawing/2016/5/12/chartex" xmlns:cx7="http://schemas.microsoft.com/office/drawing/2016/5/13/chartex" xmlns:cx8="http://schemas.microsoft.com/office/drawing/2016/5/14/chartex" xmlns:aink="http://schemas.microsoft.com/office/drawing/2016/ink" xmlns:am3d="http://schemas.microsoft.com/office/drawing/2017/model3d">
             <w:pict>
               <v:group id="Group 815" o:spid="_x0000_s1026" style="position:absolute;left:0;text-align:left;margin-left:0;margin-top:-173.35pt;width:595.3pt;height:131.05pt;z-index:1072;mso-position-horizontal-relative:page" coordorigin=",-3467" coordsize="11906,2621" o:gfxdata="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">
                 <v:shapetype id="_x0000_t75" coordsize="21600,21600" o:spt="75" o:preferrelative="t" path="m@4@5l@4@11@9@11@9@5xe" filled="f" stroked="f">
@@ -960,7 +960,7 @@
               </wp:anchor>
             </w:drawing>
           </mc:Choice>
-          <mc:Fallback xmlns:am3d="http://schemas.microsoft.com/office/drawing/2017/model3d" xmlns:aink="http://schemas.microsoft.com/office/drawing/2016/ink" xmlns:cx8="http://schemas.microsoft.com/office/drawing/2016/5/14/chartex" xmlns:cx7="http://schemas.microsoft.com/office/drawing/2016/5/13/chartex" xmlns:cx6="http://schemas.microsoft.com/office/drawing/2016/5/12/chartex" xmlns:cx5="http://schemas.microsoft.com/office/drawing/2016/5/11/chartex" xmlns:cx4="http://schemas.microsoft.com/office/drawing/2016/5/10/chartex" xmlns:cx3="http://schemas.microsoft.com/office/drawing/2016/5/9/chartex" xmlns:cx2="http://schemas.microsoft.com/office/drawing/2015/10/21/chartex" xmlns:cx1="http://schemas.microsoft.com/office/drawing/2015/9/8/chartex">
+          <mc:Fallback xmlns:cx1="http://schemas.microsoft.com/office/drawing/2015/9/8/chartex" xmlns:cx2="http://schemas.microsoft.com/office/drawing/2015/10/21/chartex" xmlns:cx3="http://schemas.microsoft.com/office/drawing/2016/5/9/chartex" xmlns:cx4="http://schemas.microsoft.com/office/drawing/2016/5/10/chartex" xmlns:cx5="http://schemas.microsoft.com/office/drawing/2016/5/11/chartex" xmlns:cx6="http://schemas.microsoft.com/office/drawing/2016/5/12/chartex" xmlns:cx7="http://schemas.microsoft.com/office/drawing/2016/5/13/chartex" xmlns:cx8="http://schemas.microsoft.com/office/drawing/2016/5/14/chartex" xmlns:aink="http://schemas.microsoft.com/office/drawing/2016/ink" xmlns:am3d="http://schemas.microsoft.com/office/drawing/2017/model3d">
             <w:pict>
               <v:group w14:anchorId="75A03BE4" id="Group 812" o:spid="_x0000_s1026" style="position:absolute;margin-left:428pt;margin-top:13.15pt;width:167.3pt;height:16.2pt;z-index:1096;mso-position-horizontal-relative:page" coordorigin="8560,263" coordsize="3346,324" o:gfxdata="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">
                 <v:rect id="Rectangle 814" o:spid="_x0000_s1027" style="position:absolute;left:8570;top:263;width:3335;height:173;visibility:visible;mso-wrap-style:square;v-text-anchor:top" o:gfxdata="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" fillcolor="#6caddf" stroked="f"/>
@@ -1091,7 +1091,7 @@
               </wp:anchor>
             </w:drawing>
           </mc:Choice>
-          <mc:Fallback xmlns:am3d="http://schemas.microsoft.com/office/drawing/2017/model3d" xmlns:aink="http://schemas.microsoft.com/office/drawing/2016/ink" xmlns:cx8="http://schemas.microsoft.com/office/drawing/2016/5/14/chartex" xmlns:cx7="http://schemas.microsoft.com/office/drawing/2016/5/13/chartex" xmlns:cx6="http://schemas.microsoft.com/office/drawing/2016/5/12/chartex" xmlns:cx5="http://schemas.microsoft.com/office/drawing/2016/5/11/chartex" xmlns:cx4="http://schemas.microsoft.com/office/drawing/2016/5/10/chartex" xmlns:cx3="http://schemas.microsoft.com/office/drawing/2016/5/9/chartex" xmlns:cx2="http://schemas.microsoft.com/office/drawing/2015/10/21/chartex" xmlns:cx1="http://schemas.microsoft.com/office/drawing/2015/9/8/chartex">
+          <mc:Fallback xmlns:cx1="http://schemas.microsoft.com/office/drawing/2015/9/8/chartex" xmlns:cx2="http://schemas.microsoft.com/office/drawing/2015/10/21/chartex" xmlns:cx3="http://schemas.microsoft.com/office/drawing/2016/5/9/chartex" xmlns:cx4="http://schemas.microsoft.com/office/drawing/2016/5/10/chartex" xmlns:cx5="http://schemas.microsoft.com/office/drawing/2016/5/11/chartex" xmlns:cx6="http://schemas.microsoft.com/office/drawing/2016/5/12/chartex" xmlns:cx7="http://schemas.microsoft.com/office/drawing/2016/5/13/chartex" xmlns:cx8="http://schemas.microsoft.com/office/drawing/2016/5/14/chartex" xmlns:aink="http://schemas.microsoft.com/office/drawing/2016/ink" xmlns:am3d="http://schemas.microsoft.com/office/drawing/2017/model3d">
             <w:pict>
               <v:group w14:anchorId="686DE0EA" id="Group 809" o:spid="_x0000_s1026" style="position:absolute;margin-left:0;margin-top:12.35pt;width:167.3pt;height:17.05pt;z-index:-97312;mso-position-horizontal-relative:page" coordorigin=",247" coordsize="3346,341" o:gfxdata="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">
                 <v:rect id="Rectangle 811" o:spid="_x0000_s1027" style="position:absolute;top:247;width:3335;height:190;visibility:visible;mso-wrap-style:square;v-text-anchor:top" o:gfxdata="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" fillcolor="#6caddf" stroked="f"/>
@@ -1701,7 +1701,7 @@
               </wp:inline>
             </w:drawing>
           </mc:Choice>
-          <mc:Fallback xmlns:am3d="http://schemas.microsoft.com/office/drawing/2017/model3d" xmlns:aink="http://schemas.microsoft.com/office/drawing/2016/ink" xmlns:cx8="http://schemas.microsoft.com/office/drawing/2016/5/14/chartex" xmlns:cx7="http://schemas.microsoft.com/office/drawing/2016/5/13/chartex" xmlns:cx6="http://schemas.microsoft.com/office/drawing/2016/5/12/chartex" xmlns:cx5="http://schemas.microsoft.com/office/drawing/2016/5/11/chartex" xmlns:cx4="http://schemas.microsoft.com/office/drawing/2016/5/10/chartex" xmlns:cx3="http://schemas.microsoft.com/office/drawing/2016/5/9/chartex" xmlns:cx2="http://schemas.microsoft.com/office/drawing/2015/10/21/chartex" xmlns:cx1="http://schemas.microsoft.com/office/drawing/2015/9/8/chartex">
+          <mc:Fallback xmlns:cx1="http://schemas.microsoft.com/office/drawing/2015/9/8/chartex" xmlns:cx2="http://schemas.microsoft.com/office/drawing/2015/10/21/chartex" xmlns:cx3="http://schemas.microsoft.com/office/drawing/2016/5/9/chartex" xmlns:cx4="http://schemas.microsoft.com/office/drawing/2016/5/10/chartex" xmlns:cx5="http://schemas.microsoft.com/office/drawing/2016/5/11/chartex" xmlns:cx6="http://schemas.microsoft.com/office/drawing/2016/5/12/chartex" xmlns:cx7="http://schemas.microsoft.com/office/drawing/2016/5/13/chartex" xmlns:cx8="http://schemas.microsoft.com/office/drawing/2016/5/14/chartex" xmlns:aink="http://schemas.microsoft.com/office/drawing/2016/ink" xmlns:am3d="http://schemas.microsoft.com/office/drawing/2017/model3d">
             <w:pict>
               <v:group id="Group 420" o:spid="_x0000_s1030" style="width:549.25pt;height:131.2pt;mso-position-horizontal-relative:char;mso-position-vertical-relative:line" coordsize="10985,2624" o:gfxdata="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">
                 <v:shape id="Freeform 431" o:spid="_x0000_s1031" style="position:absolute;width:2;height:2624;visibility:visible;mso-wrap-style:square;v-text-anchor:top" coordsize="1,2624" o:gfxdata="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" path="m,2624l,,,2624xe" fillcolor="#6caddf" stroked="f">
@@ -4273,92 +4273,6 @@
     </w:p>
     <w:p>
       <w:pPr>
-        <w:tabs>
-          <w:tab w:val="left" w:pos="2284"/>
-        </w:tabs>
-        <w:ind w:left="124"/>
-        <w:rPr>
-          <w:rFonts w:ascii="Calibri" w:hAnsi="Calibri"/>
-          <w:i/>
-          <w:sz w:val="20"/>
-        </w:rPr>
-      </w:pPr>
-      <w:r>
-        <w:rPr>
-          <w:rFonts w:ascii="Calibri" w:hAnsi="Calibri"/>
-          <w:color w:val="231F20"/>
-          <w:w w:val="110"/>
-          <w:sz w:val="20"/>
-        </w:rPr>
-        <w:t>08.30</w:t>
-      </w:r>
-      <w:r>
-        <w:rPr>
-          <w:rFonts w:ascii="Calibri" w:hAnsi="Calibri"/>
-          <w:color w:val="231F20"/>
-          <w:spacing w:val="-17"/>
-          <w:w w:val="110"/>
-          <w:sz w:val="20"/>
-        </w:rPr>
-        <w:t xml:space="preserve"> </w:t>
-      </w:r>
-      <w:r>
-        <w:rPr>
-          <w:rFonts w:ascii="Calibri" w:hAnsi="Calibri"/>
-          <w:color w:val="231F20"/>
-          <w:w w:val="110"/>
-          <w:sz w:val="20"/>
-        </w:rPr>
-        <w:t>–</w:t>
-      </w:r>
-      <w:r>
-        <w:rPr>
-          <w:rFonts w:ascii="Calibri" w:hAnsi="Calibri"/>
-          <w:color w:val="231F20"/>
-          <w:spacing w:val="-17"/>
-          <w:w w:val="110"/>
-          <w:sz w:val="20"/>
-        </w:rPr>
-        <w:t xml:space="preserve"> </w:t>
-      </w:r>
-      <w:r>
-        <w:rPr>
-          <w:rFonts w:ascii="Calibri" w:hAnsi="Calibri"/>
-          <w:color w:val="231F20"/>
-          <w:w w:val="110"/>
-          <w:sz w:val="20"/>
-        </w:rPr>
-        <w:t>09.00</w:t>
-      </w:r>
-      <w:r>
-        <w:rPr>
-          <w:rFonts w:ascii="Calibri" w:hAnsi="Calibri"/>
-          <w:color w:val="231F20"/>
-          <w:w w:val="110"/>
-          <w:sz w:val="20"/>
-        </w:rPr>
-        <w:tab/>
-      </w:r>
-      <w:r>
-        <w:rPr>
-          <w:rFonts w:ascii="Calibri" w:hAnsi="Calibri"/>
-          <w:color w:val="6CADDF"/>
-          <w:w w:val="110"/>
-        </w:rPr>
-        <w:t>COFFEE</w:t>
-      </w:r>
-      <w:r>
-        <w:rPr>
-          <w:rFonts w:ascii="Calibri" w:hAnsi="Calibri"/>
-          <w:color w:val="6CADDF"/>
-          <w:spacing w:val="-34"/>
-          <w:w w:val="110"/>
-        </w:rPr>
-        <w:t xml:space="preserve"> </w:t>
-      </w:r>
-    </w:p>
-    <w:p>
-      <w:pPr>
         <w:pStyle w:val="Heading91"/>
         <w:spacing w:before="52"/>
       </w:pPr>
@@ -6512,8 +6426,6 @@
         </w:rPr>
         <w:t xml:space="preserve">                                                      </w:t>
       </w:r>
-      <w:bookmarkStart w:id="0" w:name="_GoBack"/>
-      <w:bookmarkEnd w:id="0"/>
       <w:r>
         <w:rPr>
           <w:b/>
@@ -7041,7 +6953,6 @@
           <w:color w:val="6CADDF"/>
           <w:w w:val="110"/>
         </w:rPr>
-        <w:lastRenderedPageBreak/>
         <w:t xml:space="preserve">SESSION </w:t>
       </w:r>
       <w:r>
@@ -7069,6 +6980,7 @@
           <w:color w:val="6A737B"/>
           <w:w w:val="105"/>
         </w:rPr>
+        <w:lastRenderedPageBreak/>
         <w:t xml:space="preserve">Session Chair: </w:t>
       </w:r>
     </w:p>
@@ -7912,95 +7824,11 @@
     </w:p>
     <w:p>
       <w:pPr>
-        <w:tabs>
-          <w:tab w:val="left" w:pos="2284"/>
-        </w:tabs>
-        <w:ind w:left="124"/>
-        <w:rPr>
-          <w:rFonts w:ascii="Calibri" w:hAnsi="Calibri"/>
-          <w:i/>
-          <w:sz w:val="20"/>
-        </w:rPr>
-      </w:pPr>
-      <w:r>
-        <w:rPr>
-          <w:rFonts w:ascii="Calibri" w:hAnsi="Calibri"/>
-          <w:color w:val="231F20"/>
-          <w:w w:val="110"/>
-          <w:sz w:val="20"/>
-        </w:rPr>
-        <w:t>08.30</w:t>
-      </w:r>
-      <w:r>
-        <w:rPr>
-          <w:rFonts w:ascii="Calibri" w:hAnsi="Calibri"/>
-          <w:color w:val="231F20"/>
-          <w:spacing w:val="-17"/>
-          <w:w w:val="110"/>
-          <w:sz w:val="20"/>
-        </w:rPr>
-        <w:t xml:space="preserve"> </w:t>
-      </w:r>
-      <w:r>
-        <w:rPr>
-          <w:rFonts w:ascii="Calibri" w:hAnsi="Calibri"/>
-          <w:color w:val="231F20"/>
-          <w:w w:val="110"/>
-          <w:sz w:val="20"/>
-        </w:rPr>
-        <w:t>–</w:t>
-      </w:r>
-      <w:r>
-        <w:rPr>
-          <w:rFonts w:ascii="Calibri" w:hAnsi="Calibri"/>
-          <w:color w:val="231F20"/>
-          <w:spacing w:val="-17"/>
-          <w:w w:val="110"/>
-          <w:sz w:val="20"/>
-        </w:rPr>
-        <w:t xml:space="preserve"> </w:t>
-      </w:r>
-      <w:r>
-        <w:rPr>
-          <w:rFonts w:ascii="Calibri" w:hAnsi="Calibri"/>
-          <w:color w:val="231F20"/>
-          <w:w w:val="110"/>
-          <w:sz w:val="20"/>
-        </w:rPr>
-        <w:t>09.00</w:t>
-      </w:r>
-      <w:r>
-        <w:rPr>
-          <w:rFonts w:ascii="Calibri" w:hAnsi="Calibri"/>
-          <w:color w:val="231F20"/>
-          <w:w w:val="110"/>
-          <w:sz w:val="20"/>
-        </w:rPr>
-        <w:tab/>
-      </w:r>
-      <w:r>
-        <w:rPr>
-          <w:rFonts w:ascii="Calibri" w:hAnsi="Calibri"/>
-          <w:color w:val="6CADDF"/>
-          <w:w w:val="110"/>
-        </w:rPr>
-        <w:t>COFFEE</w:t>
-      </w:r>
-      <w:r>
-        <w:rPr>
-          <w:rFonts w:ascii="Calibri" w:hAnsi="Calibri"/>
-          <w:color w:val="6CADDF"/>
-          <w:spacing w:val="-34"/>
-          <w:w w:val="110"/>
-        </w:rPr>
-        <w:t xml:space="preserve"> </w:t>
-      </w:r>
-    </w:p>
-    <w:p>
-      <w:pPr>
         <w:pStyle w:val="Heading91"/>
         <w:spacing w:before="52"/>
       </w:pPr>
+      <w:bookmarkStart w:id="0" w:name="_GoBack"/>
+      <w:bookmarkEnd w:id="0"/>
       <w:r>
         <w:rPr>
           <w:color w:val="6CADDF"/>
@@ -9664,6 +9492,7 @@
           <w:i/>
           <w:sz w:val="20"/>
         </w:rPr>
+        <w:lastRenderedPageBreak/>
         <w:t xml:space="preserve">                                                  </w:t>
       </w:r>
       <w:r>
@@ -11602,7 +11431,7 @@
               </wp:anchor>
             </w:drawing>
           </mc:Choice>
-          <mc:Fallback xmlns:am3d="http://schemas.microsoft.com/office/drawing/2017/model3d" xmlns:aink="http://schemas.microsoft.com/office/drawing/2016/ink" xmlns:cx8="http://schemas.microsoft.com/office/drawing/2016/5/14/chartex" xmlns:cx7="http://schemas.microsoft.com/office/drawing/2016/5/13/chartex" xmlns:cx6="http://schemas.microsoft.com/office/drawing/2016/5/12/chartex" xmlns:cx5="http://schemas.microsoft.com/office/drawing/2016/5/11/chartex" xmlns:cx4="http://schemas.microsoft.com/office/drawing/2016/5/10/chartex" xmlns:cx3="http://schemas.microsoft.com/office/drawing/2016/5/9/chartex" xmlns:cx2="http://schemas.microsoft.com/office/drawing/2015/10/21/chartex" xmlns:cx1="http://schemas.microsoft.com/office/drawing/2015/9/8/chartex">
+          <mc:Fallback xmlns:cx1="http://schemas.microsoft.com/office/drawing/2015/9/8/chartex" xmlns:cx2="http://schemas.microsoft.com/office/drawing/2015/10/21/chartex" xmlns:cx3="http://schemas.microsoft.com/office/drawing/2016/5/9/chartex" xmlns:cx4="http://schemas.microsoft.com/office/drawing/2016/5/10/chartex" xmlns:cx5="http://schemas.microsoft.com/office/drawing/2016/5/11/chartex" xmlns:cx6="http://schemas.microsoft.com/office/drawing/2016/5/12/chartex" xmlns:cx7="http://schemas.microsoft.com/office/drawing/2016/5/13/chartex" xmlns:cx8="http://schemas.microsoft.com/office/drawing/2016/5/14/chartex" xmlns:aink="http://schemas.microsoft.com/office/drawing/2016/ink" xmlns:am3d="http://schemas.microsoft.com/office/drawing/2017/model3d">
             <w:pict>
               <v:line w14:anchorId="71FD535C" id="Line 398" o:spid="_x0000_s1026" style="position:absolute;z-index:2392;visibility:visible;mso-wrap-style:square;mso-width-percent:0;mso-height-percent:0;mso-wrap-distance-left:9pt;mso-wrap-distance-top:0;mso-wrap-distance-right:9pt;mso-wrap-distance-bottom:0;mso-position-horizontal:absolute;mso-position-horizontal-relative:page;mso-position-vertical:absolute;mso-position-vertical-relative:text;mso-width-percent:0;mso-height-percent:0;mso-width-relative:page;mso-height-relative:page" from="0,42.3pt" to="595.3pt,42.3pt" o:gfxdata="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" strokecolor="#53534a" strokeweight="1pt">
                 <w10:wrap anchorx="page"/>

</xml_diff>

<commit_message>
Add meeting sponsors to the PDF file.
</commit_message>
<xml_diff>
--- a/docs/preliminary_scientific_programme_and_sponsors.docx
+++ b/docs/preliminary_scientific_programme_and_sponsors.docx
@@ -322,7 +322,7 @@
               </wp:anchor>
             </w:drawing>
           </mc:Choice>
-          <mc:Fallback xmlns:cx1="http://schemas.microsoft.com/office/drawing/2015/9/8/chartex" xmlns:cx2="http://schemas.microsoft.com/office/drawing/2015/10/21/chartex" xmlns:cx3="http://schemas.microsoft.com/office/drawing/2016/5/9/chartex" xmlns:cx4="http://schemas.microsoft.com/office/drawing/2016/5/10/chartex" xmlns:cx5="http://schemas.microsoft.com/office/drawing/2016/5/11/chartex" xmlns:cx6="http://schemas.microsoft.com/office/drawing/2016/5/12/chartex" xmlns:cx7="http://schemas.microsoft.com/office/drawing/2016/5/13/chartex" xmlns:cx8="http://schemas.microsoft.com/office/drawing/2016/5/14/chartex" xmlns:aink="http://schemas.microsoft.com/office/drawing/2016/ink" xmlns:am3d="http://schemas.microsoft.com/office/drawing/2017/model3d">
+          <mc:Fallback xmlns:am3d="http://schemas.microsoft.com/office/drawing/2017/model3d" xmlns:aink="http://schemas.microsoft.com/office/drawing/2016/ink" xmlns:cx8="http://schemas.microsoft.com/office/drawing/2016/5/14/chartex" xmlns:cx7="http://schemas.microsoft.com/office/drawing/2016/5/13/chartex" xmlns:cx6="http://schemas.microsoft.com/office/drawing/2016/5/12/chartex" xmlns:cx5="http://schemas.microsoft.com/office/drawing/2016/5/11/chartex" xmlns:cx4="http://schemas.microsoft.com/office/drawing/2016/5/10/chartex" xmlns:cx3="http://schemas.microsoft.com/office/drawing/2016/5/9/chartex" xmlns:cx2="http://schemas.microsoft.com/office/drawing/2015/10/21/chartex" xmlns:cx1="http://schemas.microsoft.com/office/drawing/2015/9/8/chartex">
             <w:pict>
               <v:group id="Group 815" o:spid="_x0000_s1026" style="position:absolute;left:0;text-align:left;margin-left:0;margin-top:-173.35pt;width:595.3pt;height:131.05pt;z-index:1072;mso-position-horizontal-relative:page" coordorigin=",-3467" coordsize="11906,2621" o:gfxdata="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">
                 <v:shapetype id="_x0000_t75" coordsize="21600,21600" o:spt="75" o:preferrelative="t" path="m@4@5l@4@11@9@11@9@5xe" filled="f" stroked="f">
@@ -401,13 +401,23 @@
         </w:rPr>
         <w:t>7</w:t>
       </w:r>
+      <w:proofErr w:type="spellStart"/>
       <w:r>
         <w:rPr>
           <w:color w:val="231F20"/>
           <w:position w:val="15"/>
           <w:sz w:val="25"/>
         </w:rPr>
-        <w:t xml:space="preserve">th </w:t>
+        <w:t>th</w:t>
+      </w:r>
+      <w:proofErr w:type="spellEnd"/>
+      <w:r>
+        <w:rPr>
+          <w:color w:val="231F20"/>
+          <w:position w:val="15"/>
+          <w:sz w:val="25"/>
+        </w:rPr>
+        <w:t xml:space="preserve"> </w:t>
       </w:r>
       <w:r>
         <w:rPr>
@@ -525,11 +535,19 @@
         <w:spacing w:before="175" w:line="312" w:lineRule="auto"/>
         <w:ind w:left="3911" w:right="2536" w:firstLine="99"/>
       </w:pPr>
-      <w:r>
-        <w:rPr>
-          <w:color w:val="231F20"/>
-        </w:rPr>
-        <w:t>Loutraki, Corinth</w:t>
+      <w:proofErr w:type="spellStart"/>
+      <w:r>
+        <w:rPr>
+          <w:color w:val="231F20"/>
+        </w:rPr>
+        <w:t>Loutraki</w:t>
+      </w:r>
+      <w:proofErr w:type="spellEnd"/>
+      <w:r>
+        <w:rPr>
+          <w:color w:val="231F20"/>
+        </w:rPr>
+        <w:t>, Corinth</w:t>
       </w:r>
       <w:r>
         <w:rPr>
@@ -589,7 +607,25 @@
           <w:color w:val="231F20"/>
           <w:sz w:val="34"/>
         </w:rPr>
-        <w:t>Scientific Organising Committee</w:t>
+        <w:t xml:space="preserve">Scientific </w:t>
+      </w:r>
+      <w:proofErr w:type="spellStart"/>
+      <w:r>
+        <w:rPr>
+          <w:b/>
+          <w:color w:val="231F20"/>
+          <w:sz w:val="34"/>
+        </w:rPr>
+        <w:t>Organising</w:t>
+      </w:r>
+      <w:proofErr w:type="spellEnd"/>
+      <w:r>
+        <w:rPr>
+          <w:b/>
+          <w:color w:val="231F20"/>
+          <w:sz w:val="34"/>
+        </w:rPr>
+        <w:t xml:space="preserve"> Committee</w:t>
       </w:r>
     </w:p>
     <w:p>
@@ -623,8 +659,17 @@
           <w:color w:val="231F20"/>
           <w:sz w:val="28"/>
         </w:rPr>
-        <w:t>Costas Baxevanis</w:t>
-      </w:r>
+        <w:t xml:space="preserve">Costas </w:t>
+      </w:r>
+      <w:proofErr w:type="spellStart"/>
+      <w:r>
+        <w:rPr>
+          <w:color w:val="231F20"/>
+          <w:sz w:val="28"/>
+        </w:rPr>
+        <w:t>Baxevanis</w:t>
+      </w:r>
+      <w:proofErr w:type="spellEnd"/>
       <w:r>
         <w:rPr>
           <w:color w:val="231F20"/>
@@ -671,12 +716,21 @@
         </w:rPr>
         <w:t xml:space="preserve"> </w:t>
       </w:r>
+      <w:proofErr w:type="spellStart"/>
       <w:r>
         <w:rPr>
           <w:color w:val="231F20"/>
           <w:sz w:val="28"/>
         </w:rPr>
-        <w:t xml:space="preserve">Pawelec </w:t>
+        <w:t>Pawelec</w:t>
+      </w:r>
+      <w:proofErr w:type="spellEnd"/>
+      <w:r>
+        <w:rPr>
+          <w:color w:val="231F20"/>
+          <w:sz w:val="28"/>
+        </w:rPr>
+        <w:t xml:space="preserve"> </w:t>
       </w:r>
     </w:p>
     <w:p>
@@ -699,8 +753,17 @@
           <w:color w:val="231F20"/>
           <w:sz w:val="28"/>
         </w:rPr>
-        <w:t>Per Thor Straten</w:t>
-      </w:r>
+        <w:t xml:space="preserve">Per Thor </w:t>
+      </w:r>
+      <w:proofErr w:type="spellStart"/>
+      <w:r>
+        <w:rPr>
+          <w:color w:val="231F20"/>
+          <w:sz w:val="28"/>
+        </w:rPr>
+        <w:t>Straten</w:t>
+      </w:r>
+      <w:proofErr w:type="spellEnd"/>
     </w:p>
     <w:p>
       <w:pPr>
@@ -722,8 +785,17 @@
           <w:color w:val="231F20"/>
           <w:sz w:val="28"/>
         </w:rPr>
-        <w:t>Victor Umansky</w:t>
-      </w:r>
+        <w:t xml:space="preserve">Victor </w:t>
+      </w:r>
+      <w:proofErr w:type="spellStart"/>
+      <w:r>
+        <w:rPr>
+          <w:color w:val="231F20"/>
+          <w:sz w:val="28"/>
+        </w:rPr>
+        <w:t>Umansky</w:t>
+      </w:r>
+      <w:proofErr w:type="spellEnd"/>
     </w:p>
     <w:p>
       <w:pPr>
@@ -769,12 +841,28 @@
           <w:sz w:val="28"/>
         </w:rPr>
       </w:pPr>
+      <w:proofErr w:type="spellStart"/>
       <w:r>
         <w:rPr>
           <w:sz w:val="28"/>
         </w:rPr>
-        <w:t>Menelaos Manoussakis</w:t>
-      </w:r>
+        <w:t>Menelaos</w:t>
+      </w:r>
+      <w:proofErr w:type="spellEnd"/>
+      <w:r>
+        <w:rPr>
+          <w:sz w:val="28"/>
+        </w:rPr>
+        <w:t xml:space="preserve"> </w:t>
+      </w:r>
+      <w:proofErr w:type="spellStart"/>
+      <w:r>
+        <w:rPr>
+          <w:sz w:val="28"/>
+        </w:rPr>
+        <w:t>Manoussakis</w:t>
+      </w:r>
+      <w:proofErr w:type="spellEnd"/>
     </w:p>
     <w:p>
       <w:pPr>
@@ -790,12 +878,28 @@
           <w:sz w:val="28"/>
         </w:rPr>
       </w:pPr>
+      <w:proofErr w:type="spellStart"/>
       <w:r>
         <w:rPr>
           <w:sz w:val="28"/>
         </w:rPr>
-        <w:t>Marinos Tsiatas</w:t>
-      </w:r>
+        <w:t>Marinos</w:t>
+      </w:r>
+      <w:proofErr w:type="spellEnd"/>
+      <w:r>
+        <w:rPr>
+          <w:sz w:val="28"/>
+        </w:rPr>
+        <w:t xml:space="preserve"> </w:t>
+      </w:r>
+      <w:proofErr w:type="spellStart"/>
+      <w:r>
+        <w:rPr>
+          <w:sz w:val="28"/>
+        </w:rPr>
+        <w:t>Tsiatas</w:t>
+      </w:r>
+      <w:proofErr w:type="spellEnd"/>
     </w:p>
     <w:p>
       <w:pPr>
@@ -960,7 +1064,7 @@
               </wp:anchor>
             </w:drawing>
           </mc:Choice>
-          <mc:Fallback xmlns:cx1="http://schemas.microsoft.com/office/drawing/2015/9/8/chartex" xmlns:cx2="http://schemas.microsoft.com/office/drawing/2015/10/21/chartex" xmlns:cx3="http://schemas.microsoft.com/office/drawing/2016/5/9/chartex" xmlns:cx4="http://schemas.microsoft.com/office/drawing/2016/5/10/chartex" xmlns:cx5="http://schemas.microsoft.com/office/drawing/2016/5/11/chartex" xmlns:cx6="http://schemas.microsoft.com/office/drawing/2016/5/12/chartex" xmlns:cx7="http://schemas.microsoft.com/office/drawing/2016/5/13/chartex" xmlns:cx8="http://schemas.microsoft.com/office/drawing/2016/5/14/chartex" xmlns:aink="http://schemas.microsoft.com/office/drawing/2016/ink" xmlns:am3d="http://schemas.microsoft.com/office/drawing/2017/model3d">
+          <mc:Fallback xmlns:am3d="http://schemas.microsoft.com/office/drawing/2017/model3d" xmlns:aink="http://schemas.microsoft.com/office/drawing/2016/ink" xmlns:cx8="http://schemas.microsoft.com/office/drawing/2016/5/14/chartex" xmlns:cx7="http://schemas.microsoft.com/office/drawing/2016/5/13/chartex" xmlns:cx6="http://schemas.microsoft.com/office/drawing/2016/5/12/chartex" xmlns:cx5="http://schemas.microsoft.com/office/drawing/2016/5/11/chartex" xmlns:cx4="http://schemas.microsoft.com/office/drawing/2016/5/10/chartex" xmlns:cx3="http://schemas.microsoft.com/office/drawing/2016/5/9/chartex" xmlns:cx2="http://schemas.microsoft.com/office/drawing/2015/10/21/chartex" xmlns:cx1="http://schemas.microsoft.com/office/drawing/2015/9/8/chartex">
             <w:pict>
               <v:group w14:anchorId="75A03BE4" id="Group 812" o:spid="_x0000_s1026" style="position:absolute;margin-left:428pt;margin-top:13.15pt;width:167.3pt;height:16.2pt;z-index:1096;mso-position-horizontal-relative:page" coordorigin="8560,263" coordsize="3346,324" o:gfxdata="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">
                 <v:rect id="Rectangle 814" o:spid="_x0000_s1027" style="position:absolute;left:8570;top:263;width:3335;height:173;visibility:visible;mso-wrap-style:square;v-text-anchor:top" o:gfxdata="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" fillcolor="#6caddf" stroked="f"/>
@@ -1091,7 +1195,7 @@
               </wp:anchor>
             </w:drawing>
           </mc:Choice>
-          <mc:Fallback xmlns:cx1="http://schemas.microsoft.com/office/drawing/2015/9/8/chartex" xmlns:cx2="http://schemas.microsoft.com/office/drawing/2015/10/21/chartex" xmlns:cx3="http://schemas.microsoft.com/office/drawing/2016/5/9/chartex" xmlns:cx4="http://schemas.microsoft.com/office/drawing/2016/5/10/chartex" xmlns:cx5="http://schemas.microsoft.com/office/drawing/2016/5/11/chartex" xmlns:cx6="http://schemas.microsoft.com/office/drawing/2016/5/12/chartex" xmlns:cx7="http://schemas.microsoft.com/office/drawing/2016/5/13/chartex" xmlns:cx8="http://schemas.microsoft.com/office/drawing/2016/5/14/chartex" xmlns:aink="http://schemas.microsoft.com/office/drawing/2016/ink" xmlns:am3d="http://schemas.microsoft.com/office/drawing/2017/model3d">
+          <mc:Fallback xmlns:am3d="http://schemas.microsoft.com/office/drawing/2017/model3d" xmlns:aink="http://schemas.microsoft.com/office/drawing/2016/ink" xmlns:cx8="http://schemas.microsoft.com/office/drawing/2016/5/14/chartex" xmlns:cx7="http://schemas.microsoft.com/office/drawing/2016/5/13/chartex" xmlns:cx6="http://schemas.microsoft.com/office/drawing/2016/5/12/chartex" xmlns:cx5="http://schemas.microsoft.com/office/drawing/2016/5/11/chartex" xmlns:cx4="http://schemas.microsoft.com/office/drawing/2016/5/10/chartex" xmlns:cx3="http://schemas.microsoft.com/office/drawing/2016/5/9/chartex" xmlns:cx2="http://schemas.microsoft.com/office/drawing/2015/10/21/chartex" xmlns:cx1="http://schemas.microsoft.com/office/drawing/2015/9/8/chartex">
             <w:pict>
               <v:group w14:anchorId="686DE0EA" id="Group 809" o:spid="_x0000_s1026" style="position:absolute;margin-left:0;margin-top:12.35pt;width:167.3pt;height:17.05pt;z-index:-97312;mso-position-horizontal-relative:page" coordorigin=",247" coordsize="3346,341" o:gfxdata="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">
                 <v:rect id="Rectangle 811" o:spid="_x0000_s1027" style="position:absolute;top:247;width:3335;height:190;visibility:visible;mso-wrap-style:square;v-text-anchor:top" o:gfxdata="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" fillcolor="#6caddf" stroked="f"/>
@@ -1643,13 +1747,23 @@
                                 </w:rPr>
                                 <w:t>17</w:t>
                               </w:r>
+                              <w:proofErr w:type="spellStart"/>
                               <w:r>
                                 <w:rPr>
                                   <w:color w:val="FFFFFF"/>
                                   <w:position w:val="9"/>
                                   <w:sz w:val="16"/>
                                 </w:rPr>
-                                <w:t xml:space="preserve">th </w:t>
+                                <w:t>th</w:t>
+                              </w:r>
+                              <w:proofErr w:type="spellEnd"/>
+                              <w:r>
+                                <w:rPr>
+                                  <w:color w:val="FFFFFF"/>
+                                  <w:position w:val="9"/>
+                                  <w:sz w:val="16"/>
+                                </w:rPr>
+                                <w:t xml:space="preserve"> </w:t>
                               </w:r>
                               <w:r>
                                 <w:rPr>
@@ -1686,7 +1800,21 @@
                                 <w:rPr>
                                   <w:color w:val="FFFFFF"/>
                                 </w:rPr>
-                                <w:t>27 – 30 September 2017  •  Loutraki, Corinth, Greece</w:t>
+                                <w:t xml:space="preserve">27 – 30 September 2017  •  </w:t>
+                              </w:r>
+                              <w:proofErr w:type="spellStart"/>
+                              <w:r>
+                                <w:rPr>
+                                  <w:color w:val="FFFFFF"/>
+                                </w:rPr>
+                                <w:t>Loutraki</w:t>
+                              </w:r>
+                              <w:proofErr w:type="spellEnd"/>
+                              <w:r>
+                                <w:rPr>
+                                  <w:color w:val="FFFFFF"/>
+                                </w:rPr>
+                                <w:t>, Corinth, Greece</w:t>
                               </w:r>
                             </w:p>
                           </w:txbxContent>
@@ -1701,7 +1829,7 @@
               </wp:inline>
             </w:drawing>
           </mc:Choice>
-          <mc:Fallback xmlns:cx1="http://schemas.microsoft.com/office/drawing/2015/9/8/chartex" xmlns:cx2="http://schemas.microsoft.com/office/drawing/2015/10/21/chartex" xmlns:cx3="http://schemas.microsoft.com/office/drawing/2016/5/9/chartex" xmlns:cx4="http://schemas.microsoft.com/office/drawing/2016/5/10/chartex" xmlns:cx5="http://schemas.microsoft.com/office/drawing/2016/5/11/chartex" xmlns:cx6="http://schemas.microsoft.com/office/drawing/2016/5/12/chartex" xmlns:cx7="http://schemas.microsoft.com/office/drawing/2016/5/13/chartex" xmlns:cx8="http://schemas.microsoft.com/office/drawing/2016/5/14/chartex" xmlns:aink="http://schemas.microsoft.com/office/drawing/2016/ink" xmlns:am3d="http://schemas.microsoft.com/office/drawing/2017/model3d">
+          <mc:Fallback xmlns:am3d="http://schemas.microsoft.com/office/drawing/2017/model3d" xmlns:aink="http://schemas.microsoft.com/office/drawing/2016/ink" xmlns:cx8="http://schemas.microsoft.com/office/drawing/2016/5/14/chartex" xmlns:cx7="http://schemas.microsoft.com/office/drawing/2016/5/13/chartex" xmlns:cx6="http://schemas.microsoft.com/office/drawing/2016/5/12/chartex" xmlns:cx5="http://schemas.microsoft.com/office/drawing/2016/5/11/chartex" xmlns:cx4="http://schemas.microsoft.com/office/drawing/2016/5/10/chartex" xmlns:cx3="http://schemas.microsoft.com/office/drawing/2016/5/9/chartex" xmlns:cx2="http://schemas.microsoft.com/office/drawing/2015/10/21/chartex" xmlns:cx1="http://schemas.microsoft.com/office/drawing/2015/9/8/chartex">
             <w:pict>
               <v:group id="Group 420" o:spid="_x0000_s1030" style="width:549.25pt;height:131.2pt;mso-position-horizontal-relative:char;mso-position-vertical-relative:line" coordsize="10985,2624" o:gfxdata="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">
                 <v:shape id="Freeform 431" o:spid="_x0000_s1031" style="position:absolute;width:2;height:2624;visibility:visible;mso-wrap-style:square;v-text-anchor:top" coordsize="1,2624" o:gfxdata="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" path="m,2624l,,,2624xe" fillcolor="#6caddf" stroked="f">
@@ -2071,6 +2199,7 @@
         </w:rPr>
         <w:t xml:space="preserve"> </w:t>
       </w:r>
+      <w:proofErr w:type="spellStart"/>
       <w:r>
         <w:rPr>
           <w:rFonts w:ascii="Calibri" w:hAnsi="Calibri"/>
@@ -2079,7 +2208,18 @@
           <w:w w:val="105"/>
           <w:sz w:val="20"/>
         </w:rPr>
-        <w:t>Alexandrion Conference Hall</w:t>
+        <w:t>Alexandrion</w:t>
+      </w:r>
+      <w:proofErr w:type="spellEnd"/>
+      <w:r>
+        <w:rPr>
+          <w:rFonts w:ascii="Calibri" w:hAnsi="Calibri"/>
+          <w:i/>
+          <w:color w:val="45555F"/>
+          <w:w w:val="105"/>
+          <w:sz w:val="20"/>
+        </w:rPr>
+        <w:t xml:space="preserve"> Conference Hall</w:t>
       </w:r>
     </w:p>
     <w:p>
@@ -2414,8 +2554,20 @@
           <w:w w:val="105"/>
           <w:sz w:val="20"/>
         </w:rPr>
-        <w:t>George Gionis</w:t>
-      </w:r>
+        <w:t xml:space="preserve">George </w:t>
+      </w:r>
+      <w:proofErr w:type="spellStart"/>
+      <w:r>
+        <w:rPr>
+          <w:rFonts w:ascii="Calibri"/>
+          <w:b/>
+          <w:color w:val="231F20"/>
+          <w:w w:val="105"/>
+          <w:sz w:val="20"/>
+        </w:rPr>
+        <w:t>Gionis</w:t>
+      </w:r>
+      <w:proofErr w:type="spellEnd"/>
     </w:p>
     <w:p>
       <w:pPr>
@@ -2557,8 +2709,20 @@
           <w:w w:val="105"/>
           <w:sz w:val="20"/>
         </w:rPr>
-        <w:t>Costas Baxevanis</w:t>
-      </w:r>
+        <w:t xml:space="preserve">Costas </w:t>
+      </w:r>
+      <w:proofErr w:type="spellStart"/>
+      <w:r>
+        <w:rPr>
+          <w:rFonts w:ascii="Calibri"/>
+          <w:b/>
+          <w:color w:val="231F20"/>
+          <w:w w:val="105"/>
+          <w:sz w:val="20"/>
+        </w:rPr>
+        <w:t>Baxevanis</w:t>
+      </w:r>
+      <w:proofErr w:type="spellEnd"/>
       <w:r>
         <w:rPr>
           <w:rFonts w:ascii="Calibri"/>
@@ -2577,7 +2741,29 @@
           <w:sz w:val="18"/>
           <w:szCs w:val="18"/>
         </w:rPr>
-        <w:t>Cancer Immunology and Immunotherapy Center, St Savas Hospital (GR)</w:t>
+        <w:t xml:space="preserve">Cancer Immunology and Immunotherapy Center, St </w:t>
+      </w:r>
+      <w:proofErr w:type="spellStart"/>
+      <w:r>
+        <w:rPr>
+          <w:rFonts w:ascii="Calibri"/>
+          <w:color w:val="45555F"/>
+          <w:w w:val="105"/>
+          <w:sz w:val="18"/>
+          <w:szCs w:val="18"/>
+        </w:rPr>
+        <w:t>Savas</w:t>
+      </w:r>
+      <w:proofErr w:type="spellEnd"/>
+      <w:r>
+        <w:rPr>
+          <w:rFonts w:ascii="Calibri"/>
+          <w:color w:val="45555F"/>
+          <w:w w:val="105"/>
+          <w:sz w:val="18"/>
+          <w:szCs w:val="18"/>
+        </w:rPr>
+        <w:t xml:space="preserve"> Hospital (GR)</w:t>
       </w:r>
     </w:p>
     <w:p>
@@ -2727,8 +2913,45 @@
           <w:w w:val="105"/>
           <w:sz w:val="20"/>
         </w:rPr>
-        <w:t>Per thor Straten</w:t>
-      </w:r>
+        <w:t xml:space="preserve">Per </w:t>
+      </w:r>
+      <w:proofErr w:type="spellStart"/>
+      <w:r>
+        <w:rPr>
+          <w:rFonts w:ascii="Calibri" w:hAnsi="Calibri"/>
+          <w:b/>
+          <w:color w:val="231F20"/>
+          <w:spacing w:val="-3"/>
+          <w:w w:val="105"/>
+          <w:sz w:val="20"/>
+        </w:rPr>
+        <w:t>thor</w:t>
+      </w:r>
+      <w:proofErr w:type="spellEnd"/>
+      <w:r>
+        <w:rPr>
+          <w:rFonts w:ascii="Calibri" w:hAnsi="Calibri"/>
+          <w:b/>
+          <w:color w:val="231F20"/>
+          <w:spacing w:val="-3"/>
+          <w:w w:val="105"/>
+          <w:sz w:val="20"/>
+        </w:rPr>
+        <w:t xml:space="preserve"> </w:t>
+      </w:r>
+      <w:proofErr w:type="spellStart"/>
+      <w:r>
+        <w:rPr>
+          <w:rFonts w:ascii="Calibri" w:hAnsi="Calibri"/>
+          <w:b/>
+          <w:color w:val="231F20"/>
+          <w:spacing w:val="-3"/>
+          <w:w w:val="105"/>
+          <w:sz w:val="20"/>
+        </w:rPr>
+        <w:t>Straten</w:t>
+      </w:r>
+      <w:proofErr w:type="spellEnd"/>
       <w:r>
         <w:rPr>
           <w:rFonts w:ascii="Calibri" w:hAnsi="Calibri"/>
@@ -2767,8 +2990,9 @@
           <w:szCs w:val="16"/>
           <w:shd w:val="clear" w:color="auto" w:fill="FFFFFF"/>
         </w:rPr>
-        <w:t>, Department of Hematology, University Hospital Herle</w:t>
-      </w:r>
+        <w:t xml:space="preserve">, Department of Hematology, University Hospital </w:t>
+      </w:r>
+      <w:proofErr w:type="spellStart"/>
       <w:r>
         <w:rPr>
           <w:rFonts w:asciiTheme="minorHAnsi" w:hAnsiTheme="minorHAnsi" w:cstheme="minorHAnsi"/>
@@ -2777,8 +3001,19 @@
           <w:szCs w:val="16"/>
           <w:shd w:val="clear" w:color="auto" w:fill="FFFFFF"/>
         </w:rPr>
+        <w:t>Herle</w:t>
+      </w:r>
+      <w:r>
+        <w:rPr>
+          <w:rFonts w:asciiTheme="minorHAnsi" w:hAnsiTheme="minorHAnsi" w:cstheme="minorHAnsi"/>
+          <w:color w:val="000000"/>
+          <w:sz w:val="16"/>
+          <w:szCs w:val="16"/>
+          <w:shd w:val="clear" w:color="auto" w:fill="FFFFFF"/>
+        </w:rPr>
         <w:t>v</w:t>
       </w:r>
+      <w:proofErr w:type="spellEnd"/>
     </w:p>
     <w:p>
       <w:pPr>
@@ -2936,8 +3171,20 @@
           <w:w w:val="105"/>
           <w:sz w:val="20"/>
         </w:rPr>
-        <w:t>Rolf Kiessling</w:t>
-      </w:r>
+        <w:t xml:space="preserve">Rolf </w:t>
+      </w:r>
+      <w:proofErr w:type="spellStart"/>
+      <w:r>
+        <w:rPr>
+          <w:rFonts w:ascii="Calibri" w:hAnsi="Calibri"/>
+          <w:b/>
+          <w:color w:val="231F20"/>
+          <w:w w:val="105"/>
+          <w:sz w:val="20"/>
+        </w:rPr>
+        <w:t>Kiessling</w:t>
+      </w:r>
+      <w:proofErr w:type="spellEnd"/>
       <w:r>
         <w:rPr>
           <w:rFonts w:asciiTheme="minorHAnsi" w:hAnsiTheme="minorHAnsi" w:cstheme="minorHAnsi"/>
@@ -2948,6 +3195,7 @@
         </w:rPr>
         <w:t xml:space="preserve"> </w:t>
       </w:r>
+      <w:proofErr w:type="spellStart"/>
       <w:r>
         <w:rPr>
           <w:rFonts w:asciiTheme="minorHAnsi" w:hAnsiTheme="minorHAnsi" w:cstheme="minorHAnsi"/>
@@ -2956,7 +3204,40 @@
           <w:szCs w:val="16"/>
           <w:shd w:val="clear" w:color="auto" w:fill="FFFFFF"/>
         </w:rPr>
-        <w:t>Karolinska Institutet, CCK, Stockholm, Sweden</w:t>
+        <w:t>Karolinska</w:t>
+      </w:r>
+      <w:proofErr w:type="spellEnd"/>
+      <w:r>
+        <w:rPr>
+          <w:rFonts w:asciiTheme="minorHAnsi" w:hAnsiTheme="minorHAnsi" w:cstheme="minorHAnsi"/>
+          <w:color w:val="000000"/>
+          <w:sz w:val="16"/>
+          <w:szCs w:val="16"/>
+          <w:shd w:val="clear" w:color="auto" w:fill="FFFFFF"/>
+        </w:rPr>
+        <w:t xml:space="preserve"> </w:t>
+      </w:r>
+      <w:proofErr w:type="spellStart"/>
+      <w:r>
+        <w:rPr>
+          <w:rFonts w:asciiTheme="minorHAnsi" w:hAnsiTheme="minorHAnsi" w:cstheme="minorHAnsi"/>
+          <w:color w:val="000000"/>
+          <w:sz w:val="16"/>
+          <w:szCs w:val="16"/>
+          <w:shd w:val="clear" w:color="auto" w:fill="FFFFFF"/>
+        </w:rPr>
+        <w:t>Institutet</w:t>
+      </w:r>
+      <w:proofErr w:type="spellEnd"/>
+      <w:r>
+        <w:rPr>
+          <w:rFonts w:asciiTheme="minorHAnsi" w:hAnsiTheme="minorHAnsi" w:cstheme="minorHAnsi"/>
+          <w:color w:val="000000"/>
+          <w:sz w:val="16"/>
+          <w:szCs w:val="16"/>
+          <w:shd w:val="clear" w:color="auto" w:fill="FFFFFF"/>
+        </w:rPr>
+        <w:t>, CCK, Stockholm, Sweden</w:t>
       </w:r>
       <w:r>
         <w:rPr>
@@ -3560,8 +3841,20 @@
           <w:w w:val="105"/>
           <w:sz w:val="20"/>
         </w:rPr>
-        <w:t>Barbara Seliger</w:t>
-      </w:r>
+        <w:t xml:space="preserve">Barbara </w:t>
+      </w:r>
+      <w:proofErr w:type="spellStart"/>
+      <w:r>
+        <w:rPr>
+          <w:rFonts w:ascii="Calibri" w:hAnsi="Calibri"/>
+          <w:b/>
+          <w:color w:val="231F20"/>
+          <w:w w:val="105"/>
+          <w:sz w:val="20"/>
+        </w:rPr>
+        <w:t>Seliger</w:t>
+      </w:r>
+      <w:proofErr w:type="spellEnd"/>
       <w:r>
         <w:rPr>
           <w:rFonts w:ascii="Calibri" w:hAnsi="Calibri"/>
@@ -3769,8 +4062,20 @@
           <w:w w:val="105"/>
           <w:sz w:val="20"/>
         </w:rPr>
-        <w:t>Federico Garrido</w:t>
-      </w:r>
+        <w:t xml:space="preserve">Federico </w:t>
+      </w:r>
+      <w:proofErr w:type="spellStart"/>
+      <w:r>
+        <w:rPr>
+          <w:rFonts w:ascii="Calibri" w:hAnsi="Calibri"/>
+          <w:b/>
+          <w:color w:val="231F20"/>
+          <w:w w:val="105"/>
+          <w:sz w:val="20"/>
+        </w:rPr>
+        <w:t>Garrido</w:t>
+      </w:r>
+      <w:proofErr w:type="spellEnd"/>
       <w:r>
         <w:rPr>
           <w:rFonts w:ascii="Calibri" w:hAnsi="Calibri"/>
@@ -3782,6 +4087,7 @@
         </w:rPr>
         <w:t xml:space="preserve"> </w:t>
       </w:r>
+      <w:proofErr w:type="spellStart"/>
       <w:r>
         <w:rPr>
           <w:rFonts w:asciiTheme="minorHAnsi" w:hAnsiTheme="minorHAnsi" w:cstheme="minorHAnsi"/>
@@ -3790,7 +4096,128 @@
           <w:szCs w:val="16"/>
           <w:shd w:val="clear" w:color="auto" w:fill="FFFFFF"/>
         </w:rPr>
-        <w:t xml:space="preserve">Departamento de Bioquimica, Biologia Molecular III e Inmunologia, Facultad de Medicina,  </w:t>
+        <w:t>Departamento</w:t>
+      </w:r>
+      <w:proofErr w:type="spellEnd"/>
+      <w:r>
+        <w:rPr>
+          <w:rFonts w:asciiTheme="minorHAnsi" w:hAnsiTheme="minorHAnsi" w:cstheme="minorHAnsi"/>
+          <w:color w:val="000000"/>
+          <w:sz w:val="16"/>
+          <w:szCs w:val="16"/>
+          <w:shd w:val="clear" w:color="auto" w:fill="FFFFFF"/>
+        </w:rPr>
+        <w:t xml:space="preserve"> de </w:t>
+      </w:r>
+      <w:proofErr w:type="spellStart"/>
+      <w:r>
+        <w:rPr>
+          <w:rFonts w:asciiTheme="minorHAnsi" w:hAnsiTheme="minorHAnsi" w:cstheme="minorHAnsi"/>
+          <w:color w:val="000000"/>
+          <w:sz w:val="16"/>
+          <w:szCs w:val="16"/>
+          <w:shd w:val="clear" w:color="auto" w:fill="FFFFFF"/>
+        </w:rPr>
+        <w:t>Bioquimica</w:t>
+      </w:r>
+      <w:proofErr w:type="spellEnd"/>
+      <w:r>
+        <w:rPr>
+          <w:rFonts w:asciiTheme="minorHAnsi" w:hAnsiTheme="minorHAnsi" w:cstheme="minorHAnsi"/>
+          <w:color w:val="000000"/>
+          <w:sz w:val="16"/>
+          <w:szCs w:val="16"/>
+          <w:shd w:val="clear" w:color="auto" w:fill="FFFFFF"/>
+        </w:rPr>
+        <w:t xml:space="preserve">, </w:t>
+      </w:r>
+      <w:proofErr w:type="spellStart"/>
+      <w:r>
+        <w:rPr>
+          <w:rFonts w:asciiTheme="minorHAnsi" w:hAnsiTheme="minorHAnsi" w:cstheme="minorHAnsi"/>
+          <w:color w:val="000000"/>
+          <w:sz w:val="16"/>
+          <w:szCs w:val="16"/>
+          <w:shd w:val="clear" w:color="auto" w:fill="FFFFFF"/>
+        </w:rPr>
+        <w:t>Biologia</w:t>
+      </w:r>
+      <w:proofErr w:type="spellEnd"/>
+      <w:r>
+        <w:rPr>
+          <w:rFonts w:asciiTheme="minorHAnsi" w:hAnsiTheme="minorHAnsi" w:cstheme="minorHAnsi"/>
+          <w:color w:val="000000"/>
+          <w:sz w:val="16"/>
+          <w:szCs w:val="16"/>
+          <w:shd w:val="clear" w:color="auto" w:fill="FFFFFF"/>
+        </w:rPr>
+        <w:t xml:space="preserve"> Molecular III e </w:t>
+      </w:r>
+      <w:proofErr w:type="spellStart"/>
+      <w:r>
+        <w:rPr>
+          <w:rFonts w:asciiTheme="minorHAnsi" w:hAnsiTheme="minorHAnsi" w:cstheme="minorHAnsi"/>
+          <w:color w:val="000000"/>
+          <w:sz w:val="16"/>
+          <w:szCs w:val="16"/>
+          <w:shd w:val="clear" w:color="auto" w:fill="FFFFFF"/>
+        </w:rPr>
+        <w:t>Inmunologia</w:t>
+      </w:r>
+      <w:proofErr w:type="spellEnd"/>
+      <w:r>
+        <w:rPr>
+          <w:rFonts w:asciiTheme="minorHAnsi" w:hAnsiTheme="minorHAnsi" w:cstheme="minorHAnsi"/>
+          <w:color w:val="000000"/>
+          <w:sz w:val="16"/>
+          <w:szCs w:val="16"/>
+          <w:shd w:val="clear" w:color="auto" w:fill="FFFFFF"/>
+        </w:rPr>
+        <w:t xml:space="preserve">, </w:t>
+      </w:r>
+      <w:proofErr w:type="spellStart"/>
+      <w:r>
+        <w:rPr>
+          <w:rFonts w:asciiTheme="minorHAnsi" w:hAnsiTheme="minorHAnsi" w:cstheme="minorHAnsi"/>
+          <w:color w:val="000000"/>
+          <w:sz w:val="16"/>
+          <w:szCs w:val="16"/>
+          <w:shd w:val="clear" w:color="auto" w:fill="FFFFFF"/>
+        </w:rPr>
+        <w:t>Facultad</w:t>
+      </w:r>
+      <w:proofErr w:type="spellEnd"/>
+      <w:r>
+        <w:rPr>
+          <w:rFonts w:asciiTheme="minorHAnsi" w:hAnsiTheme="minorHAnsi" w:cstheme="minorHAnsi"/>
+          <w:color w:val="000000"/>
+          <w:sz w:val="16"/>
+          <w:szCs w:val="16"/>
+          <w:shd w:val="clear" w:color="auto" w:fill="FFFFFF"/>
+        </w:rPr>
+        <w:t xml:space="preserve"> de </w:t>
+      </w:r>
+      <w:proofErr w:type="spellStart"/>
+      <w:r>
+        <w:rPr>
+          <w:rFonts w:asciiTheme="minorHAnsi" w:hAnsiTheme="minorHAnsi" w:cstheme="minorHAnsi"/>
+          <w:color w:val="000000"/>
+          <w:sz w:val="16"/>
+          <w:szCs w:val="16"/>
+          <w:shd w:val="clear" w:color="auto" w:fill="FFFFFF"/>
+        </w:rPr>
+        <w:t>Medicina</w:t>
+      </w:r>
+      <w:proofErr w:type="spellEnd"/>
+      <w:r>
+        <w:rPr>
+          <w:rFonts w:asciiTheme="minorHAnsi" w:hAnsiTheme="minorHAnsi" w:cstheme="minorHAnsi"/>
+          <w:color w:val="000000"/>
+          <w:sz w:val="16"/>
+          <w:szCs w:val="16"/>
+          <w:shd w:val="clear" w:color="auto" w:fill="FFFFFF"/>
+        </w:rPr>
+        <w:t xml:space="preserve">,  </w:t>
       </w:r>
     </w:p>
     <w:p>
@@ -3855,7 +4282,31 @@
           <w:szCs w:val="16"/>
           <w:shd w:val="clear" w:color="auto" w:fill="FFFFFF"/>
         </w:rPr>
-        <w:t>Cancer Immune Escape: HLA Class I Loss And Tumour Tissue Architecture</w:t>
+        <w:t xml:space="preserve">Cancer Immune Escape: HLA Class I Loss And </w:t>
+      </w:r>
+      <w:proofErr w:type="spellStart"/>
+      <w:r>
+        <w:rPr>
+          <w:rFonts w:asciiTheme="minorHAnsi" w:hAnsiTheme="minorHAnsi" w:cstheme="minorHAnsi"/>
+          <w:b/>
+          <w:color w:val="000000"/>
+          <w:sz w:val="16"/>
+          <w:szCs w:val="16"/>
+          <w:shd w:val="clear" w:color="auto" w:fill="FFFFFF"/>
+        </w:rPr>
+        <w:t>Tumour</w:t>
+      </w:r>
+      <w:proofErr w:type="spellEnd"/>
+      <w:r>
+        <w:rPr>
+          <w:rFonts w:asciiTheme="minorHAnsi" w:hAnsiTheme="minorHAnsi" w:cstheme="minorHAnsi"/>
+          <w:b/>
+          <w:color w:val="000000"/>
+          <w:sz w:val="16"/>
+          <w:szCs w:val="16"/>
+          <w:shd w:val="clear" w:color="auto" w:fill="FFFFFF"/>
+        </w:rPr>
+        <w:t xml:space="preserve"> Tissue Architecture</w:t>
       </w:r>
       <w:r>
         <w:rPr>
@@ -4404,8 +4855,20 @@
           <w:w w:val="105"/>
           <w:sz w:val="20"/>
         </w:rPr>
-        <w:t>Giuseppe Masucci</w:t>
-      </w:r>
+        <w:t xml:space="preserve">Giuseppe </w:t>
+      </w:r>
+      <w:proofErr w:type="spellStart"/>
+      <w:r>
+        <w:rPr>
+          <w:rFonts w:ascii="Calibri" w:hAnsi="Calibri"/>
+          <w:b/>
+          <w:color w:val="231F20"/>
+          <w:w w:val="105"/>
+          <w:sz w:val="20"/>
+        </w:rPr>
+        <w:t>Masucci</w:t>
+      </w:r>
+      <w:proofErr w:type="spellEnd"/>
       <w:r>
         <w:rPr>
           <w:rFonts w:ascii="Calibri" w:hAnsi="Calibri"/>
@@ -4424,7 +4887,27 @@
           <w:szCs w:val="16"/>
           <w:shd w:val="clear" w:color="auto" w:fill="FFFFFF"/>
         </w:rPr>
-        <w:t>Department of Oncology-Pathology, The Karolinska Hospital, Stockholm</w:t>
+        <w:t xml:space="preserve">Department of Oncology-Pathology, The </w:t>
+      </w:r>
+      <w:proofErr w:type="spellStart"/>
+      <w:r>
+        <w:rPr>
+          <w:rFonts w:asciiTheme="minorHAnsi" w:hAnsiTheme="minorHAnsi" w:cstheme="minorHAnsi"/>
+          <w:sz w:val="16"/>
+          <w:szCs w:val="16"/>
+          <w:shd w:val="clear" w:color="auto" w:fill="FFFFFF"/>
+        </w:rPr>
+        <w:t>Karolinska</w:t>
+      </w:r>
+      <w:proofErr w:type="spellEnd"/>
+      <w:r>
+        <w:rPr>
+          <w:rFonts w:asciiTheme="minorHAnsi" w:hAnsiTheme="minorHAnsi" w:cstheme="minorHAnsi"/>
+          <w:sz w:val="16"/>
+          <w:szCs w:val="16"/>
+          <w:shd w:val="clear" w:color="auto" w:fill="FFFFFF"/>
+        </w:rPr>
+        <w:t xml:space="preserve"> Hospital, Stockholm</w:t>
       </w:r>
     </w:p>
     <w:p>
@@ -4464,7 +4947,27 @@
           <w:szCs w:val="16"/>
           <w:shd w:val="clear" w:color="auto" w:fill="FFFFFF"/>
         </w:rPr>
-        <w:t>Prognostic factors and Immmunoscore in personalized cancer treatment</w:t>
+        <w:t xml:space="preserve">Prognostic factors and </w:t>
+      </w:r>
+      <w:proofErr w:type="spellStart"/>
+      <w:r>
+        <w:rPr>
+          <w:b/>
+          <w:sz w:val="16"/>
+          <w:szCs w:val="16"/>
+          <w:shd w:val="clear" w:color="auto" w:fill="FFFFFF"/>
+        </w:rPr>
+        <w:t>Immmunoscore</w:t>
+      </w:r>
+      <w:proofErr w:type="spellEnd"/>
+      <w:r>
+        <w:rPr>
+          <w:b/>
+          <w:sz w:val="16"/>
+          <w:szCs w:val="16"/>
+          <w:shd w:val="clear" w:color="auto" w:fill="FFFFFF"/>
+        </w:rPr>
+        <w:t xml:space="preserve"> in personalized cancer treatment</w:t>
       </w:r>
       <w:r>
         <w:rPr>
@@ -4572,8 +5075,20 @@
           <w:w w:val="105"/>
           <w:sz w:val="20"/>
         </w:rPr>
-        <w:t>Francesco Marincola</w:t>
-      </w:r>
+        <w:t xml:space="preserve">Francesco </w:t>
+      </w:r>
+      <w:proofErr w:type="spellStart"/>
+      <w:r>
+        <w:rPr>
+          <w:rFonts w:ascii="Calibri" w:hAnsi="Calibri"/>
+          <w:b/>
+          <w:color w:val="231F20"/>
+          <w:w w:val="105"/>
+          <w:sz w:val="20"/>
+        </w:rPr>
+        <w:t>Marincola</w:t>
+      </w:r>
+      <w:proofErr w:type="spellEnd"/>
       <w:r>
         <w:rPr>
           <w:rFonts w:ascii="Calibri" w:hAnsi="Calibri"/>
@@ -4750,8 +5265,42 @@
           <w:w w:val="105"/>
           <w:sz w:val="20"/>
         </w:rPr>
-        <w:t>Wolf Herve Fridman</w:t>
-      </w:r>
+        <w:t xml:space="preserve">Wolf </w:t>
+      </w:r>
+      <w:proofErr w:type="spellStart"/>
+      <w:r>
+        <w:rPr>
+          <w:rFonts w:ascii="Calibri" w:hAnsi="Calibri"/>
+          <w:b/>
+          <w:color w:val="231F20"/>
+          <w:w w:val="105"/>
+          <w:sz w:val="20"/>
+        </w:rPr>
+        <w:t>Herve</w:t>
+      </w:r>
+      <w:proofErr w:type="spellEnd"/>
+      <w:r>
+        <w:rPr>
+          <w:rFonts w:ascii="Calibri" w:hAnsi="Calibri"/>
+          <w:b/>
+          <w:color w:val="231F20"/>
+          <w:w w:val="105"/>
+          <w:sz w:val="20"/>
+        </w:rPr>
+        <w:t xml:space="preserve"> </w:t>
+      </w:r>
+      <w:proofErr w:type="spellStart"/>
+      <w:r>
+        <w:rPr>
+          <w:rFonts w:ascii="Calibri" w:hAnsi="Calibri"/>
+          <w:b/>
+          <w:color w:val="231F20"/>
+          <w:w w:val="105"/>
+          <w:sz w:val="20"/>
+        </w:rPr>
+        <w:t>Fridman</w:t>
+      </w:r>
+      <w:proofErr w:type="spellEnd"/>
       <w:r>
         <w:rPr>
           <w:rFonts w:ascii="Calibri" w:hAnsi="Calibri"/>
@@ -4770,7 +5319,29 @@
           <w:szCs w:val="16"/>
           <w:shd w:val="clear" w:color="auto" w:fill="FFFFFF"/>
         </w:rPr>
-        <w:t xml:space="preserve">INSERM Paris, France; Université Paris Descartes/Paris V, </w:t>
+        <w:t xml:space="preserve">INSERM Paris, France; </w:t>
+      </w:r>
+      <w:proofErr w:type="spellStart"/>
+      <w:r>
+        <w:rPr>
+          <w:rFonts w:asciiTheme="minorHAnsi" w:hAnsiTheme="minorHAnsi" w:cstheme="minorHAnsi"/>
+          <w:color w:val="000000"/>
+          <w:sz w:val="16"/>
+          <w:szCs w:val="16"/>
+          <w:shd w:val="clear" w:color="auto" w:fill="FFFFFF"/>
+        </w:rPr>
+        <w:t>Université</w:t>
+      </w:r>
+      <w:proofErr w:type="spellEnd"/>
+      <w:r>
+        <w:rPr>
+          <w:rFonts w:asciiTheme="minorHAnsi" w:hAnsiTheme="minorHAnsi" w:cstheme="minorHAnsi"/>
+          <w:color w:val="000000"/>
+          <w:sz w:val="16"/>
+          <w:szCs w:val="16"/>
+          <w:shd w:val="clear" w:color="auto" w:fill="FFFFFF"/>
+        </w:rPr>
+        <w:t xml:space="preserve"> Paris Descartes/Paris V, </w:t>
       </w:r>
       <w:r>
         <w:rPr>
@@ -4845,7 +5416,29 @@
           <w:szCs w:val="16"/>
           <w:shd w:val="clear" w:color="auto" w:fill="FFFFFF"/>
         </w:rPr>
-        <w:t>Paris Cité, Paris</w:t>
+        <w:t xml:space="preserve">Paris </w:t>
+      </w:r>
+      <w:proofErr w:type="spellStart"/>
+      <w:r>
+        <w:rPr>
+          <w:rFonts w:asciiTheme="minorHAnsi" w:hAnsiTheme="minorHAnsi" w:cstheme="minorHAnsi"/>
+          <w:color w:val="000000"/>
+          <w:sz w:val="16"/>
+          <w:szCs w:val="16"/>
+          <w:shd w:val="clear" w:color="auto" w:fill="FFFFFF"/>
+        </w:rPr>
+        <w:t>Cité</w:t>
+      </w:r>
+      <w:proofErr w:type="spellEnd"/>
+      <w:r>
+        <w:rPr>
+          <w:rFonts w:asciiTheme="minorHAnsi" w:hAnsiTheme="minorHAnsi" w:cstheme="minorHAnsi"/>
+          <w:color w:val="000000"/>
+          <w:sz w:val="16"/>
+          <w:szCs w:val="16"/>
+          <w:shd w:val="clear" w:color="auto" w:fill="FFFFFF"/>
+        </w:rPr>
+        <w:t>, Paris</w:t>
       </w:r>
       <w:r>
         <w:rPr>
@@ -4872,7 +5465,27 @@
           <w:szCs w:val="16"/>
           <w:shd w:val="clear" w:color="auto" w:fill="FFFFFF"/>
         </w:rPr>
-        <w:t>Cancer microenvironments: prognostic and theranostic impacts</w:t>
+        <w:t xml:space="preserve">Cancer microenvironments: prognostic and </w:t>
+      </w:r>
+      <w:proofErr w:type="spellStart"/>
+      <w:r>
+        <w:rPr>
+          <w:b/>
+          <w:sz w:val="16"/>
+          <w:szCs w:val="16"/>
+          <w:shd w:val="clear" w:color="auto" w:fill="FFFFFF"/>
+        </w:rPr>
+        <w:t>theranostic</w:t>
+      </w:r>
+      <w:proofErr w:type="spellEnd"/>
+      <w:r>
+        <w:rPr>
+          <w:b/>
+          <w:sz w:val="16"/>
+          <w:szCs w:val="16"/>
+          <w:shd w:val="clear" w:color="auto" w:fill="FFFFFF"/>
+        </w:rPr>
+        <w:t xml:space="preserve"> impacts</w:t>
       </w:r>
       <w:r>
         <w:rPr>
@@ -4971,16 +5584,40 @@
         </w:rPr>
         <w:tab/>
       </w:r>
-      <w:r>
-        <w:rPr>
-          <w:rFonts w:ascii="Calibri" w:hAnsi="Calibri"/>
-          <w:b/>
-          <w:color w:val="231F20"/>
-          <w:w w:val="110"/>
-          <w:sz w:val="20"/>
-        </w:rPr>
-        <w:t>Doriana Fruci</w:t>
-      </w:r>
+      <w:proofErr w:type="spellStart"/>
+      <w:r>
+        <w:rPr>
+          <w:rFonts w:ascii="Calibri" w:hAnsi="Calibri"/>
+          <w:b/>
+          <w:color w:val="231F20"/>
+          <w:w w:val="110"/>
+          <w:sz w:val="20"/>
+        </w:rPr>
+        <w:t>Doriana</w:t>
+      </w:r>
+      <w:proofErr w:type="spellEnd"/>
+      <w:r>
+        <w:rPr>
+          <w:rFonts w:ascii="Calibri" w:hAnsi="Calibri"/>
+          <w:b/>
+          <w:color w:val="231F20"/>
+          <w:w w:val="110"/>
+          <w:sz w:val="20"/>
+        </w:rPr>
+        <w:t xml:space="preserve"> </w:t>
+      </w:r>
+      <w:proofErr w:type="spellStart"/>
+      <w:r>
+        <w:rPr>
+          <w:rFonts w:ascii="Calibri" w:hAnsi="Calibri"/>
+          <w:b/>
+          <w:color w:val="231F20"/>
+          <w:w w:val="110"/>
+          <w:sz w:val="20"/>
+        </w:rPr>
+        <w:t>Fruci</w:t>
+      </w:r>
+      <w:proofErr w:type="spellEnd"/>
       <w:r>
         <w:rPr>
           <w:rFonts w:ascii="Calibri" w:hAnsi="Calibri"/>
@@ -4999,7 +5636,51 @@
           <w:szCs w:val="16"/>
           <w:shd w:val="clear" w:color="auto" w:fill="FFFFFF"/>
         </w:rPr>
-        <w:t>Immuno-Oncology Laboratory, Ospedale Pediatrico Bambino, Rome</w:t>
+        <w:t xml:space="preserve">Immuno-Oncology Laboratory, </w:t>
+      </w:r>
+      <w:proofErr w:type="spellStart"/>
+      <w:r>
+        <w:rPr>
+          <w:rFonts w:ascii="Calibri" w:hAnsi="Calibri" w:cs="Calibri"/>
+          <w:color w:val="000000"/>
+          <w:sz w:val="16"/>
+          <w:szCs w:val="16"/>
+          <w:shd w:val="clear" w:color="auto" w:fill="FFFFFF"/>
+        </w:rPr>
+        <w:t>Ospedale</w:t>
+      </w:r>
+      <w:proofErr w:type="spellEnd"/>
+      <w:r>
+        <w:rPr>
+          <w:rFonts w:ascii="Calibri" w:hAnsi="Calibri" w:cs="Calibri"/>
+          <w:color w:val="000000"/>
+          <w:sz w:val="16"/>
+          <w:szCs w:val="16"/>
+          <w:shd w:val="clear" w:color="auto" w:fill="FFFFFF"/>
+        </w:rPr>
+        <w:t xml:space="preserve"> </w:t>
+      </w:r>
+      <w:proofErr w:type="spellStart"/>
+      <w:r>
+        <w:rPr>
+          <w:rFonts w:ascii="Calibri" w:hAnsi="Calibri" w:cs="Calibri"/>
+          <w:color w:val="000000"/>
+          <w:sz w:val="16"/>
+          <w:szCs w:val="16"/>
+          <w:shd w:val="clear" w:color="auto" w:fill="FFFFFF"/>
+        </w:rPr>
+        <w:t>Pediatrico</w:t>
+      </w:r>
+      <w:proofErr w:type="spellEnd"/>
+      <w:r>
+        <w:rPr>
+          <w:rFonts w:ascii="Calibri" w:hAnsi="Calibri" w:cs="Calibri"/>
+          <w:color w:val="000000"/>
+          <w:sz w:val="16"/>
+          <w:szCs w:val="16"/>
+          <w:shd w:val="clear" w:color="auto" w:fill="FFFFFF"/>
+        </w:rPr>
+        <w:t xml:space="preserve"> Bambino, Rome</w:t>
       </w:r>
     </w:p>
     <w:p>
@@ -5044,8 +5725,20 @@
           <w:szCs w:val="16"/>
           <w:shd w:val="clear" w:color="auto" w:fill="FFFFFF"/>
         </w:rPr>
-        <w:t>Clinical relevance of tumor-infiltrating immune cells in neuroblastoma</w:t>
-      </w:r>
+        <w:t xml:space="preserve">Clinical relevance of tumor-infiltrating immune cells in </w:t>
+      </w:r>
+      <w:proofErr w:type="spellStart"/>
+      <w:r>
+        <w:rPr>
+          <w:b/>
+          <w:color w:val="000000"/>
+          <w:sz w:val="16"/>
+          <w:szCs w:val="16"/>
+          <w:shd w:val="clear" w:color="auto" w:fill="FFFFFF"/>
+        </w:rPr>
+        <w:t>neuroblastoma</w:t>
+      </w:r>
+      <w:proofErr w:type="spellEnd"/>
       <w:r>
         <w:rPr>
           <w:b/>
@@ -5306,7 +5999,29 @@
           <w:w w:val="105"/>
           <w:sz w:val="20"/>
         </w:rPr>
-        <w:t xml:space="preserve">Gustav Gaudernack </w:t>
+        <w:t xml:space="preserve">Gustav </w:t>
+      </w:r>
+      <w:proofErr w:type="spellStart"/>
+      <w:r>
+        <w:rPr>
+          <w:rFonts w:ascii="Calibri" w:hAnsi="Calibri"/>
+          <w:b/>
+          <w:color w:val="231F20"/>
+          <w:w w:val="105"/>
+          <w:sz w:val="20"/>
+        </w:rPr>
+        <w:t>Gaudernack</w:t>
+      </w:r>
+      <w:proofErr w:type="spellEnd"/>
+      <w:r>
+        <w:rPr>
+          <w:rFonts w:ascii="Calibri" w:hAnsi="Calibri"/>
+          <w:b/>
+          <w:color w:val="231F20"/>
+          <w:w w:val="105"/>
+          <w:sz w:val="20"/>
+        </w:rPr>
+        <w:t xml:space="preserve"> </w:t>
       </w:r>
       <w:r>
         <w:rPr>
@@ -5356,7 +6071,29 @@
           <w:szCs w:val="16"/>
           <w:shd w:val="clear" w:color="auto" w:fill="FFFFFF"/>
         </w:rPr>
-        <w:t>University Hospital-Radiumhospitalet, Oslo</w:t>
+        <w:t>University Hospital-</w:t>
+      </w:r>
+      <w:proofErr w:type="spellStart"/>
+      <w:r>
+        <w:rPr>
+          <w:rFonts w:asciiTheme="minorHAnsi" w:hAnsiTheme="minorHAnsi" w:cstheme="minorHAnsi"/>
+          <w:color w:val="000000"/>
+          <w:sz w:val="16"/>
+          <w:szCs w:val="16"/>
+          <w:shd w:val="clear" w:color="auto" w:fill="FFFFFF"/>
+        </w:rPr>
+        <w:t>Radiumhospitalet</w:t>
+      </w:r>
+      <w:proofErr w:type="spellEnd"/>
+      <w:r>
+        <w:rPr>
+          <w:rFonts w:asciiTheme="minorHAnsi" w:hAnsiTheme="minorHAnsi" w:cstheme="minorHAnsi"/>
+          <w:color w:val="000000"/>
+          <w:sz w:val="16"/>
+          <w:szCs w:val="16"/>
+          <w:shd w:val="clear" w:color="auto" w:fill="FFFFFF"/>
+        </w:rPr>
+        <w:t>, Oslo</w:t>
       </w:r>
       <w:r>
         <w:rPr>
@@ -5429,6 +6166,7 @@
         </w:rPr>
         <w:t xml:space="preserve"> </w:t>
       </w:r>
+      <w:proofErr w:type="spellStart"/>
       <w:r>
         <w:rPr>
           <w:b/>
@@ -5439,6 +6177,7 @@
         </w:rPr>
         <w:t>hTERT</w:t>
       </w:r>
+      <w:proofErr w:type="spellEnd"/>
       <w:r>
         <w:rPr>
           <w:b/>
@@ -5611,6 +6350,7 @@
         </w:rPr>
         <w:t xml:space="preserve"> </w:t>
       </w:r>
+      <w:proofErr w:type="spellStart"/>
       <w:r>
         <w:rPr>
           <w:rFonts w:asciiTheme="minorHAnsi" w:hAnsiTheme="minorHAnsi" w:cstheme="minorHAnsi"/>
@@ -5619,7 +6359,18 @@
           <w:szCs w:val="20"/>
           <w:shd w:val="clear" w:color="auto" w:fill="FFFFFF"/>
         </w:rPr>
-        <w:t>Sjoerd van der Burg</w:t>
+        <w:t>Sjoerd</w:t>
+      </w:r>
+      <w:proofErr w:type="spellEnd"/>
+      <w:r>
+        <w:rPr>
+          <w:rFonts w:asciiTheme="minorHAnsi" w:hAnsiTheme="minorHAnsi" w:cstheme="minorHAnsi"/>
+          <w:b/>
+          <w:sz w:val="20"/>
+          <w:szCs w:val="20"/>
+          <w:shd w:val="clear" w:color="auto" w:fill="FFFFFF"/>
+        </w:rPr>
+        <w:t xml:space="preserve"> van der Burg</w:t>
       </w:r>
       <w:r>
         <w:rPr>
@@ -5857,8 +6608,20 @@
           <w:w w:val="105"/>
           <w:sz w:val="20"/>
         </w:rPr>
-        <w:t>Carl Figdor</w:t>
-      </w:r>
+        <w:t xml:space="preserve">Carl </w:t>
+      </w:r>
+      <w:proofErr w:type="spellStart"/>
+      <w:r>
+        <w:rPr>
+          <w:rFonts w:ascii="Calibri" w:hAnsi="Calibri"/>
+          <w:b/>
+          <w:color w:val="231F20"/>
+          <w:w w:val="105"/>
+          <w:sz w:val="20"/>
+        </w:rPr>
+        <w:t>Figdor</w:t>
+      </w:r>
+      <w:proofErr w:type="spellEnd"/>
       <w:r>
         <w:rPr>
           <w:rFonts w:ascii="Calibri" w:hAnsi="Calibri"/>
@@ -5878,7 +6641,29 @@
           <w:szCs w:val="16"/>
           <w:shd w:val="clear" w:color="auto" w:fill="FFFFFF"/>
         </w:rPr>
-        <w:t>Department of Tumor Immunology, Radboud Institute for Molecular Life Sciences, Nijmegen</w:t>
+        <w:t xml:space="preserve">Department of Tumor Immunology, </w:t>
+      </w:r>
+      <w:proofErr w:type="spellStart"/>
+      <w:r>
+        <w:rPr>
+          <w:rFonts w:asciiTheme="minorHAnsi" w:hAnsiTheme="minorHAnsi" w:cstheme="minorHAnsi"/>
+          <w:color w:val="000000"/>
+          <w:sz w:val="16"/>
+          <w:szCs w:val="16"/>
+          <w:shd w:val="clear" w:color="auto" w:fill="FFFFFF"/>
+        </w:rPr>
+        <w:t>Radboud</w:t>
+      </w:r>
+      <w:proofErr w:type="spellEnd"/>
+      <w:r>
+        <w:rPr>
+          <w:rFonts w:asciiTheme="minorHAnsi" w:hAnsiTheme="minorHAnsi" w:cstheme="minorHAnsi"/>
+          <w:color w:val="000000"/>
+          <w:sz w:val="16"/>
+          <w:szCs w:val="16"/>
+          <w:shd w:val="clear" w:color="auto" w:fill="FFFFFF"/>
+        </w:rPr>
+        <w:t xml:space="preserve"> Institute for Molecular Life Sciences, Nijmegen</w:t>
       </w:r>
     </w:p>
     <w:p>
@@ -6206,8 +6991,20 @@
           <w:w w:val="105"/>
           <w:sz w:val="20"/>
         </w:rPr>
-        <w:t>Federica Cavallo</w:t>
-      </w:r>
+        <w:t xml:space="preserve">Federica </w:t>
+      </w:r>
+      <w:proofErr w:type="spellStart"/>
+      <w:r>
+        <w:rPr>
+          <w:rFonts w:ascii="Calibri" w:hAnsi="Calibri"/>
+          <w:b/>
+          <w:color w:val="231F20"/>
+          <w:w w:val="105"/>
+          <w:sz w:val="20"/>
+        </w:rPr>
+        <w:t>Cavallo</w:t>
+      </w:r>
+      <w:proofErr w:type="spellEnd"/>
       <w:r>
         <w:rPr>
           <w:rFonts w:ascii="Calibri" w:hAnsi="Calibri"/>
@@ -6393,7 +7190,47 @@
           <w:szCs w:val="16"/>
           <w:shd w:val="clear" w:color="auto" w:fill="FFFFFF"/>
         </w:rPr>
-        <w:t>The cystine/glutamate antiporterxCT: A new cancer</w:t>
+        <w:t xml:space="preserve">The </w:t>
+      </w:r>
+      <w:proofErr w:type="spellStart"/>
+      <w:r>
+        <w:rPr>
+          <w:b/>
+          <w:sz w:val="16"/>
+          <w:szCs w:val="16"/>
+          <w:shd w:val="clear" w:color="auto" w:fill="FFFFFF"/>
+        </w:rPr>
+        <w:t>cystine</w:t>
+      </w:r>
+      <w:proofErr w:type="spellEnd"/>
+      <w:r>
+        <w:rPr>
+          <w:b/>
+          <w:sz w:val="16"/>
+          <w:szCs w:val="16"/>
+          <w:shd w:val="clear" w:color="auto" w:fill="FFFFFF"/>
+        </w:rPr>
+        <w:t xml:space="preserve">/glutamate </w:t>
+      </w:r>
+      <w:proofErr w:type="spellStart"/>
+      <w:r>
+        <w:rPr>
+          <w:b/>
+          <w:sz w:val="16"/>
+          <w:szCs w:val="16"/>
+          <w:shd w:val="clear" w:color="auto" w:fill="FFFFFF"/>
+        </w:rPr>
+        <w:t>antiporterxCT</w:t>
+      </w:r>
+      <w:proofErr w:type="spellEnd"/>
+      <w:r>
+        <w:rPr>
+          <w:b/>
+          <w:sz w:val="16"/>
+          <w:szCs w:val="16"/>
+          <w:shd w:val="clear" w:color="auto" w:fill="FFFFFF"/>
+        </w:rPr>
+        <w:t>: A new cancer</w:t>
       </w:r>
       <w:r>
         <w:rPr>
@@ -6570,8 +7407,20 @@
           <w:w w:val="105"/>
           <w:sz w:val="20"/>
         </w:rPr>
-        <w:t>Pierre Coulie</w:t>
-      </w:r>
+        <w:t xml:space="preserve">Pierre </w:t>
+      </w:r>
+      <w:proofErr w:type="spellStart"/>
+      <w:r>
+        <w:rPr>
+          <w:rFonts w:ascii="Calibri" w:hAnsi="Calibri"/>
+          <w:b/>
+          <w:color w:val="231F20"/>
+          <w:w w:val="105"/>
+          <w:sz w:val="20"/>
+        </w:rPr>
+        <w:t>Coulie</w:t>
+      </w:r>
+      <w:proofErr w:type="spellEnd"/>
       <w:r>
         <w:rPr>
           <w:rFonts w:ascii="Calibri" w:hAnsi="Calibri"/>
@@ -6591,7 +7440,51 @@
           <w:szCs w:val="16"/>
           <w:shd w:val="clear" w:color="auto" w:fill="FFFFFF"/>
         </w:rPr>
-        <w:t>de Duve Institute, Université Catholique de Louvain, Brussels</w:t>
+        <w:t xml:space="preserve">de Duve Institute, </w:t>
+      </w:r>
+      <w:proofErr w:type="spellStart"/>
+      <w:r>
+        <w:rPr>
+          <w:rFonts w:asciiTheme="minorHAnsi" w:hAnsiTheme="minorHAnsi" w:cstheme="minorHAnsi"/>
+          <w:color w:val="000000"/>
+          <w:sz w:val="16"/>
+          <w:szCs w:val="16"/>
+          <w:shd w:val="clear" w:color="auto" w:fill="FFFFFF"/>
+        </w:rPr>
+        <w:t>Université</w:t>
+      </w:r>
+      <w:proofErr w:type="spellEnd"/>
+      <w:r>
+        <w:rPr>
+          <w:rFonts w:asciiTheme="minorHAnsi" w:hAnsiTheme="minorHAnsi" w:cstheme="minorHAnsi"/>
+          <w:color w:val="000000"/>
+          <w:sz w:val="16"/>
+          <w:szCs w:val="16"/>
+          <w:shd w:val="clear" w:color="auto" w:fill="FFFFFF"/>
+        </w:rPr>
+        <w:t xml:space="preserve"> </w:t>
+      </w:r>
+      <w:proofErr w:type="spellStart"/>
+      <w:r>
+        <w:rPr>
+          <w:rFonts w:asciiTheme="minorHAnsi" w:hAnsiTheme="minorHAnsi" w:cstheme="minorHAnsi"/>
+          <w:color w:val="000000"/>
+          <w:sz w:val="16"/>
+          <w:szCs w:val="16"/>
+          <w:shd w:val="clear" w:color="auto" w:fill="FFFFFF"/>
+        </w:rPr>
+        <w:t>Catholique</w:t>
+      </w:r>
+      <w:proofErr w:type="spellEnd"/>
+      <w:r>
+        <w:rPr>
+          <w:rFonts w:asciiTheme="minorHAnsi" w:hAnsiTheme="minorHAnsi" w:cstheme="minorHAnsi"/>
+          <w:color w:val="000000"/>
+          <w:sz w:val="16"/>
+          <w:szCs w:val="16"/>
+          <w:shd w:val="clear" w:color="auto" w:fill="FFFFFF"/>
+        </w:rPr>
+        <w:t xml:space="preserve"> de Louvain, Brussels</w:t>
       </w:r>
     </w:p>
     <w:p>
@@ -7827,8 +8720,6 @@
         <w:pStyle w:val="Heading91"/>
         <w:spacing w:before="52"/>
       </w:pPr>
-      <w:bookmarkStart w:id="0" w:name="_GoBack"/>
-      <w:bookmarkEnd w:id="0"/>
       <w:r>
         <w:rPr>
           <w:color w:val="6CADDF"/>
@@ -7961,6 +8852,7 @@
         </w:rPr>
         <w:t xml:space="preserve"> </w:t>
       </w:r>
+      <w:proofErr w:type="spellStart"/>
       <w:r>
         <w:rPr>
           <w:rFonts w:ascii="Calibri" w:hAnsi="Calibri"/>
@@ -7970,7 +8862,19 @@
           <w:w w:val="105"/>
           <w:sz w:val="20"/>
         </w:rPr>
-        <w:t xml:space="preserve">Umansky </w:t>
+        <w:t>Umansky</w:t>
+      </w:r>
+      <w:proofErr w:type="spellEnd"/>
+      <w:r>
+        <w:rPr>
+          <w:rFonts w:ascii="Calibri" w:hAnsi="Calibri"/>
+          <w:b/>
+          <w:color w:val="231F20"/>
+          <w:spacing w:val="-7"/>
+          <w:w w:val="105"/>
+          <w:sz w:val="20"/>
+        </w:rPr>
+        <w:t xml:space="preserve"> </w:t>
       </w:r>
       <w:r>
         <w:rPr>
@@ -8511,7 +9415,29 @@
           <w:w w:val="110"/>
           <w:sz w:val="20"/>
         </w:rPr>
-        <w:t xml:space="preserve">Vincenzo Cerundolo </w:t>
+        <w:t xml:space="preserve">Vincenzo </w:t>
+      </w:r>
+      <w:proofErr w:type="spellStart"/>
+      <w:r>
+        <w:rPr>
+          <w:rFonts w:ascii="Calibri" w:hAnsi="Calibri"/>
+          <w:b/>
+          <w:color w:val="231F20"/>
+          <w:w w:val="110"/>
+          <w:sz w:val="20"/>
+        </w:rPr>
+        <w:t>Cerundolo</w:t>
+      </w:r>
+      <w:proofErr w:type="spellEnd"/>
+      <w:r>
+        <w:rPr>
+          <w:rFonts w:ascii="Calibri" w:hAnsi="Calibri"/>
+          <w:b/>
+          <w:color w:val="231F20"/>
+          <w:w w:val="110"/>
+          <w:sz w:val="20"/>
+        </w:rPr>
+        <w:t xml:space="preserve"> </w:t>
       </w:r>
       <w:r>
         <w:rPr>
@@ -8564,7 +9490,29 @@
           <w:sz w:val="16"/>
           <w:szCs w:val="16"/>
         </w:rPr>
-        <w:t>Amino acid degrading enzymes and their role in tumour immune escape mechanisms</w:t>
+        <w:t xml:space="preserve">Amino acid degrading enzymes and their role in </w:t>
+      </w:r>
+      <w:proofErr w:type="spellStart"/>
+      <w:r>
+        <w:rPr>
+          <w:b/>
+          <w:color w:val="231F20"/>
+          <w:w w:val="110"/>
+          <w:sz w:val="16"/>
+          <w:szCs w:val="16"/>
+        </w:rPr>
+        <w:t>tumour</w:t>
+      </w:r>
+      <w:proofErr w:type="spellEnd"/>
+      <w:r>
+        <w:rPr>
+          <w:b/>
+          <w:color w:val="231F20"/>
+          <w:w w:val="110"/>
+          <w:sz w:val="16"/>
+          <w:szCs w:val="16"/>
+        </w:rPr>
+        <w:t xml:space="preserve"> immune escape mechanisms</w:t>
       </w:r>
       <w:r>
         <w:rPr>
@@ -8762,8 +9710,20 @@
           <w:w w:val="105"/>
           <w:sz w:val="20"/>
         </w:rPr>
-        <w:t>Ignacio Melero</w:t>
-      </w:r>
+        <w:t xml:space="preserve">Ignacio </w:t>
+      </w:r>
+      <w:proofErr w:type="spellStart"/>
+      <w:r>
+        <w:rPr>
+          <w:rFonts w:ascii="Calibri" w:hAnsi="Calibri"/>
+          <w:b/>
+          <w:color w:val="231F20"/>
+          <w:w w:val="105"/>
+          <w:sz w:val="20"/>
+        </w:rPr>
+        <w:t>Melero</w:t>
+      </w:r>
+      <w:proofErr w:type="spellEnd"/>
       <w:r>
         <w:rPr>
           <w:rFonts w:asciiTheme="minorHAnsi" w:hAnsiTheme="minorHAnsi" w:cstheme="minorHAnsi"/>
@@ -8828,7 +9788,51 @@
           <w:szCs w:val="16"/>
           <w:shd w:val="clear" w:color="auto" w:fill="FFFFFF"/>
         </w:rPr>
-        <w:t xml:space="preserve"> Medical Research (CIMA), University of Navarra and Instituto de Investigacion Sanitaria </w:t>
+        <w:t xml:space="preserve"> Medical Research (CIMA), University of Navarra and </w:t>
+      </w:r>
+      <w:proofErr w:type="spellStart"/>
+      <w:r>
+        <w:rPr>
+          <w:rFonts w:asciiTheme="minorHAnsi" w:hAnsiTheme="minorHAnsi" w:cstheme="minorHAnsi"/>
+          <w:color w:val="000000"/>
+          <w:sz w:val="16"/>
+          <w:szCs w:val="16"/>
+          <w:shd w:val="clear" w:color="auto" w:fill="FFFFFF"/>
+        </w:rPr>
+        <w:t>Instituto</w:t>
+      </w:r>
+      <w:proofErr w:type="spellEnd"/>
+      <w:r>
+        <w:rPr>
+          <w:rFonts w:asciiTheme="minorHAnsi" w:hAnsiTheme="minorHAnsi" w:cstheme="minorHAnsi"/>
+          <w:color w:val="000000"/>
+          <w:sz w:val="16"/>
+          <w:szCs w:val="16"/>
+          <w:shd w:val="clear" w:color="auto" w:fill="FFFFFF"/>
+        </w:rPr>
+        <w:t xml:space="preserve"> de </w:t>
+      </w:r>
+      <w:proofErr w:type="spellStart"/>
+      <w:r>
+        <w:rPr>
+          <w:rFonts w:asciiTheme="minorHAnsi" w:hAnsiTheme="minorHAnsi" w:cstheme="minorHAnsi"/>
+          <w:color w:val="000000"/>
+          <w:sz w:val="16"/>
+          <w:szCs w:val="16"/>
+          <w:shd w:val="clear" w:color="auto" w:fill="FFFFFF"/>
+        </w:rPr>
+        <w:t>Investigacion</w:t>
+      </w:r>
+      <w:proofErr w:type="spellEnd"/>
+      <w:r>
+        <w:rPr>
+          <w:rFonts w:asciiTheme="minorHAnsi" w:hAnsiTheme="minorHAnsi" w:cstheme="minorHAnsi"/>
+          <w:color w:val="000000"/>
+          <w:sz w:val="16"/>
+          <w:szCs w:val="16"/>
+          <w:shd w:val="clear" w:color="auto" w:fill="FFFFFF"/>
+        </w:rPr>
+        <w:t xml:space="preserve"> Sanitaria </w:t>
       </w:r>
       <w:r>
         <w:rPr>
@@ -9133,7 +10137,27 @@
           <w:szCs w:val="14"/>
           <w:shd w:val="clear" w:color="auto" w:fill="FFFFFF"/>
         </w:rPr>
-        <w:t xml:space="preserve">                                                           Technion-Israel Institute of Technology, Haifa</w:t>
+        <w:t xml:space="preserve">                                                           </w:t>
+      </w:r>
+      <w:proofErr w:type="spellStart"/>
+      <w:r>
+        <w:rPr>
+          <w:color w:val="000000"/>
+          <w:sz w:val="14"/>
+          <w:szCs w:val="14"/>
+          <w:shd w:val="clear" w:color="auto" w:fill="FFFFFF"/>
+        </w:rPr>
+        <w:t>Technion</w:t>
+      </w:r>
+      <w:proofErr w:type="spellEnd"/>
+      <w:r>
+        <w:rPr>
+          <w:color w:val="000000"/>
+          <w:sz w:val="14"/>
+          <w:szCs w:val="14"/>
+          <w:shd w:val="clear" w:color="auto" w:fill="FFFFFF"/>
+        </w:rPr>
+        <w:t>-Israel Institute of Technology, Haifa</w:t>
       </w:r>
     </w:p>
     <w:p>
@@ -9275,8 +10299,20 @@
           <w:w w:val="105"/>
           <w:sz w:val="20"/>
         </w:rPr>
-        <w:t>Benoit van den Eynde</w:t>
-      </w:r>
+        <w:t xml:space="preserve">Benoit van den </w:t>
+      </w:r>
+      <w:proofErr w:type="spellStart"/>
+      <w:r>
+        <w:rPr>
+          <w:rFonts w:ascii="Calibri" w:hAnsi="Calibri"/>
+          <w:b/>
+          <w:color w:val="231F20"/>
+          <w:w w:val="105"/>
+          <w:sz w:val="20"/>
+        </w:rPr>
+        <w:t>Eynde</w:t>
+      </w:r>
+      <w:proofErr w:type="spellEnd"/>
       <w:r>
         <w:rPr>
           <w:rFonts w:ascii="Calibri" w:hAnsi="Calibri"/>
@@ -9628,8 +10664,20 @@
           <w:w w:val="105"/>
           <w:sz w:val="20"/>
         </w:rPr>
-        <w:t>Gunter Hammerling</w:t>
-      </w:r>
+        <w:t xml:space="preserve">Gunter </w:t>
+      </w:r>
+      <w:proofErr w:type="spellStart"/>
+      <w:r>
+        <w:rPr>
+          <w:rFonts w:ascii="Calibri" w:hAnsi="Calibri"/>
+          <w:b/>
+          <w:color w:val="231F20"/>
+          <w:w w:val="105"/>
+          <w:sz w:val="20"/>
+        </w:rPr>
+        <w:t>Hammerling</w:t>
+      </w:r>
+      <w:proofErr w:type="spellEnd"/>
       <w:r>
         <w:rPr>
           <w:rFonts w:ascii="Calibri" w:hAnsi="Calibri"/>
@@ -9659,8 +10707,9 @@
           <w:szCs w:val="16"/>
           <w:shd w:val="clear" w:color="auto" w:fill="FFFFFF"/>
         </w:rPr>
-        <w:t>cular Immunology, German Cance r</w:t>
-      </w:r>
+        <w:t xml:space="preserve">cular Immunology, German </w:t>
+      </w:r>
+      <w:proofErr w:type="spellStart"/>
       <w:r>
         <w:rPr>
           <w:rFonts w:asciiTheme="minorHAnsi" w:hAnsiTheme="minorHAnsi" w:cstheme="minorHAnsi"/>
@@ -9669,8 +10718,41 @@
           <w:szCs w:val="16"/>
           <w:shd w:val="clear" w:color="auto" w:fill="FFFFFF"/>
         </w:rPr>
+        <w:t>Cance</w:t>
+      </w:r>
+      <w:proofErr w:type="spellEnd"/>
+      <w:r>
+        <w:rPr>
+          <w:rFonts w:asciiTheme="minorHAnsi" w:hAnsiTheme="minorHAnsi" w:cstheme="minorHAnsi"/>
+          <w:color w:val="000000"/>
+          <w:sz w:val="16"/>
+          <w:szCs w:val="16"/>
+          <w:shd w:val="clear" w:color="auto" w:fill="FFFFFF"/>
+        </w:rPr>
+        <w:t xml:space="preserve"> </w:t>
+      </w:r>
+      <w:proofErr w:type="spellStart"/>
+      <w:r>
+        <w:rPr>
+          <w:rFonts w:asciiTheme="minorHAnsi" w:hAnsiTheme="minorHAnsi" w:cstheme="minorHAnsi"/>
+          <w:color w:val="000000"/>
+          <w:sz w:val="16"/>
+          <w:szCs w:val="16"/>
+          <w:shd w:val="clear" w:color="auto" w:fill="FFFFFF"/>
+        </w:rPr>
+        <w:t>r</w:t>
+      </w:r>
+      <w:r>
+        <w:rPr>
+          <w:rFonts w:asciiTheme="minorHAnsi" w:hAnsiTheme="minorHAnsi" w:cstheme="minorHAnsi"/>
+          <w:color w:val="000000"/>
+          <w:sz w:val="16"/>
+          <w:szCs w:val="16"/>
+          <w:shd w:val="clear" w:color="auto" w:fill="FFFFFF"/>
+        </w:rPr>
         <w:t>Research</w:t>
       </w:r>
+      <w:proofErr w:type="spellEnd"/>
       <w:r>
         <w:rPr>
           <w:rFonts w:asciiTheme="minorHAnsi" w:hAnsiTheme="minorHAnsi" w:cstheme="minorHAnsi"/>
@@ -9857,8 +10939,20 @@
           <w:w w:val="105"/>
           <w:sz w:val="20"/>
         </w:rPr>
-        <w:t>Graham Pawelec</w:t>
-      </w:r>
+        <w:t xml:space="preserve">Graham </w:t>
+      </w:r>
+      <w:proofErr w:type="spellStart"/>
+      <w:r>
+        <w:rPr>
+          <w:rFonts w:ascii="Calibri" w:hAnsi="Calibri"/>
+          <w:b/>
+          <w:color w:val="231F20"/>
+          <w:w w:val="105"/>
+          <w:sz w:val="20"/>
+        </w:rPr>
+        <w:t>Pawelec</w:t>
+      </w:r>
+      <w:proofErr w:type="spellEnd"/>
       <w:r>
         <w:rPr>
           <w:rFonts w:ascii="Calibri" w:hAnsi="Calibri"/>
@@ -9878,8 +10972,20 @@
           <w:szCs w:val="16"/>
           <w:shd w:val="clear" w:color="auto" w:fill="FFFFFF"/>
         </w:rPr>
-        <w:t>Second Department of Internal Medicine, University of Tübingen</w:t>
-      </w:r>
+        <w:t xml:space="preserve">Second Department of Internal Medicine, University of </w:t>
+      </w:r>
+      <w:proofErr w:type="spellStart"/>
+      <w:r>
+        <w:rPr>
+          <w:rFonts w:asciiTheme="minorHAnsi" w:hAnsiTheme="minorHAnsi" w:cstheme="minorHAnsi"/>
+          <w:color w:val="000000"/>
+          <w:sz w:val="16"/>
+          <w:szCs w:val="16"/>
+          <w:shd w:val="clear" w:color="auto" w:fill="FFFFFF"/>
+        </w:rPr>
+        <w:t>Tübingen</w:t>
+      </w:r>
+      <w:proofErr w:type="spellEnd"/>
     </w:p>
     <w:p>
       <w:pPr>
@@ -9918,8 +11024,19 @@
           <w:szCs w:val="16"/>
           <w:shd w:val="clear" w:color="auto" w:fill="FFFFFF"/>
         </w:rPr>
-        <w:t>Immunotherapy of Cancer: triumphs and challenges, and the impact of immunosenescence</w:t>
-      </w:r>
+        <w:t xml:space="preserve">Immunotherapy of Cancer: triumphs and challenges, and the impact of </w:t>
+      </w:r>
+      <w:proofErr w:type="spellStart"/>
+      <w:r>
+        <w:rPr>
+          <w:b/>
+          <w:sz w:val="16"/>
+          <w:szCs w:val="16"/>
+          <w:shd w:val="clear" w:color="auto" w:fill="FFFFFF"/>
+        </w:rPr>
+        <w:t>immunosenescence</w:t>
+      </w:r>
+      <w:proofErr w:type="spellEnd"/>
       <w:r>
         <w:rPr>
           <w:rFonts w:ascii="Calibri" w:hAnsi="Calibri"/>
@@ -10015,16 +11132,40 @@
         </w:rPr>
         <w:t xml:space="preserve">15.00                   </w:t>
       </w:r>
-      <w:r>
-        <w:rPr>
-          <w:rFonts w:ascii="Calibri" w:hAnsi="Calibri"/>
-          <w:b/>
-          <w:color w:val="231F20"/>
-          <w:w w:val="105"/>
-          <w:sz w:val="20"/>
-        </w:rPr>
-        <w:t>Cornelis Melief</w:t>
-      </w:r>
+      <w:proofErr w:type="spellStart"/>
+      <w:r>
+        <w:rPr>
+          <w:rFonts w:ascii="Calibri" w:hAnsi="Calibri"/>
+          <w:b/>
+          <w:color w:val="231F20"/>
+          <w:w w:val="105"/>
+          <w:sz w:val="20"/>
+        </w:rPr>
+        <w:t>Cornelis</w:t>
+      </w:r>
+      <w:proofErr w:type="spellEnd"/>
+      <w:r>
+        <w:rPr>
+          <w:rFonts w:ascii="Calibri" w:hAnsi="Calibri"/>
+          <w:b/>
+          <w:color w:val="231F20"/>
+          <w:w w:val="105"/>
+          <w:sz w:val="20"/>
+        </w:rPr>
+        <w:t xml:space="preserve"> </w:t>
+      </w:r>
+      <w:proofErr w:type="spellStart"/>
+      <w:r>
+        <w:rPr>
+          <w:rFonts w:ascii="Calibri" w:hAnsi="Calibri"/>
+          <w:b/>
+          <w:color w:val="231F20"/>
+          <w:w w:val="105"/>
+          <w:sz w:val="20"/>
+        </w:rPr>
+        <w:t>Melief</w:t>
+      </w:r>
+      <w:proofErr w:type="spellEnd"/>
       <w:r>
         <w:rPr>
           <w:rFonts w:ascii="Calibri" w:hAnsi="Calibri"/>
@@ -10408,7 +11549,29 @@
           <w:w w:val="105"/>
           <w:sz w:val="20"/>
         </w:rPr>
-        <w:t xml:space="preserve">Gosse Adema </w:t>
+        <w:t xml:space="preserve">Gosse </w:t>
+      </w:r>
+      <w:proofErr w:type="spellStart"/>
+      <w:r>
+        <w:rPr>
+          <w:rFonts w:ascii="Calibri" w:hAnsi="Calibri"/>
+          <w:b/>
+          <w:color w:val="231F20"/>
+          <w:w w:val="105"/>
+          <w:sz w:val="20"/>
+        </w:rPr>
+        <w:t>Adema</w:t>
+      </w:r>
+      <w:proofErr w:type="spellEnd"/>
+      <w:r>
+        <w:rPr>
+          <w:rFonts w:ascii="Calibri" w:hAnsi="Calibri"/>
+          <w:b/>
+          <w:color w:val="231F20"/>
+          <w:w w:val="105"/>
+          <w:sz w:val="20"/>
+        </w:rPr>
+        <w:t xml:space="preserve"> </w:t>
       </w:r>
       <w:r>
         <w:rPr>
@@ -10418,7 +11581,29 @@
           <w:szCs w:val="16"/>
           <w:shd w:val="clear" w:color="auto" w:fill="FFFFFF"/>
         </w:rPr>
-        <w:t>Department of Tumor Immunology, Radboud Institute for Molecular Life Sciences, Nijmegen</w:t>
+        <w:t xml:space="preserve">Department of Tumor Immunology, </w:t>
+      </w:r>
+      <w:proofErr w:type="spellStart"/>
+      <w:r>
+        <w:rPr>
+          <w:rFonts w:asciiTheme="minorHAnsi" w:hAnsiTheme="minorHAnsi" w:cstheme="minorHAnsi"/>
+          <w:color w:val="000000"/>
+          <w:sz w:val="16"/>
+          <w:szCs w:val="16"/>
+          <w:shd w:val="clear" w:color="auto" w:fill="FFFFFF"/>
+        </w:rPr>
+        <w:t>Radboud</w:t>
+      </w:r>
+      <w:proofErr w:type="spellEnd"/>
+      <w:r>
+        <w:rPr>
+          <w:rFonts w:asciiTheme="minorHAnsi" w:hAnsiTheme="minorHAnsi" w:cstheme="minorHAnsi"/>
+          <w:color w:val="000000"/>
+          <w:sz w:val="16"/>
+          <w:szCs w:val="16"/>
+          <w:shd w:val="clear" w:color="auto" w:fill="FFFFFF"/>
+        </w:rPr>
+        <w:t xml:space="preserve"> Institute for Molecular Life Sciences, Nijmegen</w:t>
       </w:r>
     </w:p>
     <w:p>
@@ -10625,7 +11810,31 @@
           <w:w w:val="110"/>
           <w:sz w:val="20"/>
         </w:rPr>
-        <w:t xml:space="preserve"> Dimitrakopoulou-Strauss</w:t>
+        <w:t xml:space="preserve"> </w:t>
+      </w:r>
+      <w:proofErr w:type="spellStart"/>
+      <w:r>
+        <w:rPr>
+          <w:rFonts w:ascii="Calibri" w:hAnsi="Calibri"/>
+          <w:b/>
+          <w:color w:val="231F20"/>
+          <w:spacing w:val="-5"/>
+          <w:w w:val="110"/>
+          <w:sz w:val="20"/>
+        </w:rPr>
+        <w:t>Dimitrakopoulou</w:t>
+      </w:r>
+      <w:proofErr w:type="spellEnd"/>
+      <w:r>
+        <w:rPr>
+          <w:rFonts w:ascii="Calibri" w:hAnsi="Calibri"/>
+          <w:b/>
+          <w:color w:val="231F20"/>
+          <w:spacing w:val="-5"/>
+          <w:w w:val="110"/>
+          <w:sz w:val="20"/>
+        </w:rPr>
+        <w:t>-Strauss</w:t>
       </w:r>
       <w:r>
         <w:rPr>
@@ -10870,8 +12079,20 @@
           <w:w w:val="105"/>
           <w:sz w:val="20"/>
         </w:rPr>
-        <w:t>ecile Gouttefangeas</w:t>
-      </w:r>
+        <w:t xml:space="preserve">ecile </w:t>
+      </w:r>
+      <w:proofErr w:type="spellStart"/>
+      <w:r>
+        <w:rPr>
+          <w:rFonts w:ascii="Calibri" w:hAnsi="Calibri"/>
+          <w:b/>
+          <w:color w:val="231F20"/>
+          <w:w w:val="105"/>
+          <w:sz w:val="20"/>
+        </w:rPr>
+        <w:t>Gouttefangeas</w:t>
+      </w:r>
+      <w:proofErr w:type="spellEnd"/>
       <w:r>
         <w:rPr>
           <w:rFonts w:ascii="Calibri" w:hAnsi="Calibri"/>
@@ -10890,7 +12111,25 @@
           <w:sz w:val="16"/>
           <w:szCs w:val="16"/>
         </w:rPr>
-        <w:t>Group leader at the Institute for Cell Biology, Department of Immunology, Tübingen,</w:t>
+        <w:t xml:space="preserve">Group leader at the Institute for Cell Biology, Department of Immunology, </w:t>
+      </w:r>
+      <w:proofErr w:type="spellStart"/>
+      <w:r>
+        <w:rPr>
+          <w:rFonts w:asciiTheme="minorHAnsi" w:hAnsiTheme="minorHAnsi" w:cstheme="minorHAnsi"/>
+          <w:sz w:val="16"/>
+          <w:szCs w:val="16"/>
+        </w:rPr>
+        <w:t>Tübingen</w:t>
+      </w:r>
+      <w:proofErr w:type="spellEnd"/>
+      <w:r>
+        <w:rPr>
+          <w:rFonts w:asciiTheme="minorHAnsi" w:hAnsiTheme="minorHAnsi" w:cstheme="minorHAnsi"/>
+          <w:sz w:val="16"/>
+          <w:szCs w:val="16"/>
+        </w:rPr>
+        <w:t>,</w:t>
       </w:r>
     </w:p>
     <w:p>
@@ -10924,13 +12163,23 @@
         </w:rPr>
         <w:t>“</w:t>
       </w:r>
-      <w:r>
-        <w:rPr>
-          <w:b/>
-          <w:sz w:val="16"/>
-          <w:szCs w:val="16"/>
-        </w:rPr>
-        <w:t>Immunomonitoring as a tool to identify biomarkers predicting the outcome of immunotherapy-treated patients</w:t>
+      <w:proofErr w:type="spellStart"/>
+      <w:r>
+        <w:rPr>
+          <w:b/>
+          <w:sz w:val="16"/>
+          <w:szCs w:val="16"/>
+        </w:rPr>
+        <w:t>Immunomonitoring</w:t>
+      </w:r>
+      <w:proofErr w:type="spellEnd"/>
+      <w:r>
+        <w:rPr>
+          <w:b/>
+          <w:sz w:val="16"/>
+          <w:szCs w:val="16"/>
+        </w:rPr>
+        <w:t xml:space="preserve"> as a tool to identify biomarkers predicting the outcome of immunotherapy-treated patients</w:t>
       </w:r>
       <w:r>
         <w:rPr>
@@ -11208,6 +12457,7 @@
         </w:rPr>
         <w:t xml:space="preserve">, </w:t>
       </w:r>
+      <w:proofErr w:type="spellStart"/>
       <w:r>
         <w:rPr>
           <w:b/>
@@ -11219,6 +12469,7 @@
         </w:rPr>
         <w:t>Nafplion</w:t>
       </w:r>
+      <w:proofErr w:type="spellEnd"/>
     </w:p>
     <w:p>
       <w:pPr>
@@ -11301,26 +12552,45 @@
           <w:sz w:val="26"/>
         </w:rPr>
         <w:lastRenderedPageBreak/>
-        <w:t xml:space="preserve">The organisers wish to express their appreciation for the significant support provided by sponsors at the </w:t>
-      </w:r>
+        <w:t xml:space="preserve">The </w:t>
+      </w:r>
+      <w:proofErr w:type="spellStart"/>
       <w:r>
         <w:rPr>
           <w:rFonts w:ascii="Gill Sans MT"/>
-          <w:b/>
           <w:color w:val="53534A"/>
           <w:sz w:val="26"/>
         </w:rPr>
-        <w:t>1</w:t>
-      </w:r>
+        <w:t>organisers</w:t>
+      </w:r>
+      <w:proofErr w:type="spellEnd"/>
       <w:r>
         <w:rPr>
           <w:rFonts w:ascii="Gill Sans MT"/>
-          <w:b/>
           <w:color w:val="53534A"/>
           <w:sz w:val="26"/>
         </w:rPr>
+        <w:t xml:space="preserve"> wish to express their appreciation for the significant support provided by sponsors at the </w:t>
+      </w:r>
+      <w:r>
+        <w:rPr>
+          <w:rFonts w:ascii="Gill Sans MT"/>
+          <w:b/>
+          <w:color w:val="53534A"/>
+          <w:sz w:val="26"/>
+        </w:rPr>
+        <w:t>1</w:t>
+      </w:r>
+      <w:r>
+        <w:rPr>
+          <w:rFonts w:ascii="Gill Sans MT"/>
+          <w:b/>
+          <w:color w:val="53534A"/>
+          <w:sz w:val="26"/>
+        </w:rPr>
         <w:t>7</w:t>
       </w:r>
+      <w:proofErr w:type="spellStart"/>
       <w:r>
         <w:rPr>
           <w:rFonts w:ascii="Gill Sans MT"/>
@@ -11329,7 +12599,18 @@
           <w:position w:val="9"/>
           <w:sz w:val="15"/>
         </w:rPr>
-        <w:t xml:space="preserve">th </w:t>
+        <w:t>th</w:t>
+      </w:r>
+      <w:proofErr w:type="spellEnd"/>
+      <w:r>
+        <w:rPr>
+          <w:rFonts w:ascii="Gill Sans MT"/>
+          <w:b/>
+          <w:color w:val="53534A"/>
+          <w:position w:val="9"/>
+          <w:sz w:val="15"/>
+        </w:rPr>
+        <w:t xml:space="preserve"> </w:t>
       </w:r>
       <w:r>
         <w:rPr>
@@ -11354,7 +12635,25 @@
           <w:color w:val="53534A"/>
           <w:sz w:val="26"/>
         </w:rPr>
-        <w:t xml:space="preserve"> interest and enthusiasm for the meeting has enabled the organizers to provide an impressive scientific programme.</w:t>
+        <w:t xml:space="preserve"> interest and enthusiasm for the meeting has enabled the organizers to provide an impressive scientific </w:t>
+      </w:r>
+      <w:proofErr w:type="spellStart"/>
+      <w:r>
+        <w:rPr>
+          <w:rFonts w:ascii="Gill Sans MT"/>
+          <w:color w:val="53534A"/>
+          <w:sz w:val="26"/>
+        </w:rPr>
+        <w:t>programme</w:t>
+      </w:r>
+      <w:proofErr w:type="spellEnd"/>
+      <w:r>
+        <w:rPr>
+          <w:rFonts w:ascii="Gill Sans MT"/>
+          <w:color w:val="53534A"/>
+          <w:sz w:val="26"/>
+        </w:rPr>
+        <w:t>.</w:t>
       </w:r>
     </w:p>
     <w:p>
@@ -11431,7 +12730,7 @@
               </wp:anchor>
             </w:drawing>
           </mc:Choice>
-          <mc:Fallback xmlns:cx1="http://schemas.microsoft.com/office/drawing/2015/9/8/chartex" xmlns:cx2="http://schemas.microsoft.com/office/drawing/2015/10/21/chartex" xmlns:cx3="http://schemas.microsoft.com/office/drawing/2016/5/9/chartex" xmlns:cx4="http://schemas.microsoft.com/office/drawing/2016/5/10/chartex" xmlns:cx5="http://schemas.microsoft.com/office/drawing/2016/5/11/chartex" xmlns:cx6="http://schemas.microsoft.com/office/drawing/2016/5/12/chartex" xmlns:cx7="http://schemas.microsoft.com/office/drawing/2016/5/13/chartex" xmlns:cx8="http://schemas.microsoft.com/office/drawing/2016/5/14/chartex" xmlns:aink="http://schemas.microsoft.com/office/drawing/2016/ink" xmlns:am3d="http://schemas.microsoft.com/office/drawing/2017/model3d">
+          <mc:Fallback xmlns:am3d="http://schemas.microsoft.com/office/drawing/2017/model3d" xmlns:aink="http://schemas.microsoft.com/office/drawing/2016/ink" xmlns:cx8="http://schemas.microsoft.com/office/drawing/2016/5/14/chartex" xmlns:cx7="http://schemas.microsoft.com/office/drawing/2016/5/13/chartex" xmlns:cx6="http://schemas.microsoft.com/office/drawing/2016/5/12/chartex" xmlns:cx5="http://schemas.microsoft.com/office/drawing/2016/5/11/chartex" xmlns:cx4="http://schemas.microsoft.com/office/drawing/2016/5/10/chartex" xmlns:cx3="http://schemas.microsoft.com/office/drawing/2016/5/9/chartex" xmlns:cx2="http://schemas.microsoft.com/office/drawing/2015/10/21/chartex" xmlns:cx1="http://schemas.microsoft.com/office/drawing/2015/9/8/chartex">
             <w:pict>
               <v:line w14:anchorId="71FD535C" id="Line 398" o:spid="_x0000_s1026" style="position:absolute;z-index:2392;visibility:visible;mso-wrap-style:square;mso-width-percent:0;mso-height-percent:0;mso-wrap-distance-left:9pt;mso-wrap-distance-top:0;mso-wrap-distance-right:9pt;mso-wrap-distance-bottom:0;mso-position-horizontal:absolute;mso-position-horizontal-relative:page;mso-position-vertical:absolute;mso-position-vertical-relative:text;mso-width-percent:0;mso-height-percent:0;mso-width-relative:page;mso-height-relative:page" from="0,42.3pt" to="595.3pt,42.3pt" o:gfxdata="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" strokecolor="#53534a" strokeweight="1pt">
                 <w10:wrap anchorx="page"/>
@@ -11724,17 +13023,44 @@
           <w:rFonts w:ascii="Gill Sans MT"/>
           <w:b/>
         </w:rPr>
-        <w:t xml:space="preserve">                             </w:t>
+        <w:t xml:space="preserve">                      </w:t>
+      </w:r>
+      <w:bookmarkStart w:id="0" w:name="_GoBack"/>
+      <w:bookmarkEnd w:id="0"/>
+    </w:p>
+    <w:p>
+      <w:pPr>
+        <w:pStyle w:val="BodyText"/>
+        <w:rPr>
+          <w:rFonts w:ascii="Gill Sans MT"/>
+          <w:b/>
+        </w:rPr>
+      </w:pPr>
+    </w:p>
+    <w:p>
+      <w:pPr>
+        <w:pStyle w:val="BodyText"/>
+        <w:rPr>
+          <w:rFonts w:ascii="Gill Sans MT"/>
+          <w:b/>
+        </w:rPr>
+      </w:pPr>
+      <w:r>
+        <w:rPr>
+          <w:rFonts w:ascii="Gill Sans MT"/>
+          <w:b/>
+        </w:rPr>
+        <w:t xml:space="preserve">                                     </w:t>
       </w:r>
       <w:r>
         <w:rPr>
           <w:noProof/>
         </w:rPr>
         <w:drawing>
-          <wp:inline distT="0" distB="0" distL="0" distR="0">
-            <wp:extent cx="4019550" cy="675555"/>
+          <wp:inline distT="0" distB="0" distL="0" distR="0" wp14:anchorId="5E041788" wp14:editId="665AA6B1">
+            <wp:extent cx="3105150" cy="3524250"/>
             <wp:effectExtent l="0" t="0" r="0" b="0"/>
-            <wp:docPr id="4" name="Picture 4" descr="C:\Users\Nikos\AppData\Local\Microsoft\Windows\INetCache\Content.Word\EACR_logo_long.png"/>
+            <wp:docPr id="2" name="Picture 2"/>
             <wp:cNvGraphicFramePr>
               <a:graphicFrameLocks xmlns:a="http://schemas.openxmlformats.org/drawingml/2006/main" noChangeAspect="1"/>
             </wp:cNvGraphicFramePr>
@@ -11742,36 +13068,23 @@
               <a:graphicData uri="http://schemas.openxmlformats.org/drawingml/2006/picture">
                 <pic:pic xmlns:pic="http://schemas.openxmlformats.org/drawingml/2006/picture">
                   <pic:nvPicPr>
-                    <pic:cNvPr id="0" name="Picture 4" descr="C:\Users\Nikos\AppData\Local\Microsoft\Windows\INetCache\Content.Word\EACR_logo_long.png"/>
-                    <pic:cNvPicPr>
-                      <a:picLocks noChangeAspect="1" noChangeArrowheads="1"/>
-                    </pic:cNvPicPr>
+                    <pic:cNvPr id="1" name=""/>
+                    <pic:cNvPicPr/>
                   </pic:nvPicPr>
                   <pic:blipFill>
-                    <a:blip r:embed="rId25">
-                      <a:extLst>
-                        <a:ext uri="{28A0092B-C50C-407E-A947-70E740481C1C}">
-                          <a14:useLocalDpi xmlns:a14="http://schemas.microsoft.com/office/drawing/2010/main" val="0"/>
-                        </a:ext>
-                      </a:extLst>
-                    </a:blip>
-                    <a:srcRect/>
+                    <a:blip r:embed="rId25"/>
                     <a:stretch>
                       <a:fillRect/>
                     </a:stretch>
                   </pic:blipFill>
-                  <pic:spPr bwMode="auto">
+                  <pic:spPr>
                     <a:xfrm>
                       <a:off x="0" y="0"/>
-                      <a:ext cx="4069600" cy="683967"/>
+                      <a:ext cx="3105150" cy="3524250"/>
                     </a:xfrm>
                     <a:prstGeom prst="rect">
                       <a:avLst/>
                     </a:prstGeom>
-                    <a:noFill/>
-                    <a:ln>
-                      <a:noFill/>
-                    </a:ln>
                   </pic:spPr>
                 </pic:pic>
               </a:graphicData>
@@ -11782,24 +13095,6 @@
     </w:p>
     <w:p>
       <w:pPr>
-        <w:pStyle w:val="BodyText"/>
-        <w:rPr>
-          <w:rFonts w:ascii="Gill Sans MT"/>
-          <w:b/>
-        </w:rPr>
-      </w:pPr>
-    </w:p>
-    <w:p>
-      <w:pPr>
-        <w:pStyle w:val="BodyText"/>
-        <w:rPr>
-          <w:rFonts w:ascii="Gill Sans MT"/>
-          <w:b/>
-        </w:rPr>
-      </w:pPr>
-    </w:p>
-    <w:p>
-      <w:pPr>
         <w:rPr>
           <w:rFonts w:ascii="Gill Sans MT"/>
           <w:b/>
@@ -12252,11 +13547,61 @@
           <w:szCs w:val="20"/>
         </w:rPr>
       </w:pPr>
+      <w:proofErr w:type="spellStart"/>
       <w:r>
         <w:rPr>
           <w:rStyle w:val="A9"/>
         </w:rPr>
-        <w:t>Talimogene laherparepvec (T-VEC) is a herpes simplex virus type 1-derived injectable oncolytic virus that is genetically modified to be selectively replication-competent in tumour cells (especially those with MAPK pathway activation). It also expresses human granulocyte-macrophage colony-stimulating factor as an immunostimulatory cytokine</w:t>
+        <w:t>Talimogene</w:t>
+      </w:r>
+      <w:proofErr w:type="spellEnd"/>
+      <w:r>
+        <w:rPr>
+          <w:rStyle w:val="A9"/>
+        </w:rPr>
+        <w:t xml:space="preserve"> </w:t>
+      </w:r>
+      <w:proofErr w:type="spellStart"/>
+      <w:r>
+        <w:rPr>
+          <w:rStyle w:val="A9"/>
+        </w:rPr>
+        <w:t>laherparepvec</w:t>
+      </w:r>
+      <w:proofErr w:type="spellEnd"/>
+      <w:r>
+        <w:rPr>
+          <w:rStyle w:val="A9"/>
+        </w:rPr>
+        <w:t xml:space="preserve"> (T-VEC) is a herpes simplex virus type 1-derived injectable oncolytic virus that is genetically modified to be selectively replication-competent in </w:t>
+      </w:r>
+      <w:proofErr w:type="spellStart"/>
+      <w:r>
+        <w:rPr>
+          <w:rStyle w:val="A9"/>
+        </w:rPr>
+        <w:t>tumour</w:t>
+      </w:r>
+      <w:proofErr w:type="spellEnd"/>
+      <w:r>
+        <w:rPr>
+          <w:rStyle w:val="A9"/>
+        </w:rPr>
+        <w:t xml:space="preserve"> cells (especially those with MAPK pathway activation). It also expresses human granulocyte-macrophage colony-stimulating factor as an </w:t>
+      </w:r>
+      <w:proofErr w:type="spellStart"/>
+      <w:r>
+        <w:rPr>
+          <w:rStyle w:val="A9"/>
+        </w:rPr>
+        <w:t>immunostimulatory</w:t>
+      </w:r>
+      <w:proofErr w:type="spellEnd"/>
+      <w:r>
+        <w:rPr>
+          <w:rStyle w:val="A9"/>
+        </w:rPr>
+        <w:t xml:space="preserve"> cytokine</w:t>
       </w:r>
       <w:r>
         <w:rPr>
@@ -12268,7 +13613,35 @@
         <w:rPr>
           <w:rStyle w:val="A9"/>
         </w:rPr>
-        <w:t>. In a phase 3 trial in 436 pts with unresected stage IIIB-IV melanoma (the OPTiM trial</w:t>
+        <w:t xml:space="preserve">. In a phase 3 trial in 436 pts with </w:t>
+      </w:r>
+      <w:proofErr w:type="spellStart"/>
+      <w:r>
+        <w:rPr>
+          <w:rStyle w:val="A9"/>
+        </w:rPr>
+        <w:t>unresected</w:t>
+      </w:r>
+      <w:proofErr w:type="spellEnd"/>
+      <w:r>
+        <w:rPr>
+          <w:rStyle w:val="A9"/>
+        </w:rPr>
+        <w:t xml:space="preserve"> stage IIIB-IV melanoma (the </w:t>
+      </w:r>
+      <w:proofErr w:type="spellStart"/>
+      <w:r>
+        <w:rPr>
+          <w:rStyle w:val="A9"/>
+        </w:rPr>
+        <w:t>OPTiM</w:t>
+      </w:r>
+      <w:proofErr w:type="spellEnd"/>
+      <w:r>
+        <w:rPr>
+          <w:rStyle w:val="A9"/>
+        </w:rPr>
+        <w:t xml:space="preserve"> trial</w:t>
       </w:r>
       <w:r>
         <w:rPr>
@@ -12280,7 +13653,35 @@
         <w:rPr>
           <w:rStyle w:val="A9"/>
         </w:rPr>
-        <w:t>), intralesional T-VEC improved durable response rate (continuous partial response [PR] or CR ≥6 months; primary endpoint) from 2% to 16% vs subcutaneous recombinant GM-CSF. Overall response rates for T-VEC and GM-CSF were 26% and 6%, respectively. Median overall survival (OS; secondary endpoint) was 23.3 months with T-VEC vs 18.9 months with GM-CSF (hazard ratio [HR] = 0.79, 95% CI: 0.62–1.00, P = 0.051). Exploratory subgroup analysis demonstrated median OS of 41.1 months with T-VEC vs 21.5 months with GM-CSF (HR = 0.57, 95% CI: 0.40–0.80, P &lt; 0.001) in stage IIIb, IIIC and IVM1a disease. For those patients who achieved a durable response prior to the 12-month landmark, there was a 94% decrease in the risk of death (HR = 0.06, P = 0.0002)</w:t>
+        <w:t xml:space="preserve">), </w:t>
+      </w:r>
+      <w:proofErr w:type="spellStart"/>
+      <w:r>
+        <w:rPr>
+          <w:rStyle w:val="A9"/>
+        </w:rPr>
+        <w:t>intralesional</w:t>
+      </w:r>
+      <w:proofErr w:type="spellEnd"/>
+      <w:r>
+        <w:rPr>
+          <w:rStyle w:val="A9"/>
+        </w:rPr>
+        <w:t xml:space="preserve"> T-VEC improved durable response rate (continuous partial response [PR] or CR ≥6 months; primary endpoint) from 2% to 16% vs subcutaneous recombinant GM-CSF. Overall response rates for T-VEC and GM-CSF were 26% and 6%, respectively. Median overall survival (OS; secondary endpoint) was 23.3 months with T-VEC vs 18.9 months with GM-CSF (hazard ratio [HR] = 0.79, 95% CI: 0.62–1.00, P = 0.051). Exploratory subgroup analysis demonstrated median OS of 41.1 months with T-VEC vs 21.5 months with GM-CSF (HR = 0.57, 95% CI: 0.40–0.80, P &lt; 0.001) in stage </w:t>
+      </w:r>
+      <w:proofErr w:type="spellStart"/>
+      <w:r>
+        <w:rPr>
+          <w:rStyle w:val="A9"/>
+        </w:rPr>
+        <w:t>IIIb</w:t>
+      </w:r>
+      <w:proofErr w:type="spellEnd"/>
+      <w:r>
+        <w:rPr>
+          <w:rStyle w:val="A9"/>
+        </w:rPr>
+        <w:t>, IIIC and IVM1a disease. For those patients who achieved a durable response prior to the 12-month landmark, there was a 94% decrease in the risk of death (HR = 0.06, P = 0.0002)</w:t>
       </w:r>
       <w:r>
         <w:rPr>
@@ -12292,7 +13693,35 @@
         <w:rPr>
           <w:rStyle w:val="A9"/>
         </w:rPr>
-        <w:t>. Responses were seen in 64% of injected non-visceral lesions, 34% of uninjected non-visceral lesions and 15% of uninjected visceral lesions. The majority of lesion level responses were complete remissions. T-VEC was well tolerated.</w:t>
+        <w:t xml:space="preserve">. Responses were seen in 64% of injected non-visceral lesions, 34% of </w:t>
+      </w:r>
+      <w:proofErr w:type="spellStart"/>
+      <w:r>
+        <w:rPr>
+          <w:rStyle w:val="A9"/>
+        </w:rPr>
+        <w:t>uninjected</w:t>
+      </w:r>
+      <w:proofErr w:type="spellEnd"/>
+      <w:r>
+        <w:rPr>
+          <w:rStyle w:val="A9"/>
+        </w:rPr>
+        <w:t xml:space="preserve"> non-visceral lesions and 15% of </w:t>
+      </w:r>
+      <w:proofErr w:type="spellStart"/>
+      <w:r>
+        <w:rPr>
+          <w:rStyle w:val="A9"/>
+        </w:rPr>
+        <w:t>uninjected</w:t>
+      </w:r>
+      <w:proofErr w:type="spellEnd"/>
+      <w:r>
+        <w:rPr>
+          <w:rStyle w:val="A9"/>
+        </w:rPr>
+        <w:t xml:space="preserve"> visceral lesions. The majority of lesion level responses were complete remissions. T-VEC was well tolerated.</w:t>
       </w:r>
     </w:p>
     <w:p>
@@ -12309,7 +13738,21 @@
         <w:rPr>
           <w:rStyle w:val="A9"/>
         </w:rPr>
-        <w:t>Subsequent phase Ib studies of T-VEC and immuno-oncology (IO) agents (ipilimumab</w:t>
+        <w:t xml:space="preserve">Subsequent phase </w:t>
+      </w:r>
+      <w:proofErr w:type="spellStart"/>
+      <w:r>
+        <w:rPr>
+          <w:rStyle w:val="A9"/>
+        </w:rPr>
+        <w:t>Ib</w:t>
+      </w:r>
+      <w:proofErr w:type="spellEnd"/>
+      <w:r>
+        <w:rPr>
+          <w:rStyle w:val="A9"/>
+        </w:rPr>
+        <w:t xml:space="preserve"> studies of T-VEC and immuno-oncology (IO) agents (ipilimumab</w:t>
       </w:r>
       <w:r>
         <w:rPr>
@@ -12333,7 +13776,35 @@
         <w:rPr>
           <w:rStyle w:val="A9"/>
         </w:rPr>
-        <w:t>) have now completed recruitment. Each of these studies has demonstrated tolerable toxicity profiles (with no dose-limiting toxicities) and impressive anti-tumour efficacy. Detailed data from these studies will be presented and plans for subsequent phase III evaluations of T-VEC plus pembrolizumab (in melanoma and head and neck cancer) will be discussed. In addition, opportunities for synergistic interactions between oncolytic immunotherapies and other targeted drugs will be introduced.</w:t>
+        <w:t>) have now completed recruitment. Each of these studies has demonstrated tolerable toxicity profiles (with no dose-limiting toxicities) and impressive anti-</w:t>
+      </w:r>
+      <w:proofErr w:type="spellStart"/>
+      <w:r>
+        <w:rPr>
+          <w:rStyle w:val="A9"/>
+        </w:rPr>
+        <w:t>tumour</w:t>
+      </w:r>
+      <w:proofErr w:type="spellEnd"/>
+      <w:r>
+        <w:rPr>
+          <w:rStyle w:val="A9"/>
+        </w:rPr>
+        <w:t xml:space="preserve"> efficacy. Detailed data from these studies will be presented and plans for subsequent phase III evaluations of T-VEC plus </w:t>
+      </w:r>
+      <w:proofErr w:type="spellStart"/>
+      <w:r>
+        <w:rPr>
+          <w:rStyle w:val="A9"/>
+        </w:rPr>
+        <w:t>pembrolizumab</w:t>
+      </w:r>
+      <w:proofErr w:type="spellEnd"/>
+      <w:r>
+        <w:rPr>
+          <w:rStyle w:val="A9"/>
+        </w:rPr>
+        <w:t xml:space="preserve"> (in melanoma and head and neck cancer) will be discussed. In addition, opportunities for synergistic interactions between oncolytic immunotherapies and other targeted drugs will be introduced.</w:t>
       </w:r>
     </w:p>
     <w:p>
@@ -12349,7 +13820,21 @@
         <w:rPr>
           <w:rStyle w:val="A9"/>
         </w:rPr>
-        <w:t>1. Liu BL, et al. Gene Ther 2003;10:292–303.</w:t>
+        <w:t xml:space="preserve">1. Liu BL, et al. Gene </w:t>
+      </w:r>
+      <w:proofErr w:type="spellStart"/>
+      <w:r>
+        <w:rPr>
+          <w:rStyle w:val="A9"/>
+        </w:rPr>
+        <w:t>Ther</w:t>
+      </w:r>
+      <w:proofErr w:type="spellEnd"/>
+      <w:r>
+        <w:rPr>
+          <w:rStyle w:val="A9"/>
+        </w:rPr>
+        <w:t xml:space="preserve"> 2003;10:292–303.</w:t>
       </w:r>
     </w:p>
     <w:p>
@@ -12365,7 +13850,49 @@
         <w:rPr>
           <w:rStyle w:val="A9"/>
         </w:rPr>
-        <w:t>2. Andtbacka RHI, et al. J Clin Oncol 2015;33:2780–8.</w:t>
+        <w:t xml:space="preserve">2. </w:t>
+      </w:r>
+      <w:proofErr w:type="spellStart"/>
+      <w:r>
+        <w:rPr>
+          <w:rStyle w:val="A9"/>
+        </w:rPr>
+        <w:t>Andtbacka</w:t>
+      </w:r>
+      <w:proofErr w:type="spellEnd"/>
+      <w:r>
+        <w:rPr>
+          <w:rStyle w:val="A9"/>
+        </w:rPr>
+        <w:t xml:space="preserve"> RHI, et al. J </w:t>
+      </w:r>
+      <w:proofErr w:type="spellStart"/>
+      <w:r>
+        <w:rPr>
+          <w:rStyle w:val="A9"/>
+        </w:rPr>
+        <w:t>Clin</w:t>
+      </w:r>
+      <w:proofErr w:type="spellEnd"/>
+      <w:r>
+        <w:rPr>
+          <w:rStyle w:val="A9"/>
+        </w:rPr>
+        <w:t xml:space="preserve"> </w:t>
+      </w:r>
+      <w:proofErr w:type="spellStart"/>
+      <w:r>
+        <w:rPr>
+          <w:rStyle w:val="A9"/>
+        </w:rPr>
+        <w:t>Oncol</w:t>
+      </w:r>
+      <w:proofErr w:type="spellEnd"/>
+      <w:r>
+        <w:rPr>
+          <w:rStyle w:val="A9"/>
+        </w:rPr>
+        <w:t xml:space="preserve"> 2015;33:2780–8.</w:t>
       </w:r>
     </w:p>
     <w:p>
@@ -12397,7 +13924,49 @@
         <w:rPr>
           <w:rStyle w:val="A9"/>
         </w:rPr>
-        <w:t>4. Puzanov I, et al. J Clin Oncol 2016 (in press).</w:t>
+        <w:t xml:space="preserve">4. </w:t>
+      </w:r>
+      <w:proofErr w:type="spellStart"/>
+      <w:r>
+        <w:rPr>
+          <w:rStyle w:val="A9"/>
+        </w:rPr>
+        <w:t>Puzanov</w:t>
+      </w:r>
+      <w:proofErr w:type="spellEnd"/>
+      <w:r>
+        <w:rPr>
+          <w:rStyle w:val="A9"/>
+        </w:rPr>
+        <w:t xml:space="preserve"> I, et al. J </w:t>
+      </w:r>
+      <w:proofErr w:type="spellStart"/>
+      <w:r>
+        <w:rPr>
+          <w:rStyle w:val="A9"/>
+        </w:rPr>
+        <w:t>Clin</w:t>
+      </w:r>
+      <w:proofErr w:type="spellEnd"/>
+      <w:r>
+        <w:rPr>
+          <w:rStyle w:val="A9"/>
+        </w:rPr>
+        <w:t xml:space="preserve"> </w:t>
+      </w:r>
+      <w:proofErr w:type="spellStart"/>
+      <w:r>
+        <w:rPr>
+          <w:rStyle w:val="A9"/>
+        </w:rPr>
+        <w:t>Oncol</w:t>
+      </w:r>
+      <w:proofErr w:type="spellEnd"/>
+      <w:r>
+        <w:rPr>
+          <w:rStyle w:val="A9"/>
+        </w:rPr>
+        <w:t xml:space="preserve"> 2016 (in press).</w:t>
       </w:r>
     </w:p>
     <w:p>
@@ -12471,7 +14040,29 @@
           <w:sz w:val="20"/>
           <w:szCs w:val="20"/>
         </w:rPr>
-        <w:t>Development of exosomes and OMVs complexes as an innovative nanovesicle-based cancer vaccine</w:t>
+        <w:t xml:space="preserve">Development of exosomes and OMVs complexes as an innovative </w:t>
+      </w:r>
+      <w:proofErr w:type="spellStart"/>
+      <w:r>
+        <w:rPr>
+          <w:b/>
+          <w:bCs/>
+          <w:color w:val="000000"/>
+          <w:sz w:val="20"/>
+          <w:szCs w:val="20"/>
+        </w:rPr>
+        <w:t>nanovesicle</w:t>
+      </w:r>
+      <w:proofErr w:type="spellEnd"/>
+      <w:r>
+        <w:rPr>
+          <w:b/>
+          <w:bCs/>
+          <w:color w:val="000000"/>
+          <w:sz w:val="20"/>
+          <w:szCs w:val="20"/>
+        </w:rPr>
+        <w:t>-based cancer vaccine</w:t>
       </w:r>
     </w:p>
     <w:p>
@@ -12552,7 +14143,25 @@
           <w:sz w:val="20"/>
           <w:szCs w:val="20"/>
         </w:rPr>
-        <w:t>, Piero Pileri</w:t>
+        <w:t xml:space="preserve">, </w:t>
+      </w:r>
+      <w:proofErr w:type="spellStart"/>
+      <w:r>
+        <w:rPr>
+          <w:color w:val="000000"/>
+          <w:sz w:val="20"/>
+          <w:szCs w:val="20"/>
+        </w:rPr>
+        <w:t>Piero</w:t>
+      </w:r>
+      <w:proofErr w:type="spellEnd"/>
+      <w:r>
+        <w:rPr>
+          <w:color w:val="000000"/>
+          <w:sz w:val="20"/>
+          <w:szCs w:val="20"/>
+        </w:rPr>
+        <w:t xml:space="preserve"> Pileri</w:t>
       </w:r>
       <w:r>
         <w:rPr>
@@ -12612,8 +14221,18 @@
           <w:sz w:val="20"/>
           <w:szCs w:val="20"/>
         </w:rPr>
-        <w:t>, Guido Grandi</w:t>
-      </w:r>
+        <w:t xml:space="preserve">, Guido </w:t>
+      </w:r>
+      <w:proofErr w:type="spellStart"/>
+      <w:r>
+        <w:rPr>
+          <w:color w:val="000000"/>
+          <w:sz w:val="20"/>
+          <w:szCs w:val="20"/>
+        </w:rPr>
+        <w:t>Grandi</w:t>
+      </w:r>
+      <w:proofErr w:type="spellEnd"/>
     </w:p>
     <w:p>
       <w:pPr>
@@ -12643,6 +14262,7 @@
         </w:rPr>
         <w:t xml:space="preserve">1 </w:t>
       </w:r>
+      <w:proofErr w:type="spellStart"/>
       <w:r>
         <w:rPr>
           <w:i/>
@@ -12651,7 +14271,18 @@
           <w:sz w:val="20"/>
           <w:szCs w:val="20"/>
         </w:rPr>
-        <w:t xml:space="preserve">Externautics Spa, Siena, ITALY, </w:t>
+        <w:t>Externautics</w:t>
+      </w:r>
+      <w:proofErr w:type="spellEnd"/>
+      <w:r>
+        <w:rPr>
+          <w:i/>
+          <w:iCs/>
+          <w:color w:val="000000"/>
+          <w:sz w:val="20"/>
+          <w:szCs w:val="20"/>
+        </w:rPr>
+        <w:t xml:space="preserve"> Spa, Siena, ITALY, </w:t>
       </w:r>
       <w:r>
         <w:rPr>
@@ -12731,7 +14362,34 @@
           <w:sz w:val="20"/>
           <w:szCs w:val="20"/>
         </w:rPr>
-        <w:t xml:space="preserve">Cancer cells are known to release exosomes, nanovesicles with the unique property to carry many TSAs/TAAs expressed by the parental cells. Gram negative bacteria release Outer Membrane Vesicles (OMVs), carrying many Pathogen Associated Molecular Patterns (PAMPs) which potently stimulate innate immunity and adaptive immune responses. OMVs interact with membranes and are efficiently taken up by eukaryotic cells, including antigen presenting cells. </w:t>
+        <w:t xml:space="preserve">Cancer cells are known to release exosomes, </w:t>
+      </w:r>
+      <w:proofErr w:type="spellStart"/>
+      <w:r>
+        <w:rPr>
+          <w:color w:val="000000"/>
+          <w:sz w:val="20"/>
+          <w:szCs w:val="20"/>
+        </w:rPr>
+        <w:t>nanovesicles</w:t>
+      </w:r>
+      <w:proofErr w:type="spellEnd"/>
+      <w:r>
+        <w:rPr>
+          <w:color w:val="000000"/>
+          <w:sz w:val="20"/>
+          <w:szCs w:val="20"/>
+        </w:rPr>
+        <w:t xml:space="preserve"> with the unique property to carry many TSAs/TAAs </w:t>
+      </w:r>
+      <w:r>
+        <w:rPr>
+          <w:color w:val="000000"/>
+          <w:sz w:val="20"/>
+          <w:szCs w:val="20"/>
+        </w:rPr>
+        <w:lastRenderedPageBreak/>
+        <w:t xml:space="preserve">expressed by the parental cells. Gram negative bacteria release Outer Membrane Vesicles (OMVs), carrying many Pathogen Associated Molecular Patterns (PAMPs) which potently stimulate innate immunity and adaptive immune responses. OMVs interact with membranes and are efficiently taken up by eukaryotic cells, including antigen presenting cells. </w:t>
       </w:r>
     </w:p>
     <w:p>
@@ -12773,7 +14431,43 @@
           <w:sz w:val="20"/>
           <w:szCs w:val="20"/>
         </w:rPr>
-        <w:t>To test the ability of exosomes to generate complexes with OMVs, fluorescent vesicles were mixed together and visualized by confocal microscopy. Preliminary results showed that these nanovesicles spontaneously interact when simply mixed together in solution. In order to assess the immunogenicity of OMV-exosomes complexes, mice were immunized with exosome+OMV formulation. ELISA assays revealed high antibody titers induction against specific TAAs. Notably, this formulation skewed the immune response towards a Th1 type (IgG2a prevalence), whereas exosomes alone formulated with Alum showed a Th2 (IGg1 prevalence) response.</w:t>
+        <w:t xml:space="preserve">To test the ability of exosomes to generate complexes with OMVs, fluorescent vesicles were mixed together and visualized by confocal microscopy. Preliminary results showed that these </w:t>
+      </w:r>
+      <w:proofErr w:type="spellStart"/>
+      <w:r>
+        <w:rPr>
+          <w:color w:val="000000"/>
+          <w:sz w:val="20"/>
+          <w:szCs w:val="20"/>
+        </w:rPr>
+        <w:t>nanovesicles</w:t>
+      </w:r>
+      <w:proofErr w:type="spellEnd"/>
+      <w:r>
+        <w:rPr>
+          <w:color w:val="000000"/>
+          <w:sz w:val="20"/>
+          <w:szCs w:val="20"/>
+        </w:rPr>
+        <w:t xml:space="preserve"> spontaneously interact when simply mixed together in solution. In order to assess the immunogenicity of OMV-exosomes complexes, mice were immunized with </w:t>
+      </w:r>
+      <w:proofErr w:type="spellStart"/>
+      <w:r>
+        <w:rPr>
+          <w:color w:val="000000"/>
+          <w:sz w:val="20"/>
+          <w:szCs w:val="20"/>
+        </w:rPr>
+        <w:t>exosome+OMV</w:t>
+      </w:r>
+      <w:proofErr w:type="spellEnd"/>
+      <w:r>
+        <w:rPr>
+          <w:color w:val="000000"/>
+          <w:sz w:val="20"/>
+          <w:szCs w:val="20"/>
+        </w:rPr>
+        <w:t xml:space="preserve"> formulation. ELISA assays revealed high antibody titers induction against specific TAAs. Notably, this formulation skewed the immune response towards a Th1 type (IgG2a prevalence), whereas exosomes alone formulated with Alum showed a Th2 (IGg1 prevalence) response.</w:t>
       </w:r>
     </w:p>
     <w:p>
@@ -12788,7 +14482,43 @@
           <w:sz w:val="20"/>
           <w:szCs w:val="20"/>
         </w:rPr>
-        <w:t>To assess the ability of the complexes to protect against tumour growth in immunocompetent mouse models, exosomes from mouse cancer cell lines combined with OMVs have been used to immunize syngeneic mice and the effect in tumour growth inhibition is under investigation.</w:t>
+        <w:t xml:space="preserve">To assess the ability of the complexes to protect against </w:t>
+      </w:r>
+      <w:proofErr w:type="spellStart"/>
+      <w:r>
+        <w:rPr>
+          <w:color w:val="000000"/>
+          <w:sz w:val="20"/>
+          <w:szCs w:val="20"/>
+        </w:rPr>
+        <w:t>tumour</w:t>
+      </w:r>
+      <w:proofErr w:type="spellEnd"/>
+      <w:r>
+        <w:rPr>
+          <w:color w:val="000000"/>
+          <w:sz w:val="20"/>
+          <w:szCs w:val="20"/>
+        </w:rPr>
+        <w:t xml:space="preserve"> growth in immunocompetent mouse models, exosomes from mouse cancer cell lines combined with OMVs have been used to immunize syngeneic mice and the effect in </w:t>
+      </w:r>
+      <w:proofErr w:type="spellStart"/>
+      <w:r>
+        <w:rPr>
+          <w:color w:val="000000"/>
+          <w:sz w:val="20"/>
+          <w:szCs w:val="20"/>
+        </w:rPr>
+        <w:t>tumour</w:t>
+      </w:r>
+      <w:proofErr w:type="spellEnd"/>
+      <w:r>
+        <w:rPr>
+          <w:color w:val="000000"/>
+          <w:sz w:val="20"/>
+          <w:szCs w:val="20"/>
+        </w:rPr>
+        <w:t xml:space="preserve"> growth inhibition is under investigation.</w:t>
       </w:r>
     </w:p>
     <w:p>

</xml_diff>

<commit_message>
Add CureVac logo to PDF document.
</commit_message>
<xml_diff>
--- a/docs/preliminary_scientific_programme_and_sponsors.docx
+++ b/docs/preliminary_scientific_programme_and_sponsors.docx
@@ -401,13 +401,23 @@
         </w:rPr>
         <w:t>7</w:t>
       </w:r>
+      <w:proofErr w:type="spellStart"/>
       <w:r>
         <w:rPr>
           <w:color w:val="231F20"/>
           <w:position w:val="15"/>
           <w:sz w:val="25"/>
         </w:rPr>
-        <w:t xml:space="preserve">th </w:t>
+        <w:t>th</w:t>
+      </w:r>
+      <w:proofErr w:type="spellEnd"/>
+      <w:r>
+        <w:rPr>
+          <w:color w:val="231F20"/>
+          <w:position w:val="15"/>
+          <w:sz w:val="25"/>
+        </w:rPr>
+        <w:t xml:space="preserve"> </w:t>
       </w:r>
       <w:r>
         <w:rPr>
@@ -525,11 +535,19 @@
         <w:spacing w:before="175" w:line="312" w:lineRule="auto"/>
         <w:ind w:left="3911" w:right="2536" w:firstLine="99"/>
       </w:pPr>
-      <w:r>
-        <w:rPr>
-          <w:color w:val="231F20"/>
-        </w:rPr>
-        <w:t>Loutraki, Corinth</w:t>
+      <w:proofErr w:type="spellStart"/>
+      <w:r>
+        <w:rPr>
+          <w:color w:val="231F20"/>
+        </w:rPr>
+        <w:t>Loutraki</w:t>
+      </w:r>
+      <w:proofErr w:type="spellEnd"/>
+      <w:r>
+        <w:rPr>
+          <w:color w:val="231F20"/>
+        </w:rPr>
+        <w:t>, Corinth</w:t>
       </w:r>
       <w:r>
         <w:rPr>
@@ -589,7 +607,25 @@
           <w:color w:val="231F20"/>
           <w:sz w:val="34"/>
         </w:rPr>
-        <w:t>Scientific Organising Committee</w:t>
+        <w:t xml:space="preserve">Scientific </w:t>
+      </w:r>
+      <w:proofErr w:type="spellStart"/>
+      <w:r>
+        <w:rPr>
+          <w:b/>
+          <w:color w:val="231F20"/>
+          <w:sz w:val="34"/>
+        </w:rPr>
+        <w:t>Organising</w:t>
+      </w:r>
+      <w:proofErr w:type="spellEnd"/>
+      <w:r>
+        <w:rPr>
+          <w:b/>
+          <w:color w:val="231F20"/>
+          <w:sz w:val="34"/>
+        </w:rPr>
+        <w:t xml:space="preserve"> Committee</w:t>
       </w:r>
     </w:p>
     <w:p>
@@ -623,8 +659,17 @@
           <w:color w:val="231F20"/>
           <w:sz w:val="28"/>
         </w:rPr>
-        <w:t>Costas Baxevanis</w:t>
-      </w:r>
+        <w:t xml:space="preserve">Costas </w:t>
+      </w:r>
+      <w:proofErr w:type="spellStart"/>
+      <w:r>
+        <w:rPr>
+          <w:color w:val="231F20"/>
+          <w:sz w:val="28"/>
+        </w:rPr>
+        <w:t>Baxevanis</w:t>
+      </w:r>
+      <w:proofErr w:type="spellEnd"/>
       <w:r>
         <w:rPr>
           <w:color w:val="231F20"/>
@@ -671,12 +716,21 @@
         </w:rPr>
         <w:t xml:space="preserve"> </w:t>
       </w:r>
+      <w:proofErr w:type="spellStart"/>
       <w:r>
         <w:rPr>
           <w:color w:val="231F20"/>
           <w:sz w:val="28"/>
         </w:rPr>
-        <w:t xml:space="preserve">Pawelec </w:t>
+        <w:t>Pawelec</w:t>
+      </w:r>
+      <w:proofErr w:type="spellEnd"/>
+      <w:r>
+        <w:rPr>
+          <w:color w:val="231F20"/>
+          <w:sz w:val="28"/>
+        </w:rPr>
+        <w:t xml:space="preserve"> </w:t>
       </w:r>
     </w:p>
     <w:p>
@@ -699,8 +753,17 @@
           <w:color w:val="231F20"/>
           <w:sz w:val="28"/>
         </w:rPr>
-        <w:t>Per Thor Straten</w:t>
-      </w:r>
+        <w:t xml:space="preserve">Per Thor </w:t>
+      </w:r>
+      <w:proofErr w:type="spellStart"/>
+      <w:r>
+        <w:rPr>
+          <w:color w:val="231F20"/>
+          <w:sz w:val="28"/>
+        </w:rPr>
+        <w:t>Straten</w:t>
+      </w:r>
+      <w:proofErr w:type="spellEnd"/>
     </w:p>
     <w:p>
       <w:pPr>
@@ -722,8 +785,17 @@
           <w:color w:val="231F20"/>
           <w:sz w:val="28"/>
         </w:rPr>
-        <w:t>Victor Umansky</w:t>
-      </w:r>
+        <w:t xml:space="preserve">Victor </w:t>
+      </w:r>
+      <w:proofErr w:type="spellStart"/>
+      <w:r>
+        <w:rPr>
+          <w:color w:val="231F20"/>
+          <w:sz w:val="28"/>
+        </w:rPr>
+        <w:t>Umansky</w:t>
+      </w:r>
+      <w:proofErr w:type="spellEnd"/>
     </w:p>
     <w:p>
       <w:pPr>
@@ -769,12 +841,28 @@
           <w:sz w:val="28"/>
         </w:rPr>
       </w:pPr>
+      <w:proofErr w:type="spellStart"/>
       <w:r>
         <w:rPr>
           <w:sz w:val="28"/>
         </w:rPr>
-        <w:t>Menelaos Manoussakis</w:t>
-      </w:r>
+        <w:t>Menelaos</w:t>
+      </w:r>
+      <w:proofErr w:type="spellEnd"/>
+      <w:r>
+        <w:rPr>
+          <w:sz w:val="28"/>
+        </w:rPr>
+        <w:t xml:space="preserve"> </w:t>
+      </w:r>
+      <w:proofErr w:type="spellStart"/>
+      <w:r>
+        <w:rPr>
+          <w:sz w:val="28"/>
+        </w:rPr>
+        <w:t>Manoussakis</w:t>
+      </w:r>
+      <w:proofErr w:type="spellEnd"/>
     </w:p>
     <w:p>
       <w:pPr>
@@ -790,12 +878,28 @@
           <w:sz w:val="28"/>
         </w:rPr>
       </w:pPr>
+      <w:proofErr w:type="spellStart"/>
       <w:r>
         <w:rPr>
           <w:sz w:val="28"/>
         </w:rPr>
-        <w:t>Marinos Tsiatas</w:t>
-      </w:r>
+        <w:t>Marinos</w:t>
+      </w:r>
+      <w:proofErr w:type="spellEnd"/>
+      <w:r>
+        <w:rPr>
+          <w:sz w:val="28"/>
+        </w:rPr>
+        <w:t xml:space="preserve"> </w:t>
+      </w:r>
+      <w:proofErr w:type="spellStart"/>
+      <w:r>
+        <w:rPr>
+          <w:sz w:val="28"/>
+        </w:rPr>
+        <w:t>Tsiatas</w:t>
+      </w:r>
+      <w:proofErr w:type="spellEnd"/>
     </w:p>
     <w:p>
       <w:pPr>
@@ -960,7 +1064,7 @@
               </wp:anchor>
             </w:drawing>
           </mc:Choice>
-          <mc:Fallback xmlns:cx1="http://schemas.microsoft.com/office/drawing/2015/9/8/chartex" xmlns:cx2="http://schemas.microsoft.com/office/drawing/2015/10/21/chartex" xmlns:cx3="http://schemas.microsoft.com/office/drawing/2016/5/9/chartex" xmlns:cx4="http://schemas.microsoft.com/office/drawing/2016/5/10/chartex" xmlns:cx5="http://schemas.microsoft.com/office/drawing/2016/5/11/chartex" xmlns:cx6="http://schemas.microsoft.com/office/drawing/2016/5/12/chartex" xmlns:cx7="http://schemas.microsoft.com/office/drawing/2016/5/13/chartex" xmlns:cx8="http://schemas.microsoft.com/office/drawing/2016/5/14/chartex" xmlns:aink="http://schemas.microsoft.com/office/drawing/2016/ink" xmlns:am3d="http://schemas.microsoft.com/office/drawing/2017/model3d">
+          <mc:Fallback xmlns:am3d="http://schemas.microsoft.com/office/drawing/2017/model3d" xmlns:aink="http://schemas.microsoft.com/office/drawing/2016/ink" xmlns:cx8="http://schemas.microsoft.com/office/drawing/2016/5/14/chartex" xmlns:cx7="http://schemas.microsoft.com/office/drawing/2016/5/13/chartex" xmlns:cx6="http://schemas.microsoft.com/office/drawing/2016/5/12/chartex" xmlns:cx5="http://schemas.microsoft.com/office/drawing/2016/5/11/chartex" xmlns:cx4="http://schemas.microsoft.com/office/drawing/2016/5/10/chartex" xmlns:cx3="http://schemas.microsoft.com/office/drawing/2016/5/9/chartex" xmlns:cx2="http://schemas.microsoft.com/office/drawing/2015/10/21/chartex" xmlns:cx1="http://schemas.microsoft.com/office/drawing/2015/9/8/chartex">
             <w:pict>
               <v:group w14:anchorId="75A03BE4" id="Group 812" o:spid="_x0000_s1026" style="position:absolute;margin-left:428pt;margin-top:13.15pt;width:167.3pt;height:16.2pt;z-index:1096;mso-position-horizontal-relative:page" coordorigin="8560,263" coordsize="3346,324" o:gfxdata="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">
                 <v:rect id="Rectangle 814" o:spid="_x0000_s1027" style="position:absolute;left:8570;top:263;width:3335;height:173;visibility:visible;mso-wrap-style:square;v-text-anchor:top" o:gfxdata="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" fillcolor="#6caddf" stroked="f"/>
@@ -1091,7 +1195,7 @@
               </wp:anchor>
             </w:drawing>
           </mc:Choice>
-          <mc:Fallback xmlns:cx1="http://schemas.microsoft.com/office/drawing/2015/9/8/chartex" xmlns:cx2="http://schemas.microsoft.com/office/drawing/2015/10/21/chartex" xmlns:cx3="http://schemas.microsoft.com/office/drawing/2016/5/9/chartex" xmlns:cx4="http://schemas.microsoft.com/office/drawing/2016/5/10/chartex" xmlns:cx5="http://schemas.microsoft.com/office/drawing/2016/5/11/chartex" xmlns:cx6="http://schemas.microsoft.com/office/drawing/2016/5/12/chartex" xmlns:cx7="http://schemas.microsoft.com/office/drawing/2016/5/13/chartex" xmlns:cx8="http://schemas.microsoft.com/office/drawing/2016/5/14/chartex" xmlns:aink="http://schemas.microsoft.com/office/drawing/2016/ink" xmlns:am3d="http://schemas.microsoft.com/office/drawing/2017/model3d">
+          <mc:Fallback xmlns:am3d="http://schemas.microsoft.com/office/drawing/2017/model3d" xmlns:aink="http://schemas.microsoft.com/office/drawing/2016/ink" xmlns:cx8="http://schemas.microsoft.com/office/drawing/2016/5/14/chartex" xmlns:cx7="http://schemas.microsoft.com/office/drawing/2016/5/13/chartex" xmlns:cx6="http://schemas.microsoft.com/office/drawing/2016/5/12/chartex" xmlns:cx5="http://schemas.microsoft.com/office/drawing/2016/5/11/chartex" xmlns:cx4="http://schemas.microsoft.com/office/drawing/2016/5/10/chartex" xmlns:cx3="http://schemas.microsoft.com/office/drawing/2016/5/9/chartex" xmlns:cx2="http://schemas.microsoft.com/office/drawing/2015/10/21/chartex" xmlns:cx1="http://schemas.microsoft.com/office/drawing/2015/9/8/chartex">
             <w:pict>
               <v:group w14:anchorId="686DE0EA" id="Group 809" o:spid="_x0000_s1026" style="position:absolute;margin-left:0;margin-top:12.35pt;width:167.3pt;height:17.05pt;z-index:-97312;mso-position-horizontal-relative:page" coordorigin=",247" coordsize="3346,341" o:gfxdata="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">
                 <v:rect id="Rectangle 811" o:spid="_x0000_s1027" style="position:absolute;top:247;width:3335;height:190;visibility:visible;mso-wrap-style:square;v-text-anchor:top" o:gfxdata="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" fillcolor="#6caddf" stroked="f"/>
@@ -1643,13 +1747,23 @@
                                 </w:rPr>
                                 <w:t>17</w:t>
                               </w:r>
+                              <w:proofErr w:type="spellStart"/>
                               <w:r>
                                 <w:rPr>
                                   <w:color w:val="FFFFFF"/>
                                   <w:position w:val="9"/>
                                   <w:sz w:val="16"/>
                                 </w:rPr>
-                                <w:t xml:space="preserve">th </w:t>
+                                <w:t>th</w:t>
+                              </w:r>
+                              <w:proofErr w:type="spellEnd"/>
+                              <w:r>
+                                <w:rPr>
+                                  <w:color w:val="FFFFFF"/>
+                                  <w:position w:val="9"/>
+                                  <w:sz w:val="16"/>
+                                </w:rPr>
+                                <w:t xml:space="preserve"> </w:t>
                               </w:r>
                               <w:r>
                                 <w:rPr>
@@ -1686,7 +1800,21 @@
                                 <w:rPr>
                                   <w:color w:val="FFFFFF"/>
                                 </w:rPr>
-                                <w:t>27 – 30 September 2017  •  Loutraki, Corinth, Greece</w:t>
+                                <w:t xml:space="preserve">27 – 30 September 2017  •  </w:t>
+                              </w:r>
+                              <w:proofErr w:type="spellStart"/>
+                              <w:r>
+                                <w:rPr>
+                                  <w:color w:val="FFFFFF"/>
+                                </w:rPr>
+                                <w:t>Loutraki</w:t>
+                              </w:r>
+                              <w:proofErr w:type="spellEnd"/>
+                              <w:r>
+                                <w:rPr>
+                                  <w:color w:val="FFFFFF"/>
+                                </w:rPr>
+                                <w:t>, Corinth, Greece</w:t>
                               </w:r>
                             </w:p>
                           </w:txbxContent>
@@ -2047,6 +2175,7 @@
         </w:rPr>
         <w:t xml:space="preserve"> </w:t>
       </w:r>
+      <w:proofErr w:type="spellStart"/>
       <w:r>
         <w:rPr>
           <w:rFonts w:ascii="Calibri" w:hAnsi="Calibri"/>
@@ -2055,7 +2184,18 @@
           <w:w w:val="105"/>
           <w:sz w:val="20"/>
         </w:rPr>
-        <w:t>Alexandrion Conference Hall</w:t>
+        <w:t>Alexandrion</w:t>
+      </w:r>
+      <w:proofErr w:type="spellEnd"/>
+      <w:r>
+        <w:rPr>
+          <w:rFonts w:ascii="Calibri" w:hAnsi="Calibri"/>
+          <w:i/>
+          <w:color w:val="45555F"/>
+          <w:w w:val="105"/>
+          <w:sz w:val="20"/>
+        </w:rPr>
+        <w:t xml:space="preserve"> Conference Hall</w:t>
       </w:r>
     </w:p>
     <w:p>
@@ -2390,8 +2530,20 @@
           <w:w w:val="105"/>
           <w:sz w:val="20"/>
         </w:rPr>
-        <w:t>George Gionis</w:t>
-      </w:r>
+        <w:t xml:space="preserve">George </w:t>
+      </w:r>
+      <w:proofErr w:type="spellStart"/>
+      <w:r>
+        <w:rPr>
+          <w:rFonts w:ascii="Calibri"/>
+          <w:b/>
+          <w:color w:val="231F20"/>
+          <w:w w:val="105"/>
+          <w:sz w:val="20"/>
+        </w:rPr>
+        <w:t>Gionis</w:t>
+      </w:r>
+      <w:proofErr w:type="spellEnd"/>
     </w:p>
     <w:p>
       <w:pPr>
@@ -2533,8 +2685,20 @@
           <w:w w:val="105"/>
           <w:sz w:val="20"/>
         </w:rPr>
-        <w:t>Costas Baxevanis</w:t>
-      </w:r>
+        <w:t xml:space="preserve">Costas </w:t>
+      </w:r>
+      <w:proofErr w:type="spellStart"/>
+      <w:r>
+        <w:rPr>
+          <w:rFonts w:ascii="Calibri"/>
+          <w:b/>
+          <w:color w:val="231F20"/>
+          <w:w w:val="105"/>
+          <w:sz w:val="20"/>
+        </w:rPr>
+        <w:t>Baxevanis</w:t>
+      </w:r>
+      <w:proofErr w:type="spellEnd"/>
       <w:r>
         <w:rPr>
           <w:rFonts w:ascii="Calibri"/>
@@ -2553,7 +2717,29 @@
           <w:sz w:val="18"/>
           <w:szCs w:val="18"/>
         </w:rPr>
-        <w:t>Cancer Immunology and Immunotherapy Center, St Savas Hospital (GR)</w:t>
+        <w:t xml:space="preserve">Cancer Immunology and Immunotherapy Center, St </w:t>
+      </w:r>
+      <w:proofErr w:type="spellStart"/>
+      <w:r>
+        <w:rPr>
+          <w:rFonts w:ascii="Calibri"/>
+          <w:color w:val="45555F"/>
+          <w:w w:val="105"/>
+          <w:sz w:val="18"/>
+          <w:szCs w:val="18"/>
+        </w:rPr>
+        <w:t>Savas</w:t>
+      </w:r>
+      <w:proofErr w:type="spellEnd"/>
+      <w:r>
+        <w:rPr>
+          <w:rFonts w:ascii="Calibri"/>
+          <w:color w:val="45555F"/>
+          <w:w w:val="105"/>
+          <w:sz w:val="18"/>
+          <w:szCs w:val="18"/>
+        </w:rPr>
+        <w:t xml:space="preserve"> Hospital (GR)</w:t>
       </w:r>
     </w:p>
     <w:p>
@@ -2703,8 +2889,45 @@
           <w:w w:val="105"/>
           <w:sz w:val="20"/>
         </w:rPr>
-        <w:t>Per thor Straten</w:t>
-      </w:r>
+        <w:t xml:space="preserve">Per </w:t>
+      </w:r>
+      <w:proofErr w:type="spellStart"/>
+      <w:r>
+        <w:rPr>
+          <w:rFonts w:ascii="Calibri" w:hAnsi="Calibri"/>
+          <w:b/>
+          <w:color w:val="231F20"/>
+          <w:spacing w:val="-3"/>
+          <w:w w:val="105"/>
+          <w:sz w:val="20"/>
+        </w:rPr>
+        <w:t>thor</w:t>
+      </w:r>
+      <w:proofErr w:type="spellEnd"/>
+      <w:r>
+        <w:rPr>
+          <w:rFonts w:ascii="Calibri" w:hAnsi="Calibri"/>
+          <w:b/>
+          <w:color w:val="231F20"/>
+          <w:spacing w:val="-3"/>
+          <w:w w:val="105"/>
+          <w:sz w:val="20"/>
+        </w:rPr>
+        <w:t xml:space="preserve"> </w:t>
+      </w:r>
+      <w:proofErr w:type="spellStart"/>
+      <w:r>
+        <w:rPr>
+          <w:rFonts w:ascii="Calibri" w:hAnsi="Calibri"/>
+          <w:b/>
+          <w:color w:val="231F20"/>
+          <w:spacing w:val="-3"/>
+          <w:w w:val="105"/>
+          <w:sz w:val="20"/>
+        </w:rPr>
+        <w:t>Straten</w:t>
+      </w:r>
+      <w:proofErr w:type="spellEnd"/>
       <w:r>
         <w:rPr>
           <w:rFonts w:ascii="Calibri" w:hAnsi="Calibri"/>
@@ -2743,8 +2966,9 @@
           <w:szCs w:val="16"/>
           <w:shd w:val="clear" w:color="auto" w:fill="FFFFFF"/>
         </w:rPr>
-        <w:t>, Department of Hematology, University Hospital Herle</w:t>
-      </w:r>
+        <w:t xml:space="preserve">, Department of Hematology, University Hospital </w:t>
+      </w:r>
+      <w:proofErr w:type="spellStart"/>
       <w:r>
         <w:rPr>
           <w:rFonts w:asciiTheme="minorHAnsi" w:hAnsiTheme="minorHAnsi" w:cstheme="minorHAnsi"/>
@@ -2753,8 +2977,19 @@
           <w:szCs w:val="16"/>
           <w:shd w:val="clear" w:color="auto" w:fill="FFFFFF"/>
         </w:rPr>
+        <w:t>Herle</w:t>
+      </w:r>
+      <w:r>
+        <w:rPr>
+          <w:rFonts w:asciiTheme="minorHAnsi" w:hAnsiTheme="minorHAnsi" w:cstheme="minorHAnsi"/>
+          <w:color w:val="000000"/>
+          <w:sz w:val="16"/>
+          <w:szCs w:val="16"/>
+          <w:shd w:val="clear" w:color="auto" w:fill="FFFFFF"/>
+        </w:rPr>
         <w:t>v</w:t>
       </w:r>
+      <w:proofErr w:type="spellEnd"/>
     </w:p>
     <w:p>
       <w:pPr>
@@ -2912,8 +3147,20 @@
           <w:w w:val="105"/>
           <w:sz w:val="20"/>
         </w:rPr>
-        <w:t>Rolf Kiessling</w:t>
-      </w:r>
+        <w:t xml:space="preserve">Rolf </w:t>
+      </w:r>
+      <w:proofErr w:type="spellStart"/>
+      <w:r>
+        <w:rPr>
+          <w:rFonts w:ascii="Calibri" w:hAnsi="Calibri"/>
+          <w:b/>
+          <w:color w:val="231F20"/>
+          <w:w w:val="105"/>
+          <w:sz w:val="20"/>
+        </w:rPr>
+        <w:t>Kiessling</w:t>
+      </w:r>
+      <w:proofErr w:type="spellEnd"/>
       <w:r>
         <w:rPr>
           <w:rFonts w:asciiTheme="minorHAnsi" w:hAnsiTheme="minorHAnsi" w:cstheme="minorHAnsi"/>
@@ -2924,6 +3171,7 @@
         </w:rPr>
         <w:t xml:space="preserve"> </w:t>
       </w:r>
+      <w:proofErr w:type="spellStart"/>
       <w:r>
         <w:rPr>
           <w:rFonts w:asciiTheme="minorHAnsi" w:hAnsiTheme="minorHAnsi" w:cstheme="minorHAnsi"/>
@@ -2932,7 +3180,40 @@
           <w:szCs w:val="16"/>
           <w:shd w:val="clear" w:color="auto" w:fill="FFFFFF"/>
         </w:rPr>
-        <w:t>Karolinska Institutet, CCK, Stockholm, Sweden</w:t>
+        <w:t>Karolinska</w:t>
+      </w:r>
+      <w:proofErr w:type="spellEnd"/>
+      <w:r>
+        <w:rPr>
+          <w:rFonts w:asciiTheme="minorHAnsi" w:hAnsiTheme="minorHAnsi" w:cstheme="minorHAnsi"/>
+          <w:color w:val="000000"/>
+          <w:sz w:val="16"/>
+          <w:szCs w:val="16"/>
+          <w:shd w:val="clear" w:color="auto" w:fill="FFFFFF"/>
+        </w:rPr>
+        <w:t xml:space="preserve"> </w:t>
+      </w:r>
+      <w:proofErr w:type="spellStart"/>
+      <w:r>
+        <w:rPr>
+          <w:rFonts w:asciiTheme="minorHAnsi" w:hAnsiTheme="minorHAnsi" w:cstheme="minorHAnsi"/>
+          <w:color w:val="000000"/>
+          <w:sz w:val="16"/>
+          <w:szCs w:val="16"/>
+          <w:shd w:val="clear" w:color="auto" w:fill="FFFFFF"/>
+        </w:rPr>
+        <w:t>Institutet</w:t>
+      </w:r>
+      <w:proofErr w:type="spellEnd"/>
+      <w:r>
+        <w:rPr>
+          <w:rFonts w:asciiTheme="minorHAnsi" w:hAnsiTheme="minorHAnsi" w:cstheme="minorHAnsi"/>
+          <w:color w:val="000000"/>
+          <w:sz w:val="16"/>
+          <w:szCs w:val="16"/>
+          <w:shd w:val="clear" w:color="auto" w:fill="FFFFFF"/>
+        </w:rPr>
+        <w:t>, CCK, Stockholm, Sweden</w:t>
       </w:r>
       <w:r>
         <w:rPr>
@@ -3536,8 +3817,20 @@
           <w:w w:val="105"/>
           <w:sz w:val="20"/>
         </w:rPr>
-        <w:t>Barbara Seliger</w:t>
-      </w:r>
+        <w:t xml:space="preserve">Barbara </w:t>
+      </w:r>
+      <w:proofErr w:type="spellStart"/>
+      <w:r>
+        <w:rPr>
+          <w:rFonts w:ascii="Calibri" w:hAnsi="Calibri"/>
+          <w:b/>
+          <w:color w:val="231F20"/>
+          <w:w w:val="105"/>
+          <w:sz w:val="20"/>
+        </w:rPr>
+        <w:t>Seliger</w:t>
+      </w:r>
+      <w:proofErr w:type="spellEnd"/>
       <w:r>
         <w:rPr>
           <w:rFonts w:ascii="Calibri" w:hAnsi="Calibri"/>
@@ -3745,8 +4038,20 @@
           <w:w w:val="105"/>
           <w:sz w:val="20"/>
         </w:rPr>
-        <w:t>Federico Garrido</w:t>
-      </w:r>
+        <w:t xml:space="preserve">Federico </w:t>
+      </w:r>
+      <w:proofErr w:type="spellStart"/>
+      <w:r>
+        <w:rPr>
+          <w:rFonts w:ascii="Calibri" w:hAnsi="Calibri"/>
+          <w:b/>
+          <w:color w:val="231F20"/>
+          <w:w w:val="105"/>
+          <w:sz w:val="20"/>
+        </w:rPr>
+        <w:t>Garrido</w:t>
+      </w:r>
+      <w:proofErr w:type="spellEnd"/>
       <w:r>
         <w:rPr>
           <w:rFonts w:ascii="Calibri" w:hAnsi="Calibri"/>
@@ -3758,6 +4063,7 @@
         </w:rPr>
         <w:t xml:space="preserve"> </w:t>
       </w:r>
+      <w:proofErr w:type="spellStart"/>
       <w:r>
         <w:rPr>
           <w:rFonts w:asciiTheme="minorHAnsi" w:hAnsiTheme="minorHAnsi" w:cstheme="minorHAnsi"/>
@@ -3766,7 +4072,128 @@
           <w:szCs w:val="16"/>
           <w:shd w:val="clear" w:color="auto" w:fill="FFFFFF"/>
         </w:rPr>
-        <w:t xml:space="preserve">Departamento de Bioquimica, Biologia Molecular III e Inmunologia, Facultad de Medicina,  </w:t>
+        <w:t>Departamento</w:t>
+      </w:r>
+      <w:proofErr w:type="spellEnd"/>
+      <w:r>
+        <w:rPr>
+          <w:rFonts w:asciiTheme="minorHAnsi" w:hAnsiTheme="minorHAnsi" w:cstheme="minorHAnsi"/>
+          <w:color w:val="000000"/>
+          <w:sz w:val="16"/>
+          <w:szCs w:val="16"/>
+          <w:shd w:val="clear" w:color="auto" w:fill="FFFFFF"/>
+        </w:rPr>
+        <w:t xml:space="preserve"> de </w:t>
+      </w:r>
+      <w:proofErr w:type="spellStart"/>
+      <w:r>
+        <w:rPr>
+          <w:rFonts w:asciiTheme="minorHAnsi" w:hAnsiTheme="minorHAnsi" w:cstheme="minorHAnsi"/>
+          <w:color w:val="000000"/>
+          <w:sz w:val="16"/>
+          <w:szCs w:val="16"/>
+          <w:shd w:val="clear" w:color="auto" w:fill="FFFFFF"/>
+        </w:rPr>
+        <w:t>Bioquimica</w:t>
+      </w:r>
+      <w:proofErr w:type="spellEnd"/>
+      <w:r>
+        <w:rPr>
+          <w:rFonts w:asciiTheme="minorHAnsi" w:hAnsiTheme="minorHAnsi" w:cstheme="minorHAnsi"/>
+          <w:color w:val="000000"/>
+          <w:sz w:val="16"/>
+          <w:szCs w:val="16"/>
+          <w:shd w:val="clear" w:color="auto" w:fill="FFFFFF"/>
+        </w:rPr>
+        <w:t xml:space="preserve">, </w:t>
+      </w:r>
+      <w:proofErr w:type="spellStart"/>
+      <w:r>
+        <w:rPr>
+          <w:rFonts w:asciiTheme="minorHAnsi" w:hAnsiTheme="minorHAnsi" w:cstheme="minorHAnsi"/>
+          <w:color w:val="000000"/>
+          <w:sz w:val="16"/>
+          <w:szCs w:val="16"/>
+          <w:shd w:val="clear" w:color="auto" w:fill="FFFFFF"/>
+        </w:rPr>
+        <w:t>Biologia</w:t>
+      </w:r>
+      <w:proofErr w:type="spellEnd"/>
+      <w:r>
+        <w:rPr>
+          <w:rFonts w:asciiTheme="minorHAnsi" w:hAnsiTheme="minorHAnsi" w:cstheme="minorHAnsi"/>
+          <w:color w:val="000000"/>
+          <w:sz w:val="16"/>
+          <w:szCs w:val="16"/>
+          <w:shd w:val="clear" w:color="auto" w:fill="FFFFFF"/>
+        </w:rPr>
+        <w:t xml:space="preserve"> Molecular III e </w:t>
+      </w:r>
+      <w:proofErr w:type="spellStart"/>
+      <w:r>
+        <w:rPr>
+          <w:rFonts w:asciiTheme="minorHAnsi" w:hAnsiTheme="minorHAnsi" w:cstheme="minorHAnsi"/>
+          <w:color w:val="000000"/>
+          <w:sz w:val="16"/>
+          <w:szCs w:val="16"/>
+          <w:shd w:val="clear" w:color="auto" w:fill="FFFFFF"/>
+        </w:rPr>
+        <w:t>Inmunologia</w:t>
+      </w:r>
+      <w:proofErr w:type="spellEnd"/>
+      <w:r>
+        <w:rPr>
+          <w:rFonts w:asciiTheme="minorHAnsi" w:hAnsiTheme="minorHAnsi" w:cstheme="minorHAnsi"/>
+          <w:color w:val="000000"/>
+          <w:sz w:val="16"/>
+          <w:szCs w:val="16"/>
+          <w:shd w:val="clear" w:color="auto" w:fill="FFFFFF"/>
+        </w:rPr>
+        <w:t xml:space="preserve">, </w:t>
+      </w:r>
+      <w:proofErr w:type="spellStart"/>
+      <w:r>
+        <w:rPr>
+          <w:rFonts w:asciiTheme="minorHAnsi" w:hAnsiTheme="minorHAnsi" w:cstheme="minorHAnsi"/>
+          <w:color w:val="000000"/>
+          <w:sz w:val="16"/>
+          <w:szCs w:val="16"/>
+          <w:shd w:val="clear" w:color="auto" w:fill="FFFFFF"/>
+        </w:rPr>
+        <w:t>Facultad</w:t>
+      </w:r>
+      <w:proofErr w:type="spellEnd"/>
+      <w:r>
+        <w:rPr>
+          <w:rFonts w:asciiTheme="minorHAnsi" w:hAnsiTheme="minorHAnsi" w:cstheme="minorHAnsi"/>
+          <w:color w:val="000000"/>
+          <w:sz w:val="16"/>
+          <w:szCs w:val="16"/>
+          <w:shd w:val="clear" w:color="auto" w:fill="FFFFFF"/>
+        </w:rPr>
+        <w:t xml:space="preserve"> de </w:t>
+      </w:r>
+      <w:proofErr w:type="spellStart"/>
+      <w:r>
+        <w:rPr>
+          <w:rFonts w:asciiTheme="minorHAnsi" w:hAnsiTheme="minorHAnsi" w:cstheme="minorHAnsi"/>
+          <w:color w:val="000000"/>
+          <w:sz w:val="16"/>
+          <w:szCs w:val="16"/>
+          <w:shd w:val="clear" w:color="auto" w:fill="FFFFFF"/>
+        </w:rPr>
+        <w:t>Medicina</w:t>
+      </w:r>
+      <w:proofErr w:type="spellEnd"/>
+      <w:r>
+        <w:rPr>
+          <w:rFonts w:asciiTheme="minorHAnsi" w:hAnsiTheme="minorHAnsi" w:cstheme="minorHAnsi"/>
+          <w:color w:val="000000"/>
+          <w:sz w:val="16"/>
+          <w:szCs w:val="16"/>
+          <w:shd w:val="clear" w:color="auto" w:fill="FFFFFF"/>
+        </w:rPr>
+        <w:t xml:space="preserve">,  </w:t>
       </w:r>
     </w:p>
     <w:p>
@@ -3831,7 +4258,31 @@
           <w:szCs w:val="16"/>
           <w:shd w:val="clear" w:color="auto" w:fill="FFFFFF"/>
         </w:rPr>
-        <w:t>Cancer Immune Escape: HLA Class I Loss And Tumour Tissue Architecture</w:t>
+        <w:t xml:space="preserve">Cancer Immune Escape: HLA Class I Loss And </w:t>
+      </w:r>
+      <w:proofErr w:type="spellStart"/>
+      <w:r>
+        <w:rPr>
+          <w:rFonts w:asciiTheme="minorHAnsi" w:hAnsiTheme="minorHAnsi" w:cstheme="minorHAnsi"/>
+          <w:b/>
+          <w:color w:val="000000"/>
+          <w:sz w:val="16"/>
+          <w:szCs w:val="16"/>
+          <w:shd w:val="clear" w:color="auto" w:fill="FFFFFF"/>
+        </w:rPr>
+        <w:t>Tumour</w:t>
+      </w:r>
+      <w:proofErr w:type="spellEnd"/>
+      <w:r>
+        <w:rPr>
+          <w:rFonts w:asciiTheme="minorHAnsi" w:hAnsiTheme="minorHAnsi" w:cstheme="minorHAnsi"/>
+          <w:b/>
+          <w:color w:val="000000"/>
+          <w:sz w:val="16"/>
+          <w:szCs w:val="16"/>
+          <w:shd w:val="clear" w:color="auto" w:fill="FFFFFF"/>
+        </w:rPr>
+        <w:t xml:space="preserve"> Tissue Architecture</w:t>
       </w:r>
       <w:r>
         <w:rPr>
@@ -4372,16 +4823,40 @@
         </w:rPr>
         <w:tab/>
       </w:r>
-      <w:r>
-        <w:rPr>
-          <w:rFonts w:ascii="Calibri" w:hAnsi="Calibri"/>
-          <w:b/>
-          <w:color w:val="231F20"/>
-          <w:w w:val="105"/>
-          <w:sz w:val="20"/>
-        </w:rPr>
-        <w:t>Efstratios Stratikos</w:t>
-      </w:r>
+      <w:proofErr w:type="spellStart"/>
+      <w:r>
+        <w:rPr>
+          <w:rFonts w:ascii="Calibri" w:hAnsi="Calibri"/>
+          <w:b/>
+          <w:color w:val="231F20"/>
+          <w:w w:val="105"/>
+          <w:sz w:val="20"/>
+        </w:rPr>
+        <w:t>Efstratios</w:t>
+      </w:r>
+      <w:proofErr w:type="spellEnd"/>
+      <w:r>
+        <w:rPr>
+          <w:rFonts w:ascii="Calibri" w:hAnsi="Calibri"/>
+          <w:b/>
+          <w:color w:val="231F20"/>
+          <w:w w:val="105"/>
+          <w:sz w:val="20"/>
+        </w:rPr>
+        <w:t xml:space="preserve"> </w:t>
+      </w:r>
+      <w:proofErr w:type="spellStart"/>
+      <w:r>
+        <w:rPr>
+          <w:rFonts w:ascii="Calibri" w:hAnsi="Calibri"/>
+          <w:b/>
+          <w:color w:val="231F20"/>
+          <w:w w:val="105"/>
+          <w:sz w:val="20"/>
+        </w:rPr>
+        <w:t>Stratikos</w:t>
+      </w:r>
+      <w:proofErr w:type="spellEnd"/>
       <w:r>
         <w:rPr>
           <w:rFonts w:ascii="Calibri" w:hAnsi="Calibri"/>
@@ -4400,7 +4875,67 @@
           <w:szCs w:val="16"/>
           <w:shd w:val="clear" w:color="auto" w:fill="FFFFFF"/>
         </w:rPr>
-        <w:t>National Center for Scientific Research Demokritos, Agia Paraskevi , Athens</w:t>
+        <w:t xml:space="preserve">National Center for Scientific Research </w:t>
+      </w:r>
+      <w:proofErr w:type="spellStart"/>
+      <w:r>
+        <w:rPr>
+          <w:rFonts w:asciiTheme="minorHAnsi" w:hAnsiTheme="minorHAnsi" w:cstheme="minorHAnsi"/>
+          <w:sz w:val="16"/>
+          <w:szCs w:val="16"/>
+          <w:shd w:val="clear" w:color="auto" w:fill="FFFFFF"/>
+        </w:rPr>
+        <w:t>Demokritos</w:t>
+      </w:r>
+      <w:proofErr w:type="spellEnd"/>
+      <w:r>
+        <w:rPr>
+          <w:rFonts w:asciiTheme="minorHAnsi" w:hAnsiTheme="minorHAnsi" w:cstheme="minorHAnsi"/>
+          <w:sz w:val="16"/>
+          <w:szCs w:val="16"/>
+          <w:shd w:val="clear" w:color="auto" w:fill="FFFFFF"/>
+        </w:rPr>
+        <w:t xml:space="preserve">, </w:t>
+      </w:r>
+      <w:proofErr w:type="spellStart"/>
+      <w:r>
+        <w:rPr>
+          <w:rFonts w:asciiTheme="minorHAnsi" w:hAnsiTheme="minorHAnsi" w:cstheme="minorHAnsi"/>
+          <w:sz w:val="16"/>
+          <w:szCs w:val="16"/>
+          <w:shd w:val="clear" w:color="auto" w:fill="FFFFFF"/>
+        </w:rPr>
+        <w:t>Agia</w:t>
+      </w:r>
+      <w:proofErr w:type="spellEnd"/>
+      <w:r>
+        <w:rPr>
+          <w:rFonts w:asciiTheme="minorHAnsi" w:hAnsiTheme="minorHAnsi" w:cstheme="minorHAnsi"/>
+          <w:sz w:val="16"/>
+          <w:szCs w:val="16"/>
+          <w:shd w:val="clear" w:color="auto" w:fill="FFFFFF"/>
+        </w:rPr>
+        <w:t xml:space="preserve"> </w:t>
+      </w:r>
+      <w:proofErr w:type="spellStart"/>
+      <w:r>
+        <w:rPr>
+          <w:rFonts w:asciiTheme="minorHAnsi" w:hAnsiTheme="minorHAnsi" w:cstheme="minorHAnsi"/>
+          <w:sz w:val="16"/>
+          <w:szCs w:val="16"/>
+          <w:shd w:val="clear" w:color="auto" w:fill="FFFFFF"/>
+        </w:rPr>
+        <w:t>Paraskevi</w:t>
+      </w:r>
+      <w:proofErr w:type="spellEnd"/>
+      <w:r>
+        <w:rPr>
+          <w:rFonts w:asciiTheme="minorHAnsi" w:hAnsiTheme="minorHAnsi" w:cstheme="minorHAnsi"/>
+          <w:sz w:val="16"/>
+          <w:szCs w:val="16"/>
+          <w:shd w:val="clear" w:color="auto" w:fill="FFFFFF"/>
+        </w:rPr>
+        <w:t xml:space="preserve"> , Athens</w:t>
       </w:r>
     </w:p>
     <w:p>
@@ -4440,7 +4975,27 @@
           <w:szCs w:val="16"/>
           <w:shd w:val="clear" w:color="auto" w:fill="FFFFFF"/>
         </w:rPr>
-        <w:t>Modulating intracellular antigen processing for enhancing tumour antigenicity</w:t>
+        <w:t xml:space="preserve">Modulating intracellular antigen processing for enhancing </w:t>
+      </w:r>
+      <w:proofErr w:type="spellStart"/>
+      <w:r>
+        <w:rPr>
+          <w:b/>
+          <w:sz w:val="16"/>
+          <w:szCs w:val="16"/>
+          <w:shd w:val="clear" w:color="auto" w:fill="FFFFFF"/>
+        </w:rPr>
+        <w:t>tumour</w:t>
+      </w:r>
+      <w:proofErr w:type="spellEnd"/>
+      <w:r>
+        <w:rPr>
+          <w:b/>
+          <w:sz w:val="16"/>
+          <w:szCs w:val="16"/>
+          <w:shd w:val="clear" w:color="auto" w:fill="FFFFFF"/>
+        </w:rPr>
+        <w:t xml:space="preserve"> antigenicity</w:t>
       </w:r>
       <w:r>
         <w:rPr>
@@ -4540,16 +5095,40 @@
         </w:rPr>
         <w:tab/>
       </w:r>
-      <w:r>
-        <w:rPr>
-          <w:rFonts w:ascii="Calibri" w:hAnsi="Calibri"/>
-          <w:b/>
-          <w:color w:val="231F20"/>
-          <w:w w:val="105"/>
-          <w:sz w:val="20"/>
-        </w:rPr>
-        <w:t>Ioannis Pateras</w:t>
-      </w:r>
+      <w:proofErr w:type="spellStart"/>
+      <w:r>
+        <w:rPr>
+          <w:rFonts w:ascii="Calibri" w:hAnsi="Calibri"/>
+          <w:b/>
+          <w:color w:val="231F20"/>
+          <w:w w:val="105"/>
+          <w:sz w:val="20"/>
+        </w:rPr>
+        <w:t>Ioannis</w:t>
+      </w:r>
+      <w:proofErr w:type="spellEnd"/>
+      <w:r>
+        <w:rPr>
+          <w:rFonts w:ascii="Calibri" w:hAnsi="Calibri"/>
+          <w:b/>
+          <w:color w:val="231F20"/>
+          <w:w w:val="105"/>
+          <w:sz w:val="20"/>
+        </w:rPr>
+        <w:t xml:space="preserve"> </w:t>
+      </w:r>
+      <w:proofErr w:type="spellStart"/>
+      <w:r>
+        <w:rPr>
+          <w:rFonts w:ascii="Calibri" w:hAnsi="Calibri"/>
+          <w:b/>
+          <w:color w:val="231F20"/>
+          <w:w w:val="105"/>
+          <w:sz w:val="20"/>
+        </w:rPr>
+        <w:t>Pateras</w:t>
+      </w:r>
+      <w:proofErr w:type="spellEnd"/>
       <w:r>
         <w:rPr>
           <w:rFonts w:ascii="Calibri" w:hAnsi="Calibri"/>
@@ -4600,18 +5179,7 @@
           <w:szCs w:val="16"/>
           <w:shd w:val="clear" w:color="auto" w:fill="FFFFFF"/>
         </w:rPr>
-        <w:t>Title T</w:t>
-      </w:r>
-      <w:bookmarkStart w:id="0" w:name="_GoBack"/>
-      <w:bookmarkEnd w:id="0"/>
-      <w:r>
-        <w:rPr>
-          <w:b/>
-          <w:sz w:val="16"/>
-          <w:szCs w:val="16"/>
-          <w:shd w:val="clear" w:color="auto" w:fill="FFFFFF"/>
-        </w:rPr>
-        <w:t>BA</w:t>
+        <w:t>Title TBA</w:t>
       </w:r>
     </w:p>
     <w:p>
@@ -4721,8 +5289,42 @@
           <w:w w:val="105"/>
           <w:sz w:val="20"/>
         </w:rPr>
-        <w:t>Wolf Herve Fridman</w:t>
-      </w:r>
+        <w:t xml:space="preserve">Wolf </w:t>
+      </w:r>
+      <w:proofErr w:type="spellStart"/>
+      <w:r>
+        <w:rPr>
+          <w:rFonts w:ascii="Calibri" w:hAnsi="Calibri"/>
+          <w:b/>
+          <w:color w:val="231F20"/>
+          <w:w w:val="105"/>
+          <w:sz w:val="20"/>
+        </w:rPr>
+        <w:t>Herve</w:t>
+      </w:r>
+      <w:proofErr w:type="spellEnd"/>
+      <w:r>
+        <w:rPr>
+          <w:rFonts w:ascii="Calibri" w:hAnsi="Calibri"/>
+          <w:b/>
+          <w:color w:val="231F20"/>
+          <w:w w:val="105"/>
+          <w:sz w:val="20"/>
+        </w:rPr>
+        <w:t xml:space="preserve"> </w:t>
+      </w:r>
+      <w:proofErr w:type="spellStart"/>
+      <w:r>
+        <w:rPr>
+          <w:rFonts w:ascii="Calibri" w:hAnsi="Calibri"/>
+          <w:b/>
+          <w:color w:val="231F20"/>
+          <w:w w:val="105"/>
+          <w:sz w:val="20"/>
+        </w:rPr>
+        <w:t>Fridman</w:t>
+      </w:r>
+      <w:proofErr w:type="spellEnd"/>
       <w:r>
         <w:rPr>
           <w:rFonts w:ascii="Calibri" w:hAnsi="Calibri"/>
@@ -4741,7 +5343,29 @@
           <w:szCs w:val="16"/>
           <w:shd w:val="clear" w:color="auto" w:fill="FFFFFF"/>
         </w:rPr>
-        <w:t xml:space="preserve">INSERM Paris, France; Université Paris Descartes/Paris V, </w:t>
+        <w:t xml:space="preserve">INSERM Paris, France; </w:t>
+      </w:r>
+      <w:proofErr w:type="spellStart"/>
+      <w:r>
+        <w:rPr>
+          <w:rFonts w:asciiTheme="minorHAnsi" w:hAnsiTheme="minorHAnsi" w:cstheme="minorHAnsi"/>
+          <w:color w:val="000000"/>
+          <w:sz w:val="16"/>
+          <w:szCs w:val="16"/>
+          <w:shd w:val="clear" w:color="auto" w:fill="FFFFFF"/>
+        </w:rPr>
+        <w:t>Université</w:t>
+      </w:r>
+      <w:proofErr w:type="spellEnd"/>
+      <w:r>
+        <w:rPr>
+          <w:rFonts w:asciiTheme="minorHAnsi" w:hAnsiTheme="minorHAnsi" w:cstheme="minorHAnsi"/>
+          <w:color w:val="000000"/>
+          <w:sz w:val="16"/>
+          <w:szCs w:val="16"/>
+          <w:shd w:val="clear" w:color="auto" w:fill="FFFFFF"/>
+        </w:rPr>
+        <w:t xml:space="preserve"> Paris Descartes/Paris V, </w:t>
       </w:r>
       <w:r>
         <w:rPr>
@@ -4816,7 +5440,29 @@
           <w:szCs w:val="16"/>
           <w:shd w:val="clear" w:color="auto" w:fill="FFFFFF"/>
         </w:rPr>
-        <w:t>Paris Cité, Paris</w:t>
+        <w:t xml:space="preserve">Paris </w:t>
+      </w:r>
+      <w:proofErr w:type="spellStart"/>
+      <w:r>
+        <w:rPr>
+          <w:rFonts w:asciiTheme="minorHAnsi" w:hAnsiTheme="minorHAnsi" w:cstheme="minorHAnsi"/>
+          <w:color w:val="000000"/>
+          <w:sz w:val="16"/>
+          <w:szCs w:val="16"/>
+          <w:shd w:val="clear" w:color="auto" w:fill="FFFFFF"/>
+        </w:rPr>
+        <w:t>Cité</w:t>
+      </w:r>
+      <w:proofErr w:type="spellEnd"/>
+      <w:r>
+        <w:rPr>
+          <w:rFonts w:asciiTheme="minorHAnsi" w:hAnsiTheme="minorHAnsi" w:cstheme="minorHAnsi"/>
+          <w:color w:val="000000"/>
+          <w:sz w:val="16"/>
+          <w:szCs w:val="16"/>
+          <w:shd w:val="clear" w:color="auto" w:fill="FFFFFF"/>
+        </w:rPr>
+        <w:t>, Paris</w:t>
       </w:r>
       <w:r>
         <w:rPr>
@@ -4843,7 +5489,27 @@
           <w:szCs w:val="16"/>
           <w:shd w:val="clear" w:color="auto" w:fill="FFFFFF"/>
         </w:rPr>
-        <w:t>Cancer microenvironments: prognostic and theranostic impacts</w:t>
+        <w:t xml:space="preserve">Cancer microenvironments: prognostic and </w:t>
+      </w:r>
+      <w:proofErr w:type="spellStart"/>
+      <w:r>
+        <w:rPr>
+          <w:b/>
+          <w:sz w:val="16"/>
+          <w:szCs w:val="16"/>
+          <w:shd w:val="clear" w:color="auto" w:fill="FFFFFF"/>
+        </w:rPr>
+        <w:t>theranostic</w:t>
+      </w:r>
+      <w:proofErr w:type="spellEnd"/>
+      <w:r>
+        <w:rPr>
+          <w:b/>
+          <w:sz w:val="16"/>
+          <w:szCs w:val="16"/>
+          <w:shd w:val="clear" w:color="auto" w:fill="FFFFFF"/>
+        </w:rPr>
+        <w:t xml:space="preserve"> impacts</w:t>
       </w:r>
       <w:r>
         <w:rPr>
@@ -4942,16 +5608,40 @@
         </w:rPr>
         <w:tab/>
       </w:r>
-      <w:r>
-        <w:rPr>
-          <w:rFonts w:ascii="Calibri" w:hAnsi="Calibri"/>
-          <w:b/>
-          <w:color w:val="231F20"/>
-          <w:w w:val="110"/>
-          <w:sz w:val="20"/>
-        </w:rPr>
-        <w:t>Doriana Fruci</w:t>
-      </w:r>
+      <w:proofErr w:type="spellStart"/>
+      <w:r>
+        <w:rPr>
+          <w:rFonts w:ascii="Calibri" w:hAnsi="Calibri"/>
+          <w:b/>
+          <w:color w:val="231F20"/>
+          <w:w w:val="110"/>
+          <w:sz w:val="20"/>
+        </w:rPr>
+        <w:t>Doriana</w:t>
+      </w:r>
+      <w:proofErr w:type="spellEnd"/>
+      <w:r>
+        <w:rPr>
+          <w:rFonts w:ascii="Calibri" w:hAnsi="Calibri"/>
+          <w:b/>
+          <w:color w:val="231F20"/>
+          <w:w w:val="110"/>
+          <w:sz w:val="20"/>
+        </w:rPr>
+        <w:t xml:space="preserve"> </w:t>
+      </w:r>
+      <w:proofErr w:type="spellStart"/>
+      <w:r>
+        <w:rPr>
+          <w:rFonts w:ascii="Calibri" w:hAnsi="Calibri"/>
+          <w:b/>
+          <w:color w:val="231F20"/>
+          <w:w w:val="110"/>
+          <w:sz w:val="20"/>
+        </w:rPr>
+        <w:t>Fruci</w:t>
+      </w:r>
+      <w:proofErr w:type="spellEnd"/>
       <w:r>
         <w:rPr>
           <w:rFonts w:ascii="Calibri" w:hAnsi="Calibri"/>
@@ -4970,7 +5660,51 @@
           <w:szCs w:val="16"/>
           <w:shd w:val="clear" w:color="auto" w:fill="FFFFFF"/>
         </w:rPr>
-        <w:t>Immuno-Oncology Laboratory, Ospedale Pediatrico Bambino, Rome</w:t>
+        <w:t xml:space="preserve">Immuno-Oncology Laboratory, </w:t>
+      </w:r>
+      <w:proofErr w:type="spellStart"/>
+      <w:r>
+        <w:rPr>
+          <w:rFonts w:ascii="Calibri" w:hAnsi="Calibri" w:cs="Calibri"/>
+          <w:color w:val="000000"/>
+          <w:sz w:val="16"/>
+          <w:szCs w:val="16"/>
+          <w:shd w:val="clear" w:color="auto" w:fill="FFFFFF"/>
+        </w:rPr>
+        <w:t>Ospedale</w:t>
+      </w:r>
+      <w:proofErr w:type="spellEnd"/>
+      <w:r>
+        <w:rPr>
+          <w:rFonts w:ascii="Calibri" w:hAnsi="Calibri" w:cs="Calibri"/>
+          <w:color w:val="000000"/>
+          <w:sz w:val="16"/>
+          <w:szCs w:val="16"/>
+          <w:shd w:val="clear" w:color="auto" w:fill="FFFFFF"/>
+        </w:rPr>
+        <w:t xml:space="preserve"> </w:t>
+      </w:r>
+      <w:proofErr w:type="spellStart"/>
+      <w:r>
+        <w:rPr>
+          <w:rFonts w:ascii="Calibri" w:hAnsi="Calibri" w:cs="Calibri"/>
+          <w:color w:val="000000"/>
+          <w:sz w:val="16"/>
+          <w:szCs w:val="16"/>
+          <w:shd w:val="clear" w:color="auto" w:fill="FFFFFF"/>
+        </w:rPr>
+        <w:t>Pediatrico</w:t>
+      </w:r>
+      <w:proofErr w:type="spellEnd"/>
+      <w:r>
+        <w:rPr>
+          <w:rFonts w:ascii="Calibri" w:hAnsi="Calibri" w:cs="Calibri"/>
+          <w:color w:val="000000"/>
+          <w:sz w:val="16"/>
+          <w:szCs w:val="16"/>
+          <w:shd w:val="clear" w:color="auto" w:fill="FFFFFF"/>
+        </w:rPr>
+        <w:t xml:space="preserve"> Bambino, Rome</w:t>
       </w:r>
     </w:p>
     <w:p>
@@ -5015,8 +5749,20 @@
           <w:szCs w:val="16"/>
           <w:shd w:val="clear" w:color="auto" w:fill="FFFFFF"/>
         </w:rPr>
-        <w:t>Clinical relevance of tumor-infiltrating immune cells in neuroblastoma</w:t>
-      </w:r>
+        <w:t xml:space="preserve">Clinical relevance of tumor-infiltrating immune cells in </w:t>
+      </w:r>
+      <w:proofErr w:type="spellStart"/>
+      <w:r>
+        <w:rPr>
+          <w:b/>
+          <w:color w:val="000000"/>
+          <w:sz w:val="16"/>
+          <w:szCs w:val="16"/>
+          <w:shd w:val="clear" w:color="auto" w:fill="FFFFFF"/>
+        </w:rPr>
+        <w:t>neuroblastoma</w:t>
+      </w:r>
+      <w:proofErr w:type="spellEnd"/>
       <w:r>
         <w:rPr>
           <w:b/>
@@ -5277,7 +6023,29 @@
           <w:w w:val="105"/>
           <w:sz w:val="20"/>
         </w:rPr>
-        <w:t xml:space="preserve">Gustav Gaudernack </w:t>
+        <w:t xml:space="preserve">Gustav </w:t>
+      </w:r>
+      <w:proofErr w:type="spellStart"/>
+      <w:r>
+        <w:rPr>
+          <w:rFonts w:ascii="Calibri" w:hAnsi="Calibri"/>
+          <w:b/>
+          <w:color w:val="231F20"/>
+          <w:w w:val="105"/>
+          <w:sz w:val="20"/>
+        </w:rPr>
+        <w:t>Gaudernack</w:t>
+      </w:r>
+      <w:proofErr w:type="spellEnd"/>
+      <w:r>
+        <w:rPr>
+          <w:rFonts w:ascii="Calibri" w:hAnsi="Calibri"/>
+          <w:b/>
+          <w:color w:val="231F20"/>
+          <w:w w:val="105"/>
+          <w:sz w:val="20"/>
+        </w:rPr>
+        <w:t xml:space="preserve"> </w:t>
       </w:r>
       <w:r>
         <w:rPr>
@@ -5327,7 +6095,29 @@
           <w:szCs w:val="16"/>
           <w:shd w:val="clear" w:color="auto" w:fill="FFFFFF"/>
         </w:rPr>
-        <w:t>University Hospital-Radiumhospitalet, Oslo</w:t>
+        <w:t>University Hospital-</w:t>
+      </w:r>
+      <w:proofErr w:type="spellStart"/>
+      <w:r>
+        <w:rPr>
+          <w:rFonts w:asciiTheme="minorHAnsi" w:hAnsiTheme="minorHAnsi" w:cstheme="minorHAnsi"/>
+          <w:color w:val="000000"/>
+          <w:sz w:val="16"/>
+          <w:szCs w:val="16"/>
+          <w:shd w:val="clear" w:color="auto" w:fill="FFFFFF"/>
+        </w:rPr>
+        <w:t>Radiumhospitalet</w:t>
+      </w:r>
+      <w:proofErr w:type="spellEnd"/>
+      <w:r>
+        <w:rPr>
+          <w:rFonts w:asciiTheme="minorHAnsi" w:hAnsiTheme="minorHAnsi" w:cstheme="minorHAnsi"/>
+          <w:color w:val="000000"/>
+          <w:sz w:val="16"/>
+          <w:szCs w:val="16"/>
+          <w:shd w:val="clear" w:color="auto" w:fill="FFFFFF"/>
+        </w:rPr>
+        <w:t>, Oslo</w:t>
       </w:r>
       <w:r>
         <w:rPr>
@@ -5400,6 +6190,7 @@
         </w:rPr>
         <w:t xml:space="preserve"> </w:t>
       </w:r>
+      <w:proofErr w:type="spellStart"/>
       <w:r>
         <w:rPr>
           <w:b/>
@@ -5410,6 +6201,7 @@
         </w:rPr>
         <w:t>hTERT</w:t>
       </w:r>
+      <w:proofErr w:type="spellEnd"/>
       <w:r>
         <w:rPr>
           <w:b/>
@@ -5582,6 +6374,7 @@
         </w:rPr>
         <w:t xml:space="preserve"> </w:t>
       </w:r>
+      <w:proofErr w:type="spellStart"/>
       <w:r>
         <w:rPr>
           <w:rFonts w:asciiTheme="minorHAnsi" w:hAnsiTheme="minorHAnsi" w:cstheme="minorHAnsi"/>
@@ -5590,7 +6383,18 @@
           <w:szCs w:val="20"/>
           <w:shd w:val="clear" w:color="auto" w:fill="FFFFFF"/>
         </w:rPr>
-        <w:t>Sjoerd van der Burg</w:t>
+        <w:t>Sjoerd</w:t>
+      </w:r>
+      <w:proofErr w:type="spellEnd"/>
+      <w:r>
+        <w:rPr>
+          <w:rFonts w:asciiTheme="minorHAnsi" w:hAnsiTheme="minorHAnsi" w:cstheme="minorHAnsi"/>
+          <w:b/>
+          <w:sz w:val="20"/>
+          <w:szCs w:val="20"/>
+          <w:shd w:val="clear" w:color="auto" w:fill="FFFFFF"/>
+        </w:rPr>
+        <w:t xml:space="preserve"> van der Burg</w:t>
       </w:r>
       <w:r>
         <w:rPr>
@@ -5828,8 +6632,20 @@
           <w:w w:val="105"/>
           <w:sz w:val="20"/>
         </w:rPr>
-        <w:t>Carl Figdor</w:t>
-      </w:r>
+        <w:t xml:space="preserve">Carl </w:t>
+      </w:r>
+      <w:proofErr w:type="spellStart"/>
+      <w:r>
+        <w:rPr>
+          <w:rFonts w:ascii="Calibri" w:hAnsi="Calibri"/>
+          <w:b/>
+          <w:color w:val="231F20"/>
+          <w:w w:val="105"/>
+          <w:sz w:val="20"/>
+        </w:rPr>
+        <w:t>Figdor</w:t>
+      </w:r>
+      <w:proofErr w:type="spellEnd"/>
       <w:r>
         <w:rPr>
           <w:rFonts w:ascii="Calibri" w:hAnsi="Calibri"/>
@@ -5849,7 +6665,29 @@
           <w:szCs w:val="16"/>
           <w:shd w:val="clear" w:color="auto" w:fill="FFFFFF"/>
         </w:rPr>
-        <w:t>Department of Tumor Immunology, Radboud Institute for Molecular Life Sciences, Nijmegen</w:t>
+        <w:t xml:space="preserve">Department of Tumor Immunology, </w:t>
+      </w:r>
+      <w:proofErr w:type="spellStart"/>
+      <w:r>
+        <w:rPr>
+          <w:rFonts w:asciiTheme="minorHAnsi" w:hAnsiTheme="minorHAnsi" w:cstheme="minorHAnsi"/>
+          <w:color w:val="000000"/>
+          <w:sz w:val="16"/>
+          <w:szCs w:val="16"/>
+          <w:shd w:val="clear" w:color="auto" w:fill="FFFFFF"/>
+        </w:rPr>
+        <w:t>Radboud</w:t>
+      </w:r>
+      <w:proofErr w:type="spellEnd"/>
+      <w:r>
+        <w:rPr>
+          <w:rFonts w:asciiTheme="minorHAnsi" w:hAnsiTheme="minorHAnsi" w:cstheme="minorHAnsi"/>
+          <w:color w:val="000000"/>
+          <w:sz w:val="16"/>
+          <w:szCs w:val="16"/>
+          <w:shd w:val="clear" w:color="auto" w:fill="FFFFFF"/>
+        </w:rPr>
+        <w:t xml:space="preserve"> Institute for Molecular Life Sciences, Nijmegen</w:t>
       </w:r>
     </w:p>
     <w:p>
@@ -6177,8 +7015,20 @@
           <w:w w:val="105"/>
           <w:sz w:val="20"/>
         </w:rPr>
-        <w:t>Federica Cavallo</w:t>
-      </w:r>
+        <w:t xml:space="preserve">Federica </w:t>
+      </w:r>
+      <w:proofErr w:type="spellStart"/>
+      <w:r>
+        <w:rPr>
+          <w:rFonts w:ascii="Calibri" w:hAnsi="Calibri"/>
+          <w:b/>
+          <w:color w:val="231F20"/>
+          <w:w w:val="105"/>
+          <w:sz w:val="20"/>
+        </w:rPr>
+        <w:t>Cavallo</w:t>
+      </w:r>
+      <w:proofErr w:type="spellEnd"/>
       <w:r>
         <w:rPr>
           <w:rFonts w:ascii="Calibri" w:hAnsi="Calibri"/>
@@ -6364,7 +7214,47 @@
           <w:szCs w:val="16"/>
           <w:shd w:val="clear" w:color="auto" w:fill="FFFFFF"/>
         </w:rPr>
-        <w:t>The cystine/glutamate antiporterxCT: A new cancer</w:t>
+        <w:t xml:space="preserve">The </w:t>
+      </w:r>
+      <w:proofErr w:type="spellStart"/>
+      <w:r>
+        <w:rPr>
+          <w:b/>
+          <w:sz w:val="16"/>
+          <w:szCs w:val="16"/>
+          <w:shd w:val="clear" w:color="auto" w:fill="FFFFFF"/>
+        </w:rPr>
+        <w:t>cystine</w:t>
+      </w:r>
+      <w:proofErr w:type="spellEnd"/>
+      <w:r>
+        <w:rPr>
+          <w:b/>
+          <w:sz w:val="16"/>
+          <w:szCs w:val="16"/>
+          <w:shd w:val="clear" w:color="auto" w:fill="FFFFFF"/>
+        </w:rPr>
+        <w:t xml:space="preserve">/glutamate </w:t>
+      </w:r>
+      <w:proofErr w:type="spellStart"/>
+      <w:r>
+        <w:rPr>
+          <w:b/>
+          <w:sz w:val="16"/>
+          <w:szCs w:val="16"/>
+          <w:shd w:val="clear" w:color="auto" w:fill="FFFFFF"/>
+        </w:rPr>
+        <w:t>antiporterxCT</w:t>
+      </w:r>
+      <w:proofErr w:type="spellEnd"/>
+      <w:r>
+        <w:rPr>
+          <w:b/>
+          <w:sz w:val="16"/>
+          <w:szCs w:val="16"/>
+          <w:shd w:val="clear" w:color="auto" w:fill="FFFFFF"/>
+        </w:rPr>
+        <w:t>: A new cancer</w:t>
       </w:r>
       <w:r>
         <w:rPr>
@@ -6541,8 +7431,20 @@
           <w:w w:val="105"/>
           <w:sz w:val="20"/>
         </w:rPr>
-        <w:t>Pierre Coulie</w:t>
-      </w:r>
+        <w:t xml:space="preserve">Pierre </w:t>
+      </w:r>
+      <w:proofErr w:type="spellStart"/>
+      <w:r>
+        <w:rPr>
+          <w:rFonts w:ascii="Calibri" w:hAnsi="Calibri"/>
+          <w:b/>
+          <w:color w:val="231F20"/>
+          <w:w w:val="105"/>
+          <w:sz w:val="20"/>
+        </w:rPr>
+        <w:t>Coulie</w:t>
+      </w:r>
+      <w:proofErr w:type="spellEnd"/>
       <w:r>
         <w:rPr>
           <w:rFonts w:ascii="Calibri" w:hAnsi="Calibri"/>
@@ -6562,7 +7464,51 @@
           <w:szCs w:val="16"/>
           <w:shd w:val="clear" w:color="auto" w:fill="FFFFFF"/>
         </w:rPr>
-        <w:t>de Duve Institute, Université Catholique de Louvain, Brussels</w:t>
+        <w:t xml:space="preserve">de Duve Institute, </w:t>
+      </w:r>
+      <w:proofErr w:type="spellStart"/>
+      <w:r>
+        <w:rPr>
+          <w:rFonts w:asciiTheme="minorHAnsi" w:hAnsiTheme="minorHAnsi" w:cstheme="minorHAnsi"/>
+          <w:color w:val="000000"/>
+          <w:sz w:val="16"/>
+          <w:szCs w:val="16"/>
+          <w:shd w:val="clear" w:color="auto" w:fill="FFFFFF"/>
+        </w:rPr>
+        <w:t>Université</w:t>
+      </w:r>
+      <w:proofErr w:type="spellEnd"/>
+      <w:r>
+        <w:rPr>
+          <w:rFonts w:asciiTheme="minorHAnsi" w:hAnsiTheme="minorHAnsi" w:cstheme="minorHAnsi"/>
+          <w:color w:val="000000"/>
+          <w:sz w:val="16"/>
+          <w:szCs w:val="16"/>
+          <w:shd w:val="clear" w:color="auto" w:fill="FFFFFF"/>
+        </w:rPr>
+        <w:t xml:space="preserve"> </w:t>
+      </w:r>
+      <w:proofErr w:type="spellStart"/>
+      <w:r>
+        <w:rPr>
+          <w:rFonts w:asciiTheme="minorHAnsi" w:hAnsiTheme="minorHAnsi" w:cstheme="minorHAnsi"/>
+          <w:color w:val="000000"/>
+          <w:sz w:val="16"/>
+          <w:szCs w:val="16"/>
+          <w:shd w:val="clear" w:color="auto" w:fill="FFFFFF"/>
+        </w:rPr>
+        <w:t>Catholique</w:t>
+      </w:r>
+      <w:proofErr w:type="spellEnd"/>
+      <w:r>
+        <w:rPr>
+          <w:rFonts w:asciiTheme="minorHAnsi" w:hAnsiTheme="minorHAnsi" w:cstheme="minorHAnsi"/>
+          <w:color w:val="000000"/>
+          <w:sz w:val="16"/>
+          <w:szCs w:val="16"/>
+          <w:shd w:val="clear" w:color="auto" w:fill="FFFFFF"/>
+        </w:rPr>
+        <w:t xml:space="preserve"> de Louvain, Brussels</w:t>
       </w:r>
     </w:p>
     <w:p>
@@ -7930,6 +8876,7 @@
         </w:rPr>
         <w:t xml:space="preserve"> </w:t>
       </w:r>
+      <w:proofErr w:type="spellStart"/>
       <w:r>
         <w:rPr>
           <w:rFonts w:ascii="Calibri" w:hAnsi="Calibri"/>
@@ -7939,7 +8886,19 @@
           <w:w w:val="105"/>
           <w:sz w:val="20"/>
         </w:rPr>
-        <w:t xml:space="preserve">Umansky </w:t>
+        <w:t>Umansky</w:t>
+      </w:r>
+      <w:proofErr w:type="spellEnd"/>
+      <w:r>
+        <w:rPr>
+          <w:rFonts w:ascii="Calibri" w:hAnsi="Calibri"/>
+          <w:b/>
+          <w:color w:val="231F20"/>
+          <w:spacing w:val="-7"/>
+          <w:w w:val="105"/>
+          <w:sz w:val="20"/>
+        </w:rPr>
+        <w:t xml:space="preserve"> </w:t>
       </w:r>
       <w:r>
         <w:rPr>
@@ -8480,7 +9439,29 @@
           <w:w w:val="110"/>
           <w:sz w:val="20"/>
         </w:rPr>
-        <w:t xml:space="preserve">Vincenzo Cerundolo </w:t>
+        <w:t xml:space="preserve">Vincenzo </w:t>
+      </w:r>
+      <w:proofErr w:type="spellStart"/>
+      <w:r>
+        <w:rPr>
+          <w:rFonts w:ascii="Calibri" w:hAnsi="Calibri"/>
+          <w:b/>
+          <w:color w:val="231F20"/>
+          <w:w w:val="110"/>
+          <w:sz w:val="20"/>
+        </w:rPr>
+        <w:t>Cerundolo</w:t>
+      </w:r>
+      <w:proofErr w:type="spellEnd"/>
+      <w:r>
+        <w:rPr>
+          <w:rFonts w:ascii="Calibri" w:hAnsi="Calibri"/>
+          <w:b/>
+          <w:color w:val="231F20"/>
+          <w:w w:val="110"/>
+          <w:sz w:val="20"/>
+        </w:rPr>
+        <w:t xml:space="preserve"> </w:t>
       </w:r>
       <w:r>
         <w:rPr>
@@ -8533,7 +9514,29 @@
           <w:sz w:val="16"/>
           <w:szCs w:val="16"/>
         </w:rPr>
-        <w:t>Amino acid degrading enzymes and their role in tumour immune escape mechanisms</w:t>
+        <w:t xml:space="preserve">Amino acid degrading enzymes and their role in </w:t>
+      </w:r>
+      <w:proofErr w:type="spellStart"/>
+      <w:r>
+        <w:rPr>
+          <w:b/>
+          <w:color w:val="231F20"/>
+          <w:w w:val="110"/>
+          <w:sz w:val="16"/>
+          <w:szCs w:val="16"/>
+        </w:rPr>
+        <w:t>tumour</w:t>
+      </w:r>
+      <w:proofErr w:type="spellEnd"/>
+      <w:r>
+        <w:rPr>
+          <w:b/>
+          <w:color w:val="231F20"/>
+          <w:w w:val="110"/>
+          <w:sz w:val="16"/>
+          <w:szCs w:val="16"/>
+        </w:rPr>
+        <w:t xml:space="preserve"> immune escape mechanisms</w:t>
       </w:r>
       <w:r>
         <w:rPr>
@@ -8731,8 +9734,20 @@
           <w:w w:val="105"/>
           <w:sz w:val="20"/>
         </w:rPr>
-        <w:t>Ignacio Melero</w:t>
-      </w:r>
+        <w:t xml:space="preserve">Ignacio </w:t>
+      </w:r>
+      <w:proofErr w:type="spellStart"/>
+      <w:r>
+        <w:rPr>
+          <w:rFonts w:ascii="Calibri" w:hAnsi="Calibri"/>
+          <w:b/>
+          <w:color w:val="231F20"/>
+          <w:w w:val="105"/>
+          <w:sz w:val="20"/>
+        </w:rPr>
+        <w:t>Melero</w:t>
+      </w:r>
+      <w:proofErr w:type="spellEnd"/>
       <w:r>
         <w:rPr>
           <w:rFonts w:asciiTheme="minorHAnsi" w:hAnsiTheme="minorHAnsi" w:cstheme="minorHAnsi"/>
@@ -8797,7 +9812,51 @@
           <w:szCs w:val="16"/>
           <w:shd w:val="clear" w:color="auto" w:fill="FFFFFF"/>
         </w:rPr>
-        <w:t xml:space="preserve"> Medical Research (CIMA), University of Navarra and Instituto de Investigacion Sanitaria </w:t>
+        <w:t xml:space="preserve"> Medical Research (CIMA), University of Navarra and </w:t>
+      </w:r>
+      <w:proofErr w:type="spellStart"/>
+      <w:r>
+        <w:rPr>
+          <w:rFonts w:asciiTheme="minorHAnsi" w:hAnsiTheme="minorHAnsi" w:cstheme="minorHAnsi"/>
+          <w:color w:val="000000"/>
+          <w:sz w:val="16"/>
+          <w:szCs w:val="16"/>
+          <w:shd w:val="clear" w:color="auto" w:fill="FFFFFF"/>
+        </w:rPr>
+        <w:t>Instituto</w:t>
+      </w:r>
+      <w:proofErr w:type="spellEnd"/>
+      <w:r>
+        <w:rPr>
+          <w:rFonts w:asciiTheme="minorHAnsi" w:hAnsiTheme="minorHAnsi" w:cstheme="minorHAnsi"/>
+          <w:color w:val="000000"/>
+          <w:sz w:val="16"/>
+          <w:szCs w:val="16"/>
+          <w:shd w:val="clear" w:color="auto" w:fill="FFFFFF"/>
+        </w:rPr>
+        <w:t xml:space="preserve"> de </w:t>
+      </w:r>
+      <w:proofErr w:type="spellStart"/>
+      <w:r>
+        <w:rPr>
+          <w:rFonts w:asciiTheme="minorHAnsi" w:hAnsiTheme="minorHAnsi" w:cstheme="minorHAnsi"/>
+          <w:color w:val="000000"/>
+          <w:sz w:val="16"/>
+          <w:szCs w:val="16"/>
+          <w:shd w:val="clear" w:color="auto" w:fill="FFFFFF"/>
+        </w:rPr>
+        <w:t>Investigacion</w:t>
+      </w:r>
+      <w:proofErr w:type="spellEnd"/>
+      <w:r>
+        <w:rPr>
+          <w:rFonts w:asciiTheme="minorHAnsi" w:hAnsiTheme="minorHAnsi" w:cstheme="minorHAnsi"/>
+          <w:color w:val="000000"/>
+          <w:sz w:val="16"/>
+          <w:szCs w:val="16"/>
+          <w:shd w:val="clear" w:color="auto" w:fill="FFFFFF"/>
+        </w:rPr>
+        <w:t xml:space="preserve"> Sanitaria </w:t>
       </w:r>
       <w:r>
         <w:rPr>
@@ -9102,7 +10161,27 @@
           <w:szCs w:val="14"/>
           <w:shd w:val="clear" w:color="auto" w:fill="FFFFFF"/>
         </w:rPr>
-        <w:t xml:space="preserve">                                                           Technion-Israel Institute of Technology, Haifa</w:t>
+        <w:t xml:space="preserve">                                                           </w:t>
+      </w:r>
+      <w:proofErr w:type="spellStart"/>
+      <w:r>
+        <w:rPr>
+          <w:color w:val="000000"/>
+          <w:sz w:val="14"/>
+          <w:szCs w:val="14"/>
+          <w:shd w:val="clear" w:color="auto" w:fill="FFFFFF"/>
+        </w:rPr>
+        <w:t>Technion</w:t>
+      </w:r>
+      <w:proofErr w:type="spellEnd"/>
+      <w:r>
+        <w:rPr>
+          <w:color w:val="000000"/>
+          <w:sz w:val="14"/>
+          <w:szCs w:val="14"/>
+          <w:shd w:val="clear" w:color="auto" w:fill="FFFFFF"/>
+        </w:rPr>
+        <w:t>-Israel Institute of Technology, Haifa</w:t>
       </w:r>
     </w:p>
     <w:p>
@@ -9244,8 +10323,20 @@
           <w:w w:val="105"/>
           <w:sz w:val="20"/>
         </w:rPr>
-        <w:t>Benoit van den Eynde</w:t>
-      </w:r>
+        <w:t xml:space="preserve">Benoit van den </w:t>
+      </w:r>
+      <w:proofErr w:type="spellStart"/>
+      <w:r>
+        <w:rPr>
+          <w:rFonts w:ascii="Calibri" w:hAnsi="Calibri"/>
+          <w:b/>
+          <w:color w:val="231F20"/>
+          <w:w w:val="105"/>
+          <w:sz w:val="20"/>
+        </w:rPr>
+        <w:t>Eynde</w:t>
+      </w:r>
+      <w:proofErr w:type="spellEnd"/>
       <w:r>
         <w:rPr>
           <w:rFonts w:ascii="Calibri" w:hAnsi="Calibri"/>
@@ -9597,8 +10688,20 @@
           <w:w w:val="105"/>
           <w:sz w:val="20"/>
         </w:rPr>
-        <w:t>Gunter Hammerling</w:t>
-      </w:r>
+        <w:t xml:space="preserve">Gunter </w:t>
+      </w:r>
+      <w:proofErr w:type="spellStart"/>
+      <w:r>
+        <w:rPr>
+          <w:rFonts w:ascii="Calibri" w:hAnsi="Calibri"/>
+          <w:b/>
+          <w:color w:val="231F20"/>
+          <w:w w:val="105"/>
+          <w:sz w:val="20"/>
+        </w:rPr>
+        <w:t>Hammerling</w:t>
+      </w:r>
+      <w:proofErr w:type="spellEnd"/>
       <w:r>
         <w:rPr>
           <w:rFonts w:ascii="Calibri" w:hAnsi="Calibri"/>
@@ -9628,8 +10731,9 @@
           <w:szCs w:val="16"/>
           <w:shd w:val="clear" w:color="auto" w:fill="FFFFFF"/>
         </w:rPr>
-        <w:t>cular Immunology, German Cance r</w:t>
-      </w:r>
+        <w:t xml:space="preserve">cular Immunology, German </w:t>
+      </w:r>
+      <w:proofErr w:type="spellStart"/>
       <w:r>
         <w:rPr>
           <w:rFonts w:asciiTheme="minorHAnsi" w:hAnsiTheme="minorHAnsi" w:cstheme="minorHAnsi"/>
@@ -9638,8 +10742,41 @@
           <w:szCs w:val="16"/>
           <w:shd w:val="clear" w:color="auto" w:fill="FFFFFF"/>
         </w:rPr>
+        <w:t>Cance</w:t>
+      </w:r>
+      <w:proofErr w:type="spellEnd"/>
+      <w:r>
+        <w:rPr>
+          <w:rFonts w:asciiTheme="minorHAnsi" w:hAnsiTheme="minorHAnsi" w:cstheme="minorHAnsi"/>
+          <w:color w:val="000000"/>
+          <w:sz w:val="16"/>
+          <w:szCs w:val="16"/>
+          <w:shd w:val="clear" w:color="auto" w:fill="FFFFFF"/>
+        </w:rPr>
+        <w:t xml:space="preserve"> </w:t>
+      </w:r>
+      <w:proofErr w:type="spellStart"/>
+      <w:r>
+        <w:rPr>
+          <w:rFonts w:asciiTheme="minorHAnsi" w:hAnsiTheme="minorHAnsi" w:cstheme="minorHAnsi"/>
+          <w:color w:val="000000"/>
+          <w:sz w:val="16"/>
+          <w:szCs w:val="16"/>
+          <w:shd w:val="clear" w:color="auto" w:fill="FFFFFF"/>
+        </w:rPr>
+        <w:t>r</w:t>
+      </w:r>
+      <w:r>
+        <w:rPr>
+          <w:rFonts w:asciiTheme="minorHAnsi" w:hAnsiTheme="minorHAnsi" w:cstheme="minorHAnsi"/>
+          <w:color w:val="000000"/>
+          <w:sz w:val="16"/>
+          <w:szCs w:val="16"/>
+          <w:shd w:val="clear" w:color="auto" w:fill="FFFFFF"/>
+        </w:rPr>
         <w:t>Research</w:t>
       </w:r>
+      <w:proofErr w:type="spellEnd"/>
       <w:r>
         <w:rPr>
           <w:rFonts w:asciiTheme="minorHAnsi" w:hAnsiTheme="minorHAnsi" w:cstheme="minorHAnsi"/>
@@ -9826,8 +10963,20 @@
           <w:w w:val="105"/>
           <w:sz w:val="20"/>
         </w:rPr>
-        <w:t>Graham Pawelec</w:t>
-      </w:r>
+        <w:t xml:space="preserve">Graham </w:t>
+      </w:r>
+      <w:proofErr w:type="spellStart"/>
+      <w:r>
+        <w:rPr>
+          <w:rFonts w:ascii="Calibri" w:hAnsi="Calibri"/>
+          <w:b/>
+          <w:color w:val="231F20"/>
+          <w:w w:val="105"/>
+          <w:sz w:val="20"/>
+        </w:rPr>
+        <w:t>Pawelec</w:t>
+      </w:r>
+      <w:proofErr w:type="spellEnd"/>
       <w:r>
         <w:rPr>
           <w:rFonts w:ascii="Calibri" w:hAnsi="Calibri"/>
@@ -9847,8 +10996,20 @@
           <w:szCs w:val="16"/>
           <w:shd w:val="clear" w:color="auto" w:fill="FFFFFF"/>
         </w:rPr>
-        <w:t>Second Department of Internal Medicine, University of Tübingen</w:t>
-      </w:r>
+        <w:t xml:space="preserve">Second Department of Internal Medicine, University of </w:t>
+      </w:r>
+      <w:proofErr w:type="spellStart"/>
+      <w:r>
+        <w:rPr>
+          <w:rFonts w:asciiTheme="minorHAnsi" w:hAnsiTheme="minorHAnsi" w:cstheme="minorHAnsi"/>
+          <w:color w:val="000000"/>
+          <w:sz w:val="16"/>
+          <w:szCs w:val="16"/>
+          <w:shd w:val="clear" w:color="auto" w:fill="FFFFFF"/>
+        </w:rPr>
+        <w:t>Tübingen</w:t>
+      </w:r>
+      <w:proofErr w:type="spellEnd"/>
     </w:p>
     <w:p>
       <w:pPr>
@@ -9887,8 +11048,19 @@
           <w:szCs w:val="16"/>
           <w:shd w:val="clear" w:color="auto" w:fill="FFFFFF"/>
         </w:rPr>
-        <w:t>Immunotherapy of Cancer: triumphs and challenges, and the impact of immunosenescence</w:t>
-      </w:r>
+        <w:t xml:space="preserve">Immunotherapy of Cancer: triumphs and challenges, and the impact of </w:t>
+      </w:r>
+      <w:proofErr w:type="spellStart"/>
+      <w:r>
+        <w:rPr>
+          <w:b/>
+          <w:sz w:val="16"/>
+          <w:szCs w:val="16"/>
+          <w:shd w:val="clear" w:color="auto" w:fill="FFFFFF"/>
+        </w:rPr>
+        <w:t>immunosenescence</w:t>
+      </w:r>
+      <w:proofErr w:type="spellEnd"/>
       <w:r>
         <w:rPr>
           <w:rFonts w:ascii="Calibri" w:hAnsi="Calibri"/>
@@ -9984,16 +11156,40 @@
         </w:rPr>
         <w:t xml:space="preserve">15.00                   </w:t>
       </w:r>
-      <w:r>
-        <w:rPr>
-          <w:rFonts w:ascii="Calibri" w:hAnsi="Calibri"/>
-          <w:b/>
-          <w:color w:val="231F20"/>
-          <w:w w:val="105"/>
-          <w:sz w:val="20"/>
-        </w:rPr>
-        <w:t>Cornelis Melief</w:t>
-      </w:r>
+      <w:proofErr w:type="spellStart"/>
+      <w:r>
+        <w:rPr>
+          <w:rFonts w:ascii="Calibri" w:hAnsi="Calibri"/>
+          <w:b/>
+          <w:color w:val="231F20"/>
+          <w:w w:val="105"/>
+          <w:sz w:val="20"/>
+        </w:rPr>
+        <w:t>Cornelis</w:t>
+      </w:r>
+      <w:proofErr w:type="spellEnd"/>
+      <w:r>
+        <w:rPr>
+          <w:rFonts w:ascii="Calibri" w:hAnsi="Calibri"/>
+          <w:b/>
+          <w:color w:val="231F20"/>
+          <w:w w:val="105"/>
+          <w:sz w:val="20"/>
+        </w:rPr>
+        <w:t xml:space="preserve"> </w:t>
+      </w:r>
+      <w:proofErr w:type="spellStart"/>
+      <w:r>
+        <w:rPr>
+          <w:rFonts w:ascii="Calibri" w:hAnsi="Calibri"/>
+          <w:b/>
+          <w:color w:val="231F20"/>
+          <w:w w:val="105"/>
+          <w:sz w:val="20"/>
+        </w:rPr>
+        <w:t>Melief</w:t>
+      </w:r>
+      <w:proofErr w:type="spellEnd"/>
       <w:r>
         <w:rPr>
           <w:rFonts w:ascii="Calibri" w:hAnsi="Calibri"/>
@@ -10377,7 +11573,29 @@
           <w:w w:val="105"/>
           <w:sz w:val="20"/>
         </w:rPr>
-        <w:t xml:space="preserve">Gosse Adema </w:t>
+        <w:t xml:space="preserve">Gosse </w:t>
+      </w:r>
+      <w:proofErr w:type="spellStart"/>
+      <w:r>
+        <w:rPr>
+          <w:rFonts w:ascii="Calibri" w:hAnsi="Calibri"/>
+          <w:b/>
+          <w:color w:val="231F20"/>
+          <w:w w:val="105"/>
+          <w:sz w:val="20"/>
+        </w:rPr>
+        <w:t>Adema</w:t>
+      </w:r>
+      <w:proofErr w:type="spellEnd"/>
+      <w:r>
+        <w:rPr>
+          <w:rFonts w:ascii="Calibri" w:hAnsi="Calibri"/>
+          <w:b/>
+          <w:color w:val="231F20"/>
+          <w:w w:val="105"/>
+          <w:sz w:val="20"/>
+        </w:rPr>
+        <w:t xml:space="preserve"> </w:t>
       </w:r>
       <w:r>
         <w:rPr>
@@ -10387,7 +11605,29 @@
           <w:szCs w:val="16"/>
           <w:shd w:val="clear" w:color="auto" w:fill="FFFFFF"/>
         </w:rPr>
-        <w:t>Department of Tumor Immunology, Radboud Institute for Molecular Life Sciences, Nijmegen</w:t>
+        <w:t xml:space="preserve">Department of Tumor Immunology, </w:t>
+      </w:r>
+      <w:proofErr w:type="spellStart"/>
+      <w:r>
+        <w:rPr>
+          <w:rFonts w:asciiTheme="minorHAnsi" w:hAnsiTheme="minorHAnsi" w:cstheme="minorHAnsi"/>
+          <w:color w:val="000000"/>
+          <w:sz w:val="16"/>
+          <w:szCs w:val="16"/>
+          <w:shd w:val="clear" w:color="auto" w:fill="FFFFFF"/>
+        </w:rPr>
+        <w:t>Radboud</w:t>
+      </w:r>
+      <w:proofErr w:type="spellEnd"/>
+      <w:r>
+        <w:rPr>
+          <w:rFonts w:asciiTheme="minorHAnsi" w:hAnsiTheme="minorHAnsi" w:cstheme="minorHAnsi"/>
+          <w:color w:val="000000"/>
+          <w:sz w:val="16"/>
+          <w:szCs w:val="16"/>
+          <w:shd w:val="clear" w:color="auto" w:fill="FFFFFF"/>
+        </w:rPr>
+        <w:t xml:space="preserve"> Institute for Molecular Life Sciences, Nijmegen</w:t>
       </w:r>
     </w:p>
     <w:p>
@@ -10594,7 +11834,31 @@
           <w:w w:val="110"/>
           <w:sz w:val="20"/>
         </w:rPr>
-        <w:t xml:space="preserve"> Dimitrakopoulou-Strauss</w:t>
+        <w:t xml:space="preserve"> </w:t>
+      </w:r>
+      <w:proofErr w:type="spellStart"/>
+      <w:r>
+        <w:rPr>
+          <w:rFonts w:ascii="Calibri" w:hAnsi="Calibri"/>
+          <w:b/>
+          <w:color w:val="231F20"/>
+          <w:spacing w:val="-5"/>
+          <w:w w:val="110"/>
+          <w:sz w:val="20"/>
+        </w:rPr>
+        <w:t>Dimitrakopoulou</w:t>
+      </w:r>
+      <w:proofErr w:type="spellEnd"/>
+      <w:r>
+        <w:rPr>
+          <w:rFonts w:ascii="Calibri" w:hAnsi="Calibri"/>
+          <w:b/>
+          <w:color w:val="231F20"/>
+          <w:spacing w:val="-5"/>
+          <w:w w:val="110"/>
+          <w:sz w:val="20"/>
+        </w:rPr>
+        <w:t>-Strauss</w:t>
       </w:r>
       <w:r>
         <w:rPr>
@@ -10839,8 +12103,20 @@
           <w:w w:val="105"/>
           <w:sz w:val="20"/>
         </w:rPr>
-        <w:t>ecile Gouttefangeas</w:t>
-      </w:r>
+        <w:t xml:space="preserve">ecile </w:t>
+      </w:r>
+      <w:proofErr w:type="spellStart"/>
+      <w:r>
+        <w:rPr>
+          <w:rFonts w:ascii="Calibri" w:hAnsi="Calibri"/>
+          <w:b/>
+          <w:color w:val="231F20"/>
+          <w:w w:val="105"/>
+          <w:sz w:val="20"/>
+        </w:rPr>
+        <w:t>Gouttefangeas</w:t>
+      </w:r>
+      <w:proofErr w:type="spellEnd"/>
       <w:r>
         <w:rPr>
           <w:rFonts w:ascii="Calibri" w:hAnsi="Calibri"/>
@@ -10859,7 +12135,25 @@
           <w:sz w:val="16"/>
           <w:szCs w:val="16"/>
         </w:rPr>
-        <w:t>Group leader at the Institute for Cell Biology, Department of Immunology, Tübingen,</w:t>
+        <w:t xml:space="preserve">Group leader at the Institute for Cell Biology, Department of Immunology, </w:t>
+      </w:r>
+      <w:proofErr w:type="spellStart"/>
+      <w:r>
+        <w:rPr>
+          <w:rFonts w:asciiTheme="minorHAnsi" w:hAnsiTheme="minorHAnsi" w:cstheme="minorHAnsi"/>
+          <w:sz w:val="16"/>
+          <w:szCs w:val="16"/>
+        </w:rPr>
+        <w:t>Tübingen</w:t>
+      </w:r>
+      <w:proofErr w:type="spellEnd"/>
+      <w:r>
+        <w:rPr>
+          <w:rFonts w:asciiTheme="minorHAnsi" w:hAnsiTheme="minorHAnsi" w:cstheme="minorHAnsi"/>
+          <w:sz w:val="16"/>
+          <w:szCs w:val="16"/>
+        </w:rPr>
+        <w:t>,</w:t>
       </w:r>
     </w:p>
     <w:p>
@@ -10893,13 +12187,23 @@
         </w:rPr>
         <w:t>“</w:t>
       </w:r>
-      <w:r>
-        <w:rPr>
-          <w:b/>
-          <w:sz w:val="16"/>
-          <w:szCs w:val="16"/>
-        </w:rPr>
-        <w:t>Immunomonitoring as a tool to identify biomarkers predicting the outcome of immunotherapy-treated patients</w:t>
+      <w:proofErr w:type="spellStart"/>
+      <w:r>
+        <w:rPr>
+          <w:b/>
+          <w:sz w:val="16"/>
+          <w:szCs w:val="16"/>
+        </w:rPr>
+        <w:t>Immunomonitoring</w:t>
+      </w:r>
+      <w:proofErr w:type="spellEnd"/>
+      <w:r>
+        <w:rPr>
+          <w:b/>
+          <w:sz w:val="16"/>
+          <w:szCs w:val="16"/>
+        </w:rPr>
+        <w:t xml:space="preserve"> as a tool to identify biomarkers predicting the outcome of immunotherapy-treated patients</w:t>
       </w:r>
       <w:r>
         <w:rPr>
@@ -11177,6 +12481,7 @@
         </w:rPr>
         <w:t xml:space="preserve">, </w:t>
       </w:r>
+      <w:proofErr w:type="spellStart"/>
       <w:r>
         <w:rPr>
           <w:b/>
@@ -11188,6 +12493,7 @@
         </w:rPr>
         <w:t>Nafplion</w:t>
       </w:r>
+      <w:proofErr w:type="spellEnd"/>
     </w:p>
     <w:p>
       <w:pPr>
@@ -11270,26 +12576,45 @@
           <w:sz w:val="26"/>
         </w:rPr>
         <w:lastRenderedPageBreak/>
-        <w:t xml:space="preserve">The organisers wish to express their appreciation for the significant support provided by sponsors at the </w:t>
-      </w:r>
+        <w:t xml:space="preserve">The </w:t>
+      </w:r>
+      <w:proofErr w:type="spellStart"/>
       <w:r>
         <w:rPr>
           <w:rFonts w:ascii="Gill Sans MT"/>
-          <w:b/>
           <w:color w:val="53534A"/>
           <w:sz w:val="26"/>
         </w:rPr>
-        <w:t>1</w:t>
-      </w:r>
+        <w:t>organisers</w:t>
+      </w:r>
+      <w:proofErr w:type="spellEnd"/>
       <w:r>
         <w:rPr>
           <w:rFonts w:ascii="Gill Sans MT"/>
-          <w:b/>
           <w:color w:val="53534A"/>
           <w:sz w:val="26"/>
         </w:rPr>
+        <w:t xml:space="preserve"> wish to express their appreciation for the significant support provided by sponsors at the </w:t>
+      </w:r>
+      <w:r>
+        <w:rPr>
+          <w:rFonts w:ascii="Gill Sans MT"/>
+          <w:b/>
+          <w:color w:val="53534A"/>
+          <w:sz w:val="26"/>
+        </w:rPr>
+        <w:t>1</w:t>
+      </w:r>
+      <w:r>
+        <w:rPr>
+          <w:rFonts w:ascii="Gill Sans MT"/>
+          <w:b/>
+          <w:color w:val="53534A"/>
+          <w:sz w:val="26"/>
+        </w:rPr>
         <w:t>7</w:t>
       </w:r>
+      <w:proofErr w:type="spellStart"/>
       <w:r>
         <w:rPr>
           <w:rFonts w:ascii="Gill Sans MT"/>
@@ -11298,7 +12623,18 @@
           <w:position w:val="9"/>
           <w:sz w:val="15"/>
         </w:rPr>
-        <w:t xml:space="preserve">th </w:t>
+        <w:t>th</w:t>
+      </w:r>
+      <w:proofErr w:type="spellEnd"/>
+      <w:r>
+        <w:rPr>
+          <w:rFonts w:ascii="Gill Sans MT"/>
+          <w:b/>
+          <w:color w:val="53534A"/>
+          <w:position w:val="9"/>
+          <w:sz w:val="15"/>
+        </w:rPr>
+        <w:t xml:space="preserve"> </w:t>
       </w:r>
       <w:r>
         <w:rPr>
@@ -11323,7 +12659,25 @@
           <w:color w:val="53534A"/>
           <w:sz w:val="26"/>
         </w:rPr>
-        <w:t xml:space="preserve"> interest and enthusiasm for the meeting has enabled the organizers to provide an impressive scientific programme.</w:t>
+        <w:t xml:space="preserve"> interest and enthusiasm for the meeting has enabled the organizers to provide an impressive scientific </w:t>
+      </w:r>
+      <w:proofErr w:type="spellStart"/>
+      <w:r>
+        <w:rPr>
+          <w:rFonts w:ascii="Gill Sans MT"/>
+          <w:color w:val="53534A"/>
+          <w:sz w:val="26"/>
+        </w:rPr>
+        <w:t>programme</w:t>
+      </w:r>
+      <w:proofErr w:type="spellEnd"/>
+      <w:r>
+        <w:rPr>
+          <w:rFonts w:ascii="Gill Sans MT"/>
+          <w:color w:val="53534A"/>
+          <w:sz w:val="26"/>
+        </w:rPr>
+        <w:t>.</w:t>
       </w:r>
     </w:p>
     <w:p>
@@ -11400,7 +12754,7 @@
               </wp:anchor>
             </w:drawing>
           </mc:Choice>
-          <mc:Fallback xmlns:cx1="http://schemas.microsoft.com/office/drawing/2015/9/8/chartex" xmlns:cx2="http://schemas.microsoft.com/office/drawing/2015/10/21/chartex" xmlns:cx3="http://schemas.microsoft.com/office/drawing/2016/5/9/chartex" xmlns:cx4="http://schemas.microsoft.com/office/drawing/2016/5/10/chartex" xmlns:cx5="http://schemas.microsoft.com/office/drawing/2016/5/11/chartex" xmlns:cx6="http://schemas.microsoft.com/office/drawing/2016/5/12/chartex" xmlns:cx7="http://schemas.microsoft.com/office/drawing/2016/5/13/chartex" xmlns:cx8="http://schemas.microsoft.com/office/drawing/2016/5/14/chartex" xmlns:aink="http://schemas.microsoft.com/office/drawing/2016/ink" xmlns:am3d="http://schemas.microsoft.com/office/drawing/2017/model3d">
+          <mc:Fallback xmlns:am3d="http://schemas.microsoft.com/office/drawing/2017/model3d" xmlns:aink="http://schemas.microsoft.com/office/drawing/2016/ink" xmlns:cx8="http://schemas.microsoft.com/office/drawing/2016/5/14/chartex" xmlns:cx7="http://schemas.microsoft.com/office/drawing/2016/5/13/chartex" xmlns:cx6="http://schemas.microsoft.com/office/drawing/2016/5/12/chartex" xmlns:cx5="http://schemas.microsoft.com/office/drawing/2016/5/11/chartex" xmlns:cx4="http://schemas.microsoft.com/office/drawing/2016/5/10/chartex" xmlns:cx3="http://schemas.microsoft.com/office/drawing/2016/5/9/chartex" xmlns:cx2="http://schemas.microsoft.com/office/drawing/2015/10/21/chartex" xmlns:cx1="http://schemas.microsoft.com/office/drawing/2015/9/8/chartex">
             <w:pict>
               <v:line w14:anchorId="71FD535C" id="Line 398" o:spid="_x0000_s1026" style="position:absolute;z-index:2392;visibility:visible;mso-wrap-style:square;mso-width-percent:0;mso-height-percent:0;mso-wrap-distance-left:9pt;mso-wrap-distance-top:0;mso-wrap-distance-right:9pt;mso-wrap-distance-bottom:0;mso-position-horizontal:absolute;mso-position-horizontal-relative:page;mso-position-vertical:absolute;mso-position-vertical-relative:text;mso-width-percent:0;mso-height-percent:0;mso-width-relative:page;mso-height-relative:page" from="0,42.3pt" to="595.3pt,42.3pt" o:gfxdata="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" strokecolor="#53534a" strokeweight="1pt">
                 <w10:wrap anchorx="page"/>
@@ -11770,6 +13124,86 @@
           <w:szCs w:val="20"/>
         </w:rPr>
       </w:pPr>
+      <w:r>
+        <w:rPr>
+          <w:rFonts w:ascii="Gill Sans MT"/>
+          <w:b/>
+          <w:sz w:val="17"/>
+          <w:szCs w:val="20"/>
+        </w:rPr>
+        <w:t xml:space="preserve">                                                  </w:t>
+      </w:r>
+    </w:p>
+    <w:p>
+      <w:pPr>
+        <w:rPr>
+          <w:rFonts w:ascii="Gill Sans MT"/>
+          <w:b/>
+          <w:sz w:val="17"/>
+          <w:szCs w:val="20"/>
+        </w:rPr>
+      </w:pPr>
+      <w:r>
+        <w:rPr>
+          <w:rFonts w:ascii="Gill Sans MT"/>
+          <w:b/>
+          <w:sz w:val="17"/>
+          <w:szCs w:val="20"/>
+        </w:rPr>
+        <w:t xml:space="preserve">                                                 </w:t>
+      </w:r>
+      <w:bookmarkStart w:id="0" w:name="_GoBack"/>
+      <w:bookmarkEnd w:id="0"/>
+      <w:r>
+        <w:rPr>
+          <w:rFonts w:ascii="Gill Sans MT"/>
+          <w:b/>
+          <w:noProof/>
+          <w:sz w:val="17"/>
+          <w:szCs w:val="20"/>
+        </w:rPr>
+        <w:drawing>
+          <wp:inline distT="0" distB="0" distL="0" distR="0">
+            <wp:extent cx="2721429" cy="952500"/>
+            <wp:effectExtent l="0" t="0" r="3175" b="0"/>
+            <wp:docPr id="3" name="Picture 3"/>
+            <wp:cNvGraphicFramePr>
+              <a:graphicFrameLocks xmlns:a="http://schemas.openxmlformats.org/drawingml/2006/main" noChangeAspect="1"/>
+            </wp:cNvGraphicFramePr>
+            <a:graphic xmlns:a="http://schemas.openxmlformats.org/drawingml/2006/main">
+              <a:graphicData uri="http://schemas.openxmlformats.org/drawingml/2006/picture">
+                <pic:pic xmlns:pic="http://schemas.openxmlformats.org/drawingml/2006/picture">
+                  <pic:nvPicPr>
+                    <pic:cNvPr id="3" name="curevac.png"/>
+                    <pic:cNvPicPr/>
+                  </pic:nvPicPr>
+                  <pic:blipFill>
+                    <a:blip r:embed="rId26">
+                      <a:extLst>
+                        <a:ext uri="{28A0092B-C50C-407E-A947-70E740481C1C}">
+                          <a14:useLocalDpi xmlns:a14="http://schemas.microsoft.com/office/drawing/2010/main" val="0"/>
+                        </a:ext>
+                      </a:extLst>
+                    </a:blip>
+                    <a:stretch>
+                      <a:fillRect/>
+                    </a:stretch>
+                  </pic:blipFill>
+                  <pic:spPr>
+                    <a:xfrm>
+                      <a:off x="0" y="0"/>
+                      <a:ext cx="2726932" cy="954426"/>
+                    </a:xfrm>
+                    <a:prstGeom prst="rect">
+                      <a:avLst/>
+                    </a:prstGeom>
+                  </pic:spPr>
+                </pic:pic>
+              </a:graphicData>
+            </a:graphic>
+          </wp:inline>
+        </w:drawing>
+      </w:r>
     </w:p>
     <w:p>
       <w:pPr>
@@ -12215,11 +13649,61 @@
           <w:szCs w:val="20"/>
         </w:rPr>
       </w:pPr>
+      <w:proofErr w:type="spellStart"/>
       <w:r>
         <w:rPr>
           <w:rStyle w:val="A9"/>
         </w:rPr>
-        <w:t>Talimogene laherparepvec (T-VEC) is a herpes simplex virus type 1-derived injectable oncolytic virus that is genetically modified to be selectively replication-competent in tumour cells (especially those with MAPK pathway activation). It also expresses human granulocyte-macrophage colony-stimulating factor as an immunostimulatory cytokine</w:t>
+        <w:t>Talimogene</w:t>
+      </w:r>
+      <w:proofErr w:type="spellEnd"/>
+      <w:r>
+        <w:rPr>
+          <w:rStyle w:val="A9"/>
+        </w:rPr>
+        <w:t xml:space="preserve"> </w:t>
+      </w:r>
+      <w:proofErr w:type="spellStart"/>
+      <w:r>
+        <w:rPr>
+          <w:rStyle w:val="A9"/>
+        </w:rPr>
+        <w:t>laherparepvec</w:t>
+      </w:r>
+      <w:proofErr w:type="spellEnd"/>
+      <w:r>
+        <w:rPr>
+          <w:rStyle w:val="A9"/>
+        </w:rPr>
+        <w:t xml:space="preserve"> (T-VEC) is a herpes simplex virus type 1-derived injectable oncolytic virus that is genetically modified to be selectively replication-competent in </w:t>
+      </w:r>
+      <w:proofErr w:type="spellStart"/>
+      <w:r>
+        <w:rPr>
+          <w:rStyle w:val="A9"/>
+        </w:rPr>
+        <w:t>tumour</w:t>
+      </w:r>
+      <w:proofErr w:type="spellEnd"/>
+      <w:r>
+        <w:rPr>
+          <w:rStyle w:val="A9"/>
+        </w:rPr>
+        <w:t xml:space="preserve"> cells (especially those with MAPK pathway activation). It also expresses human granulocyte-macrophage colony-stimulating factor as an </w:t>
+      </w:r>
+      <w:proofErr w:type="spellStart"/>
+      <w:r>
+        <w:rPr>
+          <w:rStyle w:val="A9"/>
+        </w:rPr>
+        <w:t>immunostimulatory</w:t>
+      </w:r>
+      <w:proofErr w:type="spellEnd"/>
+      <w:r>
+        <w:rPr>
+          <w:rStyle w:val="A9"/>
+        </w:rPr>
+        <w:t xml:space="preserve"> cytokine</w:t>
       </w:r>
       <w:r>
         <w:rPr>
@@ -12231,7 +13715,35 @@
         <w:rPr>
           <w:rStyle w:val="A9"/>
         </w:rPr>
-        <w:t>. In a phase 3 trial in 436 pts with unresected stage IIIB-IV melanoma (the OPTiM trial</w:t>
+        <w:t xml:space="preserve">. In a phase 3 trial in 436 pts with </w:t>
+      </w:r>
+      <w:proofErr w:type="spellStart"/>
+      <w:r>
+        <w:rPr>
+          <w:rStyle w:val="A9"/>
+        </w:rPr>
+        <w:t>unresected</w:t>
+      </w:r>
+      <w:proofErr w:type="spellEnd"/>
+      <w:r>
+        <w:rPr>
+          <w:rStyle w:val="A9"/>
+        </w:rPr>
+        <w:t xml:space="preserve"> stage IIIB-IV melanoma (the </w:t>
+      </w:r>
+      <w:proofErr w:type="spellStart"/>
+      <w:r>
+        <w:rPr>
+          <w:rStyle w:val="A9"/>
+        </w:rPr>
+        <w:t>OPTiM</w:t>
+      </w:r>
+      <w:proofErr w:type="spellEnd"/>
+      <w:r>
+        <w:rPr>
+          <w:rStyle w:val="A9"/>
+        </w:rPr>
+        <w:t xml:space="preserve"> trial</w:t>
       </w:r>
       <w:r>
         <w:rPr>
@@ -12243,7 +13755,35 @@
         <w:rPr>
           <w:rStyle w:val="A9"/>
         </w:rPr>
-        <w:t>), intralesional T-VEC improved durable response rate (continuous partial response [PR] or CR ≥6 months; primary endpoint) from 2% to 16% vs subcutaneous recombinant GM-CSF. Overall response rates for T-VEC and GM-CSF were 26% and 6%, respectively. Median overall survival (OS; secondary endpoint) was 23.3 months with T-VEC vs 18.9 months with GM-CSF (hazard ratio [HR] = 0.79, 95% CI: 0.62–1.00, P = 0.051). Exploratory subgroup analysis demonstrated median OS of 41.1 months with T-VEC vs 21.5 months with GM-CSF (HR = 0.57, 95% CI: 0.40–0.80, P &lt; 0.001) in stage IIIb, IIIC and IVM1a disease. For those patients who achieved a durable response prior to the 12-month landmark, there was a 94% decrease in the risk of death (HR = 0.06, P = 0.0002)</w:t>
+        <w:t xml:space="preserve">), </w:t>
+      </w:r>
+      <w:proofErr w:type="spellStart"/>
+      <w:r>
+        <w:rPr>
+          <w:rStyle w:val="A9"/>
+        </w:rPr>
+        <w:t>intralesional</w:t>
+      </w:r>
+      <w:proofErr w:type="spellEnd"/>
+      <w:r>
+        <w:rPr>
+          <w:rStyle w:val="A9"/>
+        </w:rPr>
+        <w:t xml:space="preserve"> T-VEC improved durable response rate (continuous partial response [PR] or CR ≥6 months; primary endpoint) from 2% to 16% vs subcutaneous recombinant GM-CSF. Overall response rates for T-VEC and GM-CSF were 26% and 6%, respectively. Median overall survival (OS; secondary endpoint) was 23.3 months with T-VEC vs 18.9 months with GM-CSF (hazard ratio [HR] = 0.79, 95% CI: 0.62–1.00, P = 0.051). Exploratory subgroup analysis demonstrated median OS of 41.1 months with T-VEC vs 21.5 months with GM-CSF (HR = 0.57, 95% CI: 0.40–0.80, P &lt; 0.001) in stage </w:t>
+      </w:r>
+      <w:proofErr w:type="spellStart"/>
+      <w:r>
+        <w:rPr>
+          <w:rStyle w:val="A9"/>
+        </w:rPr>
+        <w:t>IIIb</w:t>
+      </w:r>
+      <w:proofErr w:type="spellEnd"/>
+      <w:r>
+        <w:rPr>
+          <w:rStyle w:val="A9"/>
+        </w:rPr>
+        <w:t>, IIIC and IVM1a disease. For those patients who achieved a durable response prior to the 12-month landmark, there was a 94% decrease in the risk of death (HR = 0.06, P = 0.0002)</w:t>
       </w:r>
       <w:r>
         <w:rPr>
@@ -12255,7 +13795,35 @@
         <w:rPr>
           <w:rStyle w:val="A9"/>
         </w:rPr>
-        <w:t>. Responses were seen in 64% of injected non-visceral lesions, 34% of uninjected non-visceral lesions and 15% of uninjected visceral lesions. The majority of lesion level responses were complete remissions. T-VEC was well tolerated.</w:t>
+        <w:t xml:space="preserve">. Responses were seen in 64% of injected non-visceral lesions, 34% of </w:t>
+      </w:r>
+      <w:proofErr w:type="spellStart"/>
+      <w:r>
+        <w:rPr>
+          <w:rStyle w:val="A9"/>
+        </w:rPr>
+        <w:t>uninjected</w:t>
+      </w:r>
+      <w:proofErr w:type="spellEnd"/>
+      <w:r>
+        <w:rPr>
+          <w:rStyle w:val="A9"/>
+        </w:rPr>
+        <w:t xml:space="preserve"> non-visceral lesions and 15% of </w:t>
+      </w:r>
+      <w:proofErr w:type="spellStart"/>
+      <w:r>
+        <w:rPr>
+          <w:rStyle w:val="A9"/>
+        </w:rPr>
+        <w:t>uninjected</w:t>
+      </w:r>
+      <w:proofErr w:type="spellEnd"/>
+      <w:r>
+        <w:rPr>
+          <w:rStyle w:val="A9"/>
+        </w:rPr>
+        <w:t xml:space="preserve"> visceral lesions. The majority of lesion level responses were complete remissions. T-VEC was well tolerated.</w:t>
       </w:r>
     </w:p>
     <w:p>
@@ -12272,7 +13840,21 @@
         <w:rPr>
           <w:rStyle w:val="A9"/>
         </w:rPr>
-        <w:t>Subsequent phase Ib studies of T-VEC and immuno-oncology (IO) agents (ipilimumab</w:t>
+        <w:t xml:space="preserve">Subsequent phase </w:t>
+      </w:r>
+      <w:proofErr w:type="spellStart"/>
+      <w:r>
+        <w:rPr>
+          <w:rStyle w:val="A9"/>
+        </w:rPr>
+        <w:t>Ib</w:t>
+      </w:r>
+      <w:proofErr w:type="spellEnd"/>
+      <w:r>
+        <w:rPr>
+          <w:rStyle w:val="A9"/>
+        </w:rPr>
+        <w:t xml:space="preserve"> studies of T-VEC and immuno-oncology (IO) agents (ipilimumab</w:t>
       </w:r>
       <w:r>
         <w:rPr>
@@ -12296,7 +13878,35 @@
         <w:rPr>
           <w:rStyle w:val="A9"/>
         </w:rPr>
-        <w:t>) have now completed recruitment. Each of these studies has demonstrated tolerable toxicity profiles (with no dose-limiting toxicities) and impressive anti-tumour efficacy. Detailed data from these studies will be presented and plans for subsequent phase III evaluations of T-VEC plus pembrolizumab (in melanoma and head and neck cancer) will be discussed. In addition, opportunities for synergistic interactions between oncolytic immunotherapies and other targeted drugs will be introduced.</w:t>
+        <w:t>) have now completed recruitment. Each of these studies has demonstrated tolerable toxicity profiles (with no dose-limiting toxicities) and impressive anti-</w:t>
+      </w:r>
+      <w:proofErr w:type="spellStart"/>
+      <w:r>
+        <w:rPr>
+          <w:rStyle w:val="A9"/>
+        </w:rPr>
+        <w:t>tumour</w:t>
+      </w:r>
+      <w:proofErr w:type="spellEnd"/>
+      <w:r>
+        <w:rPr>
+          <w:rStyle w:val="A9"/>
+        </w:rPr>
+        <w:t xml:space="preserve"> efficacy. Detailed data from these studies will be presented and plans for subsequent phase III evaluations of T-VEC plus </w:t>
+      </w:r>
+      <w:proofErr w:type="spellStart"/>
+      <w:r>
+        <w:rPr>
+          <w:rStyle w:val="A9"/>
+        </w:rPr>
+        <w:t>pembrolizumab</w:t>
+      </w:r>
+      <w:proofErr w:type="spellEnd"/>
+      <w:r>
+        <w:rPr>
+          <w:rStyle w:val="A9"/>
+        </w:rPr>
+        <w:t xml:space="preserve"> (in melanoma and head and neck cancer) will be discussed. In addition, opportunities for synergistic interactions between oncolytic immunotherapies and other targeted drugs will be introduced.</w:t>
       </w:r>
     </w:p>
     <w:p>
@@ -12312,7 +13922,21 @@
         <w:rPr>
           <w:rStyle w:val="A9"/>
         </w:rPr>
-        <w:t>1. Liu BL, et al. Gene Ther 2003;10:292–303.</w:t>
+        <w:t xml:space="preserve">1. Liu BL, et al. Gene </w:t>
+      </w:r>
+      <w:proofErr w:type="spellStart"/>
+      <w:r>
+        <w:rPr>
+          <w:rStyle w:val="A9"/>
+        </w:rPr>
+        <w:t>Ther</w:t>
+      </w:r>
+      <w:proofErr w:type="spellEnd"/>
+      <w:r>
+        <w:rPr>
+          <w:rStyle w:val="A9"/>
+        </w:rPr>
+        <w:t xml:space="preserve"> 2003;10:292–303.</w:t>
       </w:r>
     </w:p>
     <w:p>
@@ -12328,7 +13952,49 @@
         <w:rPr>
           <w:rStyle w:val="A9"/>
         </w:rPr>
-        <w:t>2. Andtbacka RHI, et al. J Clin Oncol 2015;33:2780–8.</w:t>
+        <w:t xml:space="preserve">2. </w:t>
+      </w:r>
+      <w:proofErr w:type="spellStart"/>
+      <w:r>
+        <w:rPr>
+          <w:rStyle w:val="A9"/>
+        </w:rPr>
+        <w:t>Andtbacka</w:t>
+      </w:r>
+      <w:proofErr w:type="spellEnd"/>
+      <w:r>
+        <w:rPr>
+          <w:rStyle w:val="A9"/>
+        </w:rPr>
+        <w:t xml:space="preserve"> RHI, et al. J </w:t>
+      </w:r>
+      <w:proofErr w:type="spellStart"/>
+      <w:r>
+        <w:rPr>
+          <w:rStyle w:val="A9"/>
+        </w:rPr>
+        <w:t>Clin</w:t>
+      </w:r>
+      <w:proofErr w:type="spellEnd"/>
+      <w:r>
+        <w:rPr>
+          <w:rStyle w:val="A9"/>
+        </w:rPr>
+        <w:t xml:space="preserve"> </w:t>
+      </w:r>
+      <w:proofErr w:type="spellStart"/>
+      <w:r>
+        <w:rPr>
+          <w:rStyle w:val="A9"/>
+        </w:rPr>
+        <w:t>Oncol</w:t>
+      </w:r>
+      <w:proofErr w:type="spellEnd"/>
+      <w:r>
+        <w:rPr>
+          <w:rStyle w:val="A9"/>
+        </w:rPr>
+        <w:t xml:space="preserve"> 2015;33:2780–8.</w:t>
       </w:r>
     </w:p>
     <w:p>
@@ -12360,7 +14026,49 @@
         <w:rPr>
           <w:rStyle w:val="A9"/>
         </w:rPr>
-        <w:t>4. Puzanov I, et al. J Clin Oncol 2016 (in press).</w:t>
+        <w:t xml:space="preserve">4. </w:t>
+      </w:r>
+      <w:proofErr w:type="spellStart"/>
+      <w:r>
+        <w:rPr>
+          <w:rStyle w:val="A9"/>
+        </w:rPr>
+        <w:t>Puzanov</w:t>
+      </w:r>
+      <w:proofErr w:type="spellEnd"/>
+      <w:r>
+        <w:rPr>
+          <w:rStyle w:val="A9"/>
+        </w:rPr>
+        <w:t xml:space="preserve"> I, et al. J </w:t>
+      </w:r>
+      <w:proofErr w:type="spellStart"/>
+      <w:r>
+        <w:rPr>
+          <w:rStyle w:val="A9"/>
+        </w:rPr>
+        <w:t>Clin</w:t>
+      </w:r>
+      <w:proofErr w:type="spellEnd"/>
+      <w:r>
+        <w:rPr>
+          <w:rStyle w:val="A9"/>
+        </w:rPr>
+        <w:t xml:space="preserve"> </w:t>
+      </w:r>
+      <w:proofErr w:type="spellStart"/>
+      <w:r>
+        <w:rPr>
+          <w:rStyle w:val="A9"/>
+        </w:rPr>
+        <w:t>Oncol</w:t>
+      </w:r>
+      <w:proofErr w:type="spellEnd"/>
+      <w:r>
+        <w:rPr>
+          <w:rStyle w:val="A9"/>
+        </w:rPr>
+        <w:t xml:space="preserve"> 2016 (in press).</w:t>
       </w:r>
     </w:p>
     <w:p>
@@ -12434,7 +14142,29 @@
           <w:sz w:val="20"/>
           <w:szCs w:val="20"/>
         </w:rPr>
-        <w:t>Development of exosomes and OMVs complexes as an innovative nanovesicle-based cancer vaccine</w:t>
+        <w:t xml:space="preserve">Development of exosomes and OMVs complexes as an innovative </w:t>
+      </w:r>
+      <w:proofErr w:type="spellStart"/>
+      <w:r>
+        <w:rPr>
+          <w:b/>
+          <w:bCs/>
+          <w:color w:val="000000"/>
+          <w:sz w:val="20"/>
+          <w:szCs w:val="20"/>
+        </w:rPr>
+        <w:t>nanovesicle</w:t>
+      </w:r>
+      <w:proofErr w:type="spellEnd"/>
+      <w:r>
+        <w:rPr>
+          <w:b/>
+          <w:bCs/>
+          <w:color w:val="000000"/>
+          <w:sz w:val="20"/>
+          <w:szCs w:val="20"/>
+        </w:rPr>
+        <w:t>-based cancer vaccine</w:t>
       </w:r>
     </w:p>
     <w:p>
@@ -12515,7 +14245,25 @@
           <w:sz w:val="20"/>
           <w:szCs w:val="20"/>
         </w:rPr>
-        <w:t>, Piero Pileri</w:t>
+        <w:t xml:space="preserve">, </w:t>
+      </w:r>
+      <w:proofErr w:type="spellStart"/>
+      <w:r>
+        <w:rPr>
+          <w:color w:val="000000"/>
+          <w:sz w:val="20"/>
+          <w:szCs w:val="20"/>
+        </w:rPr>
+        <w:t>Piero</w:t>
+      </w:r>
+      <w:proofErr w:type="spellEnd"/>
+      <w:r>
+        <w:rPr>
+          <w:color w:val="000000"/>
+          <w:sz w:val="20"/>
+          <w:szCs w:val="20"/>
+        </w:rPr>
+        <w:t xml:space="preserve"> Pileri</w:t>
       </w:r>
       <w:r>
         <w:rPr>
@@ -12575,8 +14323,18 @@
           <w:sz w:val="20"/>
           <w:szCs w:val="20"/>
         </w:rPr>
-        <w:t>, Guido Grandi</w:t>
-      </w:r>
+        <w:t xml:space="preserve">, Guido </w:t>
+      </w:r>
+      <w:proofErr w:type="spellStart"/>
+      <w:r>
+        <w:rPr>
+          <w:color w:val="000000"/>
+          <w:sz w:val="20"/>
+          <w:szCs w:val="20"/>
+        </w:rPr>
+        <w:t>Grandi</w:t>
+      </w:r>
+      <w:proofErr w:type="spellEnd"/>
     </w:p>
     <w:p>
       <w:pPr>
@@ -12595,6 +14353,7 @@
           <w:color w:val="000000"/>
           <w:sz w:val="11"/>
         </w:rPr>
+        <w:lastRenderedPageBreak/>
         <w:t>3</w:t>
       </w:r>
       <w:r>
@@ -12606,6 +14365,7 @@
         </w:rPr>
         <w:t xml:space="preserve">1 </w:t>
       </w:r>
+      <w:proofErr w:type="spellStart"/>
       <w:r>
         <w:rPr>
           <w:i/>
@@ -12614,7 +14374,18 @@
           <w:sz w:val="20"/>
           <w:szCs w:val="20"/>
         </w:rPr>
-        <w:t xml:space="preserve">Externautics Spa, Siena, ITALY, </w:t>
+        <w:t>Externautics</w:t>
+      </w:r>
+      <w:proofErr w:type="spellEnd"/>
+      <w:r>
+        <w:rPr>
+          <w:i/>
+          <w:iCs/>
+          <w:color w:val="000000"/>
+          <w:sz w:val="20"/>
+          <w:szCs w:val="20"/>
+        </w:rPr>
+        <w:t xml:space="preserve"> Spa, Siena, ITALY, </w:t>
       </w:r>
       <w:r>
         <w:rPr>
@@ -12694,16 +14465,25 @@
           <w:sz w:val="20"/>
           <w:szCs w:val="20"/>
         </w:rPr>
-        <w:t xml:space="preserve">Cancer cells are known to release exosomes, nanovesicles with the unique property to carry many TSAs/TAAs </w:t>
-      </w:r>
+        <w:t xml:space="preserve">Cancer cells are known to release exosomes, </w:t>
+      </w:r>
+      <w:proofErr w:type="spellStart"/>
       <w:r>
         <w:rPr>
           <w:color w:val="000000"/>
           <w:sz w:val="20"/>
           <w:szCs w:val="20"/>
         </w:rPr>
-        <w:lastRenderedPageBreak/>
-        <w:t xml:space="preserve">expressed by the parental cells. Gram negative bacteria release Outer Membrane Vesicles (OMVs), carrying many Pathogen Associated Molecular Patterns (PAMPs) which potently stimulate innate immunity and adaptive immune responses. OMVs interact with membranes and are efficiently taken up by eukaryotic cells, including antigen presenting cells. </w:t>
+        <w:t>nanovesicles</w:t>
+      </w:r>
+      <w:proofErr w:type="spellEnd"/>
+      <w:r>
+        <w:rPr>
+          <w:color w:val="000000"/>
+          <w:sz w:val="20"/>
+          <w:szCs w:val="20"/>
+        </w:rPr>
+        <w:t xml:space="preserve"> with the unique property to carry many TSAs/TAAs expressed by the parental cells. Gram negative bacteria release Outer Membrane Vesicles (OMVs), carrying many Pathogen Associated Molecular Patterns (PAMPs) which potently stimulate innate immunity and adaptive immune responses. OMVs interact with membranes and are efficiently taken up by eukaryotic cells, including antigen presenting cells. </w:t>
       </w:r>
     </w:p>
     <w:p>
@@ -12745,7 +14525,43 @@
           <w:sz w:val="20"/>
           <w:szCs w:val="20"/>
         </w:rPr>
-        <w:t>To test the ability of exosomes to generate complexes with OMVs, fluorescent vesicles were mixed together and visualized by confocal microscopy. Preliminary results showed that these nanovesicles spontaneously interact when simply mixed together in solution. In order to assess the immunogenicity of OMV-exosomes complexes, mice were immunized with exosome+OMV formulation. ELISA assays revealed high antibody titers induction against specific TAAs. Notably, this formulation skewed the immune response towards a Th1 type (IgG2a prevalence), whereas exosomes alone formulated with Alum showed a Th2 (IGg1 prevalence) response.</w:t>
+        <w:t xml:space="preserve">To test the ability of exosomes to generate complexes with OMVs, fluorescent vesicles were mixed together and visualized by confocal microscopy. Preliminary results showed that these </w:t>
+      </w:r>
+      <w:proofErr w:type="spellStart"/>
+      <w:r>
+        <w:rPr>
+          <w:color w:val="000000"/>
+          <w:sz w:val="20"/>
+          <w:szCs w:val="20"/>
+        </w:rPr>
+        <w:t>nanovesicles</w:t>
+      </w:r>
+      <w:proofErr w:type="spellEnd"/>
+      <w:r>
+        <w:rPr>
+          <w:color w:val="000000"/>
+          <w:sz w:val="20"/>
+          <w:szCs w:val="20"/>
+        </w:rPr>
+        <w:t xml:space="preserve"> spontaneously interact when simply mixed together in solution. In order to assess the immunogenicity of OMV-exosomes complexes, mice were immunized with </w:t>
+      </w:r>
+      <w:proofErr w:type="spellStart"/>
+      <w:r>
+        <w:rPr>
+          <w:color w:val="000000"/>
+          <w:sz w:val="20"/>
+          <w:szCs w:val="20"/>
+        </w:rPr>
+        <w:t>exosome+OMV</w:t>
+      </w:r>
+      <w:proofErr w:type="spellEnd"/>
+      <w:r>
+        <w:rPr>
+          <w:color w:val="000000"/>
+          <w:sz w:val="20"/>
+          <w:szCs w:val="20"/>
+        </w:rPr>
+        <w:t xml:space="preserve"> formulation. ELISA assays revealed high antibody titers induction against specific TAAs. Notably, this formulation skewed the immune response towards a Th1 type (IgG2a prevalence), whereas exosomes alone formulated with Alum showed a Th2 (IGg1 prevalence) response.</w:t>
       </w:r>
     </w:p>
     <w:p>
@@ -12760,7 +14576,43 @@
           <w:sz w:val="20"/>
           <w:szCs w:val="20"/>
         </w:rPr>
-        <w:t>To assess the ability of the complexes to protect against tumour growth in immunocompetent mouse models, exosomes from mouse cancer cell lines combined with OMVs have been used to immunize syngeneic mice and the effect in tumour growth inhibition is under investigation.</w:t>
+        <w:t xml:space="preserve">To assess the ability of the complexes to protect against </w:t>
+      </w:r>
+      <w:proofErr w:type="spellStart"/>
+      <w:r>
+        <w:rPr>
+          <w:color w:val="000000"/>
+          <w:sz w:val="20"/>
+          <w:szCs w:val="20"/>
+        </w:rPr>
+        <w:t>tumour</w:t>
+      </w:r>
+      <w:proofErr w:type="spellEnd"/>
+      <w:r>
+        <w:rPr>
+          <w:color w:val="000000"/>
+          <w:sz w:val="20"/>
+          <w:szCs w:val="20"/>
+        </w:rPr>
+        <w:t xml:space="preserve"> growth in immunocompetent mouse models, exosomes from mouse cancer cell lines combined with OMVs have been used to immunize syngeneic mice and the effect in </w:t>
+      </w:r>
+      <w:proofErr w:type="spellStart"/>
+      <w:r>
+        <w:rPr>
+          <w:color w:val="000000"/>
+          <w:sz w:val="20"/>
+          <w:szCs w:val="20"/>
+        </w:rPr>
+        <w:t>tumour</w:t>
+      </w:r>
+      <w:proofErr w:type="spellEnd"/>
+      <w:r>
+        <w:rPr>
+          <w:color w:val="000000"/>
+          <w:sz w:val="20"/>
+          <w:szCs w:val="20"/>
+        </w:rPr>
+        <w:t xml:space="preserve"> growth inhibition is under investigation.</w:t>
       </w:r>
     </w:p>
     <w:p>
@@ -12774,7 +14626,7 @@
       </w:pPr>
     </w:p>
     <w:sectPr>
-      <w:headerReference w:type="even" r:id="rId26"/>
+      <w:headerReference w:type="even" r:id="rId27"/>
       <w:pgSz w:w="11910" w:h="16840"/>
       <w:pgMar w:top="580" w:right="0" w:bottom="280" w:left="1180" w:header="0" w:footer="0" w:gutter="0"/>
       <w:cols w:space="720"/>
@@ -13589,6 +15441,7 @@
   <w:style w:type="character" w:default="1" w:styleId="DefaultParagraphFont">
     <w:name w:val="Default Paragraph Font"/>
     <w:uiPriority w:val="1"/>
+    <w:semiHidden/>
     <w:unhideWhenUsed/>
   </w:style>
   <w:style w:type="table" w:default="1" w:styleId="TableNormal">

</xml_diff>